<commit_message>
Added hardware and user interface requirements
</commit_message>
<xml_diff>
--- a/Software_Requirements_Specification.docx
+++ b/Software_Requirements_Specification.docx
@@ -1,6 +1,6 @@
 
 <file path=word/document.xml><?xml version="1.0" encoding="utf-8"?>
-<w:document xmlns:wpc="http://schemas.microsoft.com/office/word/2010/wordprocessingCanvas" xmlns:cx="http://schemas.microsoft.com/office/drawing/2014/chartex" xmlns:cx1="http://schemas.microsoft.com/office/drawing/2015/9/8/chartex" xmlns:cx2="http://schemas.microsoft.com/office/drawing/2015/10/21/chartex" xmlns:cx3="http://schemas.microsoft.com/office/drawing/2016/5/9/chartex" xmlns:cx4="http://schemas.microsoft.com/office/drawing/2016/5/10/chartex" xmlns:cx5="http://schemas.microsoft.com/office/drawing/2016/5/11/chartex" xmlns:cx6="http://schemas.microsoft.com/office/drawing/2016/5/12/chartex" xmlns:cx7="http://schemas.microsoft.com/office/drawing/2016/5/13/chartex" xmlns:cx8="http://schemas.microsoft.com/office/drawing/2016/5/14/chartex" xmlns:mc="http://schemas.openxmlformats.org/markup-compatibility/2006" xmlns:aink="http://schemas.microsoft.com/office/drawing/2016/ink" xmlns:am3d="http://schemas.microsoft.com/office/drawing/2017/model3d" xmlns:o="urn:schemas-microsoft-com:office:office" xmlns:r="http://schemas.openxmlformats.org/officeDocument/2006/relationships" xmlns:m="http://schemas.openxmlformats.org/officeDocument/2006/math" xmlns:v="urn:schemas-microsoft-com:vml" xmlns:wp14="http://schemas.microsoft.com/office/word/2010/wordprocessingDrawing" xmlns:wp="http://schemas.openxmlformats.org/drawingml/2006/wordprocessingDrawing" xmlns:w10="urn:schemas-microsoft-com:office:word" xmlns:w="http://schemas.openxmlformats.org/wordprocessingml/2006/main" xmlns:w14="http://schemas.microsoft.com/office/word/2010/wordml" xmlns:w15="http://schemas.microsoft.com/office/word/2012/wordml" xmlns:w16cex="http://schemas.microsoft.com/office/word/2018/wordml/cex" xmlns:w16cid="http://schemas.microsoft.com/office/word/2016/wordml/cid" xmlns:w16="http://schemas.microsoft.com/office/word/2018/wordml" xmlns:w16sdtdh="http://schemas.microsoft.com/office/word/2020/wordml/sdtdatahash" xmlns:w16se="http://schemas.microsoft.com/office/word/2015/wordml/symex" xmlns:wpg="http://schemas.microsoft.com/office/word/2010/wordprocessingGroup" xmlns:wpi="http://schemas.microsoft.com/office/word/2010/wordprocessingInk" xmlns:wne="http://schemas.microsoft.com/office/word/2006/wordml" xmlns:wps="http://schemas.microsoft.com/office/word/2010/wordprocessingShape" mc:Ignorable="w14 w15 w16se w16cid w16 w16cex w16sdtdh wp14">
+<w:document xmlns:wpc="http://schemas.microsoft.com/office/word/2010/wordprocessingCanvas" xmlns:cx="http://schemas.microsoft.com/office/drawing/2014/chartex" xmlns:cx1="http://schemas.microsoft.com/office/drawing/2015/9/8/chartex" xmlns:cx2="http://schemas.microsoft.com/office/drawing/2015/10/21/chartex" xmlns:cx3="http://schemas.microsoft.com/office/drawing/2016/5/9/chartex" xmlns:cx4="http://schemas.microsoft.com/office/drawing/2016/5/10/chartex" xmlns:cx5="http://schemas.microsoft.com/office/drawing/2016/5/11/chartex" xmlns:cx6="http://schemas.microsoft.com/office/drawing/2016/5/12/chartex" xmlns:cx7="http://schemas.microsoft.com/office/drawing/2016/5/13/chartex" xmlns:cx8="http://schemas.microsoft.com/office/drawing/2016/5/14/chartex" xmlns:mc="http://schemas.openxmlformats.org/markup-compatibility/2006" xmlns:aink="http://schemas.microsoft.com/office/drawing/2016/ink" xmlns:am3d="http://schemas.microsoft.com/office/drawing/2017/model3d" xmlns:o="urn:schemas-microsoft-com:office:office" xmlns:r="http://schemas.openxmlformats.org/officeDocument/2006/relationships" xmlns:m="http://schemas.openxmlformats.org/officeDocument/2006/math" xmlns:v="urn:schemas-microsoft-com:vml" xmlns:wp14="http://schemas.microsoft.com/office/word/2010/wordprocessingDrawing" xmlns:wp="http://schemas.openxmlformats.org/drawingml/2006/wordprocessingDrawing" xmlns:w10="urn:schemas-microsoft-com:office:word" xmlns:w="http://schemas.openxmlformats.org/wordprocessingml/2006/main" xmlns:w14="http://schemas.microsoft.com/office/word/2010/wordml" xmlns:w15="http://schemas.microsoft.com/office/word/2012/wordml" xmlns:w16cex="http://schemas.microsoft.com/office/word/2018/wordml/cex" xmlns:w16cid="http://schemas.microsoft.com/office/word/2016/wordml/cid" xmlns:w16="http://schemas.microsoft.com/office/word/2018/wordml" xmlns:w16se="http://schemas.microsoft.com/office/word/2015/wordml/symex" xmlns:wpg="http://schemas.microsoft.com/office/word/2010/wordprocessingGroup" xmlns:wpi="http://schemas.microsoft.com/office/word/2010/wordprocessingInk" xmlns:wne="http://schemas.microsoft.com/office/word/2006/wordml" xmlns:wps="http://schemas.microsoft.com/office/word/2010/wordprocessingShape" mc:Ignorable="w14 w15 w16se w16cid w16 w16cex wp14">
   <w:body>
     <w:p>
       <w:pPr>
@@ -5587,8 +5587,379 @@
       </w:tr>
     </w:tbl>
     <w:p/>
+    <w:p/>
+    <w:p/>
+    <w:p>
+      <w:pPr>
+        <w:pStyle w:val="ListParagraph"/>
+        <w:numPr>
+          <w:ilvl w:val="0"/>
+          <w:numId w:val="11"/>
+        </w:numPr>
+        <w:spacing w:line="240" w:lineRule="auto"/>
+      </w:pPr>
+      <w:r>
+        <w:rPr>
+          <w:rFonts w:ascii="Times New Roman" w:eastAsiaTheme="minorHAnsi" w:hAnsi="Times New Roman" w:cs="Times New Roman"/>
+          <w:b/>
+          <w:bCs/>
+          <w:sz w:val="24"/>
+          <w:szCs w:val="24"/>
+          <w:lang w:eastAsia="en-US"/>
+        </w:rPr>
+        <w:lastRenderedPageBreak/>
+        <w:t>Hardware Requirements</w:t>
+      </w:r>
+    </w:p>
+    <w:p>
+      <w:pPr>
+        <w:pStyle w:val="ListParagraph"/>
+        <w:numPr>
+          <w:ilvl w:val="1"/>
+          <w:numId w:val="11"/>
+        </w:numPr>
+        <w:spacing w:line="240" w:lineRule="auto"/>
+      </w:pPr>
+      <w:r>
+        <w:t>For servers we will implement a cloud-based server. This will allow the user to access the data they need and update</w:t>
+      </w:r>
+      <w:r>
+        <w:t xml:space="preserve"> it whenever and wherever they need.</w:t>
+      </w:r>
+      <w:r>
+        <w:t xml:space="preserve"> Offloading the server to a </w:t>
+      </w:r>
+      <w:r>
+        <w:t>cloud-based</w:t>
+      </w:r>
+      <w:r>
+        <w:t xml:space="preserve"> provider also helps the vendor keep their focus elsewhere.</w:t>
+      </w:r>
+    </w:p>
+    <w:p>
+      <w:pPr>
+        <w:pStyle w:val="ListParagraph"/>
+        <w:numPr>
+          <w:ilvl w:val="1"/>
+          <w:numId w:val="11"/>
+        </w:numPr>
+        <w:spacing w:line="240" w:lineRule="auto"/>
+      </w:pPr>
+      <w:r>
+        <w:t xml:space="preserve">Bratspot will use wi-fi and cellular data to keep connection to the </w:t>
+      </w:r>
+      <w:r>
+        <w:t>cloud-based</w:t>
+      </w:r>
+      <w:r>
+        <w:t xml:space="preserve"> server mentioned above. This will allow for a connection when in an area with the vendor’s own network they already have set up, or even on the go with cellular data for hot dog trucks, for example.</w:t>
+      </w:r>
+    </w:p>
+    <w:p>
+      <w:pPr>
+        <w:pStyle w:val="ListParagraph"/>
+        <w:numPr>
+          <w:ilvl w:val="1"/>
+          <w:numId w:val="11"/>
+        </w:numPr>
+        <w:spacing w:line="240" w:lineRule="auto"/>
+      </w:pPr>
+      <w:r>
+        <w:t xml:space="preserve">To allow users to order at the point of sale, Bratspot will use touchscreen devices like tablets and smart phones. </w:t>
+      </w:r>
+      <w:r>
+        <w:t>This will make the sale much easier and require less hardware while allowing for less mistakes in the ordering phase.</w:t>
+      </w:r>
+    </w:p>
+    <w:p>
+      <w:pPr>
+        <w:pStyle w:val="ListParagraph"/>
+        <w:spacing w:line="240" w:lineRule="auto"/>
+        <w:ind w:left="360"/>
+      </w:pPr>
+    </w:p>
+    <w:p>
+      <w:pPr>
+        <w:pStyle w:val="ListParagraph"/>
+        <w:numPr>
+          <w:ilvl w:val="0"/>
+          <w:numId w:val="11"/>
+        </w:numPr>
+        <w:spacing w:line="240" w:lineRule="auto"/>
+      </w:pPr>
+      <w:r>
+        <w:rPr>
+          <w:rFonts w:ascii="Times New Roman" w:eastAsiaTheme="minorHAnsi" w:hAnsi="Times New Roman" w:cs="Times New Roman"/>
+          <w:b/>
+          <w:bCs/>
+          <w:sz w:val="24"/>
+          <w:szCs w:val="24"/>
+          <w:lang w:eastAsia="en-US"/>
+        </w:rPr>
+        <w:t>User</w:t>
+      </w:r>
+      <w:r>
+        <w:rPr>
+          <w:rFonts w:ascii="Times New Roman" w:eastAsiaTheme="minorHAnsi" w:hAnsi="Times New Roman" w:cs="Times New Roman"/>
+          <w:b/>
+          <w:bCs/>
+          <w:sz w:val="24"/>
+          <w:szCs w:val="24"/>
+          <w:lang w:eastAsia="en-US"/>
+        </w:rPr>
+        <w:t xml:space="preserve"> Interface Requirements</w:t>
+      </w:r>
+      <w:r>
+        <w:rPr>
+          <w:rFonts w:ascii="Times New Roman" w:eastAsiaTheme="minorHAnsi" w:hAnsi="Times New Roman" w:cs="Times New Roman"/>
+          <w:b/>
+          <w:bCs/>
+          <w:sz w:val="24"/>
+          <w:szCs w:val="24"/>
+          <w:lang w:eastAsia="en-US"/>
+        </w:rPr>
+        <w:t xml:space="preserve"> </w:t>
+      </w:r>
+    </w:p>
+    <w:p>
+      <w:pPr>
+        <w:pStyle w:val="ListParagraph"/>
+        <w:numPr>
+          <w:ilvl w:val="1"/>
+          <w:numId w:val="11"/>
+        </w:numPr>
+        <w:spacing w:line="240" w:lineRule="auto"/>
+      </w:pPr>
+      <w:r>
+        <w:rPr>
+          <w:rFonts w:ascii="Times New Roman" w:eastAsiaTheme="minorHAnsi" w:hAnsi="Times New Roman" w:cs="Times New Roman"/>
+          <w:lang w:eastAsia="en-US"/>
+        </w:rPr>
+        <w:t>Navigating the app will be through the use of the touch screen devices the app will run on.</w:t>
+      </w:r>
+      <w:r>
+        <w:rPr>
+          <w:rFonts w:ascii="Times New Roman" w:eastAsiaTheme="minorHAnsi" w:hAnsi="Times New Roman" w:cs="Times New Roman"/>
+          <w:lang w:eastAsia="en-US"/>
+        </w:rPr>
+        <w:t xml:space="preserve"> Screens will have back buttons to go back a menu and redo options, and going forward will be through large confirmation buttons that tell you exactly what they do (ex. Add order to cart)</w:t>
+      </w:r>
+    </w:p>
+    <w:p>
+      <w:pPr>
+        <w:pStyle w:val="ListParagraph"/>
+        <w:numPr>
+          <w:ilvl w:val="1"/>
+          <w:numId w:val="11"/>
+        </w:numPr>
+        <w:spacing w:line="240" w:lineRule="auto"/>
+      </w:pPr>
+      <w:r>
+        <w:t>For ordering there will be three main menus. The first search menu where you can select what you want from the menu by filter through names and ingredients in hot dogs. The second where you can add and remove topping and condiments from selected hot dogs, and a final checkout menu where you can pay and add your name to the order. For the vendor the main menu will be a list of orders with the customers name and the toppings for each hot dog on the order, as well as a list of upcoming orders.</w:t>
+      </w:r>
+    </w:p>
+    <w:p>
+      <w:pPr>
+        <w:pStyle w:val="ListParagraph"/>
+        <w:numPr>
+          <w:ilvl w:val="1"/>
+          <w:numId w:val="11"/>
+        </w:numPr>
+        <w:spacing w:line="240" w:lineRule="auto"/>
+      </w:pPr>
+      <w:r>
+        <w:rPr>
+          <w:rFonts w:ascii="Times New Roman" w:eastAsiaTheme="minorHAnsi" w:hAnsi="Times New Roman" w:cs="Times New Roman"/>
+          <w:lang w:eastAsia="en-US"/>
+        </w:rPr>
+        <w:t>A rough wireframe of the 2 main menus for the customers (excluding checkout screen, which would just be name and payment info with a summary of what is ordered)</w:t>
+      </w:r>
+      <w:r>
+        <w:rPr>
+          <w:rFonts w:ascii="Times New Roman" w:eastAsiaTheme="minorHAnsi" w:hAnsi="Times New Roman" w:cs="Times New Roman"/>
+          <w:noProof/>
+          <w:lang w:eastAsia="en-US"/>
+        </w:rPr>
+        <w:drawing>
+          <wp:inline distT="0" distB="0" distL="0" distR="0" wp14:anchorId="3F0FEC79" wp14:editId="50392574">
+            <wp:extent cx="2648310" cy="2117801"/>
+            <wp:effectExtent l="0" t="0" r="0" b="0"/>
+            <wp:docPr id="9" name="Picture 9"/>
+            <wp:cNvGraphicFramePr>
+              <a:graphicFrameLocks xmlns:a="http://schemas.openxmlformats.org/drawingml/2006/main" noChangeAspect="1"/>
+            </wp:cNvGraphicFramePr>
+            <a:graphic xmlns:a="http://schemas.openxmlformats.org/drawingml/2006/main">
+              <a:graphicData uri="http://schemas.openxmlformats.org/drawingml/2006/picture">
+                <pic:pic xmlns:pic="http://schemas.openxmlformats.org/drawingml/2006/picture">
+                  <pic:nvPicPr>
+                    <pic:cNvPr id="0" name="Picture 1"/>
+                    <pic:cNvPicPr>
+                      <a:picLocks noChangeAspect="1" noChangeArrowheads="1"/>
+                    </pic:cNvPicPr>
+                  </pic:nvPicPr>
+                  <pic:blipFill>
+                    <a:blip r:embed="rId10" cstate="print">
+                      <a:extLst>
+                        <a:ext uri="{28A0092B-C50C-407E-A947-70E740481C1C}">
+                          <a14:useLocalDpi xmlns:a14="http://schemas.microsoft.com/office/drawing/2010/main" val="0"/>
+                        </a:ext>
+                      </a:extLst>
+                    </a:blip>
+                    <a:srcRect/>
+                    <a:stretch>
+                      <a:fillRect/>
+                    </a:stretch>
+                  </pic:blipFill>
+                  <pic:spPr bwMode="auto">
+                    <a:xfrm>
+                      <a:off x="0" y="0"/>
+                      <a:ext cx="2747885" cy="2197429"/>
+                    </a:xfrm>
+                    <a:prstGeom prst="rect">
+                      <a:avLst/>
+                    </a:prstGeom>
+                    <a:noFill/>
+                    <a:ln>
+                      <a:noFill/>
+                    </a:ln>
+                  </pic:spPr>
+                </pic:pic>
+              </a:graphicData>
+            </a:graphic>
+          </wp:inline>
+        </w:drawing>
+      </w:r>
+      <w:r>
+        <w:rPr>
+          <w:rFonts w:ascii="Times New Roman" w:eastAsiaTheme="minorHAnsi" w:hAnsi="Times New Roman" w:cs="Times New Roman"/>
+          <w:noProof/>
+          <w:lang w:eastAsia="en-US"/>
+        </w:rPr>
+        <w:drawing>
+          <wp:inline distT="0" distB="0" distL="0" distR="0" wp14:anchorId="6639F04C" wp14:editId="20CB9D09">
+            <wp:extent cx="2604964" cy="2113471"/>
+            <wp:effectExtent l="0" t="0" r="5080" b="1270"/>
+            <wp:docPr id="10" name="Picture 10"/>
+            <wp:cNvGraphicFramePr>
+              <a:graphicFrameLocks xmlns:a="http://schemas.openxmlformats.org/drawingml/2006/main" noChangeAspect="1"/>
+            </wp:cNvGraphicFramePr>
+            <a:graphic xmlns:a="http://schemas.openxmlformats.org/drawingml/2006/main">
+              <a:graphicData uri="http://schemas.openxmlformats.org/drawingml/2006/picture">
+                <pic:pic xmlns:pic="http://schemas.openxmlformats.org/drawingml/2006/picture">
+                  <pic:nvPicPr>
+                    <pic:cNvPr id="0" name="Picture 2"/>
+                    <pic:cNvPicPr>
+                      <a:picLocks noChangeAspect="1" noChangeArrowheads="1"/>
+                    </pic:cNvPicPr>
+                  </pic:nvPicPr>
+                  <pic:blipFill>
+                    <a:blip r:embed="rId11" cstate="print">
+                      <a:extLst>
+                        <a:ext uri="{28A0092B-C50C-407E-A947-70E740481C1C}">
+                          <a14:useLocalDpi xmlns:a14="http://schemas.microsoft.com/office/drawing/2010/main" val="0"/>
+                        </a:ext>
+                      </a:extLst>
+                    </a:blip>
+                    <a:srcRect/>
+                    <a:stretch>
+                      <a:fillRect/>
+                    </a:stretch>
+                  </pic:blipFill>
+                  <pic:spPr bwMode="auto">
+                    <a:xfrm>
+                      <a:off x="0" y="0"/>
+                      <a:ext cx="2623533" cy="2128536"/>
+                    </a:xfrm>
+                    <a:prstGeom prst="rect">
+                      <a:avLst/>
+                    </a:prstGeom>
+                    <a:noFill/>
+                    <a:ln>
+                      <a:noFill/>
+                    </a:ln>
+                  </pic:spPr>
+                </pic:pic>
+              </a:graphicData>
+            </a:graphic>
+          </wp:inline>
+        </w:drawing>
+      </w:r>
+    </w:p>
+    <w:p>
+      <w:pPr>
+        <w:pStyle w:val="ListParagraph"/>
+        <w:numPr>
+          <w:ilvl w:val="1"/>
+          <w:numId w:val="11"/>
+        </w:numPr>
+        <w:spacing w:line="240" w:lineRule="auto"/>
+      </w:pPr>
+      <w:r>
+        <w:rPr>
+          <w:rFonts w:ascii="Times New Roman" w:eastAsiaTheme="minorHAnsi" w:hAnsi="Times New Roman" w:cs="Times New Roman"/>
+          <w:lang w:eastAsia="en-US"/>
+        </w:rPr>
+        <w:lastRenderedPageBreak/>
+        <w:t>A wireframe sketch of the vendors menu where they can view their orders</w:t>
+      </w:r>
+      <w:r>
+        <w:rPr>
+          <w:rFonts w:ascii="Times New Roman" w:eastAsiaTheme="minorHAnsi" w:hAnsi="Times New Roman" w:cs="Times New Roman"/>
+          <w:noProof/>
+          <w:lang w:eastAsia="en-US"/>
+        </w:rPr>
+        <w:drawing>
+          <wp:inline distT="0" distB="0" distL="0" distR="0" wp14:anchorId="7DA8034B" wp14:editId="239D7584">
+            <wp:extent cx="3314718" cy="2674189"/>
+            <wp:effectExtent l="0" t="0" r="0" b="0"/>
+            <wp:docPr id="11" name="Picture 11"/>
+            <wp:cNvGraphicFramePr>
+              <a:graphicFrameLocks xmlns:a="http://schemas.openxmlformats.org/drawingml/2006/main" noChangeAspect="1"/>
+            </wp:cNvGraphicFramePr>
+            <a:graphic xmlns:a="http://schemas.openxmlformats.org/drawingml/2006/main">
+              <a:graphicData uri="http://schemas.openxmlformats.org/drawingml/2006/picture">
+                <pic:pic xmlns:pic="http://schemas.openxmlformats.org/drawingml/2006/picture">
+                  <pic:nvPicPr>
+                    <pic:cNvPr id="0" name="Picture 3"/>
+                    <pic:cNvPicPr>
+                      <a:picLocks noChangeAspect="1" noChangeArrowheads="1"/>
+                    </pic:cNvPicPr>
+                  </pic:nvPicPr>
+                  <pic:blipFill>
+                    <a:blip r:embed="rId12" cstate="print">
+                      <a:extLst>
+                        <a:ext uri="{28A0092B-C50C-407E-A947-70E740481C1C}">
+                          <a14:useLocalDpi xmlns:a14="http://schemas.microsoft.com/office/drawing/2010/main" val="0"/>
+                        </a:ext>
+                      </a:extLst>
+                    </a:blip>
+                    <a:srcRect/>
+                    <a:stretch>
+                      <a:fillRect/>
+                    </a:stretch>
+                  </pic:blipFill>
+                  <pic:spPr bwMode="auto">
+                    <a:xfrm>
+                      <a:off x="0" y="0"/>
+                      <a:ext cx="3325070" cy="2682541"/>
+                    </a:xfrm>
+                    <a:prstGeom prst="rect">
+                      <a:avLst/>
+                    </a:prstGeom>
+                    <a:noFill/>
+                    <a:ln>
+                      <a:noFill/>
+                    </a:ln>
+                  </pic:spPr>
+                </pic:pic>
+              </a:graphicData>
+            </a:graphic>
+          </wp:inline>
+        </w:drawing>
+      </w:r>
+    </w:p>
     <w:sectPr>
-      <w:headerReference w:type="default" r:id="rId10"/>
+      <w:headerReference w:type="default" r:id="rId13"/>
       <w:pgSz w:w="12240" w:h="15840"/>
       <w:pgMar w:top="1440" w:right="1440" w:bottom="1440" w:left="1440" w:header="720" w:footer="0" w:gutter="0"/>
       <w:cols w:space="720"/>
@@ -5600,7 +5971,7 @@
 </file>
 
 <file path=word/endnotes.xml><?xml version="1.0" encoding="utf-8"?>
-<w:endnotes xmlns:wpc="http://schemas.microsoft.com/office/word/2010/wordprocessingCanvas" xmlns:cx="http://schemas.microsoft.com/office/drawing/2014/chartex" xmlns:cx1="http://schemas.microsoft.com/office/drawing/2015/9/8/chartex" xmlns:cx2="http://schemas.microsoft.com/office/drawing/2015/10/21/chartex" xmlns:cx3="http://schemas.microsoft.com/office/drawing/2016/5/9/chartex" xmlns:cx4="http://schemas.microsoft.com/office/drawing/2016/5/10/chartex" xmlns:cx5="http://schemas.microsoft.com/office/drawing/2016/5/11/chartex" xmlns:cx6="http://schemas.microsoft.com/office/drawing/2016/5/12/chartex" xmlns:cx7="http://schemas.microsoft.com/office/drawing/2016/5/13/chartex" xmlns:cx8="http://schemas.microsoft.com/office/drawing/2016/5/14/chartex" xmlns:mc="http://schemas.openxmlformats.org/markup-compatibility/2006" xmlns:aink="http://schemas.microsoft.com/office/drawing/2016/ink" xmlns:am3d="http://schemas.microsoft.com/office/drawing/2017/model3d" xmlns:o="urn:schemas-microsoft-com:office:office" xmlns:r="http://schemas.openxmlformats.org/officeDocument/2006/relationships" xmlns:m="http://schemas.openxmlformats.org/officeDocument/2006/math" xmlns:v="urn:schemas-microsoft-com:vml" xmlns:wp14="http://schemas.microsoft.com/office/word/2010/wordprocessingDrawing" xmlns:wp="http://schemas.openxmlformats.org/drawingml/2006/wordprocessingDrawing" xmlns:w10="urn:schemas-microsoft-com:office:word" xmlns:w="http://schemas.openxmlformats.org/wordprocessingml/2006/main" xmlns:w14="http://schemas.microsoft.com/office/word/2010/wordml" xmlns:w15="http://schemas.microsoft.com/office/word/2012/wordml" xmlns:w16cex="http://schemas.microsoft.com/office/word/2018/wordml/cex" xmlns:w16cid="http://schemas.microsoft.com/office/word/2016/wordml/cid" xmlns:w16="http://schemas.microsoft.com/office/word/2018/wordml" xmlns:w16sdtdh="http://schemas.microsoft.com/office/word/2020/wordml/sdtdatahash" xmlns:w16se="http://schemas.microsoft.com/office/word/2015/wordml/symex" xmlns:wpg="http://schemas.microsoft.com/office/word/2010/wordprocessingGroup" xmlns:wpi="http://schemas.microsoft.com/office/word/2010/wordprocessingInk" xmlns:wne="http://schemas.microsoft.com/office/word/2006/wordml" xmlns:wps="http://schemas.microsoft.com/office/word/2010/wordprocessingShape" mc:Ignorable="w14 w15 w16se w16cid w16 w16cex w16sdtdh wp14">
+<w:endnotes xmlns:wpc="http://schemas.microsoft.com/office/word/2010/wordprocessingCanvas" xmlns:cx="http://schemas.microsoft.com/office/drawing/2014/chartex" xmlns:cx1="http://schemas.microsoft.com/office/drawing/2015/9/8/chartex" xmlns:cx2="http://schemas.microsoft.com/office/drawing/2015/10/21/chartex" xmlns:cx3="http://schemas.microsoft.com/office/drawing/2016/5/9/chartex" xmlns:cx4="http://schemas.microsoft.com/office/drawing/2016/5/10/chartex" xmlns:cx5="http://schemas.microsoft.com/office/drawing/2016/5/11/chartex" xmlns:cx6="http://schemas.microsoft.com/office/drawing/2016/5/12/chartex" xmlns:cx7="http://schemas.microsoft.com/office/drawing/2016/5/13/chartex" xmlns:cx8="http://schemas.microsoft.com/office/drawing/2016/5/14/chartex" xmlns:mc="http://schemas.openxmlformats.org/markup-compatibility/2006" xmlns:aink="http://schemas.microsoft.com/office/drawing/2016/ink" xmlns:am3d="http://schemas.microsoft.com/office/drawing/2017/model3d" xmlns:o="urn:schemas-microsoft-com:office:office" xmlns:r="http://schemas.openxmlformats.org/officeDocument/2006/relationships" xmlns:m="http://schemas.openxmlformats.org/officeDocument/2006/math" xmlns:v="urn:schemas-microsoft-com:vml" xmlns:wp14="http://schemas.microsoft.com/office/word/2010/wordprocessingDrawing" xmlns:wp="http://schemas.openxmlformats.org/drawingml/2006/wordprocessingDrawing" xmlns:w10="urn:schemas-microsoft-com:office:word" xmlns:w="http://schemas.openxmlformats.org/wordprocessingml/2006/main" xmlns:w14="http://schemas.microsoft.com/office/word/2010/wordml" xmlns:w15="http://schemas.microsoft.com/office/word/2012/wordml" xmlns:w16cex="http://schemas.microsoft.com/office/word/2018/wordml/cex" xmlns:w16cid="http://schemas.microsoft.com/office/word/2016/wordml/cid" xmlns:w16="http://schemas.microsoft.com/office/word/2018/wordml" xmlns:w16se="http://schemas.microsoft.com/office/word/2015/wordml/symex" xmlns:wpg="http://schemas.microsoft.com/office/word/2010/wordprocessingGroup" xmlns:wpi="http://schemas.microsoft.com/office/word/2010/wordprocessingInk" xmlns:wne="http://schemas.microsoft.com/office/word/2006/wordml" xmlns:wps="http://schemas.microsoft.com/office/word/2010/wordprocessingShape" mc:Ignorable="w14 w15 w16se w16cid w16 w16cex wp14">
   <w:endnote w:type="separator" w:id="-1">
     <w:p>
       <w:pPr>
@@ -5625,7 +5996,7 @@
 </file>
 
 <file path=word/footnotes.xml><?xml version="1.0" encoding="utf-8"?>
-<w:footnotes xmlns:wpc="http://schemas.microsoft.com/office/word/2010/wordprocessingCanvas" xmlns:cx="http://schemas.microsoft.com/office/drawing/2014/chartex" xmlns:cx1="http://schemas.microsoft.com/office/drawing/2015/9/8/chartex" xmlns:cx2="http://schemas.microsoft.com/office/drawing/2015/10/21/chartex" xmlns:cx3="http://schemas.microsoft.com/office/drawing/2016/5/9/chartex" xmlns:cx4="http://schemas.microsoft.com/office/drawing/2016/5/10/chartex" xmlns:cx5="http://schemas.microsoft.com/office/drawing/2016/5/11/chartex" xmlns:cx6="http://schemas.microsoft.com/office/drawing/2016/5/12/chartex" xmlns:cx7="http://schemas.microsoft.com/office/drawing/2016/5/13/chartex" xmlns:cx8="http://schemas.microsoft.com/office/drawing/2016/5/14/chartex" xmlns:mc="http://schemas.openxmlformats.org/markup-compatibility/2006" xmlns:aink="http://schemas.microsoft.com/office/drawing/2016/ink" xmlns:am3d="http://schemas.microsoft.com/office/drawing/2017/model3d" xmlns:o="urn:schemas-microsoft-com:office:office" xmlns:r="http://schemas.openxmlformats.org/officeDocument/2006/relationships" xmlns:m="http://schemas.openxmlformats.org/officeDocument/2006/math" xmlns:v="urn:schemas-microsoft-com:vml" xmlns:wp14="http://schemas.microsoft.com/office/word/2010/wordprocessingDrawing" xmlns:wp="http://schemas.openxmlformats.org/drawingml/2006/wordprocessingDrawing" xmlns:w10="urn:schemas-microsoft-com:office:word" xmlns:w="http://schemas.openxmlformats.org/wordprocessingml/2006/main" xmlns:w14="http://schemas.microsoft.com/office/word/2010/wordml" xmlns:w15="http://schemas.microsoft.com/office/word/2012/wordml" xmlns:w16cex="http://schemas.microsoft.com/office/word/2018/wordml/cex" xmlns:w16cid="http://schemas.microsoft.com/office/word/2016/wordml/cid" xmlns:w16="http://schemas.microsoft.com/office/word/2018/wordml" xmlns:w16sdtdh="http://schemas.microsoft.com/office/word/2020/wordml/sdtdatahash" xmlns:w16se="http://schemas.microsoft.com/office/word/2015/wordml/symex" xmlns:wpg="http://schemas.microsoft.com/office/word/2010/wordprocessingGroup" xmlns:wpi="http://schemas.microsoft.com/office/word/2010/wordprocessingInk" xmlns:wne="http://schemas.microsoft.com/office/word/2006/wordml" xmlns:wps="http://schemas.microsoft.com/office/word/2010/wordprocessingShape" mc:Ignorable="w14 w15 w16se w16cid w16 w16cex w16sdtdh wp14">
+<w:footnotes xmlns:wpc="http://schemas.microsoft.com/office/word/2010/wordprocessingCanvas" xmlns:cx="http://schemas.microsoft.com/office/drawing/2014/chartex" xmlns:cx1="http://schemas.microsoft.com/office/drawing/2015/9/8/chartex" xmlns:cx2="http://schemas.microsoft.com/office/drawing/2015/10/21/chartex" xmlns:cx3="http://schemas.microsoft.com/office/drawing/2016/5/9/chartex" xmlns:cx4="http://schemas.microsoft.com/office/drawing/2016/5/10/chartex" xmlns:cx5="http://schemas.microsoft.com/office/drawing/2016/5/11/chartex" xmlns:cx6="http://schemas.microsoft.com/office/drawing/2016/5/12/chartex" xmlns:cx7="http://schemas.microsoft.com/office/drawing/2016/5/13/chartex" xmlns:cx8="http://schemas.microsoft.com/office/drawing/2016/5/14/chartex" xmlns:mc="http://schemas.openxmlformats.org/markup-compatibility/2006" xmlns:aink="http://schemas.microsoft.com/office/drawing/2016/ink" xmlns:am3d="http://schemas.microsoft.com/office/drawing/2017/model3d" xmlns:o="urn:schemas-microsoft-com:office:office" xmlns:r="http://schemas.openxmlformats.org/officeDocument/2006/relationships" xmlns:m="http://schemas.openxmlformats.org/officeDocument/2006/math" xmlns:v="urn:schemas-microsoft-com:vml" xmlns:wp14="http://schemas.microsoft.com/office/word/2010/wordprocessingDrawing" xmlns:wp="http://schemas.openxmlformats.org/drawingml/2006/wordprocessingDrawing" xmlns:w10="urn:schemas-microsoft-com:office:word" xmlns:w="http://schemas.openxmlformats.org/wordprocessingml/2006/main" xmlns:w14="http://schemas.microsoft.com/office/word/2010/wordml" xmlns:w15="http://schemas.microsoft.com/office/word/2012/wordml" xmlns:w16cex="http://schemas.microsoft.com/office/word/2018/wordml/cex" xmlns:w16cid="http://schemas.microsoft.com/office/word/2016/wordml/cid" xmlns:w16="http://schemas.microsoft.com/office/word/2018/wordml" xmlns:w16se="http://schemas.microsoft.com/office/word/2015/wordml/symex" xmlns:wpg="http://schemas.microsoft.com/office/word/2010/wordprocessingGroup" xmlns:wpi="http://schemas.microsoft.com/office/word/2010/wordprocessingInk" xmlns:wne="http://schemas.microsoft.com/office/word/2006/wordml" xmlns:wps="http://schemas.microsoft.com/office/word/2010/wordprocessingShape" mc:Ignorable="w14 w15 w16se w16cid w16 w16cex wp14">
   <w:footnote w:type="separator" w:id="-1">
     <w:p>
       <w:pPr>
@@ -5650,7 +6021,7 @@
 </file>
 
 <file path=word/header1.xml><?xml version="1.0" encoding="utf-8"?>
-<w:hdr xmlns:wpc="http://schemas.microsoft.com/office/word/2010/wordprocessingCanvas" xmlns:cx="http://schemas.microsoft.com/office/drawing/2014/chartex" xmlns:cx1="http://schemas.microsoft.com/office/drawing/2015/9/8/chartex" xmlns:cx2="http://schemas.microsoft.com/office/drawing/2015/10/21/chartex" xmlns:cx3="http://schemas.microsoft.com/office/drawing/2016/5/9/chartex" xmlns:cx4="http://schemas.microsoft.com/office/drawing/2016/5/10/chartex" xmlns:cx5="http://schemas.microsoft.com/office/drawing/2016/5/11/chartex" xmlns:cx6="http://schemas.microsoft.com/office/drawing/2016/5/12/chartex" xmlns:cx7="http://schemas.microsoft.com/office/drawing/2016/5/13/chartex" xmlns:cx8="http://schemas.microsoft.com/office/drawing/2016/5/14/chartex" xmlns:mc="http://schemas.openxmlformats.org/markup-compatibility/2006" xmlns:aink="http://schemas.microsoft.com/office/drawing/2016/ink" xmlns:am3d="http://schemas.microsoft.com/office/drawing/2017/model3d" xmlns:o="urn:schemas-microsoft-com:office:office" xmlns:r="http://schemas.openxmlformats.org/officeDocument/2006/relationships" xmlns:m="http://schemas.openxmlformats.org/officeDocument/2006/math" xmlns:v="urn:schemas-microsoft-com:vml" xmlns:wp14="http://schemas.microsoft.com/office/word/2010/wordprocessingDrawing" xmlns:wp="http://schemas.openxmlformats.org/drawingml/2006/wordprocessingDrawing" xmlns:w10="urn:schemas-microsoft-com:office:word" xmlns:w="http://schemas.openxmlformats.org/wordprocessingml/2006/main" xmlns:w14="http://schemas.microsoft.com/office/word/2010/wordml" xmlns:w15="http://schemas.microsoft.com/office/word/2012/wordml" xmlns:w16cex="http://schemas.microsoft.com/office/word/2018/wordml/cex" xmlns:w16cid="http://schemas.microsoft.com/office/word/2016/wordml/cid" xmlns:w16="http://schemas.microsoft.com/office/word/2018/wordml" xmlns:w16sdtdh="http://schemas.microsoft.com/office/word/2020/wordml/sdtdatahash" xmlns:w16se="http://schemas.microsoft.com/office/word/2015/wordml/symex" xmlns:wpg="http://schemas.microsoft.com/office/word/2010/wordprocessingGroup" xmlns:wpi="http://schemas.microsoft.com/office/word/2010/wordprocessingInk" xmlns:wne="http://schemas.microsoft.com/office/word/2006/wordml" xmlns:wps="http://schemas.microsoft.com/office/word/2010/wordprocessingShape" mc:Ignorable="w14 w15 w16se w16cid w16 w16cex w16sdtdh wp14">
+<w:hdr xmlns:wpc="http://schemas.microsoft.com/office/word/2010/wordprocessingCanvas" xmlns:cx="http://schemas.microsoft.com/office/drawing/2014/chartex" xmlns:cx1="http://schemas.microsoft.com/office/drawing/2015/9/8/chartex" xmlns:cx2="http://schemas.microsoft.com/office/drawing/2015/10/21/chartex" xmlns:cx3="http://schemas.microsoft.com/office/drawing/2016/5/9/chartex" xmlns:cx4="http://schemas.microsoft.com/office/drawing/2016/5/10/chartex" xmlns:cx5="http://schemas.microsoft.com/office/drawing/2016/5/11/chartex" xmlns:cx6="http://schemas.microsoft.com/office/drawing/2016/5/12/chartex" xmlns:cx7="http://schemas.microsoft.com/office/drawing/2016/5/13/chartex" xmlns:cx8="http://schemas.microsoft.com/office/drawing/2016/5/14/chartex" xmlns:mc="http://schemas.openxmlformats.org/markup-compatibility/2006" xmlns:aink="http://schemas.microsoft.com/office/drawing/2016/ink" xmlns:am3d="http://schemas.microsoft.com/office/drawing/2017/model3d" xmlns:o="urn:schemas-microsoft-com:office:office" xmlns:r="http://schemas.openxmlformats.org/officeDocument/2006/relationships" xmlns:m="http://schemas.openxmlformats.org/officeDocument/2006/math" xmlns:v="urn:schemas-microsoft-com:vml" xmlns:wp14="http://schemas.microsoft.com/office/word/2010/wordprocessingDrawing" xmlns:wp="http://schemas.openxmlformats.org/drawingml/2006/wordprocessingDrawing" xmlns:w10="urn:schemas-microsoft-com:office:word" xmlns:w="http://schemas.openxmlformats.org/wordprocessingml/2006/main" xmlns:w14="http://schemas.microsoft.com/office/word/2010/wordml" xmlns:w15="http://schemas.microsoft.com/office/word/2012/wordml" xmlns:w16cex="http://schemas.microsoft.com/office/word/2018/wordml/cex" xmlns:w16cid="http://schemas.microsoft.com/office/word/2016/wordml/cid" xmlns:w16="http://schemas.microsoft.com/office/word/2018/wordml" xmlns:w16se="http://schemas.microsoft.com/office/word/2015/wordml/symex" xmlns:wpg="http://schemas.microsoft.com/office/word/2010/wordprocessingGroup" xmlns:wpi="http://schemas.microsoft.com/office/word/2010/wordprocessingInk" xmlns:wne="http://schemas.microsoft.com/office/word/2006/wordml" xmlns:wps="http://schemas.microsoft.com/office/word/2010/wordprocessingShape" mc:Ignorable="w14 w15 w16se w16cid w16 w16cex wp14">
   <w:p>
     <w:pPr>
       <w:pStyle w:val="Header"/>
@@ -5930,7 +6301,7 @@
 </file>
 
 <file path=word/numbering.xml><?xml version="1.0" encoding="utf-8"?>
-<w:numbering xmlns:wpc="http://schemas.microsoft.com/office/word/2010/wordprocessingCanvas" xmlns:cx="http://schemas.microsoft.com/office/drawing/2014/chartex" xmlns:cx1="http://schemas.microsoft.com/office/drawing/2015/9/8/chartex" xmlns:cx2="http://schemas.microsoft.com/office/drawing/2015/10/21/chartex" xmlns:cx3="http://schemas.microsoft.com/office/drawing/2016/5/9/chartex" xmlns:cx4="http://schemas.microsoft.com/office/drawing/2016/5/10/chartex" xmlns:cx5="http://schemas.microsoft.com/office/drawing/2016/5/11/chartex" xmlns:cx6="http://schemas.microsoft.com/office/drawing/2016/5/12/chartex" xmlns:cx7="http://schemas.microsoft.com/office/drawing/2016/5/13/chartex" xmlns:cx8="http://schemas.microsoft.com/office/drawing/2016/5/14/chartex" xmlns:mc="http://schemas.openxmlformats.org/markup-compatibility/2006" xmlns:aink="http://schemas.microsoft.com/office/drawing/2016/ink" xmlns:am3d="http://schemas.microsoft.com/office/drawing/2017/model3d" xmlns:o="urn:schemas-microsoft-com:office:office" xmlns:r="http://schemas.openxmlformats.org/officeDocument/2006/relationships" xmlns:m="http://schemas.openxmlformats.org/officeDocument/2006/math" xmlns:v="urn:schemas-microsoft-com:vml" xmlns:wp14="http://schemas.microsoft.com/office/word/2010/wordprocessingDrawing" xmlns:wp="http://schemas.openxmlformats.org/drawingml/2006/wordprocessingDrawing" xmlns:w10="urn:schemas-microsoft-com:office:word" xmlns:w="http://schemas.openxmlformats.org/wordprocessingml/2006/main" xmlns:w14="http://schemas.microsoft.com/office/word/2010/wordml" xmlns:w15="http://schemas.microsoft.com/office/word/2012/wordml" xmlns:w16cex="http://schemas.microsoft.com/office/word/2018/wordml/cex" xmlns:w16cid="http://schemas.microsoft.com/office/word/2016/wordml/cid" xmlns:w16="http://schemas.microsoft.com/office/word/2018/wordml" xmlns:w16sdtdh="http://schemas.microsoft.com/office/word/2020/wordml/sdtdatahash" xmlns:w16se="http://schemas.microsoft.com/office/word/2015/wordml/symex" xmlns:wpg="http://schemas.microsoft.com/office/word/2010/wordprocessingGroup" xmlns:wpi="http://schemas.microsoft.com/office/word/2010/wordprocessingInk" xmlns:wne="http://schemas.microsoft.com/office/word/2006/wordml" xmlns:wps="http://schemas.microsoft.com/office/word/2010/wordprocessingShape" mc:Ignorable="w14 w15 w16se w16cid w16 w16cex w16sdtdh wp14">
+<w:numbering xmlns:wpc="http://schemas.microsoft.com/office/word/2010/wordprocessingCanvas" xmlns:cx="http://schemas.microsoft.com/office/drawing/2014/chartex" xmlns:cx1="http://schemas.microsoft.com/office/drawing/2015/9/8/chartex" xmlns:cx2="http://schemas.microsoft.com/office/drawing/2015/10/21/chartex" xmlns:cx3="http://schemas.microsoft.com/office/drawing/2016/5/9/chartex" xmlns:cx4="http://schemas.microsoft.com/office/drawing/2016/5/10/chartex" xmlns:cx5="http://schemas.microsoft.com/office/drawing/2016/5/11/chartex" xmlns:cx6="http://schemas.microsoft.com/office/drawing/2016/5/12/chartex" xmlns:cx7="http://schemas.microsoft.com/office/drawing/2016/5/13/chartex" xmlns:cx8="http://schemas.microsoft.com/office/drawing/2016/5/14/chartex" xmlns:mc="http://schemas.openxmlformats.org/markup-compatibility/2006" xmlns:aink="http://schemas.microsoft.com/office/drawing/2016/ink" xmlns:am3d="http://schemas.microsoft.com/office/drawing/2017/model3d" xmlns:o="urn:schemas-microsoft-com:office:office" xmlns:r="http://schemas.openxmlformats.org/officeDocument/2006/relationships" xmlns:m="http://schemas.openxmlformats.org/officeDocument/2006/math" xmlns:v="urn:schemas-microsoft-com:vml" xmlns:wp14="http://schemas.microsoft.com/office/word/2010/wordprocessingDrawing" xmlns:wp="http://schemas.openxmlformats.org/drawingml/2006/wordprocessingDrawing" xmlns:w10="urn:schemas-microsoft-com:office:word" xmlns:w="http://schemas.openxmlformats.org/wordprocessingml/2006/main" xmlns:w14="http://schemas.microsoft.com/office/word/2010/wordml" xmlns:w15="http://schemas.microsoft.com/office/word/2012/wordml" xmlns:w16cex="http://schemas.microsoft.com/office/word/2018/wordml/cex" xmlns:w16cid="http://schemas.microsoft.com/office/word/2016/wordml/cid" xmlns:w16="http://schemas.microsoft.com/office/word/2018/wordml" xmlns:w16se="http://schemas.microsoft.com/office/word/2015/wordml/symex" xmlns:wpg="http://schemas.microsoft.com/office/word/2010/wordprocessingGroup" xmlns:wpi="http://schemas.microsoft.com/office/word/2010/wordprocessingInk" xmlns:wne="http://schemas.microsoft.com/office/word/2006/wordml" xmlns:wps="http://schemas.microsoft.com/office/word/2010/wordprocessingShape" mc:Ignorable="w14 w15 w16se w16cid w16 w16cex wp14">
   <w:abstractNum w:abstractNumId="0" w15:restartNumberingAfterBreak="0">
     <w:nsid w:val="09C746EA"/>
     <w:multiLevelType w:val="multilevel"/>
@@ -6054,6 +6425,92 @@
     </w:lvl>
   </w:abstractNum>
   <w:abstractNum w:abstractNumId="1" w15:restartNumberingAfterBreak="0">
+    <w:nsid w:val="0D82704C"/>
+    <w:multiLevelType w:val="hybridMultilevel"/>
+    <w:tmpl w:val="B2EA5898"/>
+    <w:lvl w:ilvl="0" w:tplc="0409000F">
+      <w:start w:val="1"/>
+      <w:numFmt w:val="decimal"/>
+      <w:lvlText w:val="%1."/>
+      <w:lvlJc w:val="left"/>
+      <w:pPr>
+        <w:ind w:left="720" w:hanging="360"/>
+      </w:pPr>
+    </w:lvl>
+    <w:lvl w:ilvl="1" w:tplc="04090019" w:tentative="1">
+      <w:start w:val="1"/>
+      <w:numFmt w:val="lowerLetter"/>
+      <w:lvlText w:val="%2."/>
+      <w:lvlJc w:val="left"/>
+      <w:pPr>
+        <w:ind w:left="1440" w:hanging="360"/>
+      </w:pPr>
+    </w:lvl>
+    <w:lvl w:ilvl="2" w:tplc="0409001B" w:tentative="1">
+      <w:start w:val="1"/>
+      <w:numFmt w:val="lowerRoman"/>
+      <w:lvlText w:val="%3."/>
+      <w:lvlJc w:val="right"/>
+      <w:pPr>
+        <w:ind w:left="2160" w:hanging="180"/>
+      </w:pPr>
+    </w:lvl>
+    <w:lvl w:ilvl="3" w:tplc="0409000F" w:tentative="1">
+      <w:start w:val="1"/>
+      <w:numFmt w:val="decimal"/>
+      <w:lvlText w:val="%4."/>
+      <w:lvlJc w:val="left"/>
+      <w:pPr>
+        <w:ind w:left="2880" w:hanging="360"/>
+      </w:pPr>
+    </w:lvl>
+    <w:lvl w:ilvl="4" w:tplc="04090019" w:tentative="1">
+      <w:start w:val="1"/>
+      <w:numFmt w:val="lowerLetter"/>
+      <w:lvlText w:val="%5."/>
+      <w:lvlJc w:val="left"/>
+      <w:pPr>
+        <w:ind w:left="3600" w:hanging="360"/>
+      </w:pPr>
+    </w:lvl>
+    <w:lvl w:ilvl="5" w:tplc="0409001B" w:tentative="1">
+      <w:start w:val="1"/>
+      <w:numFmt w:val="lowerRoman"/>
+      <w:lvlText w:val="%6."/>
+      <w:lvlJc w:val="right"/>
+      <w:pPr>
+        <w:ind w:left="4320" w:hanging="180"/>
+      </w:pPr>
+    </w:lvl>
+    <w:lvl w:ilvl="6" w:tplc="0409000F" w:tentative="1">
+      <w:start w:val="1"/>
+      <w:numFmt w:val="decimal"/>
+      <w:lvlText w:val="%7."/>
+      <w:lvlJc w:val="left"/>
+      <w:pPr>
+        <w:ind w:left="5040" w:hanging="360"/>
+      </w:pPr>
+    </w:lvl>
+    <w:lvl w:ilvl="7" w:tplc="04090019" w:tentative="1">
+      <w:start w:val="1"/>
+      <w:numFmt w:val="lowerLetter"/>
+      <w:lvlText w:val="%8."/>
+      <w:lvlJc w:val="left"/>
+      <w:pPr>
+        <w:ind w:left="5760" w:hanging="360"/>
+      </w:pPr>
+    </w:lvl>
+    <w:lvl w:ilvl="8" w:tplc="0409001B" w:tentative="1">
+      <w:start w:val="1"/>
+      <w:numFmt w:val="lowerRoman"/>
+      <w:lvlText w:val="%9."/>
+      <w:lvlJc w:val="right"/>
+      <w:pPr>
+        <w:ind w:left="6480" w:hanging="180"/>
+      </w:pPr>
+    </w:lvl>
+  </w:abstractNum>
+  <w:abstractNum w:abstractNumId="2" w15:restartNumberingAfterBreak="0">
     <w:nsid w:val="1FDA3617"/>
     <w:multiLevelType w:val="multilevel"/>
     <w:tmpl w:val="78B061CA"/>
@@ -6175,7 +6632,7 @@
       </w:pPr>
     </w:lvl>
   </w:abstractNum>
-  <w:abstractNum w:abstractNumId="2" w15:restartNumberingAfterBreak="0">
+  <w:abstractNum w:abstractNumId="3" w15:restartNumberingAfterBreak="0">
     <w:nsid w:val="21BC70B8"/>
     <w:multiLevelType w:val="multilevel"/>
     <w:tmpl w:val="207EC2BE"/>
@@ -6297,7 +6754,7 @@
       </w:pPr>
     </w:lvl>
   </w:abstractNum>
-  <w:abstractNum w:abstractNumId="3" w15:restartNumberingAfterBreak="0">
+  <w:abstractNum w:abstractNumId="4" w15:restartNumberingAfterBreak="0">
     <w:nsid w:val="29402FFD"/>
     <w:multiLevelType w:val="multilevel"/>
     <w:tmpl w:val="5B66F548"/>
@@ -6420,7 +6877,7 @@
       </w:pPr>
     </w:lvl>
   </w:abstractNum>
-  <w:abstractNum w:abstractNumId="4" w15:restartNumberingAfterBreak="0">
+  <w:abstractNum w:abstractNumId="5" w15:restartNumberingAfterBreak="0">
     <w:nsid w:val="2E953A3C"/>
     <w:multiLevelType w:val="multilevel"/>
     <w:tmpl w:val="BBCAED00"/>
@@ -6543,7 +7000,7 @@
       </w:pPr>
     </w:lvl>
   </w:abstractNum>
-  <w:abstractNum w:abstractNumId="5" w15:restartNumberingAfterBreak="0">
+  <w:abstractNum w:abstractNumId="6" w15:restartNumberingAfterBreak="0">
     <w:nsid w:val="32D31917"/>
     <w:multiLevelType w:val="multilevel"/>
     <w:tmpl w:val="6F048154"/>
@@ -6665,7 +7122,7 @@
       </w:pPr>
     </w:lvl>
   </w:abstractNum>
-  <w:abstractNum w:abstractNumId="6" w15:restartNumberingAfterBreak="0">
+  <w:abstractNum w:abstractNumId="7" w15:restartNumberingAfterBreak="0">
     <w:nsid w:val="376A2A0E"/>
     <w:multiLevelType w:val="multilevel"/>
     <w:tmpl w:val="0838BDB4"/>
@@ -6782,7 +7239,7 @@
       </w:pPr>
     </w:lvl>
   </w:abstractNum>
-  <w:abstractNum w:abstractNumId="7" w15:restartNumberingAfterBreak="0">
+  <w:abstractNum w:abstractNumId="8" w15:restartNumberingAfterBreak="0">
     <w:nsid w:val="3DBF0E01"/>
     <w:multiLevelType w:val="multilevel"/>
     <w:tmpl w:val="E288006E"/>
@@ -6904,7 +7361,7 @@
       </w:pPr>
     </w:lvl>
   </w:abstractNum>
-  <w:abstractNum w:abstractNumId="8" w15:restartNumberingAfterBreak="0">
+  <w:abstractNum w:abstractNumId="9" w15:restartNumberingAfterBreak="0">
     <w:nsid w:val="43E86446"/>
     <w:multiLevelType w:val="multilevel"/>
     <w:tmpl w:val="2D9E7826"/>
@@ -7027,7 +7484,7 @@
       </w:pPr>
     </w:lvl>
   </w:abstractNum>
-  <w:abstractNum w:abstractNumId="9" w15:restartNumberingAfterBreak="0">
+  <w:abstractNum w:abstractNumId="10" w15:restartNumberingAfterBreak="0">
     <w:nsid w:val="49A57463"/>
     <w:multiLevelType w:val="multilevel"/>
     <w:tmpl w:val="A23C7FB2"/>
@@ -7150,7 +7607,7 @@
       </w:pPr>
     </w:lvl>
   </w:abstractNum>
-  <w:abstractNum w:abstractNumId="10" w15:restartNumberingAfterBreak="0">
+  <w:abstractNum w:abstractNumId="11" w15:restartNumberingAfterBreak="0">
     <w:nsid w:val="4FCB646B"/>
     <w:multiLevelType w:val="multilevel"/>
     <w:tmpl w:val="49E07CA0"/>
@@ -7267,7 +7724,7 @@
       </w:pPr>
     </w:lvl>
   </w:abstractNum>
-  <w:abstractNum w:abstractNumId="11" w15:restartNumberingAfterBreak="0">
+  <w:abstractNum w:abstractNumId="12" w15:restartNumberingAfterBreak="0">
     <w:nsid w:val="538B3D2E"/>
     <w:multiLevelType w:val="multilevel"/>
     <w:tmpl w:val="954620DE"/>
@@ -7390,7 +7847,7 @@
       </w:pPr>
     </w:lvl>
   </w:abstractNum>
-  <w:abstractNum w:abstractNumId="12" w15:restartNumberingAfterBreak="0">
+  <w:abstractNum w:abstractNumId="13" w15:restartNumberingAfterBreak="0">
     <w:nsid w:val="60E56B1F"/>
     <w:multiLevelType w:val="multilevel"/>
     <w:tmpl w:val="B0B809BE"/>
@@ -7513,7 +7970,7 @@
       </w:pPr>
     </w:lvl>
   </w:abstractNum>
-  <w:abstractNum w:abstractNumId="13" w15:restartNumberingAfterBreak="0">
+  <w:abstractNum w:abstractNumId="14" w15:restartNumberingAfterBreak="0">
     <w:nsid w:val="62E111D7"/>
     <w:multiLevelType w:val="multilevel"/>
     <w:tmpl w:val="3454CD8C"/>
@@ -7630,7 +8087,7 @@
       </w:pPr>
     </w:lvl>
   </w:abstractNum>
-  <w:abstractNum w:abstractNumId="14" w15:restartNumberingAfterBreak="0">
+  <w:abstractNum w:abstractNumId="15" w15:restartNumberingAfterBreak="0">
     <w:nsid w:val="6F1A7E47"/>
     <w:multiLevelType w:val="multilevel"/>
     <w:tmpl w:val="94E229AE"/>
@@ -7753,7 +8210,7 @@
       </w:pPr>
     </w:lvl>
   </w:abstractNum>
-  <w:abstractNum w:abstractNumId="15" w15:restartNumberingAfterBreak="0">
+  <w:abstractNum w:abstractNumId="16" w15:restartNumberingAfterBreak="0">
     <w:nsid w:val="77E437C9"/>
     <w:multiLevelType w:val="multilevel"/>
     <w:tmpl w:val="25FA4DEE"/>
@@ -7872,7 +8329,7 @@
       </w:pPr>
     </w:lvl>
   </w:abstractNum>
-  <w:abstractNum w:abstractNumId="16" w15:restartNumberingAfterBreak="0">
+  <w:abstractNum w:abstractNumId="17" w15:restartNumberingAfterBreak="0">
     <w:nsid w:val="7C48229A"/>
     <w:multiLevelType w:val="multilevel"/>
     <w:tmpl w:val="2B863C7A"/>
@@ -7996,61 +8453,64 @@
     </w:lvl>
   </w:abstractNum>
   <w:num w:numId="1">
+    <w:abstractNumId w:val="11"/>
+  </w:num>
+  <w:num w:numId="2">
+    <w:abstractNumId w:val="7"/>
+  </w:num>
+  <w:num w:numId="3">
+    <w:abstractNumId w:val="3"/>
+  </w:num>
+  <w:num w:numId="4">
+    <w:abstractNumId w:val="6"/>
+  </w:num>
+  <w:num w:numId="5">
+    <w:abstractNumId w:val="17"/>
+  </w:num>
+  <w:num w:numId="6">
     <w:abstractNumId w:val="10"/>
   </w:num>
-  <w:num w:numId="2">
-    <w:abstractNumId w:val="6"/>
+  <w:num w:numId="7">
+    <w:abstractNumId w:val="5"/>
   </w:num>
-  <w:num w:numId="3">
+  <w:num w:numId="8">
+    <w:abstractNumId w:val="13"/>
+  </w:num>
+  <w:num w:numId="9">
     <w:abstractNumId w:val="2"/>
   </w:num>
-  <w:num w:numId="4">
-    <w:abstractNumId w:val="5"/>
-  </w:num>
-  <w:num w:numId="5">
-    <w:abstractNumId w:val="16"/>
-  </w:num>
-  <w:num w:numId="6">
-    <w:abstractNumId w:val="9"/>
-  </w:num>
-  <w:num w:numId="7">
-    <w:abstractNumId w:val="4"/>
-  </w:num>
-  <w:num w:numId="8">
-    <w:abstractNumId w:val="12"/>
-  </w:num>
-  <w:num w:numId="9">
-    <w:abstractNumId w:val="1"/>
-  </w:num>
   <w:num w:numId="10">
-    <w:abstractNumId w:val="13"/>
+    <w:abstractNumId w:val="14"/>
   </w:num>
   <w:num w:numId="11">
-    <w:abstractNumId w:val="15"/>
+    <w:abstractNumId w:val="16"/>
   </w:num>
   <w:num w:numId="12">
     <w:abstractNumId w:val="0"/>
   </w:num>
   <w:num w:numId="13">
-    <w:abstractNumId w:val="7"/>
+    <w:abstractNumId w:val="8"/>
   </w:num>
   <w:num w:numId="14">
-    <w:abstractNumId w:val="14"/>
+    <w:abstractNumId w:val="15"/>
   </w:num>
   <w:num w:numId="15">
-    <w:abstractNumId w:val="3"/>
+    <w:abstractNumId w:val="4"/>
   </w:num>
   <w:num w:numId="16">
-    <w:abstractNumId w:val="8"/>
+    <w:abstractNumId w:val="9"/>
   </w:num>
   <w:num w:numId="17">
-    <w:abstractNumId w:val="11"/>
+    <w:abstractNumId w:val="12"/>
+  </w:num>
+  <w:num w:numId="18">
+    <w:abstractNumId w:val="1"/>
   </w:num>
 </w:numbering>
 </file>
 
 <file path=word/styles.xml><?xml version="1.0" encoding="utf-8"?>
-<w:styles xmlns:mc="http://schemas.openxmlformats.org/markup-compatibility/2006" xmlns:r="http://schemas.openxmlformats.org/officeDocument/2006/relationships" xmlns:w="http://schemas.openxmlformats.org/wordprocessingml/2006/main" xmlns:w14="http://schemas.microsoft.com/office/word/2010/wordml" xmlns:w15="http://schemas.microsoft.com/office/word/2012/wordml" xmlns:w16cex="http://schemas.microsoft.com/office/word/2018/wordml/cex" xmlns:w16cid="http://schemas.microsoft.com/office/word/2016/wordml/cid" xmlns:w16="http://schemas.microsoft.com/office/word/2018/wordml" xmlns:w16sdtdh="http://schemas.microsoft.com/office/word/2020/wordml/sdtdatahash" xmlns:w16se="http://schemas.microsoft.com/office/word/2015/wordml/symex" mc:Ignorable="w14 w15 w16se w16cid w16 w16cex w16sdtdh">
+<w:styles xmlns:mc="http://schemas.openxmlformats.org/markup-compatibility/2006" xmlns:r="http://schemas.openxmlformats.org/officeDocument/2006/relationships" xmlns:w="http://schemas.openxmlformats.org/wordprocessingml/2006/main" xmlns:w14="http://schemas.microsoft.com/office/word/2010/wordml" xmlns:w15="http://schemas.microsoft.com/office/word/2012/wordml" xmlns:w16cex="http://schemas.microsoft.com/office/word/2018/wordml/cex" xmlns:w16cid="http://schemas.microsoft.com/office/word/2016/wordml/cid" xmlns:w16="http://schemas.microsoft.com/office/word/2018/wordml" xmlns:w16se="http://schemas.microsoft.com/office/word/2015/wordml/symex" mc:Ignorable="w14 w15 w16se w16cid w16 w16cex">
   <w:docDefaults>
     <w:rPrDefault>
       <w:rPr>

</xml_diff>

<commit_message>
Add Security and Reports sections, standardize format
</commit_message>
<xml_diff>
--- a/Software_Requirements_Specification.docx
+++ b/Software_Requirements_Specification.docx
@@ -1,57 +1,34 @@
 
 <file path=word/document.xml><?xml version="1.0" encoding="utf-8"?>
-<w:document xmlns:wpc="http://schemas.microsoft.com/office/word/2010/wordprocessingCanvas" xmlns:cx="http://schemas.microsoft.com/office/drawing/2014/chartex" xmlns:cx1="http://schemas.microsoft.com/office/drawing/2015/9/8/chartex" xmlns:cx2="http://schemas.microsoft.com/office/drawing/2015/10/21/chartex" xmlns:cx3="http://schemas.microsoft.com/office/drawing/2016/5/9/chartex" xmlns:cx4="http://schemas.microsoft.com/office/drawing/2016/5/10/chartex" xmlns:cx5="http://schemas.microsoft.com/office/drawing/2016/5/11/chartex" xmlns:cx6="http://schemas.microsoft.com/office/drawing/2016/5/12/chartex" xmlns:cx7="http://schemas.microsoft.com/office/drawing/2016/5/13/chartex" xmlns:cx8="http://schemas.microsoft.com/office/drawing/2016/5/14/chartex" xmlns:mc="http://schemas.openxmlformats.org/markup-compatibility/2006" xmlns:aink="http://schemas.microsoft.com/office/drawing/2016/ink" xmlns:am3d="http://schemas.microsoft.com/office/drawing/2017/model3d" xmlns:o="urn:schemas-microsoft-com:office:office" xmlns:r="http://schemas.openxmlformats.org/officeDocument/2006/relationships" xmlns:m="http://schemas.openxmlformats.org/officeDocument/2006/math" xmlns:v="urn:schemas-microsoft-com:vml" xmlns:wp14="http://schemas.microsoft.com/office/word/2010/wordprocessingDrawing" xmlns:wp="http://schemas.openxmlformats.org/drawingml/2006/wordprocessingDrawing" xmlns:w10="urn:schemas-microsoft-com:office:word" xmlns:w="http://schemas.openxmlformats.org/wordprocessingml/2006/main" xmlns:w14="http://schemas.microsoft.com/office/word/2010/wordml" xmlns:w15="http://schemas.microsoft.com/office/word/2012/wordml" xmlns:w16cex="http://schemas.microsoft.com/office/word/2018/wordml/cex" xmlns:w16cid="http://schemas.microsoft.com/office/word/2016/wordml/cid" xmlns:w16="http://schemas.microsoft.com/office/word/2018/wordml" xmlns:w16se="http://schemas.microsoft.com/office/word/2015/wordml/symex" xmlns:wpg="http://schemas.microsoft.com/office/word/2010/wordprocessingGroup" xmlns:wpi="http://schemas.microsoft.com/office/word/2010/wordprocessingInk" xmlns:wne="http://schemas.microsoft.com/office/word/2006/wordml" xmlns:wps="http://schemas.microsoft.com/office/word/2010/wordprocessingShape" mc:Ignorable="w14 w15 w16se w16cid w16 w16cex wp14">
+<w:document xmlns:wpc="http://schemas.microsoft.com/office/word/2010/wordprocessingCanvas" xmlns:cx="http://schemas.microsoft.com/office/drawing/2014/chartex" xmlns:cx1="http://schemas.microsoft.com/office/drawing/2015/9/8/chartex" xmlns:cx2="http://schemas.microsoft.com/office/drawing/2015/10/21/chartex" xmlns:cx3="http://schemas.microsoft.com/office/drawing/2016/5/9/chartex" xmlns:cx4="http://schemas.microsoft.com/office/drawing/2016/5/10/chartex" xmlns:cx5="http://schemas.microsoft.com/office/drawing/2016/5/11/chartex" xmlns:cx6="http://schemas.microsoft.com/office/drawing/2016/5/12/chartex" xmlns:cx7="http://schemas.microsoft.com/office/drawing/2016/5/13/chartex" xmlns:cx8="http://schemas.microsoft.com/office/drawing/2016/5/14/chartex" xmlns:mc="http://schemas.openxmlformats.org/markup-compatibility/2006" xmlns:aink="http://schemas.microsoft.com/office/drawing/2016/ink" xmlns:am3d="http://schemas.microsoft.com/office/drawing/2017/model3d" xmlns:o="urn:schemas-microsoft-com:office:office" xmlns:r="http://schemas.openxmlformats.org/officeDocument/2006/relationships" xmlns:m="http://schemas.openxmlformats.org/officeDocument/2006/math" xmlns:v="urn:schemas-microsoft-com:vml" xmlns:wp14="http://schemas.microsoft.com/office/word/2010/wordprocessingDrawing" xmlns:wp="http://schemas.openxmlformats.org/drawingml/2006/wordprocessingDrawing" xmlns:w10="urn:schemas-microsoft-com:office:word" xmlns:w="http://schemas.openxmlformats.org/wordprocessingml/2006/main" xmlns:w14="http://schemas.microsoft.com/office/word/2010/wordml" xmlns:w15="http://schemas.microsoft.com/office/word/2012/wordml" xmlns:w16cex="http://schemas.microsoft.com/office/word/2018/wordml/cex" xmlns:w16cid="http://schemas.microsoft.com/office/word/2016/wordml/cid" xmlns:w16="http://schemas.microsoft.com/office/word/2018/wordml" xmlns:w16sdtdh="http://schemas.microsoft.com/office/word/2020/wordml/sdtdatahash" xmlns:w16se="http://schemas.microsoft.com/office/word/2015/wordml/symex" xmlns:wpg="http://schemas.microsoft.com/office/word/2010/wordprocessingGroup" xmlns:wpi="http://schemas.microsoft.com/office/word/2010/wordprocessingInk" xmlns:wne="http://schemas.microsoft.com/office/word/2006/wordml" xmlns:wps="http://schemas.microsoft.com/office/word/2010/wordprocessingShape" mc:Ignorable="w14 w15 w16se w16cid w16 w16cex w16sdtdh wp14">
   <w:body>
     <w:p>
       <w:pPr>
-        <w:pStyle w:val="Heading1"/>
-        <w:rPr>
-          <w:rFonts w:ascii="Times New Roman" w:hAnsi="Times New Roman" w:cs="Times New Roman"/>
-          <w:b/>
-          <w:bCs/>
-          <w:color w:val="000000" w:themeColor="text1"/>
-        </w:rPr>
-      </w:pPr>
-      <w:r>
-        <w:rPr>
-          <w:rFonts w:ascii="Times New Roman" w:hAnsi="Times New Roman" w:cs="Times New Roman"/>
-          <w:b/>
-          <w:bCs/>
-          <w:color w:val="000000" w:themeColor="text1"/>
-        </w:rPr>
-        <w:t>[Project Logo (optional)]</w:t>
-      </w:r>
-    </w:p>
-    <w:p>
-      <w:pPr>
-        <w:rPr>
-          <w:rFonts w:ascii="Times New Roman" w:hAnsi="Times New Roman" w:cs="Times New Roman"/>
-        </w:rPr>
-      </w:pPr>
-    </w:p>
-    <w:p>
-      <w:pPr>
-        <w:rPr>
-          <w:rFonts w:ascii="Times New Roman" w:hAnsi="Times New Roman" w:cs="Times New Roman"/>
-        </w:rPr>
-      </w:pPr>
-    </w:p>
-    <w:p>
-      <w:pPr>
-        <w:rPr>
-          <w:rFonts w:ascii="Times New Roman" w:hAnsi="Times New Roman" w:cs="Times New Roman"/>
-        </w:rPr>
-      </w:pPr>
-    </w:p>
-    <w:p>
-      <w:pPr>
-        <w:rPr>
-          <w:rFonts w:ascii="Times New Roman" w:hAnsi="Times New Roman" w:cs="Times New Roman"/>
-        </w:rPr>
-      </w:pPr>
-    </w:p>
-    <w:p>
-      <w:pPr>
+        <w:spacing w:after="0"/>
+        <w:rPr>
+          <w:rFonts w:ascii="Times New Roman" w:hAnsi="Times New Roman" w:cs="Times New Roman"/>
+        </w:rPr>
+      </w:pPr>
+    </w:p>
+    <w:p>
+      <w:pPr>
+        <w:spacing w:after="0"/>
+        <w:rPr>
+          <w:rFonts w:ascii="Times New Roman" w:hAnsi="Times New Roman" w:cs="Times New Roman"/>
+        </w:rPr>
+      </w:pPr>
+    </w:p>
+    <w:p>
+      <w:pPr>
+        <w:spacing w:after="0"/>
+        <w:rPr>
+          <w:rFonts w:ascii="Times New Roman" w:hAnsi="Times New Roman" w:cs="Times New Roman"/>
+        </w:rPr>
+      </w:pPr>
+    </w:p>
+    <w:p>
+      <w:pPr>
+        <w:spacing w:after="0"/>
         <w:rPr>
           <w:rFonts w:ascii="Times New Roman" w:hAnsi="Times New Roman" w:cs="Times New Roman"/>
           <w:b/>
@@ -73,6 +50,7 @@
     </w:p>
     <w:p>
       <w:pPr>
+        <w:spacing w:after="0"/>
         <w:rPr>
           <w:rFonts w:ascii="Times New Roman" w:hAnsi="Times New Roman" w:cs="Times New Roman"/>
           <w:sz w:val="48"/>
@@ -82,6 +60,7 @@
     </w:p>
     <w:p>
       <w:pPr>
+        <w:spacing w:after="0"/>
         <w:rPr>
           <w:rFonts w:ascii="Times New Roman" w:hAnsi="Times New Roman" w:cs="Times New Roman"/>
           <w:b/>
@@ -103,6 +82,7 @@
     </w:p>
     <w:p>
       <w:pPr>
+        <w:spacing w:after="0"/>
         <w:jc w:val="center"/>
         <w:rPr>
           <w:rFonts w:ascii="Times New Roman" w:hAnsi="Times New Roman" w:cs="Times New Roman"/>
@@ -120,12 +100,9 @@
           <w:sz w:val="40"/>
           <w:szCs w:val="40"/>
         </w:rPr>
-        <w:t>Version #1</w:t>
-      </w:r>
-    </w:p>
-    <w:p>
-      <w:pPr>
-        <w:jc w:val="center"/>
+        <w:t>Version #</w:t>
+      </w:r>
+      <w:r>
         <w:rPr>
           <w:rFonts w:ascii="Times New Roman" w:hAnsi="Times New Roman" w:cs="Times New Roman"/>
           <w:b/>
@@ -133,10 +110,25 @@
           <w:sz w:val="40"/>
           <w:szCs w:val="40"/>
         </w:rPr>
-      </w:pPr>
-    </w:p>
-    <w:p>
-      <w:pPr>
+        <w:t>2</w:t>
+      </w:r>
+    </w:p>
+    <w:p>
+      <w:pPr>
+        <w:spacing w:after="0"/>
+        <w:jc w:val="center"/>
+        <w:rPr>
+          <w:rFonts w:ascii="Times New Roman" w:hAnsi="Times New Roman" w:cs="Times New Roman"/>
+          <w:b/>
+          <w:bCs/>
+          <w:sz w:val="40"/>
+          <w:szCs w:val="40"/>
+        </w:rPr>
+      </w:pPr>
+    </w:p>
+    <w:p>
+      <w:pPr>
+        <w:spacing w:after="0"/>
         <w:rPr>
           <w:rFonts w:ascii="Times New Roman" w:hAnsi="Times New Roman" w:cs="Times New Roman"/>
           <w:b/>
@@ -158,6 +150,7 @@
     </w:p>
     <w:p>
       <w:pPr>
+        <w:spacing w:after="0"/>
         <w:rPr>
           <w:rFonts w:ascii="Times New Roman" w:hAnsi="Times New Roman" w:cs="Times New Roman"/>
           <w:b/>
@@ -187,6 +180,7 @@
     </w:p>
     <w:p>
       <w:pPr>
+        <w:spacing w:after="0"/>
         <w:rPr>
           <w:rFonts w:ascii="Times New Roman" w:hAnsi="Times New Roman" w:cs="Times New Roman"/>
           <w:b/>
@@ -216,6 +210,7 @@
     </w:p>
     <w:p>
       <w:pPr>
+        <w:spacing w:after="0"/>
         <w:rPr>
           <w:rFonts w:ascii="Times New Roman" w:hAnsi="Times New Roman" w:cs="Times New Roman"/>
           <w:b/>
@@ -245,6 +240,7 @@
     </w:p>
     <w:p>
       <w:pPr>
+        <w:spacing w:after="0"/>
         <w:rPr>
           <w:rFonts w:ascii="Times New Roman" w:hAnsi="Times New Roman" w:cs="Times New Roman"/>
           <w:sz w:val="48"/>
@@ -254,6 +250,7 @@
     </w:p>
     <w:p>
       <w:pPr>
+        <w:spacing w:after="0"/>
         <w:rPr>
           <w:rFonts w:ascii="Times New Roman" w:hAnsi="Times New Roman" w:cs="Times New Roman"/>
           <w:sz w:val="48"/>
@@ -263,68 +260,173 @@
     </w:p>
     <w:p>
       <w:pPr>
-        <w:rPr>
-          <w:rFonts w:ascii="Times New Roman" w:hAnsi="Times New Roman" w:cs="Times New Roman"/>
-        </w:rPr>
-      </w:pPr>
-    </w:p>
-    <w:p>
-      <w:pPr>
-        <w:rPr>
-          <w:rFonts w:ascii="Times New Roman" w:hAnsi="Times New Roman" w:cs="Times New Roman"/>
-          <w:sz w:val="24"/>
-          <w:szCs w:val="24"/>
-        </w:rPr>
-      </w:pPr>
-    </w:p>
-    <w:p>
-      <w:pPr>
-        <w:rPr>
-          <w:rFonts w:ascii="Times New Roman" w:hAnsi="Times New Roman" w:cs="Times New Roman"/>
-          <w:sz w:val="24"/>
-          <w:szCs w:val="24"/>
-        </w:rPr>
-      </w:pPr>
-    </w:p>
-    <w:p>
-      <w:pPr>
-        <w:rPr>
-          <w:rFonts w:ascii="Times New Roman" w:hAnsi="Times New Roman" w:cs="Times New Roman"/>
-          <w:sz w:val="24"/>
-          <w:szCs w:val="24"/>
-        </w:rPr>
-      </w:pPr>
-    </w:p>
-    <w:p>
-      <w:pPr>
-        <w:rPr>
-          <w:rFonts w:ascii="Times New Roman" w:hAnsi="Times New Roman" w:cs="Times New Roman"/>
-          <w:sz w:val="24"/>
-          <w:szCs w:val="24"/>
-        </w:rPr>
-      </w:pPr>
-    </w:p>
-    <w:p>
-      <w:pPr>
-        <w:rPr>
-          <w:rFonts w:ascii="Times New Roman" w:hAnsi="Times New Roman" w:cs="Times New Roman"/>
-          <w:sz w:val="24"/>
-          <w:szCs w:val="24"/>
-        </w:rPr>
-      </w:pPr>
-    </w:p>
-    <w:p>
-      <w:pPr>
-        <w:spacing w:line="256" w:lineRule="auto"/>
-        <w:rPr>
-          <w:rFonts w:eastAsiaTheme="minorHAnsi"/>
-          <w:lang w:eastAsia="en-US"/>
-        </w:rPr>
-      </w:pPr>
-    </w:p>
-    <w:p>
-      <w:pPr>
-        <w:spacing w:line="256" w:lineRule="auto"/>
+        <w:spacing w:after="0"/>
+        <w:rPr>
+          <w:rFonts w:ascii="Times New Roman" w:hAnsi="Times New Roman" w:cs="Times New Roman"/>
+        </w:rPr>
+      </w:pPr>
+    </w:p>
+    <w:p>
+      <w:pPr>
+        <w:spacing w:after="0"/>
+        <w:rPr>
+          <w:rFonts w:ascii="Times New Roman" w:hAnsi="Times New Roman" w:cs="Times New Roman"/>
+          <w:sz w:val="24"/>
+          <w:szCs w:val="24"/>
+        </w:rPr>
+      </w:pPr>
+    </w:p>
+    <w:p>
+      <w:pPr>
+        <w:spacing w:after="0"/>
+        <w:rPr>
+          <w:rFonts w:ascii="Times New Roman" w:hAnsi="Times New Roman" w:cs="Times New Roman"/>
+          <w:sz w:val="24"/>
+          <w:szCs w:val="24"/>
+        </w:rPr>
+      </w:pPr>
+    </w:p>
+    <w:p>
+      <w:pPr>
+        <w:spacing w:after="0"/>
+        <w:rPr>
+          <w:rFonts w:ascii="Times New Roman" w:hAnsi="Times New Roman" w:cs="Times New Roman"/>
+          <w:sz w:val="24"/>
+          <w:szCs w:val="24"/>
+        </w:rPr>
+      </w:pPr>
+    </w:p>
+    <w:p>
+      <w:pPr>
+        <w:spacing w:after="0"/>
+        <w:rPr>
+          <w:rFonts w:ascii="Times New Roman" w:hAnsi="Times New Roman" w:cs="Times New Roman"/>
+          <w:sz w:val="24"/>
+          <w:szCs w:val="24"/>
+        </w:rPr>
+      </w:pPr>
+    </w:p>
+    <w:p>
+      <w:pPr>
+        <w:spacing w:after="0"/>
+        <w:rPr>
+          <w:rFonts w:ascii="Times New Roman" w:hAnsi="Times New Roman" w:cs="Times New Roman"/>
+          <w:sz w:val="24"/>
+          <w:szCs w:val="24"/>
+        </w:rPr>
+      </w:pPr>
+    </w:p>
+    <w:p>
+      <w:pPr>
+        <w:spacing w:after="0" w:line="256" w:lineRule="auto"/>
+        <w:rPr>
+          <w:rFonts w:ascii="Times New Roman" w:eastAsiaTheme="minorHAnsi" w:hAnsi="Times New Roman" w:cs="Times New Roman"/>
+          <w:lang w:eastAsia="en-US"/>
+        </w:rPr>
+      </w:pPr>
+    </w:p>
+    <w:p>
+      <w:pPr>
+        <w:spacing w:after="0" w:line="256" w:lineRule="auto"/>
+        <w:rPr>
+          <w:rFonts w:ascii="Times New Roman" w:eastAsiaTheme="minorHAnsi" w:hAnsi="Times New Roman" w:cs="Times New Roman"/>
+          <w:lang w:eastAsia="en-US"/>
+        </w:rPr>
+      </w:pPr>
+    </w:p>
+    <w:p>
+      <w:pPr>
+        <w:spacing w:after="0" w:line="256" w:lineRule="auto"/>
+        <w:rPr>
+          <w:rFonts w:ascii="Times New Roman" w:eastAsiaTheme="minorHAnsi" w:hAnsi="Times New Roman" w:cs="Times New Roman"/>
+          <w:lang w:eastAsia="en-US"/>
+        </w:rPr>
+      </w:pPr>
+    </w:p>
+    <w:p>
+      <w:pPr>
+        <w:spacing w:after="0" w:line="256" w:lineRule="auto"/>
+        <w:rPr>
+          <w:rFonts w:ascii="Times New Roman" w:eastAsiaTheme="minorHAnsi" w:hAnsi="Times New Roman" w:cs="Times New Roman"/>
+          <w:lang w:eastAsia="en-US"/>
+        </w:rPr>
+      </w:pPr>
+    </w:p>
+    <w:p>
+      <w:pPr>
+        <w:spacing w:after="0" w:line="256" w:lineRule="auto"/>
+        <w:rPr>
+          <w:rFonts w:ascii="Times New Roman" w:eastAsiaTheme="minorHAnsi" w:hAnsi="Times New Roman" w:cs="Times New Roman"/>
+          <w:lang w:eastAsia="en-US"/>
+        </w:rPr>
+      </w:pPr>
+    </w:p>
+    <w:p>
+      <w:pPr>
+        <w:spacing w:after="0" w:line="256" w:lineRule="auto"/>
+        <w:rPr>
+          <w:rFonts w:ascii="Times New Roman" w:eastAsiaTheme="minorHAnsi" w:hAnsi="Times New Roman" w:cs="Times New Roman"/>
+          <w:lang w:eastAsia="en-US"/>
+        </w:rPr>
+      </w:pPr>
+    </w:p>
+    <w:p>
+      <w:pPr>
+        <w:spacing w:after="0" w:line="256" w:lineRule="auto"/>
+        <w:rPr>
+          <w:rFonts w:ascii="Times New Roman" w:eastAsiaTheme="minorHAnsi" w:hAnsi="Times New Roman" w:cs="Times New Roman"/>
+          <w:lang w:eastAsia="en-US"/>
+        </w:rPr>
+      </w:pPr>
+    </w:p>
+    <w:p>
+      <w:pPr>
+        <w:spacing w:after="0" w:line="256" w:lineRule="auto"/>
+        <w:rPr>
+          <w:rFonts w:ascii="Times New Roman" w:eastAsiaTheme="minorHAnsi" w:hAnsi="Times New Roman" w:cs="Times New Roman"/>
+          <w:lang w:eastAsia="en-US"/>
+        </w:rPr>
+      </w:pPr>
+    </w:p>
+    <w:p>
+      <w:pPr>
+        <w:spacing w:after="0" w:line="256" w:lineRule="auto"/>
+        <w:rPr>
+          <w:rFonts w:ascii="Times New Roman" w:eastAsiaTheme="minorHAnsi" w:hAnsi="Times New Roman" w:cs="Times New Roman"/>
+          <w:lang w:eastAsia="en-US"/>
+        </w:rPr>
+      </w:pPr>
+    </w:p>
+    <w:p>
+      <w:pPr>
+        <w:spacing w:after="0" w:line="256" w:lineRule="auto"/>
+        <w:rPr>
+          <w:rFonts w:ascii="Times New Roman" w:eastAsiaTheme="minorHAnsi" w:hAnsi="Times New Roman" w:cs="Times New Roman"/>
+          <w:lang w:eastAsia="en-US"/>
+        </w:rPr>
+      </w:pPr>
+    </w:p>
+    <w:p>
+      <w:pPr>
+        <w:spacing w:after="0" w:line="256" w:lineRule="auto"/>
+        <w:rPr>
+          <w:rFonts w:ascii="Times New Roman" w:eastAsiaTheme="minorHAnsi" w:hAnsi="Times New Roman" w:cs="Times New Roman"/>
+          <w:lang w:eastAsia="en-US"/>
+        </w:rPr>
+      </w:pPr>
+    </w:p>
+    <w:p>
+      <w:pPr>
+        <w:spacing w:after="0" w:line="256" w:lineRule="auto"/>
+        <w:rPr>
+          <w:rFonts w:ascii="Times New Roman" w:eastAsiaTheme="minorHAnsi" w:hAnsi="Times New Roman" w:cs="Times New Roman"/>
+          <w:lang w:eastAsia="en-US"/>
+        </w:rPr>
+      </w:pPr>
+    </w:p>
+    <w:p>
+      <w:pPr>
+        <w:spacing w:after="0" w:line="256" w:lineRule="auto"/>
         <w:rPr>
           <w:rFonts w:ascii="Times New Roman" w:eastAsiaTheme="minorHAnsi" w:hAnsi="Times New Roman" w:cs="Times New Roman"/>
           <w:sz w:val="32"/>
@@ -340,6 +442,7 @@
           <w:szCs w:val="32"/>
           <w:lang w:eastAsia="en-US"/>
         </w:rPr>
+        <w:lastRenderedPageBreak/>
         <w:t>Revisions</w:t>
       </w:r>
     </w:p>
@@ -363,7 +466,7 @@
         </w:trPr>
         <w:tc>
           <w:tcPr>
-            <w:tcW w:w="1582" w:type="dxa"/>
+            <w:tcW w:w="1583" w:type="dxa"/>
             <w:tcBorders>
               <w:top w:val="single" w:sz="12" w:space="0" w:color="000000"/>
               <w:left w:val="single" w:sz="12" w:space="0" w:color="000000"/>
@@ -375,7 +478,7 @@
           <w:p>
             <w:pPr>
               <w:widowControl w:val="0"/>
-              <w:spacing w:line="256" w:lineRule="auto"/>
+              <w:spacing w:after="0" w:line="256" w:lineRule="auto"/>
               <w:jc w:val="center"/>
               <w:rPr>
                 <w:rFonts w:ascii="Times New Roman" w:eastAsiaTheme="minorHAnsi" w:hAnsi="Times New Roman" w:cs="Times New Roman"/>
@@ -411,7 +514,7 @@
           <w:p>
             <w:pPr>
               <w:widowControl w:val="0"/>
-              <w:spacing w:line="256" w:lineRule="auto"/>
+              <w:spacing w:after="0" w:line="256" w:lineRule="auto"/>
               <w:jc w:val="center"/>
               <w:rPr>
                 <w:rFonts w:ascii="Times New Roman" w:eastAsiaTheme="minorHAnsi" w:hAnsi="Times New Roman" w:cs="Times New Roman"/>
@@ -436,7 +539,7 @@
           <w:p>
             <w:pPr>
               <w:widowControl w:val="0"/>
-              <w:spacing w:line="256" w:lineRule="auto"/>
+              <w:spacing w:after="0" w:line="256" w:lineRule="auto"/>
               <w:jc w:val="center"/>
               <w:rPr>
                 <w:rFonts w:ascii="Times New Roman" w:eastAsiaTheme="minorHAnsi" w:hAnsi="Times New Roman" w:cs="Times New Roman"/>
@@ -473,7 +576,7 @@
           <w:p>
             <w:pPr>
               <w:widowControl w:val="0"/>
-              <w:spacing w:line="256" w:lineRule="auto"/>
+              <w:spacing w:after="0" w:line="256" w:lineRule="auto"/>
               <w:jc w:val="center"/>
               <w:rPr>
                 <w:rFonts w:ascii="Times New Roman" w:eastAsiaTheme="minorHAnsi" w:hAnsi="Times New Roman" w:cs="Times New Roman"/>
@@ -510,7 +613,7 @@
           <w:p>
             <w:pPr>
               <w:widowControl w:val="0"/>
-              <w:spacing w:line="256" w:lineRule="auto"/>
+              <w:spacing w:after="0" w:line="256" w:lineRule="auto"/>
               <w:jc w:val="center"/>
               <w:rPr>
                 <w:rFonts w:ascii="Times New Roman" w:eastAsiaTheme="minorHAnsi" w:hAnsi="Times New Roman" w:cs="Times New Roman"/>
@@ -540,7 +643,7 @@
         </w:trPr>
         <w:tc>
           <w:tcPr>
-            <w:tcW w:w="1582" w:type="dxa"/>
+            <w:tcW w:w="1583" w:type="dxa"/>
             <w:tcBorders>
               <w:top w:val="single" w:sz="8" w:space="0" w:color="000000"/>
               <w:left w:val="single" w:sz="12" w:space="0" w:color="000000"/>
@@ -551,7 +654,7 @@
           <w:p>
             <w:pPr>
               <w:widowControl w:val="0"/>
-              <w:spacing w:line="256" w:lineRule="auto"/>
+              <w:spacing w:after="0" w:line="256" w:lineRule="auto"/>
               <w:jc w:val="center"/>
               <w:rPr>
                 <w:rFonts w:ascii="Times New Roman" w:eastAsiaTheme="minorHAnsi" w:hAnsi="Times New Roman" w:cs="Times New Roman"/>
@@ -584,7 +687,7 @@
           <w:p>
             <w:pPr>
               <w:widowControl w:val="0"/>
-              <w:spacing w:line="256" w:lineRule="auto"/>
+              <w:spacing w:after="0" w:line="256" w:lineRule="auto"/>
               <w:jc w:val="center"/>
               <w:rPr>
                 <w:rFonts w:ascii="Times New Roman" w:eastAsiaTheme="minorHAnsi" w:hAnsi="Times New Roman" w:cs="Times New Roman"/>
@@ -617,7 +720,7 @@
           <w:p>
             <w:pPr>
               <w:widowControl w:val="0"/>
-              <w:spacing w:line="256" w:lineRule="auto"/>
+              <w:spacing w:after="0" w:line="256" w:lineRule="auto"/>
               <w:rPr>
                 <w:rFonts w:ascii="Times New Roman" w:eastAsiaTheme="minorHAnsi" w:hAnsi="Times New Roman" w:cs="Times New Roman"/>
                 <w:sz w:val="24"/>
@@ -649,7 +752,7 @@
           <w:p>
             <w:pPr>
               <w:widowControl w:val="0"/>
-              <w:spacing w:line="256" w:lineRule="auto"/>
+              <w:spacing w:after="0" w:line="256" w:lineRule="auto"/>
               <w:jc w:val="center"/>
               <w:rPr>
                 <w:rFonts w:ascii="Times New Roman" w:eastAsiaTheme="minorHAnsi" w:hAnsi="Times New Roman" w:cs="Times New Roman"/>
@@ -676,7 +779,7 @@
         </w:trPr>
         <w:tc>
           <w:tcPr>
-            <w:tcW w:w="1582" w:type="dxa"/>
+            <w:tcW w:w="1583" w:type="dxa"/>
             <w:tcBorders>
               <w:top w:val="single" w:sz="8" w:space="0" w:color="000000"/>
               <w:left w:val="single" w:sz="12" w:space="0" w:color="000000"/>
@@ -687,7 +790,7 @@
           <w:p>
             <w:pPr>
               <w:widowControl w:val="0"/>
-              <w:spacing w:line="256" w:lineRule="auto"/>
+              <w:spacing w:after="0" w:line="256" w:lineRule="auto"/>
               <w:rPr>
                 <w:rFonts w:ascii="Times New Roman" w:eastAsiaTheme="minorHAnsi" w:hAnsi="Times New Roman" w:cs="Times New Roman"/>
                 <w:sz w:val="32"/>
@@ -695,6 +798,15 @@
                 <w:lang w:eastAsia="en-US"/>
               </w:rPr>
             </w:pPr>
+            <w:r>
+              <w:rPr>
+                <w:rFonts w:ascii="Times New Roman" w:eastAsiaTheme="minorHAnsi" w:hAnsi="Times New Roman" w:cs="Times New Roman"/>
+                <w:sz w:val="32"/>
+                <w:szCs w:val="32"/>
+                <w:lang w:eastAsia="en-US"/>
+              </w:rPr>
+              <w:t>2</w:t>
+            </w:r>
           </w:p>
         </w:tc>
         <w:tc>
@@ -710,7 +822,7 @@
           <w:p>
             <w:pPr>
               <w:widowControl w:val="0"/>
-              <w:spacing w:line="256" w:lineRule="auto"/>
+              <w:spacing w:after="0" w:line="256" w:lineRule="auto"/>
               <w:jc w:val="center"/>
               <w:rPr>
                 <w:rFonts w:ascii="Times New Roman" w:eastAsiaTheme="minorHAnsi" w:hAnsi="Times New Roman" w:cs="Times New Roman"/>
@@ -719,6 +831,15 @@
                 <w:lang w:eastAsia="en-US"/>
               </w:rPr>
             </w:pPr>
+            <w:r>
+              <w:rPr>
+                <w:rFonts w:ascii="Times New Roman" w:eastAsiaTheme="minorHAnsi" w:hAnsi="Times New Roman" w:cs="Times New Roman"/>
+                <w:sz w:val="24"/>
+                <w:szCs w:val="24"/>
+                <w:lang w:eastAsia="en-US"/>
+              </w:rPr>
+              <w:t>Nathaniel Behymer, Daniel Hixon, Daniel Meserve, Michelle Moore, Nathan Stewart</w:t>
+            </w:r>
           </w:p>
         </w:tc>
         <w:tc>
@@ -734,7 +855,7 @@
           <w:p>
             <w:pPr>
               <w:widowControl w:val="0"/>
-              <w:spacing w:line="256" w:lineRule="auto"/>
+              <w:spacing w:after="0" w:line="256" w:lineRule="auto"/>
               <w:rPr>
                 <w:rFonts w:ascii="Times New Roman" w:eastAsiaTheme="minorHAnsi" w:hAnsi="Times New Roman" w:cs="Times New Roman"/>
                 <w:sz w:val="32"/>
@@ -742,6 +863,15 @@
                 <w:lang w:eastAsia="en-US"/>
               </w:rPr>
             </w:pPr>
+            <w:r>
+              <w:rPr>
+                <w:rFonts w:ascii="Times New Roman" w:eastAsiaTheme="minorHAnsi" w:hAnsi="Times New Roman" w:cs="Times New Roman"/>
+                <w:sz w:val="24"/>
+                <w:szCs w:val="24"/>
+                <w:lang w:eastAsia="en-US"/>
+              </w:rPr>
+              <w:t>Includes high-level design</w:t>
+            </w:r>
           </w:p>
         </w:tc>
         <w:tc>
@@ -757,7 +887,7 @@
           <w:p>
             <w:pPr>
               <w:widowControl w:val="0"/>
-              <w:spacing w:line="256" w:lineRule="auto"/>
+              <w:spacing w:after="0" w:line="256" w:lineRule="auto"/>
               <w:jc w:val="center"/>
               <w:rPr>
                 <w:rFonts w:ascii="Times New Roman" w:eastAsiaTheme="minorHAnsi" w:hAnsi="Times New Roman" w:cs="Times New Roman"/>
@@ -766,13 +896,22 @@
                 <w:lang w:eastAsia="en-US"/>
               </w:rPr>
             </w:pPr>
+            <w:r>
+              <w:rPr>
+                <w:rFonts w:ascii="Times New Roman" w:eastAsiaTheme="minorHAnsi" w:hAnsi="Times New Roman" w:cs="Times New Roman"/>
+                <w:sz w:val="24"/>
+                <w:szCs w:val="24"/>
+                <w:lang w:eastAsia="en-US"/>
+              </w:rPr>
+              <w:t>11/10/21</w:t>
+            </w:r>
           </w:p>
         </w:tc>
       </w:tr>
     </w:tbl>
     <w:p>
       <w:pPr>
-        <w:spacing w:line="256" w:lineRule="auto"/>
+        <w:spacing w:after="0" w:line="256" w:lineRule="auto"/>
         <w:rPr>
           <w:rFonts w:ascii="Times New Roman" w:eastAsiaTheme="minorHAnsi" w:hAnsi="Times New Roman" w:cs="Times New Roman"/>
           <w:sz w:val="32"/>
@@ -792,7 +931,7 @@
     </w:p>
     <w:p>
       <w:pPr>
-        <w:spacing w:line="256" w:lineRule="auto"/>
+        <w:spacing w:after="0" w:line="256" w:lineRule="auto"/>
         <w:rPr>
           <w:rFonts w:ascii="Times New Roman" w:eastAsiaTheme="minorHAnsi" w:hAnsi="Times New Roman" w:cs="Times New Roman"/>
           <w:sz w:val="32"/>
@@ -803,7 +942,7 @@
     </w:p>
     <w:p>
       <w:pPr>
-        <w:spacing w:line="256" w:lineRule="auto"/>
+        <w:spacing w:after="0" w:line="256" w:lineRule="auto"/>
         <w:rPr>
           <w:rFonts w:ascii="Times New Roman" w:eastAsiaTheme="minorHAnsi" w:hAnsi="Times New Roman" w:cs="Times New Roman"/>
           <w:sz w:val="32"/>
@@ -853,7 +992,7 @@
           <w:p>
             <w:pPr>
               <w:widowControl w:val="0"/>
-              <w:spacing w:line="256" w:lineRule="auto"/>
+              <w:spacing w:after="0" w:line="256" w:lineRule="auto"/>
               <w:jc w:val="center"/>
               <w:rPr>
                 <w:rFonts w:ascii="Times New Roman" w:eastAsiaTheme="minorHAnsi" w:hAnsi="Times New Roman" w:cs="Times New Roman"/>
@@ -889,7 +1028,7 @@
           <w:p>
             <w:pPr>
               <w:widowControl w:val="0"/>
-              <w:spacing w:line="256" w:lineRule="auto"/>
+              <w:spacing w:after="0" w:line="256" w:lineRule="auto"/>
               <w:jc w:val="center"/>
               <w:rPr>
                 <w:rFonts w:ascii="Times New Roman" w:eastAsiaTheme="minorHAnsi" w:hAnsi="Times New Roman" w:cs="Times New Roman"/>
@@ -926,7 +1065,7 @@
           <w:p>
             <w:pPr>
               <w:widowControl w:val="0"/>
-              <w:spacing w:line="256" w:lineRule="auto"/>
+              <w:spacing w:after="0" w:line="256" w:lineRule="auto"/>
               <w:jc w:val="center"/>
               <w:rPr>
                 <w:rFonts w:ascii="Times New Roman" w:eastAsiaTheme="minorHAnsi" w:hAnsi="Times New Roman" w:cs="Times New Roman"/>
@@ -967,7 +1106,7 @@
           <w:p>
             <w:pPr>
               <w:widowControl w:val="0"/>
-              <w:spacing w:line="256" w:lineRule="auto"/>
+              <w:spacing w:after="0" w:line="256" w:lineRule="auto"/>
               <w:jc w:val="center"/>
               <w:rPr>
                 <w:rFonts w:ascii="Times New Roman" w:eastAsiaTheme="minorHAnsi" w:hAnsi="Times New Roman" w:cs="Times New Roman"/>
@@ -1000,7 +1139,7 @@
           <w:p>
             <w:pPr>
               <w:widowControl w:val="0"/>
-              <w:spacing w:line="256" w:lineRule="auto"/>
+              <w:spacing w:after="0" w:line="256" w:lineRule="auto"/>
               <w:jc w:val="center"/>
               <w:rPr>
                 <w:rFonts w:ascii="Times New Roman" w:eastAsiaTheme="minorHAnsi" w:hAnsi="Times New Roman" w:cs="Times New Roman"/>
@@ -1033,7 +1172,7 @@
           <w:p>
             <w:pPr>
               <w:widowControl w:val="0"/>
-              <w:spacing w:line="256" w:lineRule="auto"/>
+              <w:spacing w:after="0" w:line="256" w:lineRule="auto"/>
               <w:jc w:val="center"/>
               <w:rPr>
                 <w:rFonts w:ascii="Times New Roman" w:eastAsiaTheme="minorHAnsi" w:hAnsi="Times New Roman" w:cs="Times New Roman"/>
@@ -1071,7 +1210,7 @@
           <w:p>
             <w:pPr>
               <w:widowControl w:val="0"/>
-              <w:spacing w:line="256" w:lineRule="auto"/>
+              <w:spacing w:after="0" w:line="256" w:lineRule="auto"/>
               <w:jc w:val="center"/>
               <w:rPr>
                 <w:rFonts w:ascii="Times New Roman" w:eastAsiaTheme="minorHAnsi" w:hAnsi="Times New Roman" w:cs="Times New Roman"/>
@@ -1080,6 +1219,15 @@
                 <w:lang w:eastAsia="en-US"/>
               </w:rPr>
             </w:pPr>
+            <w:r>
+              <w:rPr>
+                <w:rFonts w:ascii="Times New Roman" w:eastAsiaTheme="minorHAnsi" w:hAnsi="Times New Roman" w:cs="Times New Roman"/>
+                <w:sz w:val="24"/>
+                <w:szCs w:val="24"/>
+                <w:lang w:eastAsia="en-US"/>
+              </w:rPr>
+              <w:t>Tolu Idowu</w:t>
+            </w:r>
           </w:p>
         </w:tc>
         <w:tc>
@@ -1095,7 +1243,7 @@
           <w:p>
             <w:pPr>
               <w:widowControl w:val="0"/>
-              <w:spacing w:line="256" w:lineRule="auto"/>
+              <w:spacing w:after="0" w:line="256" w:lineRule="auto"/>
               <w:jc w:val="center"/>
               <w:rPr>
                 <w:rFonts w:ascii="Times New Roman" w:eastAsiaTheme="minorHAnsi" w:hAnsi="Times New Roman" w:cs="Times New Roman"/>
@@ -1104,6 +1252,15 @@
                 <w:lang w:eastAsia="en-US"/>
               </w:rPr>
             </w:pPr>
+            <w:r>
+              <w:rPr>
+                <w:rFonts w:ascii="Times New Roman" w:eastAsiaTheme="minorHAnsi" w:hAnsi="Times New Roman" w:cs="Times New Roman"/>
+                <w:sz w:val="24"/>
+                <w:szCs w:val="24"/>
+                <w:lang w:eastAsia="en-US"/>
+              </w:rPr>
+              <w:t>2</w:t>
+            </w:r>
           </w:p>
         </w:tc>
         <w:tc>
@@ -1119,7 +1276,7 @@
           <w:p>
             <w:pPr>
               <w:widowControl w:val="0"/>
-              <w:spacing w:line="256" w:lineRule="auto"/>
+              <w:spacing w:after="0" w:line="256" w:lineRule="auto"/>
               <w:jc w:val="center"/>
               <w:rPr>
                 <w:rFonts w:ascii="Times New Roman" w:eastAsiaTheme="minorHAnsi" w:hAnsi="Times New Roman" w:cs="Times New Roman"/>
@@ -1134,8 +1291,9 @@
     </w:tbl>
     <w:p>
       <w:pPr>
-        <w:rPr>
-          <w:rFonts w:ascii="Arial" w:eastAsia="Arial" w:hAnsi="Arial" w:cs="Arial"/>
+        <w:spacing w:after="0"/>
+        <w:rPr>
+          <w:rFonts w:ascii="Times New Roman" w:eastAsia="Arial" w:hAnsi="Times New Roman" w:cs="Times New Roman"/>
           <w:sz w:val="56"/>
           <w:szCs w:val="56"/>
           <w:lang w:eastAsia="en-US"/>
@@ -1143,7 +1301,7 @@
       </w:pPr>
       <w:r>
         <w:rPr>
-          <w:rFonts w:ascii="Arial" w:eastAsia="Arial" w:hAnsi="Arial" w:cs="Arial"/>
+          <w:rFonts w:ascii="Times New Roman" w:eastAsia="Arial" w:hAnsi="Times New Roman" w:cs="Times New Roman"/>
           <w:sz w:val="56"/>
           <w:szCs w:val="56"/>
           <w:lang w:eastAsia="en-US"/>
@@ -1153,105 +1311,227 @@
     </w:p>
     <w:p>
       <w:pPr>
-        <w:rPr>
-          <w:rFonts w:ascii="Times New Roman" w:hAnsi="Times New Roman" w:cs="Times New Roman"/>
-          <w:sz w:val="24"/>
-          <w:szCs w:val="24"/>
-        </w:rPr>
-      </w:pPr>
-    </w:p>
-    <w:p>
-      <w:pPr>
-        <w:rPr>
-          <w:rFonts w:ascii="Times New Roman" w:hAnsi="Times New Roman" w:cs="Times New Roman"/>
-          <w:sz w:val="24"/>
-          <w:szCs w:val="24"/>
-        </w:rPr>
-      </w:pPr>
-    </w:p>
-    <w:p>
-      <w:pPr>
-        <w:rPr>
-          <w:rFonts w:ascii="Times New Roman" w:hAnsi="Times New Roman" w:cs="Times New Roman"/>
-          <w:sz w:val="24"/>
-          <w:szCs w:val="24"/>
-        </w:rPr>
-      </w:pPr>
-    </w:p>
-    <w:p>
-      <w:pPr>
-        <w:rPr>
-          <w:rFonts w:ascii="Times New Roman" w:hAnsi="Times New Roman" w:cs="Times New Roman"/>
-          <w:sz w:val="24"/>
-          <w:szCs w:val="24"/>
-        </w:rPr>
-      </w:pPr>
-    </w:p>
-    <w:p>
-      <w:pPr>
-        <w:rPr>
-          <w:rFonts w:ascii="Times New Roman" w:hAnsi="Times New Roman" w:cs="Times New Roman"/>
-          <w:sz w:val="24"/>
-          <w:szCs w:val="24"/>
-        </w:rPr>
-      </w:pPr>
-    </w:p>
-    <w:p>
-      <w:pPr>
-        <w:rPr>
-          <w:rFonts w:ascii="Times New Roman" w:hAnsi="Times New Roman" w:cs="Times New Roman"/>
-          <w:sz w:val="24"/>
-          <w:szCs w:val="24"/>
-        </w:rPr>
-      </w:pPr>
-    </w:p>
-    <w:p>
-      <w:pPr>
-        <w:rPr>
-          <w:rFonts w:ascii="Times New Roman" w:hAnsi="Times New Roman" w:cs="Times New Roman"/>
-          <w:sz w:val="24"/>
-          <w:szCs w:val="24"/>
-        </w:rPr>
-      </w:pPr>
-    </w:p>
-    <w:p>
-      <w:pPr>
-        <w:rPr>
-          <w:rFonts w:ascii="Times New Roman" w:hAnsi="Times New Roman" w:cs="Times New Roman"/>
-          <w:sz w:val="24"/>
-          <w:szCs w:val="24"/>
-        </w:rPr>
-      </w:pPr>
-    </w:p>
-    <w:p>
-      <w:pPr>
-        <w:rPr>
-          <w:rFonts w:ascii="Times New Roman" w:hAnsi="Times New Roman" w:cs="Times New Roman"/>
-          <w:sz w:val="24"/>
-          <w:szCs w:val="24"/>
-        </w:rPr>
-      </w:pPr>
-    </w:p>
-    <w:p>
-      <w:pPr>
-        <w:rPr>
-          <w:rFonts w:ascii="Times New Roman" w:hAnsi="Times New Roman" w:cs="Times New Roman"/>
-          <w:sz w:val="24"/>
-          <w:szCs w:val="24"/>
-        </w:rPr>
-      </w:pPr>
-    </w:p>
-    <w:p>
-      <w:pPr>
-        <w:rPr>
-          <w:rFonts w:ascii="Times New Roman" w:hAnsi="Times New Roman" w:cs="Times New Roman"/>
-          <w:sz w:val="24"/>
-          <w:szCs w:val="24"/>
-        </w:rPr>
-      </w:pPr>
-    </w:p>
-    <w:p>
-      <w:pPr>
+        <w:spacing w:after="0"/>
+        <w:rPr>
+          <w:rFonts w:ascii="Times New Roman" w:hAnsi="Times New Roman" w:cs="Times New Roman"/>
+          <w:sz w:val="24"/>
+          <w:szCs w:val="24"/>
+        </w:rPr>
+      </w:pPr>
+    </w:p>
+    <w:p>
+      <w:pPr>
+        <w:spacing w:after="0"/>
+        <w:rPr>
+          <w:rFonts w:ascii="Times New Roman" w:hAnsi="Times New Roman" w:cs="Times New Roman"/>
+          <w:sz w:val="24"/>
+          <w:szCs w:val="24"/>
+        </w:rPr>
+      </w:pPr>
+    </w:p>
+    <w:p>
+      <w:pPr>
+        <w:spacing w:after="0"/>
+        <w:rPr>
+          <w:rFonts w:ascii="Times New Roman" w:hAnsi="Times New Roman" w:cs="Times New Roman"/>
+          <w:sz w:val="24"/>
+          <w:szCs w:val="24"/>
+        </w:rPr>
+      </w:pPr>
+    </w:p>
+    <w:p>
+      <w:pPr>
+        <w:spacing w:after="0"/>
+        <w:rPr>
+          <w:rFonts w:ascii="Times New Roman" w:hAnsi="Times New Roman" w:cs="Times New Roman"/>
+          <w:sz w:val="24"/>
+          <w:szCs w:val="24"/>
+        </w:rPr>
+      </w:pPr>
+    </w:p>
+    <w:p>
+      <w:pPr>
+        <w:spacing w:after="0"/>
+        <w:rPr>
+          <w:rFonts w:ascii="Times New Roman" w:hAnsi="Times New Roman" w:cs="Times New Roman"/>
+          <w:sz w:val="24"/>
+          <w:szCs w:val="24"/>
+        </w:rPr>
+      </w:pPr>
+    </w:p>
+    <w:p>
+      <w:pPr>
+        <w:spacing w:after="0"/>
+        <w:rPr>
+          <w:rFonts w:ascii="Times New Roman" w:hAnsi="Times New Roman" w:cs="Times New Roman"/>
+          <w:sz w:val="24"/>
+          <w:szCs w:val="24"/>
+        </w:rPr>
+      </w:pPr>
+    </w:p>
+    <w:p>
+      <w:pPr>
+        <w:spacing w:after="0"/>
+        <w:rPr>
+          <w:rFonts w:ascii="Times New Roman" w:hAnsi="Times New Roman" w:cs="Times New Roman"/>
+          <w:sz w:val="24"/>
+          <w:szCs w:val="24"/>
+        </w:rPr>
+      </w:pPr>
+    </w:p>
+    <w:p>
+      <w:pPr>
+        <w:spacing w:after="0"/>
+        <w:rPr>
+          <w:rFonts w:ascii="Times New Roman" w:hAnsi="Times New Roman" w:cs="Times New Roman"/>
+          <w:sz w:val="24"/>
+          <w:szCs w:val="24"/>
+        </w:rPr>
+      </w:pPr>
+    </w:p>
+    <w:p>
+      <w:pPr>
+        <w:spacing w:after="0"/>
+        <w:rPr>
+          <w:rFonts w:ascii="Times New Roman" w:hAnsi="Times New Roman" w:cs="Times New Roman"/>
+          <w:sz w:val="24"/>
+          <w:szCs w:val="24"/>
+        </w:rPr>
+      </w:pPr>
+    </w:p>
+    <w:p>
+      <w:pPr>
+        <w:spacing w:after="0"/>
+        <w:rPr>
+          <w:rFonts w:ascii="Times New Roman" w:hAnsi="Times New Roman" w:cs="Times New Roman"/>
+          <w:sz w:val="24"/>
+          <w:szCs w:val="24"/>
+        </w:rPr>
+      </w:pPr>
+    </w:p>
+    <w:p>
+      <w:pPr>
+        <w:spacing w:after="0"/>
+        <w:rPr>
+          <w:rFonts w:ascii="Times New Roman" w:hAnsi="Times New Roman" w:cs="Times New Roman"/>
+          <w:sz w:val="24"/>
+          <w:szCs w:val="24"/>
+        </w:rPr>
+      </w:pPr>
+    </w:p>
+    <w:p>
+      <w:pPr>
+        <w:spacing w:after="0"/>
+        <w:rPr>
+          <w:rFonts w:ascii="Times New Roman" w:hAnsi="Times New Roman" w:cs="Times New Roman"/>
+          <w:sz w:val="24"/>
+          <w:szCs w:val="24"/>
+        </w:rPr>
+      </w:pPr>
+    </w:p>
+    <w:p>
+      <w:pPr>
+        <w:spacing w:after="0"/>
+        <w:rPr>
+          <w:rFonts w:ascii="Times New Roman" w:hAnsi="Times New Roman" w:cs="Times New Roman"/>
+          <w:sz w:val="24"/>
+          <w:szCs w:val="24"/>
+        </w:rPr>
+      </w:pPr>
+    </w:p>
+    <w:p>
+      <w:pPr>
+        <w:spacing w:after="0"/>
+        <w:rPr>
+          <w:rFonts w:ascii="Times New Roman" w:hAnsi="Times New Roman" w:cs="Times New Roman"/>
+          <w:sz w:val="24"/>
+          <w:szCs w:val="24"/>
+        </w:rPr>
+      </w:pPr>
+    </w:p>
+    <w:p>
+      <w:pPr>
+        <w:spacing w:after="0"/>
+        <w:rPr>
+          <w:rFonts w:ascii="Times New Roman" w:hAnsi="Times New Roman" w:cs="Times New Roman"/>
+          <w:sz w:val="24"/>
+          <w:szCs w:val="24"/>
+        </w:rPr>
+      </w:pPr>
+    </w:p>
+    <w:p>
+      <w:pPr>
+        <w:spacing w:after="0"/>
+        <w:rPr>
+          <w:rFonts w:ascii="Times New Roman" w:hAnsi="Times New Roman" w:cs="Times New Roman"/>
+          <w:sz w:val="24"/>
+          <w:szCs w:val="24"/>
+        </w:rPr>
+      </w:pPr>
+    </w:p>
+    <w:p>
+      <w:pPr>
+        <w:spacing w:after="0"/>
+        <w:rPr>
+          <w:rFonts w:ascii="Times New Roman" w:hAnsi="Times New Roman" w:cs="Times New Roman"/>
+          <w:sz w:val="24"/>
+          <w:szCs w:val="24"/>
+        </w:rPr>
+      </w:pPr>
+    </w:p>
+    <w:p>
+      <w:pPr>
+        <w:spacing w:after="0"/>
+        <w:rPr>
+          <w:rFonts w:ascii="Times New Roman" w:hAnsi="Times New Roman" w:cs="Times New Roman"/>
+          <w:sz w:val="24"/>
+          <w:szCs w:val="24"/>
+        </w:rPr>
+      </w:pPr>
+    </w:p>
+    <w:p>
+      <w:pPr>
+        <w:spacing w:after="0"/>
+        <w:rPr>
+          <w:rFonts w:ascii="Times New Roman" w:hAnsi="Times New Roman" w:cs="Times New Roman"/>
+          <w:sz w:val="24"/>
+          <w:szCs w:val="24"/>
+        </w:rPr>
+      </w:pPr>
+    </w:p>
+    <w:p>
+      <w:pPr>
+        <w:spacing w:after="0"/>
+        <w:rPr>
+          <w:rFonts w:ascii="Times New Roman" w:hAnsi="Times New Roman" w:cs="Times New Roman"/>
+          <w:sz w:val="24"/>
+          <w:szCs w:val="24"/>
+        </w:rPr>
+      </w:pPr>
+    </w:p>
+    <w:p>
+      <w:pPr>
+        <w:spacing w:after="0"/>
+        <w:rPr>
+          <w:rFonts w:ascii="Times New Roman" w:hAnsi="Times New Roman" w:cs="Times New Roman"/>
+          <w:sz w:val="24"/>
+          <w:szCs w:val="24"/>
+        </w:rPr>
+      </w:pPr>
+    </w:p>
+    <w:p>
+      <w:pPr>
+        <w:spacing w:after="0"/>
+        <w:rPr>
+          <w:rFonts w:ascii="Times New Roman" w:hAnsi="Times New Roman" w:cs="Times New Roman"/>
+          <w:sz w:val="24"/>
+          <w:szCs w:val="24"/>
+        </w:rPr>
+      </w:pPr>
+    </w:p>
+    <w:p>
+      <w:pPr>
+        <w:spacing w:after="0"/>
         <w:rPr>
           <w:rFonts w:ascii="Times New Roman" w:eastAsiaTheme="minorHAnsi" w:hAnsi="Times New Roman" w:cs="Times New Roman"/>
           <w:b/>
@@ -1270,7 +1550,29 @@
           <w:szCs w:val="52"/>
           <w:lang w:eastAsia="en-US"/>
         </w:rPr>
-        <w:t>Table of Contents (version 1)</w:t>
+        <w:t xml:space="preserve">Table of Contents (version </w:t>
+      </w:r>
+      <w:r>
+        <w:rPr>
+          <w:rFonts w:ascii="Times New Roman" w:eastAsiaTheme="minorHAnsi" w:hAnsi="Times New Roman" w:cs="Times New Roman"/>
+          <w:b/>
+          <w:bCs/>
+          <w:sz w:val="52"/>
+          <w:szCs w:val="52"/>
+          <w:lang w:eastAsia="en-US"/>
+        </w:rPr>
+        <w:t>2</w:t>
+      </w:r>
+      <w:r>
+        <w:rPr>
+          <w:rFonts w:ascii="Times New Roman" w:eastAsiaTheme="minorHAnsi" w:hAnsi="Times New Roman" w:cs="Times New Roman"/>
+          <w:b/>
+          <w:bCs/>
+          <w:sz w:val="52"/>
+          <w:szCs w:val="52"/>
+          <w:lang w:eastAsia="en-US"/>
+        </w:rPr>
+        <w:t>)</w:t>
       </w:r>
     </w:p>
     <w:p>
@@ -1366,7 +1668,7 @@
           <w:ilvl w:val="1"/>
           <w:numId w:val="10"/>
         </w:numPr>
-        <w:spacing w:line="276" w:lineRule="auto"/>
+        <w:spacing w:after="0" w:line="276" w:lineRule="auto"/>
         <w:rPr>
           <w:rFonts w:ascii="Times New Roman" w:eastAsiaTheme="minorHAnsi" w:hAnsi="Times New Roman" w:cs="Times New Roman"/>
           <w:sz w:val="24"/>
@@ -1382,31 +1684,6 @@
           <w:lang w:eastAsia="en-US"/>
         </w:rPr>
         <w:t>Project Scope</w:t>
-      </w:r>
-    </w:p>
-    <w:p>
-      <w:pPr>
-        <w:pStyle w:val="ListParagraph"/>
-        <w:numPr>
-          <w:ilvl w:val="1"/>
-          <w:numId w:val="10"/>
-        </w:numPr>
-        <w:spacing w:line="276" w:lineRule="auto"/>
-        <w:rPr>
-          <w:rFonts w:ascii="Times New Roman" w:eastAsiaTheme="minorHAnsi" w:hAnsi="Times New Roman" w:cs="Times New Roman"/>
-          <w:sz w:val="24"/>
-          <w:szCs w:val="24"/>
-          <w:lang w:eastAsia="en-US"/>
-        </w:rPr>
-      </w:pPr>
-      <w:r>
-        <w:rPr>
-          <w:rFonts w:ascii="Times New Roman" w:eastAsiaTheme="minorHAnsi" w:hAnsi="Times New Roman" w:cs="Times New Roman"/>
-          <w:sz w:val="24"/>
-          <w:szCs w:val="24"/>
-          <w:lang w:eastAsia="en-US"/>
-        </w:rPr>
-        <w:t>Definitions, Acronyms, and Abbreviations</w:t>
       </w:r>
     </w:p>
     <w:p>
@@ -1431,6 +1708,31 @@
           <w:szCs w:val="24"/>
           <w:lang w:eastAsia="en-US"/>
         </w:rPr>
+        <w:t>Definitions, Acronyms, and Abbreviations</w:t>
+      </w:r>
+    </w:p>
+    <w:p>
+      <w:pPr>
+        <w:pStyle w:val="ListParagraph"/>
+        <w:numPr>
+          <w:ilvl w:val="1"/>
+          <w:numId w:val="10"/>
+        </w:numPr>
+        <w:spacing w:after="0" w:line="276" w:lineRule="auto"/>
+        <w:rPr>
+          <w:rFonts w:ascii="Times New Roman" w:eastAsiaTheme="minorHAnsi" w:hAnsi="Times New Roman" w:cs="Times New Roman"/>
+          <w:sz w:val="24"/>
+          <w:szCs w:val="24"/>
+          <w:lang w:eastAsia="en-US"/>
+        </w:rPr>
+      </w:pPr>
+      <w:r>
+        <w:rPr>
+          <w:rFonts w:ascii="Times New Roman" w:eastAsiaTheme="minorHAnsi" w:hAnsi="Times New Roman" w:cs="Times New Roman"/>
+          <w:sz w:val="24"/>
+          <w:szCs w:val="24"/>
+          <w:lang w:eastAsia="en-US"/>
+        </w:rPr>
         <w:t xml:space="preserve">Overview </w:t>
       </w:r>
     </w:p>
@@ -1541,7 +1843,7 @@
           <w:ilvl w:val="0"/>
           <w:numId w:val="10"/>
         </w:numPr>
-        <w:spacing w:line="240" w:lineRule="auto"/>
+        <w:spacing w:after="0" w:line="240" w:lineRule="auto"/>
         <w:rPr>
           <w:rFonts w:ascii="Times New Roman" w:eastAsiaTheme="minorHAnsi" w:hAnsi="Times New Roman" w:cs="Times New Roman"/>
           <w:sz w:val="28"/>
@@ -1566,6 +1868,7 @@
           <w:ilvl w:val="0"/>
           <w:numId w:val="10"/>
         </w:numPr>
+        <w:spacing w:after="0"/>
         <w:rPr>
           <w:rFonts w:ascii="Times New Roman" w:eastAsiaTheme="minorHAnsi" w:hAnsi="Times New Roman" w:cs="Times New Roman"/>
           <w:sz w:val="28"/>
@@ -1590,7 +1893,8 @@
           <w:ilvl w:val="0"/>
           <w:numId w:val="10"/>
         </w:numPr>
-        <w:spacing w:after="0" w:line="240" w:lineRule="auto"/>
+        <w:suppressAutoHyphens w:val="0"/>
+        <w:spacing w:after="0" w:line="276" w:lineRule="auto"/>
         <w:rPr>
           <w:rFonts w:ascii="Times New Roman" w:eastAsiaTheme="minorHAnsi" w:hAnsi="Times New Roman" w:cs="Times New Roman"/>
           <w:sz w:val="28"/>
@@ -1605,7 +1909,111 @@
           <w:szCs w:val="28"/>
           <w:lang w:eastAsia="en-US"/>
         </w:rPr>
+        <w:t>Requirements Specification</w:t>
+      </w:r>
+    </w:p>
+    <w:p>
+      <w:pPr>
+        <w:pStyle w:val="ListParagraph"/>
+        <w:numPr>
+          <w:ilvl w:val="1"/>
+          <w:numId w:val="10"/>
+        </w:numPr>
+        <w:suppressAutoHyphens w:val="0"/>
+        <w:spacing w:after="0" w:line="276" w:lineRule="auto"/>
+        <w:rPr>
+          <w:rFonts w:ascii="Times New Roman" w:eastAsiaTheme="minorHAnsi" w:hAnsi="Times New Roman" w:cs="Times New Roman"/>
+          <w:sz w:val="24"/>
+          <w:szCs w:val="24"/>
+          <w:lang w:eastAsia="en-US"/>
+        </w:rPr>
+      </w:pPr>
+      <w:r>
+        <w:rPr>
+          <w:rFonts w:ascii="Times New Roman" w:eastAsiaTheme="minorHAnsi" w:hAnsi="Times New Roman" w:cs="Times New Roman"/>
+          <w:sz w:val="24"/>
+          <w:szCs w:val="24"/>
+          <w:lang w:eastAsia="en-US"/>
+        </w:rPr>
         <w:t>Business Requirements</w:t>
+      </w:r>
+    </w:p>
+    <w:p>
+      <w:pPr>
+        <w:pStyle w:val="ListParagraph"/>
+        <w:numPr>
+          <w:ilvl w:val="1"/>
+          <w:numId w:val="10"/>
+        </w:numPr>
+        <w:suppressAutoHyphens w:val="0"/>
+        <w:spacing w:after="0" w:line="276" w:lineRule="auto"/>
+        <w:rPr>
+          <w:rFonts w:ascii="Times New Roman" w:eastAsiaTheme="minorHAnsi" w:hAnsi="Times New Roman" w:cs="Times New Roman"/>
+          <w:sz w:val="24"/>
+          <w:szCs w:val="24"/>
+          <w:lang w:eastAsia="en-US"/>
+        </w:rPr>
+      </w:pPr>
+      <w:r>
+        <w:rPr>
+          <w:rFonts w:ascii="Times New Roman" w:eastAsiaTheme="minorHAnsi" w:hAnsi="Times New Roman" w:cs="Times New Roman"/>
+          <w:sz w:val="24"/>
+          <w:szCs w:val="24"/>
+          <w:lang w:eastAsia="en-US"/>
+        </w:rPr>
+        <w:t>User Requirements</w:t>
+      </w:r>
+    </w:p>
+    <w:p>
+      <w:pPr>
+        <w:pStyle w:val="ListParagraph"/>
+        <w:numPr>
+          <w:ilvl w:val="1"/>
+          <w:numId w:val="10"/>
+        </w:numPr>
+        <w:suppressAutoHyphens w:val="0"/>
+        <w:spacing w:after="0" w:line="276" w:lineRule="auto"/>
+        <w:rPr>
+          <w:rFonts w:ascii="Times New Roman" w:eastAsiaTheme="minorHAnsi" w:hAnsi="Times New Roman" w:cs="Times New Roman"/>
+          <w:sz w:val="24"/>
+          <w:szCs w:val="24"/>
+          <w:lang w:eastAsia="en-US"/>
+        </w:rPr>
+      </w:pPr>
+      <w:r>
+        <w:rPr>
+          <w:rFonts w:ascii="Times New Roman" w:eastAsiaTheme="minorHAnsi" w:hAnsi="Times New Roman" w:cs="Times New Roman"/>
+          <w:sz w:val="24"/>
+          <w:szCs w:val="24"/>
+          <w:lang w:eastAsia="en-US"/>
+        </w:rPr>
+        <w:t>Functional Requirements</w:t>
+      </w:r>
+    </w:p>
+    <w:p>
+      <w:pPr>
+        <w:pStyle w:val="ListParagraph"/>
+        <w:numPr>
+          <w:ilvl w:val="1"/>
+          <w:numId w:val="10"/>
+        </w:numPr>
+        <w:suppressAutoHyphens w:val="0"/>
+        <w:spacing w:after="0" w:line="276" w:lineRule="auto"/>
+        <w:rPr>
+          <w:rFonts w:ascii="Times New Roman" w:eastAsiaTheme="minorHAnsi" w:hAnsi="Times New Roman" w:cs="Times New Roman"/>
+          <w:sz w:val="24"/>
+          <w:szCs w:val="24"/>
+          <w:lang w:eastAsia="en-US"/>
+        </w:rPr>
+      </w:pPr>
+      <w:r>
+        <w:rPr>
+          <w:rFonts w:ascii="Times New Roman" w:eastAsiaTheme="minorHAnsi" w:hAnsi="Times New Roman" w:cs="Times New Roman"/>
+          <w:sz w:val="24"/>
+          <w:szCs w:val="24"/>
+          <w:lang w:eastAsia="en-US"/>
+        </w:rPr>
+        <w:t>Non-Functional Requirements</w:t>
       </w:r>
     </w:p>
     <w:p>
@@ -1615,7 +2023,8 @@
           <w:ilvl w:val="0"/>
           <w:numId w:val="10"/>
         </w:numPr>
-        <w:spacing w:after="0" w:line="240" w:lineRule="auto"/>
+        <w:suppressAutoHyphens w:val="0"/>
+        <w:spacing w:after="0" w:line="276" w:lineRule="auto"/>
         <w:rPr>
           <w:rFonts w:ascii="Times New Roman" w:eastAsiaTheme="minorHAnsi" w:hAnsi="Times New Roman" w:cs="Times New Roman"/>
           <w:sz w:val="28"/>
@@ -1630,135 +2039,216 @@
           <w:szCs w:val="28"/>
           <w:lang w:eastAsia="en-US"/>
         </w:rPr>
-        <w:t>User Requirements</w:t>
+        <w:t>High-level Design</w:t>
       </w:r>
     </w:p>
     <w:p>
       <w:pPr>
         <w:pStyle w:val="ListParagraph"/>
         <w:numPr>
-          <w:ilvl w:val="0"/>
+          <w:ilvl w:val="1"/>
           <w:numId w:val="10"/>
         </w:numPr>
-        <w:spacing w:after="0" w:line="240" w:lineRule="auto"/>
-        <w:rPr>
-          <w:rFonts w:ascii="Times New Roman" w:eastAsiaTheme="minorHAnsi" w:hAnsi="Times New Roman" w:cs="Times New Roman"/>
-          <w:sz w:val="28"/>
-          <w:szCs w:val="28"/>
-          <w:lang w:eastAsia="en-US"/>
-        </w:rPr>
-      </w:pPr>
-      <w:r>
-        <w:rPr>
-          <w:rFonts w:ascii="Times New Roman" w:eastAsiaTheme="minorHAnsi" w:hAnsi="Times New Roman" w:cs="Times New Roman"/>
-          <w:sz w:val="28"/>
-          <w:szCs w:val="28"/>
-          <w:lang w:eastAsia="en-US"/>
-        </w:rPr>
-        <w:t>Functional Requirements</w:t>
+        <w:suppressAutoHyphens w:val="0"/>
+        <w:spacing w:after="0" w:line="276" w:lineRule="auto"/>
+        <w:rPr>
+          <w:rFonts w:ascii="Times New Roman" w:eastAsiaTheme="minorHAnsi" w:hAnsi="Times New Roman" w:cs="Times New Roman"/>
+          <w:sz w:val="24"/>
+          <w:szCs w:val="24"/>
+          <w:lang w:eastAsia="en-US"/>
+        </w:rPr>
+      </w:pPr>
+      <w:r>
+        <w:rPr>
+          <w:rFonts w:ascii="Times New Roman" w:eastAsiaTheme="minorHAnsi" w:hAnsi="Times New Roman" w:cs="Times New Roman"/>
+          <w:sz w:val="24"/>
+          <w:szCs w:val="24"/>
+          <w:lang w:eastAsia="en-US"/>
+        </w:rPr>
+        <w:t>Security</w:t>
       </w:r>
     </w:p>
     <w:p>
       <w:pPr>
         <w:pStyle w:val="ListParagraph"/>
         <w:numPr>
-          <w:ilvl w:val="0"/>
+          <w:ilvl w:val="1"/>
           <w:numId w:val="10"/>
         </w:numPr>
-        <w:spacing w:line="240" w:lineRule="auto"/>
-        <w:rPr>
-          <w:rFonts w:ascii="Times New Roman" w:eastAsiaTheme="minorHAnsi" w:hAnsi="Times New Roman" w:cs="Times New Roman"/>
-          <w:sz w:val="28"/>
-          <w:szCs w:val="28"/>
-          <w:lang w:eastAsia="en-US"/>
-        </w:rPr>
-      </w:pPr>
-      <w:r>
-        <w:rPr>
-          <w:rFonts w:ascii="Times New Roman" w:eastAsiaTheme="minorHAnsi" w:hAnsi="Times New Roman" w:cs="Times New Roman"/>
-          <w:sz w:val="28"/>
-          <w:szCs w:val="28"/>
-          <w:lang w:eastAsia="en-US"/>
-        </w:rPr>
-        <w:t>Non-Functional Requirements</w:t>
-      </w:r>
-    </w:p>
-    <w:p>
-      <w:pPr>
-        <w:spacing w:after="0" w:line="240" w:lineRule="auto"/>
-        <w:rPr>
-          <w:rFonts w:ascii="Times New Roman" w:eastAsiaTheme="minorHAnsi" w:hAnsi="Times New Roman" w:cs="Times New Roman"/>
-          <w:sz w:val="24"/>
-          <w:szCs w:val="24"/>
-          <w:lang w:eastAsia="en-US"/>
-        </w:rPr>
-      </w:pPr>
-    </w:p>
-    <w:p>
-      <w:pPr>
-        <w:spacing w:after="0" w:line="240" w:lineRule="auto"/>
-        <w:rPr>
-          <w:rFonts w:ascii="Times New Roman" w:eastAsiaTheme="minorHAnsi" w:hAnsi="Times New Roman" w:cs="Times New Roman"/>
-          <w:sz w:val="24"/>
-          <w:szCs w:val="24"/>
-          <w:lang w:eastAsia="en-US"/>
-        </w:rPr>
-      </w:pPr>
-    </w:p>
-    <w:p>
-      <w:pPr>
-        <w:spacing w:after="0" w:line="240" w:lineRule="auto"/>
-        <w:rPr>
-          <w:rFonts w:ascii="Times New Roman" w:eastAsiaTheme="minorHAnsi" w:hAnsi="Times New Roman" w:cs="Times New Roman"/>
-          <w:sz w:val="24"/>
-          <w:szCs w:val="24"/>
-          <w:lang w:eastAsia="en-US"/>
-        </w:rPr>
-      </w:pPr>
-    </w:p>
-    <w:p>
-      <w:pPr>
-        <w:spacing w:after="0" w:line="240" w:lineRule="auto"/>
-        <w:rPr>
-          <w:rFonts w:ascii="Times New Roman" w:eastAsiaTheme="minorHAnsi" w:hAnsi="Times New Roman" w:cs="Times New Roman"/>
-          <w:sz w:val="24"/>
-          <w:szCs w:val="24"/>
-          <w:lang w:eastAsia="en-US"/>
-        </w:rPr>
-      </w:pPr>
-    </w:p>
-    <w:p>
-      <w:pPr>
-        <w:spacing w:after="0" w:line="240" w:lineRule="auto"/>
-        <w:rPr>
-          <w:rFonts w:ascii="Times New Roman" w:eastAsiaTheme="minorHAnsi" w:hAnsi="Times New Roman" w:cs="Times New Roman"/>
-          <w:sz w:val="24"/>
-          <w:szCs w:val="24"/>
-          <w:lang w:eastAsia="en-US"/>
-        </w:rPr>
-      </w:pPr>
-    </w:p>
-    <w:p>
-      <w:pPr>
-        <w:spacing w:after="0" w:line="240" w:lineRule="auto"/>
-        <w:rPr>
-          <w:rFonts w:ascii="Times New Roman" w:eastAsiaTheme="minorHAnsi" w:hAnsi="Times New Roman" w:cs="Times New Roman"/>
-          <w:sz w:val="24"/>
-          <w:szCs w:val="24"/>
-          <w:lang w:eastAsia="en-US"/>
-        </w:rPr>
-      </w:pPr>
-    </w:p>
-    <w:p>
-      <w:pPr>
-        <w:spacing w:after="0" w:line="240" w:lineRule="auto"/>
-        <w:rPr>
-          <w:rFonts w:ascii="Times New Roman" w:eastAsiaTheme="minorHAnsi" w:hAnsi="Times New Roman" w:cs="Times New Roman"/>
-          <w:sz w:val="24"/>
-          <w:szCs w:val="24"/>
-          <w:lang w:eastAsia="en-US"/>
-        </w:rPr>
-      </w:pPr>
+        <w:suppressAutoHyphens w:val="0"/>
+        <w:spacing w:after="0" w:line="276" w:lineRule="auto"/>
+        <w:rPr>
+          <w:rFonts w:ascii="Times New Roman" w:eastAsiaTheme="minorHAnsi" w:hAnsi="Times New Roman" w:cs="Times New Roman"/>
+          <w:sz w:val="24"/>
+          <w:szCs w:val="24"/>
+          <w:lang w:eastAsia="en-US"/>
+        </w:rPr>
+      </w:pPr>
+      <w:r>
+        <w:rPr>
+          <w:rFonts w:ascii="Times New Roman" w:eastAsiaTheme="minorHAnsi" w:hAnsi="Times New Roman" w:cs="Times New Roman"/>
+          <w:sz w:val="24"/>
+          <w:szCs w:val="24"/>
+          <w:lang w:eastAsia="en-US"/>
+        </w:rPr>
+        <w:t xml:space="preserve">Hardware </w:t>
+      </w:r>
+    </w:p>
+    <w:p>
+      <w:pPr>
+        <w:pStyle w:val="ListParagraph"/>
+        <w:numPr>
+          <w:ilvl w:val="1"/>
+          <w:numId w:val="10"/>
+        </w:numPr>
+        <w:suppressAutoHyphens w:val="0"/>
+        <w:spacing w:after="0" w:line="276" w:lineRule="auto"/>
+        <w:rPr>
+          <w:rFonts w:ascii="Times New Roman" w:eastAsiaTheme="minorHAnsi" w:hAnsi="Times New Roman" w:cs="Times New Roman"/>
+          <w:sz w:val="24"/>
+          <w:szCs w:val="24"/>
+          <w:lang w:eastAsia="en-US"/>
+        </w:rPr>
+      </w:pPr>
+      <w:r>
+        <w:rPr>
+          <w:rFonts w:ascii="Times New Roman" w:eastAsiaTheme="minorHAnsi" w:hAnsi="Times New Roman" w:cs="Times New Roman"/>
+          <w:sz w:val="24"/>
+          <w:szCs w:val="24"/>
+          <w:lang w:eastAsia="en-US"/>
+        </w:rPr>
+        <w:t>User Interface</w:t>
+      </w:r>
+    </w:p>
+    <w:p>
+      <w:pPr>
+        <w:pStyle w:val="ListParagraph"/>
+        <w:numPr>
+          <w:ilvl w:val="1"/>
+          <w:numId w:val="10"/>
+        </w:numPr>
+        <w:suppressAutoHyphens w:val="0"/>
+        <w:spacing w:after="0" w:line="276" w:lineRule="auto"/>
+        <w:rPr>
+          <w:rFonts w:ascii="Times New Roman" w:eastAsiaTheme="minorHAnsi" w:hAnsi="Times New Roman" w:cs="Times New Roman"/>
+          <w:sz w:val="24"/>
+          <w:szCs w:val="24"/>
+          <w:lang w:eastAsia="en-US"/>
+        </w:rPr>
+      </w:pPr>
+      <w:r>
+        <w:rPr>
+          <w:rFonts w:ascii="Times New Roman" w:eastAsiaTheme="minorHAnsi" w:hAnsi="Times New Roman" w:cs="Times New Roman"/>
+          <w:sz w:val="24"/>
+          <w:szCs w:val="24"/>
+          <w:lang w:eastAsia="en-US"/>
+        </w:rPr>
+        <w:t xml:space="preserve">Architecture </w:t>
+      </w:r>
+    </w:p>
+    <w:p>
+      <w:pPr>
+        <w:pStyle w:val="ListParagraph"/>
+        <w:numPr>
+          <w:ilvl w:val="1"/>
+          <w:numId w:val="10"/>
+        </w:numPr>
+        <w:suppressAutoHyphens w:val="0"/>
+        <w:spacing w:after="0" w:line="276" w:lineRule="auto"/>
+        <w:rPr>
+          <w:rFonts w:ascii="Times New Roman" w:eastAsiaTheme="minorHAnsi" w:hAnsi="Times New Roman" w:cs="Times New Roman"/>
+          <w:sz w:val="24"/>
+          <w:szCs w:val="24"/>
+          <w:lang w:eastAsia="en-US"/>
+        </w:rPr>
+      </w:pPr>
+      <w:r>
+        <w:rPr>
+          <w:rFonts w:ascii="Times New Roman" w:eastAsiaTheme="minorHAnsi" w:hAnsi="Times New Roman" w:cs="Times New Roman"/>
+          <w:sz w:val="24"/>
+          <w:szCs w:val="24"/>
+          <w:lang w:eastAsia="en-US"/>
+        </w:rPr>
+        <w:t xml:space="preserve">Database </w:t>
+      </w:r>
+    </w:p>
+    <w:p>
+      <w:pPr>
+        <w:pStyle w:val="ListParagraph"/>
+        <w:numPr>
+          <w:ilvl w:val="1"/>
+          <w:numId w:val="10"/>
+        </w:numPr>
+        <w:suppressAutoHyphens w:val="0"/>
+        <w:spacing w:after="0" w:line="276" w:lineRule="auto"/>
+        <w:rPr>
+          <w:rFonts w:ascii="Times New Roman" w:eastAsiaTheme="minorHAnsi" w:hAnsi="Times New Roman" w:cs="Times New Roman"/>
+          <w:sz w:val="24"/>
+          <w:szCs w:val="24"/>
+          <w:lang w:eastAsia="en-US"/>
+        </w:rPr>
+      </w:pPr>
+      <w:r>
+        <w:rPr>
+          <w:rFonts w:ascii="Times New Roman" w:eastAsiaTheme="minorHAnsi" w:hAnsi="Times New Roman" w:cs="Times New Roman"/>
+          <w:sz w:val="24"/>
+          <w:szCs w:val="24"/>
+          <w:lang w:eastAsia="en-US"/>
+        </w:rPr>
+        <w:t xml:space="preserve">Top-level </w:t>
+      </w:r>
+    </w:p>
+    <w:p>
+      <w:pPr>
+        <w:pStyle w:val="ListParagraph"/>
+        <w:numPr>
+          <w:ilvl w:val="1"/>
+          <w:numId w:val="10"/>
+        </w:numPr>
+        <w:suppressAutoHyphens w:val="0"/>
+        <w:spacing w:after="0" w:line="276" w:lineRule="auto"/>
+        <w:rPr>
+          <w:rFonts w:ascii="Times New Roman" w:eastAsiaTheme="minorHAnsi" w:hAnsi="Times New Roman" w:cs="Times New Roman"/>
+          <w:sz w:val="24"/>
+          <w:szCs w:val="24"/>
+          <w:lang w:eastAsia="en-US"/>
+        </w:rPr>
+      </w:pPr>
+      <w:r>
+        <w:rPr>
+          <w:rFonts w:ascii="Times New Roman" w:eastAsiaTheme="minorHAnsi" w:hAnsi="Times New Roman" w:cs="Times New Roman"/>
+          <w:sz w:val="24"/>
+          <w:szCs w:val="24"/>
+          <w:lang w:eastAsia="en-US"/>
+        </w:rPr>
+        <w:t xml:space="preserve">Data Flow and States </w:t>
+      </w:r>
+    </w:p>
+    <w:p>
+      <w:pPr>
+        <w:pStyle w:val="ListParagraph"/>
+        <w:numPr>
+          <w:ilvl w:val="1"/>
+          <w:numId w:val="10"/>
+        </w:numPr>
+        <w:suppressAutoHyphens w:val="0"/>
+        <w:spacing w:after="0" w:line="276" w:lineRule="auto"/>
+        <w:rPr>
+          <w:rFonts w:ascii="Times New Roman" w:eastAsiaTheme="minorHAnsi" w:hAnsi="Times New Roman" w:cs="Times New Roman"/>
+          <w:sz w:val="24"/>
+          <w:szCs w:val="24"/>
+          <w:lang w:eastAsia="en-US"/>
+        </w:rPr>
+      </w:pPr>
+      <w:r>
+        <w:rPr>
+          <w:rFonts w:ascii="Times New Roman" w:eastAsiaTheme="minorHAnsi" w:hAnsi="Times New Roman" w:cs="Times New Roman"/>
+          <w:sz w:val="24"/>
+          <w:szCs w:val="24"/>
+          <w:lang w:eastAsia="en-US"/>
+        </w:rPr>
+        <w:t xml:space="preserve">Reports </w:t>
+      </w:r>
     </w:p>
     <w:p>
       <w:pPr>
@@ -2090,7 +2580,7 @@
     </w:p>
     <w:p>
       <w:pPr>
-        <w:spacing w:line="240" w:lineRule="auto"/>
+        <w:spacing w:after="0" w:line="240" w:lineRule="auto"/>
         <w:ind w:left="360"/>
         <w:rPr>
           <w:rFonts w:ascii="Times New Roman" w:eastAsiaTheme="minorHAnsi" w:hAnsi="Times New Roman" w:cs="Times New Roman"/>
@@ -2116,7 +2606,7 @@
           <w:ilvl w:val="1"/>
           <w:numId w:val="13"/>
         </w:numPr>
-        <w:spacing w:line="276" w:lineRule="auto"/>
+        <w:spacing w:after="0" w:line="276" w:lineRule="auto"/>
         <w:rPr>
           <w:rFonts w:ascii="Times New Roman" w:eastAsiaTheme="minorHAnsi" w:hAnsi="Times New Roman" w:cs="Times New Roman"/>
           <w:sz w:val="24"/>
@@ -2141,7 +2631,7 @@
           <w:ilvl w:val="1"/>
           <w:numId w:val="13"/>
         </w:numPr>
-        <w:spacing w:line="276" w:lineRule="auto"/>
+        <w:spacing w:after="0" w:line="276" w:lineRule="auto"/>
         <w:rPr>
           <w:rFonts w:ascii="Times New Roman" w:eastAsiaTheme="minorHAnsi" w:hAnsi="Times New Roman" w:cs="Times New Roman"/>
           <w:sz w:val="24"/>
@@ -2166,7 +2656,7 @@
           <w:ilvl w:val="1"/>
           <w:numId w:val="13"/>
         </w:numPr>
-        <w:spacing w:line="276" w:lineRule="auto"/>
+        <w:spacing w:after="0" w:line="276" w:lineRule="auto"/>
         <w:rPr>
           <w:rFonts w:ascii="Times New Roman" w:eastAsiaTheme="minorHAnsi" w:hAnsi="Times New Roman" w:cs="Times New Roman"/>
           <w:sz w:val="24"/>
@@ -2191,7 +2681,7 @@
           <w:ilvl w:val="1"/>
           <w:numId w:val="13"/>
         </w:numPr>
-        <w:spacing w:line="276" w:lineRule="auto"/>
+        <w:spacing w:after="0" w:line="276" w:lineRule="auto"/>
         <w:rPr>
           <w:rFonts w:ascii="Times New Roman" w:eastAsiaTheme="minorHAnsi" w:hAnsi="Times New Roman" w:cs="Times New Roman"/>
           <w:sz w:val="24"/>
@@ -2216,7 +2706,7 @@
           <w:ilvl w:val="1"/>
           <w:numId w:val="13"/>
         </w:numPr>
-        <w:spacing w:line="276" w:lineRule="auto"/>
+        <w:spacing w:after="0" w:line="276" w:lineRule="auto"/>
         <w:rPr>
           <w:rFonts w:ascii="Times New Roman" w:eastAsiaTheme="minorHAnsi" w:hAnsi="Times New Roman" w:cs="Times New Roman"/>
           <w:sz w:val="24"/>
@@ -2296,7 +2786,7 @@
           <w:ilvl w:val="1"/>
           <w:numId w:val="11"/>
         </w:numPr>
-        <w:spacing w:line="276" w:lineRule="auto"/>
+        <w:spacing w:after="0" w:line="276" w:lineRule="auto"/>
         <w:rPr>
           <w:rFonts w:ascii="Times New Roman" w:eastAsiaTheme="minorHAnsi" w:hAnsi="Times New Roman" w:cs="Times New Roman"/>
           <w:b/>
@@ -2454,6 +2944,19 @@
     <w:p>
       <w:pPr>
         <w:pStyle w:val="ListParagraph"/>
+        <w:spacing w:after="0" w:line="276" w:lineRule="auto"/>
+        <w:ind w:left="792"/>
+        <w:rPr>
+          <w:rFonts w:ascii="Times New Roman" w:eastAsiaTheme="minorHAnsi" w:hAnsi="Times New Roman" w:cs="Times New Roman"/>
+          <w:sz w:val="24"/>
+          <w:szCs w:val="24"/>
+          <w:lang w:eastAsia="en-US"/>
+        </w:rPr>
+      </w:pPr>
+    </w:p>
+    <w:p>
+      <w:pPr>
+        <w:pStyle w:val="ListParagraph"/>
         <w:numPr>
           <w:ilvl w:val="1"/>
           <w:numId w:val="11"/>
@@ -2751,16 +3254,7 @@
           <w:szCs w:val="24"/>
           <w:lang w:eastAsia="en-US"/>
         </w:rPr>
-        <w:t xml:space="preserve">: Non-functional </w:t>
-      </w:r>
-      <w:r>
-        <w:rPr>
-          <w:rFonts w:ascii="Times New Roman" w:eastAsiaTheme="minorHAnsi" w:hAnsi="Times New Roman" w:cs="Times New Roman"/>
-          <w:sz w:val="24"/>
-          <w:szCs w:val="24"/>
-          <w:lang w:eastAsia="en-US"/>
-        </w:rPr>
-        <w:t>requirements</w:t>
+        <w:t>: Non-functional requirements</w:t>
       </w:r>
     </w:p>
     <w:p>
@@ -3064,31 +3558,7 @@
           <w:sz w:val="24"/>
           <w:szCs w:val="24"/>
         </w:rPr>
-        <w:t xml:space="preserve"> </w:t>
-      </w:r>
-      <w:r>
-        <w:rPr>
-          <w:rFonts w:ascii="Times New Roman" w:eastAsia="Times New Roman" w:hAnsi="Times New Roman" w:cs="Times New Roman"/>
-          <w:sz w:val="24"/>
-          <w:szCs w:val="24"/>
-        </w:rPr>
-        <w:t xml:space="preserve">Create an interface for vendors to </w:t>
-      </w:r>
-      <w:r>
-        <w:rPr>
-          <w:rFonts w:ascii="Times New Roman" w:eastAsia="Times New Roman" w:hAnsi="Times New Roman" w:cs="Times New Roman"/>
-          <w:sz w:val="24"/>
-          <w:szCs w:val="24"/>
-        </w:rPr>
-        <w:t xml:space="preserve">edit and </w:t>
-      </w:r>
-      <w:r>
-        <w:rPr>
-          <w:rFonts w:ascii="Times New Roman" w:eastAsia="Times New Roman" w:hAnsi="Times New Roman" w:cs="Times New Roman"/>
-          <w:sz w:val="24"/>
-          <w:szCs w:val="24"/>
-        </w:rPr>
-        <w:t>keep track of orders</w:t>
+        <w:t xml:space="preserve"> Create an interface for vendors to edit and keep track of orders</w:t>
       </w:r>
     </w:p>
     <w:p>
@@ -3384,7 +3854,7 @@
     </w:p>
     <w:p>
       <w:pPr>
-        <w:spacing w:line="240" w:lineRule="auto"/>
+        <w:spacing w:after="0" w:line="240" w:lineRule="auto"/>
         <w:ind w:left="360"/>
         <w:rPr>
           <w:rFonts w:ascii="Times New Roman" w:eastAsiaTheme="minorHAnsi" w:hAnsi="Times New Roman" w:cs="Times New Roman"/>
@@ -3402,6 +3872,18 @@
         </w:rPr>
         <w:t xml:space="preserve">All team communication takes place on Microsoft Teams. GitHub is the version control system used for this project. </w:t>
       </w:r>
+    </w:p>
+    <w:p>
+      <w:pPr>
+        <w:spacing w:after="0" w:line="240" w:lineRule="auto"/>
+        <w:ind w:left="360"/>
+        <w:rPr>
+          <w:rFonts w:ascii="Times New Roman" w:eastAsiaTheme="minorHAnsi" w:hAnsi="Times New Roman" w:cs="Times New Roman"/>
+          <w:sz w:val="24"/>
+          <w:szCs w:val="24"/>
+          <w:lang w:eastAsia="en-US"/>
+        </w:rPr>
+      </w:pPr>
     </w:p>
     <w:p>
       <w:pPr>
@@ -3410,7 +3892,7 @@
           <w:ilvl w:val="0"/>
           <w:numId w:val="11"/>
         </w:numPr>
-        <w:spacing w:line="276" w:lineRule="auto"/>
+        <w:spacing w:after="0" w:line="276" w:lineRule="auto"/>
         <w:rPr>
           <w:rFonts w:ascii="Times New Roman" w:eastAsiaTheme="minorHAnsi" w:hAnsi="Times New Roman" w:cs="Times New Roman"/>
           <w:sz w:val="24"/>
@@ -3433,7 +3915,7 @@
     <w:p>
       <w:pPr>
         <w:pStyle w:val="ListParagraph"/>
-        <w:spacing w:line="276" w:lineRule="auto"/>
+        <w:spacing w:after="0" w:line="276" w:lineRule="auto"/>
         <w:ind w:left="360"/>
         <w:rPr>
           <w:rFonts w:ascii="Times New Roman" w:eastAsiaTheme="minorHAnsi" w:hAnsi="Times New Roman" w:cs="Times New Roman"/>
@@ -3444,6 +3926,7 @@
       </w:pPr>
       <w:r>
         <w:rPr>
+          <w:rFonts w:ascii="Times New Roman" w:hAnsi="Times New Roman" w:cs="Times New Roman"/>
           <w:noProof/>
         </w:rPr>
         <w:drawing>
@@ -3488,7 +3971,7 @@
     <w:p>
       <w:pPr>
         <w:pStyle w:val="ListParagraph"/>
-        <w:spacing w:line="276" w:lineRule="auto"/>
+        <w:spacing w:after="0" w:line="276" w:lineRule="auto"/>
         <w:ind w:left="360"/>
         <w:rPr>
           <w:rFonts w:ascii="Times New Roman" w:eastAsiaTheme="minorHAnsi" w:hAnsi="Times New Roman" w:cs="Times New Roman"/>
@@ -3499,6 +3982,7 @@
       </w:pPr>
       <w:r>
         <w:rPr>
+          <w:rFonts w:ascii="Times New Roman" w:hAnsi="Times New Roman" w:cs="Times New Roman"/>
           <w:noProof/>
         </w:rPr>
         <w:drawing>
@@ -3554,7 +4038,7 @@
     <w:p>
       <w:pPr>
         <w:pStyle w:val="ListParagraph"/>
-        <w:spacing w:line="240" w:lineRule="auto"/>
+        <w:spacing w:after="0" w:line="240" w:lineRule="auto"/>
         <w:ind w:left="0"/>
         <w:rPr>
           <w:rFonts w:ascii="Times New Roman" w:eastAsiaTheme="minorHAnsi" w:hAnsi="Times New Roman" w:cs="Times New Roman"/>
@@ -3569,6 +4053,50 @@
         <w:pStyle w:val="ListParagraph"/>
         <w:numPr>
           <w:ilvl w:val="0"/>
+          <w:numId w:val="11"/>
+        </w:numPr>
+        <w:spacing w:after="0" w:line="240" w:lineRule="auto"/>
+        <w:rPr>
+          <w:rFonts w:ascii="Times New Roman" w:eastAsiaTheme="minorHAnsi" w:hAnsi="Times New Roman" w:cs="Times New Roman"/>
+          <w:b/>
+          <w:bCs/>
+          <w:sz w:val="28"/>
+          <w:szCs w:val="28"/>
+          <w:lang w:eastAsia="en-US"/>
+        </w:rPr>
+      </w:pPr>
+      <w:r>
+        <w:rPr>
+          <w:rFonts w:ascii="Times New Roman" w:eastAsiaTheme="minorHAnsi" w:hAnsi="Times New Roman" w:cs="Times New Roman"/>
+          <w:b/>
+          <w:bCs/>
+          <w:sz w:val="28"/>
+          <w:szCs w:val="28"/>
+          <w:lang w:eastAsia="en-US"/>
+        </w:rPr>
+        <w:t>Requirements Specification</w:t>
+      </w:r>
+    </w:p>
+    <w:p>
+      <w:pPr>
+        <w:pStyle w:val="ListParagraph"/>
+        <w:spacing w:after="0" w:line="240" w:lineRule="auto"/>
+        <w:ind w:left="360"/>
+        <w:rPr>
+          <w:rFonts w:ascii="Times New Roman" w:eastAsiaTheme="minorHAnsi" w:hAnsi="Times New Roman" w:cs="Times New Roman"/>
+          <w:b/>
+          <w:bCs/>
+          <w:sz w:val="24"/>
+          <w:szCs w:val="24"/>
+          <w:lang w:eastAsia="en-US"/>
+        </w:rPr>
+      </w:pPr>
+    </w:p>
+    <w:p>
+      <w:pPr>
+        <w:pStyle w:val="ListParagraph"/>
+        <w:numPr>
+          <w:ilvl w:val="1"/>
           <w:numId w:val="11"/>
         </w:numPr>
         <w:spacing w:after="0" w:line="240" w:lineRule="auto"/>
@@ -3938,7 +4466,7 @@
       <w:pPr>
         <w:pStyle w:val="ListParagraph"/>
         <w:numPr>
-          <w:ilvl w:val="0"/>
+          <w:ilvl w:val="1"/>
           <w:numId w:val="11"/>
         </w:numPr>
         <w:spacing w:after="0" w:line="240" w:lineRule="auto"/>
@@ -4170,6 +4698,7 @@
                 <w:sz w:val="24"/>
                 <w:szCs w:val="24"/>
               </w:rPr>
+              <w:lastRenderedPageBreak/>
               <w:t>UR2</w:t>
             </w:r>
           </w:p>
@@ -4248,7 +4777,6 @@
                 <w:sz w:val="24"/>
                 <w:szCs w:val="24"/>
               </w:rPr>
-              <w:lastRenderedPageBreak/>
               <w:t>UR3</w:t>
             </w:r>
           </w:p>
@@ -4308,7 +4836,7 @@
     </w:tbl>
     <w:p>
       <w:pPr>
-        <w:spacing w:line="240" w:lineRule="auto"/>
+        <w:spacing w:after="0" w:line="240" w:lineRule="auto"/>
         <w:rPr>
           <w:rFonts w:ascii="Times New Roman" w:eastAsiaTheme="minorHAnsi" w:hAnsi="Times New Roman" w:cs="Times New Roman"/>
           <w:sz w:val="24"/>
@@ -4321,8 +4849,8 @@
       <w:pPr>
         <w:pStyle w:val="ListParagraph"/>
         <w:numPr>
-          <w:ilvl w:val="0"/>
-          <w:numId w:val="11"/>
+          <w:ilvl w:val="1"/>
+          <w:numId w:val="19"/>
         </w:numPr>
         <w:spacing w:after="0" w:line="240" w:lineRule="auto"/>
         <w:rPr>
@@ -4862,7 +5390,7 @@
     </w:tbl>
     <w:p>
       <w:pPr>
-        <w:spacing w:line="240" w:lineRule="auto"/>
+        <w:spacing w:after="0" w:line="240" w:lineRule="auto"/>
         <w:rPr>
           <w:rFonts w:ascii="Times New Roman" w:eastAsiaTheme="minorHAnsi" w:hAnsi="Times New Roman" w:cs="Times New Roman"/>
           <w:sz w:val="24"/>
@@ -4875,10 +5403,10 @@
       <w:pPr>
         <w:pStyle w:val="ListParagraph"/>
         <w:numPr>
-          <w:ilvl w:val="0"/>
-          <w:numId w:val="11"/>
+          <w:ilvl w:val="1"/>
+          <w:numId w:val="19"/>
         </w:numPr>
-        <w:spacing w:line="240" w:lineRule="auto"/>
+        <w:spacing w:after="0" w:line="240" w:lineRule="auto"/>
         <w:rPr>
           <w:rFonts w:ascii="Times New Roman" w:eastAsiaTheme="minorHAnsi" w:hAnsi="Times New Roman" w:cs="Times New Roman"/>
           <w:b/>
@@ -5586,9 +6114,54 @@
         </w:tc>
       </w:tr>
     </w:tbl>
-    <w:p/>
-    <w:p/>
-    <w:p/>
+    <w:p>
+      <w:pPr>
+        <w:spacing w:after="0" w:line="240" w:lineRule="auto"/>
+        <w:contextualSpacing/>
+        <w:rPr>
+          <w:rFonts w:ascii="Times New Roman" w:eastAsiaTheme="minorHAnsi" w:hAnsi="Times New Roman" w:cs="Times New Roman"/>
+          <w:sz w:val="24"/>
+          <w:szCs w:val="24"/>
+          <w:lang w:eastAsia="en-US"/>
+        </w:rPr>
+      </w:pPr>
+    </w:p>
+    <w:p>
+      <w:pPr>
+        <w:spacing w:after="0" w:line="240" w:lineRule="auto"/>
+        <w:contextualSpacing/>
+        <w:rPr>
+          <w:rFonts w:ascii="Times New Roman" w:eastAsiaTheme="minorHAnsi" w:hAnsi="Times New Roman" w:cs="Times New Roman"/>
+          <w:sz w:val="24"/>
+          <w:szCs w:val="24"/>
+          <w:lang w:eastAsia="en-US"/>
+        </w:rPr>
+      </w:pPr>
+    </w:p>
+    <w:p>
+      <w:pPr>
+        <w:spacing w:after="0" w:line="240" w:lineRule="auto"/>
+        <w:contextualSpacing/>
+        <w:rPr>
+          <w:rFonts w:ascii="Times New Roman" w:eastAsiaTheme="minorHAnsi" w:hAnsi="Times New Roman" w:cs="Times New Roman"/>
+          <w:sz w:val="24"/>
+          <w:szCs w:val="24"/>
+          <w:lang w:eastAsia="en-US"/>
+        </w:rPr>
+      </w:pPr>
+    </w:p>
+    <w:p>
+      <w:pPr>
+        <w:spacing w:after="0" w:line="240" w:lineRule="auto"/>
+        <w:contextualSpacing/>
+        <w:rPr>
+          <w:rFonts w:ascii="Times New Roman" w:eastAsiaTheme="minorHAnsi" w:hAnsi="Times New Roman" w:cs="Times New Roman"/>
+          <w:sz w:val="24"/>
+          <w:szCs w:val="24"/>
+          <w:lang w:eastAsia="en-US"/>
+        </w:rPr>
+      </w:pPr>
+    </w:p>
     <w:p>
       <w:pPr>
         <w:pStyle w:val="ListParagraph"/>
@@ -5596,20 +6169,43 @@
           <w:ilvl w:val="0"/>
           <w:numId w:val="11"/>
         </w:numPr>
-        <w:spacing w:line="240" w:lineRule="auto"/>
-      </w:pPr>
-      <w:r>
+        <w:spacing w:after="0" w:line="240" w:lineRule="auto"/>
         <w:rPr>
           <w:rFonts w:ascii="Times New Roman" w:eastAsiaTheme="minorHAnsi" w:hAnsi="Times New Roman" w:cs="Times New Roman"/>
           <w:b/>
           <w:bCs/>
-          <w:sz w:val="24"/>
-          <w:szCs w:val="24"/>
+          <w:sz w:val="28"/>
+          <w:szCs w:val="28"/>
+          <w:lang w:eastAsia="en-US"/>
+        </w:rPr>
+      </w:pPr>
+      <w:r>
+        <w:rPr>
+          <w:rFonts w:ascii="Times New Roman" w:eastAsiaTheme="minorHAnsi" w:hAnsi="Times New Roman" w:cs="Times New Roman"/>
+          <w:b/>
+          <w:bCs/>
+          <w:sz w:val="28"/>
+          <w:szCs w:val="28"/>
           <w:lang w:eastAsia="en-US"/>
         </w:rPr>
         <w:lastRenderedPageBreak/>
-        <w:t>Hardware Requirements</w:t>
-      </w:r>
+        <w:t>High-Level Design</w:t>
+      </w:r>
+    </w:p>
+    <w:p>
+      <w:pPr>
+        <w:pStyle w:val="ListParagraph"/>
+        <w:spacing w:after="0" w:line="240" w:lineRule="auto"/>
+        <w:ind w:left="360"/>
+        <w:rPr>
+          <w:rFonts w:ascii="Times New Roman" w:eastAsiaTheme="minorHAnsi" w:hAnsi="Times New Roman" w:cs="Times New Roman"/>
+          <w:b/>
+          <w:bCs/>
+          <w:sz w:val="28"/>
+          <w:szCs w:val="28"/>
+          <w:lang w:eastAsia="en-US"/>
+        </w:rPr>
+      </w:pPr>
     </w:p>
     <w:p>
       <w:pPr>
@@ -5618,23 +6214,148 @@
           <w:ilvl w:val="1"/>
           <w:numId w:val="11"/>
         </w:numPr>
-        <w:spacing w:line="240" w:lineRule="auto"/>
-      </w:pPr>
-      <w:r>
-        <w:t>For servers we will implement a cloud-based server. This will allow the user to access the data they need and update</w:t>
-      </w:r>
-      <w:r>
-        <w:t xml:space="preserve"> it whenever and wherever they need.</w:t>
-      </w:r>
-      <w:r>
-        <w:t xml:space="preserve"> Offloading the server to a </w:t>
-      </w:r>
-      <w:r>
-        <w:t>cloud-based</w:t>
-      </w:r>
-      <w:r>
-        <w:t xml:space="preserve"> provider also helps the vendor keep their focus elsewhere.</w:t>
-      </w:r>
+        <w:spacing w:after="0" w:line="240" w:lineRule="auto"/>
+        <w:rPr>
+          <w:rFonts w:ascii="Times New Roman" w:eastAsiaTheme="minorHAnsi" w:hAnsi="Times New Roman" w:cs="Times New Roman"/>
+          <w:b/>
+          <w:bCs/>
+          <w:sz w:val="24"/>
+          <w:szCs w:val="24"/>
+          <w:lang w:eastAsia="en-US"/>
+        </w:rPr>
+      </w:pPr>
+      <w:r>
+        <w:rPr>
+          <w:rFonts w:ascii="Times New Roman" w:eastAsiaTheme="minorHAnsi" w:hAnsi="Times New Roman" w:cs="Times New Roman"/>
+          <w:b/>
+          <w:bCs/>
+          <w:sz w:val="24"/>
+          <w:szCs w:val="24"/>
+          <w:lang w:eastAsia="en-US"/>
+        </w:rPr>
+        <w:t>Security</w:t>
+      </w:r>
+    </w:p>
+    <w:p>
+      <w:pPr>
+        <w:pStyle w:val="ListParagraph"/>
+        <w:spacing w:after="0" w:line="240" w:lineRule="auto"/>
+        <w:ind w:left="792"/>
+        <w:rPr>
+          <w:rFonts w:ascii="Times New Roman" w:eastAsiaTheme="minorHAnsi" w:hAnsi="Times New Roman" w:cs="Times New Roman"/>
+          <w:b/>
+          <w:bCs/>
+          <w:sz w:val="24"/>
+          <w:szCs w:val="24"/>
+          <w:lang w:eastAsia="en-US"/>
+        </w:rPr>
+      </w:pPr>
+    </w:p>
+    <w:p>
+      <w:pPr>
+        <w:pStyle w:val="ListParagraph"/>
+        <w:numPr>
+          <w:ilvl w:val="2"/>
+          <w:numId w:val="11"/>
+        </w:numPr>
+        <w:spacing w:after="0" w:line="240" w:lineRule="auto"/>
+        <w:ind w:left="1440" w:hanging="720"/>
+        <w:rPr>
+          <w:rFonts w:ascii="Times New Roman" w:eastAsiaTheme="minorHAnsi" w:hAnsi="Times New Roman" w:cs="Times New Roman"/>
+          <w:b/>
+          <w:bCs/>
+          <w:sz w:val="24"/>
+          <w:szCs w:val="24"/>
+          <w:lang w:eastAsia="en-US"/>
+        </w:rPr>
+      </w:pPr>
+      <w:r>
+        <w:rPr>
+          <w:rFonts w:ascii="Times New Roman" w:hAnsi="Times New Roman" w:cs="Times New Roman"/>
+          <w:b/>
+          <w:bCs/>
+          <w:color w:val="000000"/>
+          <w:sz w:val="24"/>
+          <w:szCs w:val="24"/>
+        </w:rPr>
+        <w:t>Data</w:t>
+      </w:r>
+      <w:r>
+        <w:rPr>
+          <w:rFonts w:ascii="Times New Roman" w:hAnsi="Times New Roman" w:cs="Times New Roman"/>
+          <w:color w:val="000000"/>
+          <w:sz w:val="24"/>
+          <w:szCs w:val="24"/>
+        </w:rPr>
+        <w:t xml:space="preserve"> – As the application will have user logins and passwords, the data should be encrypted. The data about which products are selling more or less should also be encrypted for market security. Therefore, the application will encrypt data using the bcrypt module, which will enable SHA-256 encryption for the passwords and files.</w:t>
+      </w:r>
+    </w:p>
+    <w:p>
+      <w:pPr>
+        <w:pStyle w:val="ListParagraph"/>
+        <w:spacing w:after="0" w:line="240" w:lineRule="auto"/>
+        <w:ind w:left="1440"/>
+        <w:rPr>
+          <w:rFonts w:ascii="Times New Roman" w:eastAsiaTheme="minorHAnsi" w:hAnsi="Times New Roman" w:cs="Times New Roman"/>
+          <w:b/>
+          <w:bCs/>
+          <w:sz w:val="24"/>
+          <w:szCs w:val="24"/>
+          <w:lang w:eastAsia="en-US"/>
+        </w:rPr>
+      </w:pPr>
+    </w:p>
+    <w:p>
+      <w:pPr>
+        <w:pStyle w:val="ListParagraph"/>
+        <w:numPr>
+          <w:ilvl w:val="2"/>
+          <w:numId w:val="11"/>
+        </w:numPr>
+        <w:spacing w:after="0" w:line="240" w:lineRule="auto"/>
+        <w:ind w:left="1440" w:hanging="720"/>
+        <w:rPr>
+          <w:rFonts w:ascii="Times New Roman" w:eastAsiaTheme="minorHAnsi" w:hAnsi="Times New Roman" w:cs="Times New Roman"/>
+          <w:b/>
+          <w:bCs/>
+          <w:sz w:val="24"/>
+          <w:szCs w:val="24"/>
+          <w:lang w:eastAsia="en-US"/>
+        </w:rPr>
+      </w:pPr>
+      <w:r>
+        <w:rPr>
+          <w:rFonts w:ascii="Times New Roman" w:hAnsi="Times New Roman" w:cs="Times New Roman"/>
+          <w:b/>
+          <w:bCs/>
+          <w:color w:val="000000"/>
+          <w:sz w:val="24"/>
+          <w:szCs w:val="24"/>
+        </w:rPr>
+        <w:t>Network</w:t>
+      </w:r>
+      <w:r>
+        <w:rPr>
+          <w:rFonts w:ascii="Times New Roman" w:hAnsi="Times New Roman" w:cs="Times New Roman"/>
+          <w:color w:val="000000"/>
+          <w:sz w:val="24"/>
+          <w:szCs w:val="24"/>
+        </w:rPr>
+        <w:t xml:space="preserve"> – Because of the aforementioned data vulnerability, the network will also have security measures in place to prevent data theft or loss. The application and its server will run on a VPN, and the network will be segmented to ensure accurate traffic is allowed access to the application data.</w:t>
+      </w:r>
+    </w:p>
+    <w:p>
+      <w:pPr>
+        <w:spacing w:after="0" w:line="240" w:lineRule="auto"/>
+        <w:rPr>
+          <w:rFonts w:ascii="Times New Roman" w:eastAsiaTheme="minorHAnsi" w:hAnsi="Times New Roman" w:cs="Times New Roman"/>
+          <w:b/>
+          <w:bCs/>
+          <w:sz w:val="24"/>
+          <w:szCs w:val="24"/>
+          <w:lang w:eastAsia="en-US"/>
+        </w:rPr>
+      </w:pPr>
     </w:p>
     <w:p>
       <w:pPr>
@@ -5643,140 +6364,469 @@
           <w:ilvl w:val="1"/>
           <w:numId w:val="11"/>
         </w:numPr>
-        <w:spacing w:line="240" w:lineRule="auto"/>
-      </w:pPr>
-      <w:r>
-        <w:t xml:space="preserve">Bratspot will use wi-fi and cellular data to keep connection to the </w:t>
-      </w:r>
-      <w:r>
+        <w:spacing w:after="0" w:line="240" w:lineRule="auto"/>
+        <w:rPr>
+          <w:rFonts w:ascii="Times New Roman" w:hAnsi="Times New Roman" w:cs="Times New Roman"/>
+        </w:rPr>
+      </w:pPr>
+      <w:r>
+        <w:rPr>
+          <w:rFonts w:ascii="Times New Roman" w:eastAsiaTheme="minorHAnsi" w:hAnsi="Times New Roman" w:cs="Times New Roman"/>
+          <w:b/>
+          <w:bCs/>
+          <w:sz w:val="24"/>
+          <w:szCs w:val="24"/>
+          <w:lang w:eastAsia="en-US"/>
+        </w:rPr>
+        <w:t>Hardware Requirements</w:t>
+      </w:r>
+    </w:p>
+    <w:p>
+      <w:pPr>
+        <w:pStyle w:val="ListParagraph"/>
+        <w:spacing w:after="0" w:line="240" w:lineRule="auto"/>
+        <w:ind w:left="792"/>
+        <w:rPr>
+          <w:rFonts w:ascii="Times New Roman" w:hAnsi="Times New Roman" w:cs="Times New Roman"/>
+        </w:rPr>
+      </w:pPr>
+    </w:p>
+    <w:p>
+      <w:pPr>
+        <w:pStyle w:val="ListParagraph"/>
+        <w:numPr>
+          <w:ilvl w:val="2"/>
+          <w:numId w:val="11"/>
+        </w:numPr>
+        <w:spacing w:after="0" w:line="240" w:lineRule="auto"/>
+        <w:ind w:left="1440" w:hanging="720"/>
+        <w:rPr>
+          <w:rFonts w:ascii="Times New Roman" w:hAnsi="Times New Roman" w:cs="Times New Roman"/>
+          <w:sz w:val="24"/>
+          <w:szCs w:val="24"/>
+        </w:rPr>
+      </w:pPr>
+      <w:r>
+        <w:rPr>
+          <w:rFonts w:ascii="Times New Roman" w:hAnsi="Times New Roman" w:cs="Times New Roman"/>
+          <w:sz w:val="24"/>
+          <w:szCs w:val="24"/>
+        </w:rPr>
+        <w:t>For servers</w:t>
+      </w:r>
+      <w:r>
+        <w:rPr>
+          <w:rFonts w:ascii="Times New Roman" w:hAnsi="Times New Roman" w:cs="Times New Roman"/>
+          <w:sz w:val="24"/>
+          <w:szCs w:val="24"/>
+        </w:rPr>
+        <w:t>,</w:t>
+      </w:r>
+      <w:r>
+        <w:rPr>
+          <w:rFonts w:ascii="Times New Roman" w:hAnsi="Times New Roman" w:cs="Times New Roman"/>
+          <w:sz w:val="24"/>
+          <w:szCs w:val="24"/>
+        </w:rPr>
+        <w:t xml:space="preserve"> we will implement a cloud-based server. This will allow the user to access the data they need and update</w:t>
+      </w:r>
+      <w:r>
+        <w:rPr>
+          <w:rFonts w:ascii="Times New Roman" w:hAnsi="Times New Roman" w:cs="Times New Roman"/>
+          <w:sz w:val="24"/>
+          <w:szCs w:val="24"/>
+        </w:rPr>
+        <w:t xml:space="preserve"> it whenever and wherever they need.</w:t>
+      </w:r>
+      <w:r>
+        <w:rPr>
+          <w:rFonts w:ascii="Times New Roman" w:hAnsi="Times New Roman" w:cs="Times New Roman"/>
+          <w:sz w:val="24"/>
+          <w:szCs w:val="24"/>
+        </w:rPr>
+        <w:t xml:space="preserve"> Offloading the server to a </w:t>
+      </w:r>
+      <w:r>
+        <w:rPr>
+          <w:rFonts w:ascii="Times New Roman" w:hAnsi="Times New Roman" w:cs="Times New Roman"/>
+          <w:sz w:val="24"/>
+          <w:szCs w:val="24"/>
+        </w:rPr>
         <w:t>cloud-based</w:t>
       </w:r>
       <w:r>
+        <w:rPr>
+          <w:rFonts w:ascii="Times New Roman" w:hAnsi="Times New Roman" w:cs="Times New Roman"/>
+          <w:sz w:val="24"/>
+          <w:szCs w:val="24"/>
+        </w:rPr>
+        <w:t xml:space="preserve"> provider also helps the vendor keep their focus elsewhere.</w:t>
+      </w:r>
+    </w:p>
+    <w:p>
+      <w:pPr>
+        <w:pStyle w:val="ListParagraph"/>
+        <w:spacing w:after="0" w:line="240" w:lineRule="auto"/>
+        <w:ind w:left="1440"/>
+        <w:rPr>
+          <w:rFonts w:ascii="Times New Roman" w:hAnsi="Times New Roman" w:cs="Times New Roman"/>
+          <w:sz w:val="24"/>
+          <w:szCs w:val="24"/>
+        </w:rPr>
+      </w:pPr>
+    </w:p>
+    <w:p>
+      <w:pPr>
+        <w:pStyle w:val="ListParagraph"/>
+        <w:numPr>
+          <w:ilvl w:val="2"/>
+          <w:numId w:val="11"/>
+        </w:numPr>
+        <w:spacing w:after="0" w:line="240" w:lineRule="auto"/>
+        <w:ind w:left="1440" w:hanging="720"/>
+        <w:rPr>
+          <w:rFonts w:ascii="Times New Roman" w:hAnsi="Times New Roman" w:cs="Times New Roman"/>
+          <w:sz w:val="24"/>
+          <w:szCs w:val="24"/>
+        </w:rPr>
+      </w:pPr>
+      <w:r>
+        <w:rPr>
+          <w:rFonts w:ascii="Times New Roman" w:hAnsi="Times New Roman" w:cs="Times New Roman"/>
+          <w:sz w:val="24"/>
+          <w:szCs w:val="24"/>
+        </w:rPr>
+        <w:t>Brat</w:t>
+      </w:r>
+      <w:r>
+        <w:rPr>
+          <w:rFonts w:ascii="Times New Roman" w:hAnsi="Times New Roman" w:cs="Times New Roman"/>
+          <w:sz w:val="24"/>
+          <w:szCs w:val="24"/>
+        </w:rPr>
+        <w:t>S</w:t>
+      </w:r>
+      <w:r>
+        <w:rPr>
+          <w:rFonts w:ascii="Times New Roman" w:hAnsi="Times New Roman" w:cs="Times New Roman"/>
+          <w:sz w:val="24"/>
+          <w:szCs w:val="24"/>
+        </w:rPr>
+        <w:t xml:space="preserve">pot will use wi-fi and cellular data to keep connection to the </w:t>
+      </w:r>
+      <w:r>
+        <w:rPr>
+          <w:rFonts w:ascii="Times New Roman" w:hAnsi="Times New Roman" w:cs="Times New Roman"/>
+          <w:sz w:val="24"/>
+          <w:szCs w:val="24"/>
+        </w:rPr>
+        <w:t>cloud-based</w:t>
+      </w:r>
+      <w:r>
+        <w:rPr>
+          <w:rFonts w:ascii="Times New Roman" w:hAnsi="Times New Roman" w:cs="Times New Roman"/>
+          <w:sz w:val="24"/>
+          <w:szCs w:val="24"/>
+        </w:rPr>
         <w:t xml:space="preserve"> server mentioned above. This will allow for a connection when in an area with the vendor’s own network they already have set up, or even on the go with cellular data for hot dog trucks, for example.</w:t>
       </w:r>
+    </w:p>
+    <w:p>
+      <w:pPr>
+        <w:spacing w:after="0" w:line="240" w:lineRule="auto"/>
+        <w:rPr>
+          <w:rFonts w:ascii="Times New Roman" w:hAnsi="Times New Roman" w:cs="Times New Roman"/>
+          <w:sz w:val="24"/>
+          <w:szCs w:val="24"/>
+        </w:rPr>
+      </w:pPr>
+    </w:p>
+    <w:p>
+      <w:pPr>
+        <w:pStyle w:val="ListParagraph"/>
+        <w:numPr>
+          <w:ilvl w:val="2"/>
+          <w:numId w:val="11"/>
+        </w:numPr>
+        <w:spacing w:after="0" w:line="240" w:lineRule="auto"/>
+        <w:ind w:left="1440" w:hanging="720"/>
+        <w:rPr>
+          <w:rFonts w:ascii="Times New Roman" w:hAnsi="Times New Roman" w:cs="Times New Roman"/>
+          <w:sz w:val="24"/>
+          <w:szCs w:val="24"/>
+        </w:rPr>
+      </w:pPr>
+      <w:r>
+        <w:rPr>
+          <w:rFonts w:ascii="Times New Roman" w:hAnsi="Times New Roman" w:cs="Times New Roman"/>
+          <w:sz w:val="24"/>
+          <w:szCs w:val="24"/>
+        </w:rPr>
+        <w:t>To allow users to order at the point of sale, Brat</w:t>
+      </w:r>
+      <w:r>
+        <w:rPr>
+          <w:rFonts w:ascii="Times New Roman" w:hAnsi="Times New Roman" w:cs="Times New Roman"/>
+          <w:sz w:val="24"/>
+          <w:szCs w:val="24"/>
+        </w:rPr>
+        <w:t>S</w:t>
+      </w:r>
+      <w:r>
+        <w:rPr>
+          <w:rFonts w:ascii="Times New Roman" w:hAnsi="Times New Roman" w:cs="Times New Roman"/>
+          <w:sz w:val="24"/>
+          <w:szCs w:val="24"/>
+        </w:rPr>
+        <w:t xml:space="preserve">pot will use touchscreen devices like tablets and smart phones. </w:t>
+      </w:r>
+      <w:r>
+        <w:rPr>
+          <w:rFonts w:ascii="Times New Roman" w:hAnsi="Times New Roman" w:cs="Times New Roman"/>
+          <w:sz w:val="24"/>
+          <w:szCs w:val="24"/>
+        </w:rPr>
+        <w:t>This will make the sale much easier and require less hardware while allowing for less mistakes in the ordering phase.</w:t>
+      </w:r>
+    </w:p>
+    <w:p>
+      <w:pPr>
+        <w:pStyle w:val="ListParagraph"/>
+        <w:spacing w:after="0" w:line="240" w:lineRule="auto"/>
+        <w:ind w:left="360"/>
+        <w:rPr>
+          <w:rFonts w:ascii="Times New Roman" w:hAnsi="Times New Roman" w:cs="Times New Roman"/>
+        </w:rPr>
+      </w:pPr>
     </w:p>
     <w:p>
       <w:pPr>
         <w:pStyle w:val="ListParagraph"/>
         <w:numPr>
           <w:ilvl w:val="1"/>
-          <w:numId w:val="11"/>
+          <w:numId w:val="21"/>
         </w:numPr>
-        <w:spacing w:line="240" w:lineRule="auto"/>
-      </w:pPr>
-      <w:r>
-        <w:t xml:space="preserve">To allow users to order at the point of sale, Bratspot will use touchscreen devices like tablets and smart phones. </w:t>
-      </w:r>
-      <w:r>
-        <w:t>This will make the sale much easier and require less hardware while allowing for less mistakes in the ordering phase.</w:t>
+        <w:spacing w:after="0" w:line="240" w:lineRule="auto"/>
+        <w:rPr>
+          <w:rFonts w:ascii="Times New Roman" w:hAnsi="Times New Roman" w:cs="Times New Roman"/>
+        </w:rPr>
+      </w:pPr>
+      <w:r>
+        <w:rPr>
+          <w:rFonts w:ascii="Times New Roman" w:eastAsiaTheme="minorHAnsi" w:hAnsi="Times New Roman" w:cs="Times New Roman"/>
+          <w:b/>
+          <w:bCs/>
+          <w:sz w:val="24"/>
+          <w:szCs w:val="24"/>
+          <w:lang w:eastAsia="en-US"/>
+        </w:rPr>
+        <w:t xml:space="preserve">User Interface Requirements </w:t>
       </w:r>
     </w:p>
     <w:p>
       <w:pPr>
         <w:pStyle w:val="ListParagraph"/>
-        <w:spacing w:line="240" w:lineRule="auto"/>
-        <w:ind w:left="360"/>
+        <w:spacing w:after="0" w:line="240" w:lineRule="auto"/>
+        <w:rPr>
+          <w:rFonts w:ascii="Times New Roman" w:hAnsi="Times New Roman" w:cs="Times New Roman"/>
+        </w:rPr>
       </w:pPr>
     </w:p>
     <w:p>
       <w:pPr>
         <w:pStyle w:val="ListParagraph"/>
         <w:numPr>
-          <w:ilvl w:val="0"/>
-          <w:numId w:val="11"/>
+          <w:ilvl w:val="2"/>
+          <w:numId w:val="21"/>
         </w:numPr>
-        <w:spacing w:line="240" w:lineRule="auto"/>
-      </w:pPr>
-      <w:r>
-        <w:rPr>
-          <w:rFonts w:ascii="Times New Roman" w:eastAsiaTheme="minorHAnsi" w:hAnsi="Times New Roman" w:cs="Times New Roman"/>
-          <w:b/>
-          <w:bCs/>
-          <w:sz w:val="24"/>
-          <w:szCs w:val="24"/>
-          <w:lang w:eastAsia="en-US"/>
-        </w:rPr>
-        <w:t>User</w:t>
-      </w:r>
-      <w:r>
-        <w:rPr>
-          <w:rFonts w:ascii="Times New Roman" w:eastAsiaTheme="minorHAnsi" w:hAnsi="Times New Roman" w:cs="Times New Roman"/>
-          <w:b/>
-          <w:bCs/>
-          <w:sz w:val="24"/>
-          <w:szCs w:val="24"/>
-          <w:lang w:eastAsia="en-US"/>
-        </w:rPr>
-        <w:t xml:space="preserve"> Interface Requirements</w:t>
-      </w:r>
-      <w:r>
-        <w:rPr>
-          <w:rFonts w:ascii="Times New Roman" w:eastAsiaTheme="minorHAnsi" w:hAnsi="Times New Roman" w:cs="Times New Roman"/>
-          <w:b/>
-          <w:bCs/>
-          <w:sz w:val="24"/>
-          <w:szCs w:val="24"/>
-          <w:lang w:eastAsia="en-US"/>
-        </w:rPr>
-        <w:t xml:space="preserve"> </w:t>
-      </w:r>
+        <w:spacing w:after="0" w:line="240" w:lineRule="auto"/>
+        <w:rPr>
+          <w:rFonts w:ascii="Times New Roman" w:hAnsi="Times New Roman" w:cs="Times New Roman"/>
+        </w:rPr>
+      </w:pPr>
+      <w:r>
+        <w:rPr>
+          <w:rFonts w:ascii="Times New Roman" w:eastAsiaTheme="minorHAnsi" w:hAnsi="Times New Roman" w:cs="Times New Roman"/>
+          <w:lang w:eastAsia="en-US"/>
+        </w:rPr>
+        <w:t>Navigating the app will be through the use of the touch screen devices the app will run on.</w:t>
+      </w:r>
+      <w:r>
+        <w:rPr>
+          <w:rFonts w:ascii="Times New Roman" w:eastAsiaTheme="minorHAnsi" w:hAnsi="Times New Roman" w:cs="Times New Roman"/>
+          <w:lang w:eastAsia="en-US"/>
+        </w:rPr>
+        <w:t xml:space="preserve"> Screens will have back buttons to go back a menu and redo options, and going forward will be through large confirmation buttons that tell you exactly what they do (ex. Add order to cart)</w:t>
+      </w:r>
+    </w:p>
+    <w:p>
+      <w:pPr>
+        <w:pStyle w:val="ListParagraph"/>
+        <w:spacing w:after="0" w:line="240" w:lineRule="auto"/>
+        <w:ind w:left="1440"/>
+        <w:rPr>
+          <w:rFonts w:ascii="Times New Roman" w:hAnsi="Times New Roman" w:cs="Times New Roman"/>
+        </w:rPr>
+      </w:pPr>
     </w:p>
     <w:p>
       <w:pPr>
         <w:pStyle w:val="ListParagraph"/>
         <w:numPr>
-          <w:ilvl w:val="1"/>
-          <w:numId w:val="11"/>
+          <w:ilvl w:val="2"/>
+          <w:numId w:val="21"/>
         </w:numPr>
-        <w:spacing w:line="240" w:lineRule="auto"/>
-      </w:pPr>
-      <w:r>
-        <w:rPr>
-          <w:rFonts w:ascii="Times New Roman" w:eastAsiaTheme="minorHAnsi" w:hAnsi="Times New Roman" w:cs="Times New Roman"/>
-          <w:lang w:eastAsia="en-US"/>
-        </w:rPr>
-        <w:t>Navigating the app will be through the use of the touch screen devices the app will run on.</w:t>
-      </w:r>
-      <w:r>
-        <w:rPr>
-          <w:rFonts w:ascii="Times New Roman" w:eastAsiaTheme="minorHAnsi" w:hAnsi="Times New Roman" w:cs="Times New Roman"/>
-          <w:lang w:eastAsia="en-US"/>
-        </w:rPr>
-        <w:t xml:space="preserve"> Screens will have back buttons to go back a menu and redo options, and going forward will be through large confirmation buttons that tell you exactly what they do (ex. Add order to cart)</w:t>
-      </w:r>
+        <w:spacing w:after="0" w:line="240" w:lineRule="auto"/>
+        <w:rPr>
+          <w:rFonts w:ascii="Times New Roman" w:hAnsi="Times New Roman" w:cs="Times New Roman"/>
+        </w:rPr>
+      </w:pPr>
+      <w:r>
+        <w:rPr>
+          <w:rFonts w:ascii="Times New Roman" w:hAnsi="Times New Roman" w:cs="Times New Roman"/>
+        </w:rPr>
+        <w:t>For ordering</w:t>
+      </w:r>
+      <w:r>
+        <w:rPr>
+          <w:rFonts w:ascii="Times New Roman" w:hAnsi="Times New Roman" w:cs="Times New Roman"/>
+        </w:rPr>
+        <w:t>,</w:t>
+      </w:r>
+      <w:r>
+        <w:rPr>
+          <w:rFonts w:ascii="Times New Roman" w:hAnsi="Times New Roman" w:cs="Times New Roman"/>
+        </w:rPr>
+        <w:t xml:space="preserve"> there will be three main menus. The first </w:t>
+      </w:r>
+      <w:r>
+        <w:rPr>
+          <w:rFonts w:ascii="Times New Roman" w:hAnsi="Times New Roman" w:cs="Times New Roman"/>
+        </w:rPr>
+        <w:t xml:space="preserve">is a </w:t>
+      </w:r>
+      <w:r>
+        <w:rPr>
+          <w:rFonts w:ascii="Times New Roman" w:hAnsi="Times New Roman" w:cs="Times New Roman"/>
+        </w:rPr>
+        <w:t>search menu</w:t>
+      </w:r>
+      <w:r>
+        <w:rPr>
+          <w:rFonts w:ascii="Times New Roman" w:hAnsi="Times New Roman" w:cs="Times New Roman"/>
+        </w:rPr>
+        <w:t>,</w:t>
+      </w:r>
+      <w:r>
+        <w:rPr>
+          <w:rFonts w:ascii="Times New Roman" w:hAnsi="Times New Roman" w:cs="Times New Roman"/>
+        </w:rPr>
+        <w:t xml:space="preserve"> where you can select what you want from the menu by filter through names and ingredients in hot dogs. The second</w:t>
+      </w:r>
+      <w:r>
+        <w:rPr>
+          <w:rFonts w:ascii="Times New Roman" w:hAnsi="Times New Roman" w:cs="Times New Roman"/>
+        </w:rPr>
+        <w:t xml:space="preserve"> menu is</w:t>
+      </w:r>
+      <w:r>
+        <w:rPr>
+          <w:rFonts w:ascii="Times New Roman" w:hAnsi="Times New Roman" w:cs="Times New Roman"/>
+        </w:rPr>
+        <w:t xml:space="preserve"> where you can add and remove topping and condiments from selected hot dogs, and </w:t>
+      </w:r>
+      <w:r>
+        <w:rPr>
+          <w:rFonts w:ascii="Times New Roman" w:hAnsi="Times New Roman" w:cs="Times New Roman"/>
+        </w:rPr>
+        <w:t>the</w:t>
+      </w:r>
+      <w:r>
+        <w:rPr>
+          <w:rFonts w:ascii="Times New Roman" w:hAnsi="Times New Roman" w:cs="Times New Roman"/>
+        </w:rPr>
+        <w:t xml:space="preserve"> </w:t>
+      </w:r>
+      <w:r>
+        <w:rPr>
+          <w:rFonts w:ascii="Times New Roman" w:hAnsi="Times New Roman" w:cs="Times New Roman"/>
+        </w:rPr>
+        <w:t>third</w:t>
+      </w:r>
+      <w:r>
+        <w:rPr>
+          <w:rFonts w:ascii="Times New Roman" w:hAnsi="Times New Roman" w:cs="Times New Roman"/>
+        </w:rPr>
+        <w:t xml:space="preserve"> </w:t>
+      </w:r>
+      <w:r>
+        <w:rPr>
+          <w:rFonts w:ascii="Times New Roman" w:hAnsi="Times New Roman" w:cs="Times New Roman"/>
+        </w:rPr>
+        <w:t xml:space="preserve">is a </w:t>
+      </w:r>
+      <w:r>
+        <w:rPr>
+          <w:rFonts w:ascii="Times New Roman" w:hAnsi="Times New Roman" w:cs="Times New Roman"/>
+        </w:rPr>
+        <w:t>checkout menu where you can pay and add your name to the order. For the vendor</w:t>
+      </w:r>
+      <w:r>
+        <w:rPr>
+          <w:rFonts w:ascii="Times New Roman" w:hAnsi="Times New Roman" w:cs="Times New Roman"/>
+        </w:rPr>
+        <w:t>,</w:t>
+      </w:r>
+      <w:r>
+        <w:rPr>
+          <w:rFonts w:ascii="Times New Roman" w:hAnsi="Times New Roman" w:cs="Times New Roman"/>
+        </w:rPr>
+        <w:t xml:space="preserve"> the main menu will be a list of orders with the customer</w:t>
+      </w:r>
+      <w:r>
+        <w:rPr>
+          <w:rFonts w:ascii="Times New Roman" w:hAnsi="Times New Roman" w:cs="Times New Roman"/>
+        </w:rPr>
+        <w:t>’</w:t>
+      </w:r>
+      <w:r>
+        <w:rPr>
+          <w:rFonts w:ascii="Times New Roman" w:hAnsi="Times New Roman" w:cs="Times New Roman"/>
+        </w:rPr>
+        <w:t>s name and the toppings for each hot dog on the order, as well as a list of upcoming orders.</w:t>
+      </w:r>
+    </w:p>
+    <w:p>
+      <w:pPr>
+        <w:pStyle w:val="ListParagraph"/>
+        <w:rPr>
+          <w:rFonts w:ascii="Times New Roman" w:eastAsiaTheme="minorHAnsi" w:hAnsi="Times New Roman" w:cs="Times New Roman"/>
+          <w:lang w:eastAsia="en-US"/>
+        </w:rPr>
+      </w:pPr>
     </w:p>
     <w:p>
       <w:pPr>
         <w:pStyle w:val="ListParagraph"/>
         <w:numPr>
-          <w:ilvl w:val="1"/>
-          <w:numId w:val="11"/>
+          <w:ilvl w:val="2"/>
+          <w:numId w:val="21"/>
         </w:numPr>
-        <w:spacing w:line="240" w:lineRule="auto"/>
-      </w:pPr>
-      <w:r>
-        <w:t>For ordering there will be three main menus. The first search menu where you can select what you want from the menu by filter through names and ingredients in hot dogs. The second where you can add and remove topping and condiments from selected hot dogs, and a final checkout menu where you can pay and add your name to the order. For the vendor the main menu will be a list of orders with the customers name and the toppings for each hot dog on the order, as well as a list of upcoming orders.</w:t>
-      </w:r>
-    </w:p>
-    <w:p>
-      <w:pPr>
-        <w:pStyle w:val="ListParagraph"/>
-        <w:numPr>
-          <w:ilvl w:val="1"/>
-          <w:numId w:val="11"/>
-        </w:numPr>
-        <w:spacing w:line="240" w:lineRule="auto"/>
-      </w:pPr>
-      <w:r>
-        <w:rPr>
-          <w:rFonts w:ascii="Times New Roman" w:eastAsiaTheme="minorHAnsi" w:hAnsi="Times New Roman" w:cs="Times New Roman"/>
-          <w:lang w:eastAsia="en-US"/>
-        </w:rPr>
+        <w:spacing w:after="0" w:line="240" w:lineRule="auto"/>
+        <w:rPr>
+          <w:rFonts w:ascii="Times New Roman" w:hAnsi="Times New Roman" w:cs="Times New Roman"/>
+        </w:rPr>
+      </w:pPr>
+      <w:r>
+        <w:rPr>
+          <w:rFonts w:ascii="Times New Roman" w:eastAsiaTheme="minorHAnsi" w:hAnsi="Times New Roman" w:cs="Times New Roman"/>
+          <w:lang w:eastAsia="en-US"/>
+        </w:rPr>
+        <w:lastRenderedPageBreak/>
         <w:t>A rough wireframe of the 2 main menus for the customers (excluding checkout screen, which would just be name and payment info with a summary of what is ordered)</w:t>
       </w:r>
       <w:r>
         <w:rPr>
-          <w:rFonts w:ascii="Times New Roman" w:eastAsiaTheme="minorHAnsi" w:hAnsi="Times New Roman" w:cs="Times New Roman"/>
           <w:noProof/>
           <w:lang w:eastAsia="en-US"/>
         </w:rPr>
@@ -5831,7 +6881,6 @@
       </w:r>
       <w:r>
         <w:rPr>
-          <w:rFonts w:ascii="Times New Roman" w:eastAsiaTheme="minorHAnsi" w:hAnsi="Times New Roman" w:cs="Times New Roman"/>
           <w:noProof/>
           <w:lang w:eastAsia="en-US"/>
         </w:rPr>
@@ -5888,23 +6937,33 @@
     <w:p>
       <w:pPr>
         <w:pStyle w:val="ListParagraph"/>
+        <w:rPr>
+          <w:rFonts w:ascii="Times New Roman" w:eastAsiaTheme="minorHAnsi" w:hAnsi="Times New Roman" w:cs="Times New Roman"/>
+          <w:lang w:eastAsia="en-US"/>
+        </w:rPr>
+      </w:pPr>
+    </w:p>
+    <w:p>
+      <w:pPr>
+        <w:pStyle w:val="ListParagraph"/>
         <w:numPr>
-          <w:ilvl w:val="1"/>
-          <w:numId w:val="11"/>
+          <w:ilvl w:val="2"/>
+          <w:numId w:val="21"/>
         </w:numPr>
-        <w:spacing w:line="240" w:lineRule="auto"/>
-      </w:pPr>
-      <w:r>
-        <w:rPr>
-          <w:rFonts w:ascii="Times New Roman" w:eastAsiaTheme="minorHAnsi" w:hAnsi="Times New Roman" w:cs="Times New Roman"/>
-          <w:lang w:eastAsia="en-US"/>
-        </w:rPr>
-        <w:lastRenderedPageBreak/>
+        <w:spacing w:after="0" w:line="240" w:lineRule="auto"/>
+        <w:rPr>
+          <w:rFonts w:ascii="Times New Roman" w:hAnsi="Times New Roman" w:cs="Times New Roman"/>
+        </w:rPr>
+      </w:pPr>
+      <w:r>
+        <w:rPr>
+          <w:rFonts w:ascii="Times New Roman" w:eastAsiaTheme="minorHAnsi" w:hAnsi="Times New Roman" w:cs="Times New Roman"/>
+          <w:lang w:eastAsia="en-US"/>
+        </w:rPr>
         <w:t>A wireframe sketch of the vendors menu where they can view their orders</w:t>
       </w:r>
       <w:r>
         <w:rPr>
-          <w:rFonts w:ascii="Times New Roman" w:eastAsiaTheme="minorHAnsi" w:hAnsi="Times New Roman" w:cs="Times New Roman"/>
           <w:noProof/>
           <w:lang w:eastAsia="en-US"/>
         </w:rPr>
@@ -5958,6 +7017,161 @@
         </w:drawing>
       </w:r>
     </w:p>
+    <w:p>
+      <w:pPr>
+        <w:spacing w:after="0" w:line="240" w:lineRule="auto"/>
+        <w:rPr>
+          <w:rFonts w:ascii="Times New Roman" w:hAnsi="Times New Roman" w:cs="Times New Roman"/>
+        </w:rPr>
+      </w:pPr>
+    </w:p>
+    <w:p>
+      <w:pPr>
+        <w:spacing w:after="0" w:line="240" w:lineRule="auto"/>
+        <w:rPr>
+          <w:rFonts w:ascii="Times New Roman" w:hAnsi="Times New Roman" w:cs="Times New Roman"/>
+        </w:rPr>
+      </w:pPr>
+    </w:p>
+    <w:p>
+      <w:pPr>
+        <w:spacing w:after="0" w:line="240" w:lineRule="auto"/>
+        <w:rPr>
+          <w:rFonts w:ascii="Times New Roman" w:hAnsi="Times New Roman" w:cs="Times New Roman"/>
+        </w:rPr>
+      </w:pPr>
+    </w:p>
+    <w:p>
+      <w:pPr>
+        <w:spacing w:after="0" w:line="240" w:lineRule="auto"/>
+        <w:rPr>
+          <w:rFonts w:ascii="Times New Roman" w:hAnsi="Times New Roman" w:cs="Times New Roman"/>
+        </w:rPr>
+      </w:pPr>
+    </w:p>
+    <w:p>
+      <w:pPr>
+        <w:pStyle w:val="ListParagraph"/>
+        <w:spacing w:after="0" w:line="240" w:lineRule="auto"/>
+        <w:ind w:left="792"/>
+        <w:rPr>
+          <w:rFonts w:ascii="Times New Roman" w:hAnsi="Times New Roman" w:cs="Times New Roman"/>
+        </w:rPr>
+      </w:pPr>
+    </w:p>
+    <w:p>
+      <w:pPr>
+        <w:pStyle w:val="ListParagraph"/>
+        <w:numPr>
+          <w:ilvl w:val="1"/>
+          <w:numId w:val="23"/>
+        </w:numPr>
+        <w:spacing w:after="0" w:line="240" w:lineRule="auto"/>
+        <w:rPr>
+          <w:rFonts w:ascii="Times New Roman" w:eastAsiaTheme="minorHAnsi" w:hAnsi="Times New Roman" w:cs="Times New Roman"/>
+          <w:b/>
+          <w:bCs/>
+          <w:sz w:val="24"/>
+          <w:szCs w:val="24"/>
+          <w:lang w:eastAsia="en-US"/>
+        </w:rPr>
+      </w:pPr>
+      <w:r>
+        <w:rPr>
+          <w:rFonts w:ascii="Times New Roman" w:eastAsiaTheme="minorHAnsi" w:hAnsi="Times New Roman" w:cs="Times New Roman"/>
+          <w:b/>
+          <w:bCs/>
+          <w:sz w:val="24"/>
+          <w:szCs w:val="24"/>
+          <w:lang w:eastAsia="en-US"/>
+        </w:rPr>
+        <w:t>Reports</w:t>
+      </w:r>
+    </w:p>
+    <w:p>
+      <w:pPr>
+        <w:pStyle w:val="ListParagraph"/>
+        <w:spacing w:after="0" w:line="240" w:lineRule="auto"/>
+        <w:ind w:left="360"/>
+        <w:rPr>
+          <w:rFonts w:ascii="Times New Roman" w:eastAsiaTheme="minorHAnsi" w:hAnsi="Times New Roman" w:cs="Times New Roman"/>
+          <w:b/>
+          <w:bCs/>
+          <w:sz w:val="24"/>
+          <w:szCs w:val="24"/>
+          <w:lang w:eastAsia="en-US"/>
+        </w:rPr>
+      </w:pPr>
+    </w:p>
+    <w:p>
+      <w:pPr>
+        <w:pStyle w:val="ListParagraph"/>
+        <w:spacing w:after="0" w:line="240" w:lineRule="auto"/>
+        <w:ind w:left="1440" w:hanging="720"/>
+        <w:rPr>
+          <w:rFonts w:ascii="Times New Roman" w:eastAsiaTheme="minorHAnsi" w:hAnsi="Times New Roman" w:cs="Times New Roman"/>
+          <w:b/>
+          <w:bCs/>
+          <w:sz w:val="24"/>
+          <w:szCs w:val="24"/>
+          <w:lang w:eastAsia="en-US"/>
+        </w:rPr>
+      </w:pPr>
+      <w:r>
+        <w:rPr>
+          <w:rFonts w:ascii="Times New Roman" w:eastAsiaTheme="minorHAnsi" w:hAnsi="Times New Roman" w:cs="Times New Roman"/>
+          <w:sz w:val="24"/>
+          <w:szCs w:val="24"/>
+          <w:lang w:eastAsia="en-US"/>
+        </w:rPr>
+        <w:t xml:space="preserve">6.8.1. </w:t>
+      </w:r>
+      <w:r>
+        <w:rPr>
+          <w:rFonts w:ascii="Times New Roman" w:eastAsiaTheme="minorHAnsi" w:hAnsi="Times New Roman" w:cs="Times New Roman"/>
+          <w:sz w:val="24"/>
+          <w:szCs w:val="24"/>
+          <w:lang w:eastAsia="en-US"/>
+        </w:rPr>
+        <w:t xml:space="preserve"> </w:t>
+      </w:r>
+      <w:r>
+        <w:rPr>
+          <w:rFonts w:ascii="Times New Roman" w:eastAsiaTheme="minorHAnsi" w:hAnsi="Times New Roman" w:cs="Times New Roman"/>
+          <w:sz w:val="24"/>
+          <w:szCs w:val="24"/>
+          <w:lang w:eastAsia="en-US"/>
+        </w:rPr>
+        <w:t>The application will create customer reports, as one of our main features has been</w:t>
+      </w:r>
+      <w:r>
+        <w:rPr>
+          <w:rFonts w:ascii="Times New Roman" w:eastAsiaTheme="minorHAnsi" w:hAnsi="Times New Roman" w:cs="Times New Roman"/>
+          <w:sz w:val="24"/>
+          <w:szCs w:val="24"/>
+          <w:lang w:eastAsia="en-US"/>
+        </w:rPr>
+        <w:t xml:space="preserve"> </w:t>
+      </w:r>
+      <w:r>
+        <w:rPr>
+          <w:rFonts w:ascii="Times New Roman" w:eastAsiaTheme="minorHAnsi" w:hAnsi="Times New Roman" w:cs="Times New Roman"/>
+          <w:sz w:val="24"/>
+          <w:szCs w:val="24"/>
+          <w:lang w:eastAsia="en-US"/>
+        </w:rPr>
+        <w:t>to provide vendors with a view of popular items/combinations so that the vendor can strategize their business plan around it.</w:t>
+      </w:r>
+    </w:p>
+    <w:p>
+      <w:pPr>
+        <w:spacing w:after="0" w:line="240" w:lineRule="auto"/>
+        <w:ind w:left="360"/>
+        <w:rPr>
+          <w:rFonts w:ascii="Times New Roman" w:hAnsi="Times New Roman" w:cs="Times New Roman"/>
+        </w:rPr>
+      </w:pPr>
+    </w:p>
     <w:sectPr>
       <w:headerReference w:type="default" r:id="rId13"/>
       <w:pgSz w:w="12240" w:h="15840"/>
@@ -5971,7 +7185,7 @@
 </file>
 
 <file path=word/endnotes.xml><?xml version="1.0" encoding="utf-8"?>
-<w:endnotes xmlns:wpc="http://schemas.microsoft.com/office/word/2010/wordprocessingCanvas" xmlns:cx="http://schemas.microsoft.com/office/drawing/2014/chartex" xmlns:cx1="http://schemas.microsoft.com/office/drawing/2015/9/8/chartex" xmlns:cx2="http://schemas.microsoft.com/office/drawing/2015/10/21/chartex" xmlns:cx3="http://schemas.microsoft.com/office/drawing/2016/5/9/chartex" xmlns:cx4="http://schemas.microsoft.com/office/drawing/2016/5/10/chartex" xmlns:cx5="http://schemas.microsoft.com/office/drawing/2016/5/11/chartex" xmlns:cx6="http://schemas.microsoft.com/office/drawing/2016/5/12/chartex" xmlns:cx7="http://schemas.microsoft.com/office/drawing/2016/5/13/chartex" xmlns:cx8="http://schemas.microsoft.com/office/drawing/2016/5/14/chartex" xmlns:mc="http://schemas.openxmlformats.org/markup-compatibility/2006" xmlns:aink="http://schemas.microsoft.com/office/drawing/2016/ink" xmlns:am3d="http://schemas.microsoft.com/office/drawing/2017/model3d" xmlns:o="urn:schemas-microsoft-com:office:office" xmlns:r="http://schemas.openxmlformats.org/officeDocument/2006/relationships" xmlns:m="http://schemas.openxmlformats.org/officeDocument/2006/math" xmlns:v="urn:schemas-microsoft-com:vml" xmlns:wp14="http://schemas.microsoft.com/office/word/2010/wordprocessingDrawing" xmlns:wp="http://schemas.openxmlformats.org/drawingml/2006/wordprocessingDrawing" xmlns:w10="urn:schemas-microsoft-com:office:word" xmlns:w="http://schemas.openxmlformats.org/wordprocessingml/2006/main" xmlns:w14="http://schemas.microsoft.com/office/word/2010/wordml" xmlns:w15="http://schemas.microsoft.com/office/word/2012/wordml" xmlns:w16cex="http://schemas.microsoft.com/office/word/2018/wordml/cex" xmlns:w16cid="http://schemas.microsoft.com/office/word/2016/wordml/cid" xmlns:w16="http://schemas.microsoft.com/office/word/2018/wordml" xmlns:w16se="http://schemas.microsoft.com/office/word/2015/wordml/symex" xmlns:wpg="http://schemas.microsoft.com/office/word/2010/wordprocessingGroup" xmlns:wpi="http://schemas.microsoft.com/office/word/2010/wordprocessingInk" xmlns:wne="http://schemas.microsoft.com/office/word/2006/wordml" xmlns:wps="http://schemas.microsoft.com/office/word/2010/wordprocessingShape" mc:Ignorable="w14 w15 w16se w16cid w16 w16cex wp14">
+<w:endnotes xmlns:wpc="http://schemas.microsoft.com/office/word/2010/wordprocessingCanvas" xmlns:cx="http://schemas.microsoft.com/office/drawing/2014/chartex" xmlns:cx1="http://schemas.microsoft.com/office/drawing/2015/9/8/chartex" xmlns:cx2="http://schemas.microsoft.com/office/drawing/2015/10/21/chartex" xmlns:cx3="http://schemas.microsoft.com/office/drawing/2016/5/9/chartex" xmlns:cx4="http://schemas.microsoft.com/office/drawing/2016/5/10/chartex" xmlns:cx5="http://schemas.microsoft.com/office/drawing/2016/5/11/chartex" xmlns:cx6="http://schemas.microsoft.com/office/drawing/2016/5/12/chartex" xmlns:cx7="http://schemas.microsoft.com/office/drawing/2016/5/13/chartex" xmlns:cx8="http://schemas.microsoft.com/office/drawing/2016/5/14/chartex" xmlns:mc="http://schemas.openxmlformats.org/markup-compatibility/2006" xmlns:aink="http://schemas.microsoft.com/office/drawing/2016/ink" xmlns:am3d="http://schemas.microsoft.com/office/drawing/2017/model3d" xmlns:o="urn:schemas-microsoft-com:office:office" xmlns:r="http://schemas.openxmlformats.org/officeDocument/2006/relationships" xmlns:m="http://schemas.openxmlformats.org/officeDocument/2006/math" xmlns:v="urn:schemas-microsoft-com:vml" xmlns:wp14="http://schemas.microsoft.com/office/word/2010/wordprocessingDrawing" xmlns:wp="http://schemas.openxmlformats.org/drawingml/2006/wordprocessingDrawing" xmlns:w10="urn:schemas-microsoft-com:office:word" xmlns:w="http://schemas.openxmlformats.org/wordprocessingml/2006/main" xmlns:w14="http://schemas.microsoft.com/office/word/2010/wordml" xmlns:w15="http://schemas.microsoft.com/office/word/2012/wordml" xmlns:w16cex="http://schemas.microsoft.com/office/word/2018/wordml/cex" xmlns:w16cid="http://schemas.microsoft.com/office/word/2016/wordml/cid" xmlns:w16="http://schemas.microsoft.com/office/word/2018/wordml" xmlns:w16sdtdh="http://schemas.microsoft.com/office/word/2020/wordml/sdtdatahash" xmlns:w16se="http://schemas.microsoft.com/office/word/2015/wordml/symex" xmlns:wpg="http://schemas.microsoft.com/office/word/2010/wordprocessingGroup" xmlns:wpi="http://schemas.microsoft.com/office/word/2010/wordprocessingInk" xmlns:wne="http://schemas.microsoft.com/office/word/2006/wordml" xmlns:wps="http://schemas.microsoft.com/office/word/2010/wordprocessingShape" mc:Ignorable="w14 w15 w16se w16cid w16 w16cex w16sdtdh wp14">
   <w:endnote w:type="separator" w:id="-1">
     <w:p>
       <w:pPr>
@@ -5996,7 +7210,7 @@
 </file>
 
 <file path=word/footnotes.xml><?xml version="1.0" encoding="utf-8"?>
-<w:footnotes xmlns:wpc="http://schemas.microsoft.com/office/word/2010/wordprocessingCanvas" xmlns:cx="http://schemas.microsoft.com/office/drawing/2014/chartex" xmlns:cx1="http://schemas.microsoft.com/office/drawing/2015/9/8/chartex" xmlns:cx2="http://schemas.microsoft.com/office/drawing/2015/10/21/chartex" xmlns:cx3="http://schemas.microsoft.com/office/drawing/2016/5/9/chartex" xmlns:cx4="http://schemas.microsoft.com/office/drawing/2016/5/10/chartex" xmlns:cx5="http://schemas.microsoft.com/office/drawing/2016/5/11/chartex" xmlns:cx6="http://schemas.microsoft.com/office/drawing/2016/5/12/chartex" xmlns:cx7="http://schemas.microsoft.com/office/drawing/2016/5/13/chartex" xmlns:cx8="http://schemas.microsoft.com/office/drawing/2016/5/14/chartex" xmlns:mc="http://schemas.openxmlformats.org/markup-compatibility/2006" xmlns:aink="http://schemas.microsoft.com/office/drawing/2016/ink" xmlns:am3d="http://schemas.microsoft.com/office/drawing/2017/model3d" xmlns:o="urn:schemas-microsoft-com:office:office" xmlns:r="http://schemas.openxmlformats.org/officeDocument/2006/relationships" xmlns:m="http://schemas.openxmlformats.org/officeDocument/2006/math" xmlns:v="urn:schemas-microsoft-com:vml" xmlns:wp14="http://schemas.microsoft.com/office/word/2010/wordprocessingDrawing" xmlns:wp="http://schemas.openxmlformats.org/drawingml/2006/wordprocessingDrawing" xmlns:w10="urn:schemas-microsoft-com:office:word" xmlns:w="http://schemas.openxmlformats.org/wordprocessingml/2006/main" xmlns:w14="http://schemas.microsoft.com/office/word/2010/wordml" xmlns:w15="http://schemas.microsoft.com/office/word/2012/wordml" xmlns:w16cex="http://schemas.microsoft.com/office/word/2018/wordml/cex" xmlns:w16cid="http://schemas.microsoft.com/office/word/2016/wordml/cid" xmlns:w16="http://schemas.microsoft.com/office/word/2018/wordml" xmlns:w16se="http://schemas.microsoft.com/office/word/2015/wordml/symex" xmlns:wpg="http://schemas.microsoft.com/office/word/2010/wordprocessingGroup" xmlns:wpi="http://schemas.microsoft.com/office/word/2010/wordprocessingInk" xmlns:wne="http://schemas.microsoft.com/office/word/2006/wordml" xmlns:wps="http://schemas.microsoft.com/office/word/2010/wordprocessingShape" mc:Ignorable="w14 w15 w16se w16cid w16 w16cex wp14">
+<w:footnotes xmlns:wpc="http://schemas.microsoft.com/office/word/2010/wordprocessingCanvas" xmlns:cx="http://schemas.microsoft.com/office/drawing/2014/chartex" xmlns:cx1="http://schemas.microsoft.com/office/drawing/2015/9/8/chartex" xmlns:cx2="http://schemas.microsoft.com/office/drawing/2015/10/21/chartex" xmlns:cx3="http://schemas.microsoft.com/office/drawing/2016/5/9/chartex" xmlns:cx4="http://schemas.microsoft.com/office/drawing/2016/5/10/chartex" xmlns:cx5="http://schemas.microsoft.com/office/drawing/2016/5/11/chartex" xmlns:cx6="http://schemas.microsoft.com/office/drawing/2016/5/12/chartex" xmlns:cx7="http://schemas.microsoft.com/office/drawing/2016/5/13/chartex" xmlns:cx8="http://schemas.microsoft.com/office/drawing/2016/5/14/chartex" xmlns:mc="http://schemas.openxmlformats.org/markup-compatibility/2006" xmlns:aink="http://schemas.microsoft.com/office/drawing/2016/ink" xmlns:am3d="http://schemas.microsoft.com/office/drawing/2017/model3d" xmlns:o="urn:schemas-microsoft-com:office:office" xmlns:r="http://schemas.openxmlformats.org/officeDocument/2006/relationships" xmlns:m="http://schemas.openxmlformats.org/officeDocument/2006/math" xmlns:v="urn:schemas-microsoft-com:vml" xmlns:wp14="http://schemas.microsoft.com/office/word/2010/wordprocessingDrawing" xmlns:wp="http://schemas.openxmlformats.org/drawingml/2006/wordprocessingDrawing" xmlns:w10="urn:schemas-microsoft-com:office:word" xmlns:w="http://schemas.openxmlformats.org/wordprocessingml/2006/main" xmlns:w14="http://schemas.microsoft.com/office/word/2010/wordml" xmlns:w15="http://schemas.microsoft.com/office/word/2012/wordml" xmlns:w16cex="http://schemas.microsoft.com/office/word/2018/wordml/cex" xmlns:w16cid="http://schemas.microsoft.com/office/word/2016/wordml/cid" xmlns:w16="http://schemas.microsoft.com/office/word/2018/wordml" xmlns:w16sdtdh="http://schemas.microsoft.com/office/word/2020/wordml/sdtdatahash" xmlns:w16se="http://schemas.microsoft.com/office/word/2015/wordml/symex" xmlns:wpg="http://schemas.microsoft.com/office/word/2010/wordprocessingGroup" xmlns:wpi="http://schemas.microsoft.com/office/word/2010/wordprocessingInk" xmlns:wne="http://schemas.microsoft.com/office/word/2006/wordml" xmlns:wps="http://schemas.microsoft.com/office/word/2010/wordprocessingShape" mc:Ignorable="w14 w15 w16se w16cid w16 w16cex w16sdtdh wp14">
   <w:footnote w:type="separator" w:id="-1">
     <w:p>
       <w:pPr>
@@ -6021,7 +7235,7 @@
 </file>
 
 <file path=word/header1.xml><?xml version="1.0" encoding="utf-8"?>
-<w:hdr xmlns:wpc="http://schemas.microsoft.com/office/word/2010/wordprocessingCanvas" xmlns:cx="http://schemas.microsoft.com/office/drawing/2014/chartex" xmlns:cx1="http://schemas.microsoft.com/office/drawing/2015/9/8/chartex" xmlns:cx2="http://schemas.microsoft.com/office/drawing/2015/10/21/chartex" xmlns:cx3="http://schemas.microsoft.com/office/drawing/2016/5/9/chartex" xmlns:cx4="http://schemas.microsoft.com/office/drawing/2016/5/10/chartex" xmlns:cx5="http://schemas.microsoft.com/office/drawing/2016/5/11/chartex" xmlns:cx6="http://schemas.microsoft.com/office/drawing/2016/5/12/chartex" xmlns:cx7="http://schemas.microsoft.com/office/drawing/2016/5/13/chartex" xmlns:cx8="http://schemas.microsoft.com/office/drawing/2016/5/14/chartex" xmlns:mc="http://schemas.openxmlformats.org/markup-compatibility/2006" xmlns:aink="http://schemas.microsoft.com/office/drawing/2016/ink" xmlns:am3d="http://schemas.microsoft.com/office/drawing/2017/model3d" xmlns:o="urn:schemas-microsoft-com:office:office" xmlns:r="http://schemas.openxmlformats.org/officeDocument/2006/relationships" xmlns:m="http://schemas.openxmlformats.org/officeDocument/2006/math" xmlns:v="urn:schemas-microsoft-com:vml" xmlns:wp14="http://schemas.microsoft.com/office/word/2010/wordprocessingDrawing" xmlns:wp="http://schemas.openxmlformats.org/drawingml/2006/wordprocessingDrawing" xmlns:w10="urn:schemas-microsoft-com:office:word" xmlns:w="http://schemas.openxmlformats.org/wordprocessingml/2006/main" xmlns:w14="http://schemas.microsoft.com/office/word/2010/wordml" xmlns:w15="http://schemas.microsoft.com/office/word/2012/wordml" xmlns:w16cex="http://schemas.microsoft.com/office/word/2018/wordml/cex" xmlns:w16cid="http://schemas.microsoft.com/office/word/2016/wordml/cid" xmlns:w16="http://schemas.microsoft.com/office/word/2018/wordml" xmlns:w16se="http://schemas.microsoft.com/office/word/2015/wordml/symex" xmlns:wpg="http://schemas.microsoft.com/office/word/2010/wordprocessingGroup" xmlns:wpi="http://schemas.microsoft.com/office/word/2010/wordprocessingInk" xmlns:wne="http://schemas.microsoft.com/office/word/2006/wordml" xmlns:wps="http://schemas.microsoft.com/office/word/2010/wordprocessingShape" mc:Ignorable="w14 w15 w16se w16cid w16 w16cex wp14">
+<w:hdr xmlns:wpc="http://schemas.microsoft.com/office/word/2010/wordprocessingCanvas" xmlns:cx="http://schemas.microsoft.com/office/drawing/2014/chartex" xmlns:cx1="http://schemas.microsoft.com/office/drawing/2015/9/8/chartex" xmlns:cx2="http://schemas.microsoft.com/office/drawing/2015/10/21/chartex" xmlns:cx3="http://schemas.microsoft.com/office/drawing/2016/5/9/chartex" xmlns:cx4="http://schemas.microsoft.com/office/drawing/2016/5/10/chartex" xmlns:cx5="http://schemas.microsoft.com/office/drawing/2016/5/11/chartex" xmlns:cx6="http://schemas.microsoft.com/office/drawing/2016/5/12/chartex" xmlns:cx7="http://schemas.microsoft.com/office/drawing/2016/5/13/chartex" xmlns:cx8="http://schemas.microsoft.com/office/drawing/2016/5/14/chartex" xmlns:mc="http://schemas.openxmlformats.org/markup-compatibility/2006" xmlns:aink="http://schemas.microsoft.com/office/drawing/2016/ink" xmlns:am3d="http://schemas.microsoft.com/office/drawing/2017/model3d" xmlns:o="urn:schemas-microsoft-com:office:office" xmlns:r="http://schemas.openxmlformats.org/officeDocument/2006/relationships" xmlns:m="http://schemas.openxmlformats.org/officeDocument/2006/math" xmlns:v="urn:schemas-microsoft-com:vml" xmlns:wp14="http://schemas.microsoft.com/office/word/2010/wordprocessingDrawing" xmlns:wp="http://schemas.openxmlformats.org/drawingml/2006/wordprocessingDrawing" xmlns:w10="urn:schemas-microsoft-com:office:word" xmlns:w="http://schemas.openxmlformats.org/wordprocessingml/2006/main" xmlns:w14="http://schemas.microsoft.com/office/word/2010/wordml" xmlns:w15="http://schemas.microsoft.com/office/word/2012/wordml" xmlns:w16cex="http://schemas.microsoft.com/office/word/2018/wordml/cex" xmlns:w16cid="http://schemas.microsoft.com/office/word/2016/wordml/cid" xmlns:w16="http://schemas.microsoft.com/office/word/2018/wordml" xmlns:w16sdtdh="http://schemas.microsoft.com/office/word/2020/wordml/sdtdatahash" xmlns:w16se="http://schemas.microsoft.com/office/word/2015/wordml/symex" xmlns:wpg="http://schemas.microsoft.com/office/word/2010/wordprocessingGroup" xmlns:wpi="http://schemas.microsoft.com/office/word/2010/wordprocessingInk" xmlns:wne="http://schemas.microsoft.com/office/word/2006/wordml" xmlns:wps="http://schemas.microsoft.com/office/word/2010/wordprocessingShape" mc:Ignorable="w14 w15 w16se w16cid w16 w16cex w16sdtdh wp14">
   <w:p>
     <w:pPr>
       <w:pStyle w:val="Header"/>
@@ -6301,8 +7515,121 @@
 </file>
 
 <file path=word/numbering.xml><?xml version="1.0" encoding="utf-8"?>
-<w:numbering xmlns:wpc="http://schemas.microsoft.com/office/word/2010/wordprocessingCanvas" xmlns:cx="http://schemas.microsoft.com/office/drawing/2014/chartex" xmlns:cx1="http://schemas.microsoft.com/office/drawing/2015/9/8/chartex" xmlns:cx2="http://schemas.microsoft.com/office/drawing/2015/10/21/chartex" xmlns:cx3="http://schemas.microsoft.com/office/drawing/2016/5/9/chartex" xmlns:cx4="http://schemas.microsoft.com/office/drawing/2016/5/10/chartex" xmlns:cx5="http://schemas.microsoft.com/office/drawing/2016/5/11/chartex" xmlns:cx6="http://schemas.microsoft.com/office/drawing/2016/5/12/chartex" xmlns:cx7="http://schemas.microsoft.com/office/drawing/2016/5/13/chartex" xmlns:cx8="http://schemas.microsoft.com/office/drawing/2016/5/14/chartex" xmlns:mc="http://schemas.openxmlformats.org/markup-compatibility/2006" xmlns:aink="http://schemas.microsoft.com/office/drawing/2016/ink" xmlns:am3d="http://schemas.microsoft.com/office/drawing/2017/model3d" xmlns:o="urn:schemas-microsoft-com:office:office" xmlns:r="http://schemas.openxmlformats.org/officeDocument/2006/relationships" xmlns:m="http://schemas.openxmlformats.org/officeDocument/2006/math" xmlns:v="urn:schemas-microsoft-com:vml" xmlns:wp14="http://schemas.microsoft.com/office/word/2010/wordprocessingDrawing" xmlns:wp="http://schemas.openxmlformats.org/drawingml/2006/wordprocessingDrawing" xmlns:w10="urn:schemas-microsoft-com:office:word" xmlns:w="http://schemas.openxmlformats.org/wordprocessingml/2006/main" xmlns:w14="http://schemas.microsoft.com/office/word/2010/wordml" xmlns:w15="http://schemas.microsoft.com/office/word/2012/wordml" xmlns:w16cex="http://schemas.microsoft.com/office/word/2018/wordml/cex" xmlns:w16cid="http://schemas.microsoft.com/office/word/2016/wordml/cid" xmlns:w16="http://schemas.microsoft.com/office/word/2018/wordml" xmlns:w16se="http://schemas.microsoft.com/office/word/2015/wordml/symex" xmlns:wpg="http://schemas.microsoft.com/office/word/2010/wordprocessingGroup" xmlns:wpi="http://schemas.microsoft.com/office/word/2010/wordprocessingInk" xmlns:wne="http://schemas.microsoft.com/office/word/2006/wordml" xmlns:wps="http://schemas.microsoft.com/office/word/2010/wordprocessingShape" mc:Ignorable="w14 w15 w16se w16cid w16 w16cex wp14">
+<w:numbering xmlns:wpc="http://schemas.microsoft.com/office/word/2010/wordprocessingCanvas" xmlns:cx="http://schemas.microsoft.com/office/drawing/2014/chartex" xmlns:cx1="http://schemas.microsoft.com/office/drawing/2015/9/8/chartex" xmlns:cx2="http://schemas.microsoft.com/office/drawing/2015/10/21/chartex" xmlns:cx3="http://schemas.microsoft.com/office/drawing/2016/5/9/chartex" xmlns:cx4="http://schemas.microsoft.com/office/drawing/2016/5/10/chartex" xmlns:cx5="http://schemas.microsoft.com/office/drawing/2016/5/11/chartex" xmlns:cx6="http://schemas.microsoft.com/office/drawing/2016/5/12/chartex" xmlns:cx7="http://schemas.microsoft.com/office/drawing/2016/5/13/chartex" xmlns:cx8="http://schemas.microsoft.com/office/drawing/2016/5/14/chartex" xmlns:mc="http://schemas.openxmlformats.org/markup-compatibility/2006" xmlns:aink="http://schemas.microsoft.com/office/drawing/2016/ink" xmlns:am3d="http://schemas.microsoft.com/office/drawing/2017/model3d" xmlns:o="urn:schemas-microsoft-com:office:office" xmlns:r="http://schemas.openxmlformats.org/officeDocument/2006/relationships" xmlns:m="http://schemas.openxmlformats.org/officeDocument/2006/math" xmlns:v="urn:schemas-microsoft-com:vml" xmlns:wp14="http://schemas.microsoft.com/office/word/2010/wordprocessingDrawing" xmlns:wp="http://schemas.openxmlformats.org/drawingml/2006/wordprocessingDrawing" xmlns:w10="urn:schemas-microsoft-com:office:word" xmlns:w="http://schemas.openxmlformats.org/wordprocessingml/2006/main" xmlns:w14="http://schemas.microsoft.com/office/word/2010/wordml" xmlns:w15="http://schemas.microsoft.com/office/word/2012/wordml" xmlns:w16cex="http://schemas.microsoft.com/office/word/2018/wordml/cex" xmlns:w16cid="http://schemas.microsoft.com/office/word/2016/wordml/cid" xmlns:w16="http://schemas.microsoft.com/office/word/2018/wordml" xmlns:w16sdtdh="http://schemas.microsoft.com/office/word/2020/wordml/sdtdatahash" xmlns:w16se="http://schemas.microsoft.com/office/word/2015/wordml/symex" xmlns:wpg="http://schemas.microsoft.com/office/word/2010/wordprocessingGroup" xmlns:wpi="http://schemas.microsoft.com/office/word/2010/wordprocessingInk" xmlns:wne="http://schemas.microsoft.com/office/word/2006/wordml" xmlns:wps="http://schemas.microsoft.com/office/word/2010/wordprocessingShape" mc:Ignorable="w14 w15 w16se w16cid w16 w16cex w16sdtdh wp14">
   <w:abstractNum w:abstractNumId="0" w15:restartNumberingAfterBreak="0">
+    <w:nsid w:val="045A11B6"/>
+    <w:multiLevelType w:val="multilevel"/>
+    <w:tmpl w:val="364A1F78"/>
+    <w:lvl w:ilvl="0">
+      <w:start w:val="5"/>
+      <w:numFmt w:val="decimal"/>
+      <w:lvlText w:val="%1"/>
+      <w:lvlJc w:val="left"/>
+      <w:pPr>
+        <w:ind w:left="360" w:hanging="360"/>
+      </w:pPr>
+      <w:rPr>
+        <w:rFonts w:hint="default"/>
+      </w:rPr>
+    </w:lvl>
+    <w:lvl w:ilvl="1">
+      <w:start w:val="3"/>
+      <w:numFmt w:val="decimal"/>
+      <w:lvlText w:val="%1.%2"/>
+      <w:lvlJc w:val="left"/>
+      <w:pPr>
+        <w:ind w:left="600" w:hanging="360"/>
+      </w:pPr>
+      <w:rPr>
+        <w:rFonts w:hint="default"/>
+      </w:rPr>
+    </w:lvl>
+    <w:lvl w:ilvl="2">
+      <w:start w:val="1"/>
+      <w:numFmt w:val="decimal"/>
+      <w:lvlText w:val="%1.%2.%3"/>
+      <w:lvlJc w:val="left"/>
+      <w:pPr>
+        <w:ind w:left="1200" w:hanging="720"/>
+      </w:pPr>
+      <w:rPr>
+        <w:rFonts w:hint="default"/>
+      </w:rPr>
+    </w:lvl>
+    <w:lvl w:ilvl="3">
+      <w:start w:val="1"/>
+      <w:numFmt w:val="decimal"/>
+      <w:lvlText w:val="%1.%2.%3.%4"/>
+      <w:lvlJc w:val="left"/>
+      <w:pPr>
+        <w:ind w:left="1440" w:hanging="720"/>
+      </w:pPr>
+      <w:rPr>
+        <w:rFonts w:hint="default"/>
+      </w:rPr>
+    </w:lvl>
+    <w:lvl w:ilvl="4">
+      <w:start w:val="1"/>
+      <w:numFmt w:val="decimal"/>
+      <w:lvlText w:val="%1.%2.%3.%4.%5"/>
+      <w:lvlJc w:val="left"/>
+      <w:pPr>
+        <w:ind w:left="2040" w:hanging="1080"/>
+      </w:pPr>
+      <w:rPr>
+        <w:rFonts w:hint="default"/>
+      </w:rPr>
+    </w:lvl>
+    <w:lvl w:ilvl="5">
+      <w:start w:val="1"/>
+      <w:numFmt w:val="decimal"/>
+      <w:lvlText w:val="%1.%2.%3.%4.%5.%6"/>
+      <w:lvlJc w:val="left"/>
+      <w:pPr>
+        <w:ind w:left="2280" w:hanging="1080"/>
+      </w:pPr>
+      <w:rPr>
+        <w:rFonts w:hint="default"/>
+      </w:rPr>
+    </w:lvl>
+    <w:lvl w:ilvl="6">
+      <w:start w:val="1"/>
+      <w:numFmt w:val="decimal"/>
+      <w:lvlText w:val="%1.%2.%3.%4.%5.%6.%7"/>
+      <w:lvlJc w:val="left"/>
+      <w:pPr>
+        <w:ind w:left="2880" w:hanging="1440"/>
+      </w:pPr>
+      <w:rPr>
+        <w:rFonts w:hint="default"/>
+      </w:rPr>
+    </w:lvl>
+    <w:lvl w:ilvl="7">
+      <w:start w:val="1"/>
+      <w:numFmt w:val="decimal"/>
+      <w:lvlText w:val="%1.%2.%3.%4.%5.%6.%7.%8"/>
+      <w:lvlJc w:val="left"/>
+      <w:pPr>
+        <w:ind w:left="3120" w:hanging="1440"/>
+      </w:pPr>
+      <w:rPr>
+        <w:rFonts w:hint="default"/>
+      </w:rPr>
+    </w:lvl>
+    <w:lvl w:ilvl="8">
+      <w:start w:val="1"/>
+      <w:numFmt w:val="decimal"/>
+      <w:lvlText w:val="%1.%2.%3.%4.%5.%6.%7.%8.%9"/>
+      <w:lvlJc w:val="left"/>
+      <w:pPr>
+        <w:ind w:left="3720" w:hanging="1800"/>
+      </w:pPr>
+      <w:rPr>
+        <w:rFonts w:hint="default"/>
+      </w:rPr>
+    </w:lvl>
+  </w:abstractNum>
+  <w:abstractNum w:abstractNumId="1" w15:restartNumberingAfterBreak="0">
     <w:nsid w:val="09C746EA"/>
     <w:multiLevelType w:val="multilevel"/>
     <w:tmpl w:val="9BBADCC8"/>
@@ -6424,7 +7751,7 @@
       </w:pPr>
     </w:lvl>
   </w:abstractNum>
-  <w:abstractNum w:abstractNumId="1" w15:restartNumberingAfterBreak="0">
+  <w:abstractNum w:abstractNumId="2" w15:restartNumberingAfterBreak="0">
     <w:nsid w:val="0D82704C"/>
     <w:multiLevelType w:val="hybridMultilevel"/>
     <w:tmpl w:val="B2EA5898"/>
@@ -6510,7 +7837,120 @@
       </w:pPr>
     </w:lvl>
   </w:abstractNum>
-  <w:abstractNum w:abstractNumId="2" w15:restartNumberingAfterBreak="0">
+  <w:abstractNum w:abstractNumId="3" w15:restartNumberingAfterBreak="0">
+    <w:nsid w:val="18925669"/>
+    <w:multiLevelType w:val="multilevel"/>
+    <w:tmpl w:val="676C1500"/>
+    <w:lvl w:ilvl="0">
+      <w:start w:val="6"/>
+      <w:numFmt w:val="decimal"/>
+      <w:lvlText w:val="%1"/>
+      <w:lvlJc w:val="left"/>
+      <w:pPr>
+        <w:ind w:left="360" w:hanging="360"/>
+      </w:pPr>
+      <w:rPr>
+        <w:rFonts w:hint="default"/>
+      </w:rPr>
+    </w:lvl>
+    <w:lvl w:ilvl="1">
+      <w:start w:val="8"/>
+      <w:numFmt w:val="decimal"/>
+      <w:lvlText w:val="%1.%2"/>
+      <w:lvlJc w:val="left"/>
+      <w:pPr>
+        <w:ind w:left="360" w:hanging="360"/>
+      </w:pPr>
+      <w:rPr>
+        <w:rFonts w:hint="default"/>
+      </w:rPr>
+    </w:lvl>
+    <w:lvl w:ilvl="2">
+      <w:start w:val="1"/>
+      <w:numFmt w:val="decimal"/>
+      <w:lvlText w:val="%1.%2.%3"/>
+      <w:lvlJc w:val="left"/>
+      <w:pPr>
+        <w:ind w:left="720" w:hanging="720"/>
+      </w:pPr>
+      <w:rPr>
+        <w:rFonts w:hint="default"/>
+      </w:rPr>
+    </w:lvl>
+    <w:lvl w:ilvl="3">
+      <w:start w:val="1"/>
+      <w:numFmt w:val="decimal"/>
+      <w:lvlText w:val="%1.%2.%3.%4"/>
+      <w:lvlJc w:val="left"/>
+      <w:pPr>
+        <w:ind w:left="720" w:hanging="720"/>
+      </w:pPr>
+      <w:rPr>
+        <w:rFonts w:hint="default"/>
+      </w:rPr>
+    </w:lvl>
+    <w:lvl w:ilvl="4">
+      <w:start w:val="1"/>
+      <w:numFmt w:val="decimal"/>
+      <w:lvlText w:val="%1.%2.%3.%4.%5"/>
+      <w:lvlJc w:val="left"/>
+      <w:pPr>
+        <w:ind w:left="1080" w:hanging="1080"/>
+      </w:pPr>
+      <w:rPr>
+        <w:rFonts w:hint="default"/>
+      </w:rPr>
+    </w:lvl>
+    <w:lvl w:ilvl="5">
+      <w:start w:val="1"/>
+      <w:numFmt w:val="decimal"/>
+      <w:lvlText w:val="%1.%2.%3.%4.%5.%6"/>
+      <w:lvlJc w:val="left"/>
+      <w:pPr>
+        <w:ind w:left="1080" w:hanging="1080"/>
+      </w:pPr>
+      <w:rPr>
+        <w:rFonts w:hint="default"/>
+      </w:rPr>
+    </w:lvl>
+    <w:lvl w:ilvl="6">
+      <w:start w:val="1"/>
+      <w:numFmt w:val="decimal"/>
+      <w:lvlText w:val="%1.%2.%3.%4.%5.%6.%7"/>
+      <w:lvlJc w:val="left"/>
+      <w:pPr>
+        <w:ind w:left="1440" w:hanging="1440"/>
+      </w:pPr>
+      <w:rPr>
+        <w:rFonts w:hint="default"/>
+      </w:rPr>
+    </w:lvl>
+    <w:lvl w:ilvl="7">
+      <w:start w:val="1"/>
+      <w:numFmt w:val="decimal"/>
+      <w:lvlText w:val="%1.%2.%3.%4.%5.%6.%7.%8"/>
+      <w:lvlJc w:val="left"/>
+      <w:pPr>
+        <w:ind w:left="1440" w:hanging="1440"/>
+      </w:pPr>
+      <w:rPr>
+        <w:rFonts w:hint="default"/>
+      </w:rPr>
+    </w:lvl>
+    <w:lvl w:ilvl="8">
+      <w:start w:val="1"/>
+      <w:numFmt w:val="decimal"/>
+      <w:lvlText w:val="%1.%2.%3.%4.%5.%6.%7.%8.%9"/>
+      <w:lvlJc w:val="left"/>
+      <w:pPr>
+        <w:ind w:left="1800" w:hanging="1800"/>
+      </w:pPr>
+      <w:rPr>
+        <w:rFonts w:hint="default"/>
+      </w:rPr>
+    </w:lvl>
+  </w:abstractNum>
+  <w:abstractNum w:abstractNumId="4" w15:restartNumberingAfterBreak="0">
     <w:nsid w:val="1FDA3617"/>
     <w:multiLevelType w:val="multilevel"/>
     <w:tmpl w:val="78B061CA"/>
@@ -6632,7 +8072,7 @@
       </w:pPr>
     </w:lvl>
   </w:abstractNum>
-  <w:abstractNum w:abstractNumId="3" w15:restartNumberingAfterBreak="0">
+  <w:abstractNum w:abstractNumId="5" w15:restartNumberingAfterBreak="0">
     <w:nsid w:val="21BC70B8"/>
     <w:multiLevelType w:val="multilevel"/>
     <w:tmpl w:val="207EC2BE"/>
@@ -6754,7 +8194,7 @@
       </w:pPr>
     </w:lvl>
   </w:abstractNum>
-  <w:abstractNum w:abstractNumId="4" w15:restartNumberingAfterBreak="0">
+  <w:abstractNum w:abstractNumId="6" w15:restartNumberingAfterBreak="0">
     <w:nsid w:val="29402FFD"/>
     <w:multiLevelType w:val="multilevel"/>
     <w:tmpl w:val="5B66F548"/>
@@ -6877,7 +8317,7 @@
       </w:pPr>
     </w:lvl>
   </w:abstractNum>
-  <w:abstractNum w:abstractNumId="5" w15:restartNumberingAfterBreak="0">
+  <w:abstractNum w:abstractNumId="7" w15:restartNumberingAfterBreak="0">
     <w:nsid w:val="2E953A3C"/>
     <w:multiLevelType w:val="multilevel"/>
     <w:tmpl w:val="BBCAED00"/>
@@ -7000,7 +8440,7 @@
       </w:pPr>
     </w:lvl>
   </w:abstractNum>
-  <w:abstractNum w:abstractNumId="6" w15:restartNumberingAfterBreak="0">
+  <w:abstractNum w:abstractNumId="8" w15:restartNumberingAfterBreak="0">
     <w:nsid w:val="32D31917"/>
     <w:multiLevelType w:val="multilevel"/>
     <w:tmpl w:val="6F048154"/>
@@ -7122,7 +8562,7 @@
       </w:pPr>
     </w:lvl>
   </w:abstractNum>
-  <w:abstractNum w:abstractNumId="7" w15:restartNumberingAfterBreak="0">
+  <w:abstractNum w:abstractNumId="9" w15:restartNumberingAfterBreak="0">
     <w:nsid w:val="376A2A0E"/>
     <w:multiLevelType w:val="multilevel"/>
     <w:tmpl w:val="0838BDB4"/>
@@ -7239,7 +8679,7 @@
       </w:pPr>
     </w:lvl>
   </w:abstractNum>
-  <w:abstractNum w:abstractNumId="8" w15:restartNumberingAfterBreak="0">
+  <w:abstractNum w:abstractNumId="10" w15:restartNumberingAfterBreak="0">
     <w:nsid w:val="3DBF0E01"/>
     <w:multiLevelType w:val="multilevel"/>
     <w:tmpl w:val="E288006E"/>
@@ -7361,7 +8801,252 @@
       </w:pPr>
     </w:lvl>
   </w:abstractNum>
-  <w:abstractNum w:abstractNumId="9" w15:restartNumberingAfterBreak="0">
+  <w:abstractNum w:abstractNumId="11" w15:restartNumberingAfterBreak="0">
+    <w:nsid w:val="3EF74D73"/>
+    <w:multiLevelType w:val="multilevel"/>
+    <w:tmpl w:val="E1E22A40"/>
+    <w:lvl w:ilvl="0">
+      <w:start w:val="6"/>
+      <w:numFmt w:val="decimal"/>
+      <w:lvlText w:val="%1"/>
+      <w:lvlJc w:val="left"/>
+      <w:pPr>
+        <w:ind w:left="360" w:hanging="360"/>
+      </w:pPr>
+      <w:rPr>
+        <w:rFonts w:hint="default"/>
+      </w:rPr>
+    </w:lvl>
+    <w:lvl w:ilvl="1">
+      <w:start w:val="8"/>
+      <w:numFmt w:val="decimal"/>
+      <w:lvlText w:val="%1.%2"/>
+      <w:lvlJc w:val="left"/>
+      <w:pPr>
+        <w:ind w:left="360" w:hanging="360"/>
+      </w:pPr>
+      <w:rPr>
+        <w:rFonts w:hint="default"/>
+      </w:rPr>
+    </w:lvl>
+    <w:lvl w:ilvl="2">
+      <w:start w:val="1"/>
+      <w:numFmt w:val="decimal"/>
+      <w:lvlText w:val="%1.%2.%3"/>
+      <w:lvlJc w:val="left"/>
+      <w:pPr>
+        <w:ind w:left="720" w:hanging="720"/>
+      </w:pPr>
+      <w:rPr>
+        <w:rFonts w:hint="default"/>
+      </w:rPr>
+    </w:lvl>
+    <w:lvl w:ilvl="3">
+      <w:start w:val="1"/>
+      <w:numFmt w:val="decimal"/>
+      <w:lvlText w:val="%1.%2.%3.%4"/>
+      <w:lvlJc w:val="left"/>
+      <w:pPr>
+        <w:ind w:left="720" w:hanging="720"/>
+      </w:pPr>
+      <w:rPr>
+        <w:rFonts w:hint="default"/>
+      </w:rPr>
+    </w:lvl>
+    <w:lvl w:ilvl="4">
+      <w:start w:val="1"/>
+      <w:numFmt w:val="decimal"/>
+      <w:lvlText w:val="%1.%2.%3.%4.%5"/>
+      <w:lvlJc w:val="left"/>
+      <w:pPr>
+        <w:ind w:left="1080" w:hanging="1080"/>
+      </w:pPr>
+      <w:rPr>
+        <w:rFonts w:hint="default"/>
+      </w:rPr>
+    </w:lvl>
+    <w:lvl w:ilvl="5">
+      <w:start w:val="1"/>
+      <w:numFmt w:val="decimal"/>
+      <w:lvlText w:val="%1.%2.%3.%4.%5.%6"/>
+      <w:lvlJc w:val="left"/>
+      <w:pPr>
+        <w:ind w:left="1080" w:hanging="1080"/>
+      </w:pPr>
+      <w:rPr>
+        <w:rFonts w:hint="default"/>
+      </w:rPr>
+    </w:lvl>
+    <w:lvl w:ilvl="6">
+      <w:start w:val="1"/>
+      <w:numFmt w:val="decimal"/>
+      <w:lvlText w:val="%1.%2.%3.%4.%5.%6.%7"/>
+      <w:lvlJc w:val="left"/>
+      <w:pPr>
+        <w:ind w:left="1440" w:hanging="1440"/>
+      </w:pPr>
+      <w:rPr>
+        <w:rFonts w:hint="default"/>
+      </w:rPr>
+    </w:lvl>
+    <w:lvl w:ilvl="7">
+      <w:start w:val="1"/>
+      <w:numFmt w:val="decimal"/>
+      <w:lvlText w:val="%1.%2.%3.%4.%5.%6.%7.%8"/>
+      <w:lvlJc w:val="left"/>
+      <w:pPr>
+        <w:ind w:left="1440" w:hanging="1440"/>
+      </w:pPr>
+      <w:rPr>
+        <w:rFonts w:hint="default"/>
+      </w:rPr>
+    </w:lvl>
+    <w:lvl w:ilvl="8">
+      <w:start w:val="1"/>
+      <w:numFmt w:val="decimal"/>
+      <w:lvlText w:val="%1.%2.%3.%4.%5.%6.%7.%8.%9"/>
+      <w:lvlJc w:val="left"/>
+      <w:pPr>
+        <w:ind w:left="1800" w:hanging="1800"/>
+      </w:pPr>
+      <w:rPr>
+        <w:rFonts w:hint="default"/>
+      </w:rPr>
+    </w:lvl>
+  </w:abstractNum>
+  <w:abstractNum w:abstractNumId="12" w15:restartNumberingAfterBreak="0">
+    <w:nsid w:val="436254BB"/>
+    <w:multiLevelType w:val="multilevel"/>
+    <w:tmpl w:val="E994912C"/>
+    <w:lvl w:ilvl="0">
+      <w:start w:val="6"/>
+      <w:numFmt w:val="decimal"/>
+      <w:lvlText w:val="%1"/>
+      <w:lvlJc w:val="left"/>
+      <w:pPr>
+        <w:ind w:left="360" w:hanging="360"/>
+      </w:pPr>
+      <w:rPr>
+        <w:rFonts w:eastAsiaTheme="minorHAnsi" w:hint="default"/>
+        <w:b/>
+        <w:sz w:val="24"/>
+      </w:rPr>
+    </w:lvl>
+    <w:lvl w:ilvl="1">
+      <w:start w:val="3"/>
+      <w:numFmt w:val="decimal"/>
+      <w:lvlText w:val="%1.%2"/>
+      <w:lvlJc w:val="left"/>
+      <w:pPr>
+        <w:ind w:left="720" w:hanging="360"/>
+      </w:pPr>
+      <w:rPr>
+        <w:rFonts w:eastAsiaTheme="minorHAnsi" w:hint="default"/>
+        <w:b/>
+        <w:sz w:val="24"/>
+      </w:rPr>
+    </w:lvl>
+    <w:lvl w:ilvl="2">
+      <w:start w:val="1"/>
+      <w:numFmt w:val="decimal"/>
+      <w:lvlText w:val="%1.%2.%3"/>
+      <w:lvlJc w:val="left"/>
+      <w:pPr>
+        <w:ind w:left="1440" w:hanging="720"/>
+      </w:pPr>
+      <w:rPr>
+        <w:rFonts w:eastAsiaTheme="minorHAnsi" w:hint="default"/>
+        <w:b w:val="0"/>
+        <w:bCs/>
+        <w:sz w:val="24"/>
+      </w:rPr>
+    </w:lvl>
+    <w:lvl w:ilvl="3">
+      <w:start w:val="1"/>
+      <w:numFmt w:val="decimal"/>
+      <w:lvlText w:val="%1.%2.%3.%4"/>
+      <w:lvlJc w:val="left"/>
+      <w:pPr>
+        <w:ind w:left="1800" w:hanging="720"/>
+      </w:pPr>
+      <w:rPr>
+        <w:rFonts w:eastAsiaTheme="minorHAnsi" w:hint="default"/>
+        <w:b/>
+        <w:sz w:val="24"/>
+      </w:rPr>
+    </w:lvl>
+    <w:lvl w:ilvl="4">
+      <w:start w:val="1"/>
+      <w:numFmt w:val="decimal"/>
+      <w:lvlText w:val="%1.%2.%3.%4.%5"/>
+      <w:lvlJc w:val="left"/>
+      <w:pPr>
+        <w:ind w:left="2520" w:hanging="1080"/>
+      </w:pPr>
+      <w:rPr>
+        <w:rFonts w:eastAsiaTheme="minorHAnsi" w:hint="default"/>
+        <w:b/>
+        <w:sz w:val="24"/>
+      </w:rPr>
+    </w:lvl>
+    <w:lvl w:ilvl="5">
+      <w:start w:val="1"/>
+      <w:numFmt w:val="decimal"/>
+      <w:lvlText w:val="%1.%2.%3.%4.%5.%6"/>
+      <w:lvlJc w:val="left"/>
+      <w:pPr>
+        <w:ind w:left="2880" w:hanging="1080"/>
+      </w:pPr>
+      <w:rPr>
+        <w:rFonts w:eastAsiaTheme="minorHAnsi" w:hint="default"/>
+        <w:b/>
+        <w:sz w:val="24"/>
+      </w:rPr>
+    </w:lvl>
+    <w:lvl w:ilvl="6">
+      <w:start w:val="1"/>
+      <w:numFmt w:val="decimal"/>
+      <w:lvlText w:val="%1.%2.%3.%4.%5.%6.%7"/>
+      <w:lvlJc w:val="left"/>
+      <w:pPr>
+        <w:ind w:left="3600" w:hanging="1440"/>
+      </w:pPr>
+      <w:rPr>
+        <w:rFonts w:eastAsiaTheme="minorHAnsi" w:hint="default"/>
+        <w:b/>
+        <w:sz w:val="24"/>
+      </w:rPr>
+    </w:lvl>
+    <w:lvl w:ilvl="7">
+      <w:start w:val="1"/>
+      <w:numFmt w:val="decimal"/>
+      <w:lvlText w:val="%1.%2.%3.%4.%5.%6.%7.%8"/>
+      <w:lvlJc w:val="left"/>
+      <w:pPr>
+        <w:ind w:left="3960" w:hanging="1440"/>
+      </w:pPr>
+      <w:rPr>
+        <w:rFonts w:eastAsiaTheme="minorHAnsi" w:hint="default"/>
+        <w:b/>
+        <w:sz w:val="24"/>
+      </w:rPr>
+    </w:lvl>
+    <w:lvl w:ilvl="8">
+      <w:start w:val="1"/>
+      <w:numFmt w:val="decimal"/>
+      <w:lvlText w:val="%1.%2.%3.%4.%5.%6.%7.%8.%9"/>
+      <w:lvlJc w:val="left"/>
+      <w:pPr>
+        <w:ind w:left="4320" w:hanging="1440"/>
+      </w:pPr>
+      <w:rPr>
+        <w:rFonts w:eastAsiaTheme="minorHAnsi" w:hint="default"/>
+        <w:b/>
+        <w:sz w:val="24"/>
+      </w:rPr>
+    </w:lvl>
+  </w:abstractNum>
+  <w:abstractNum w:abstractNumId="13" w15:restartNumberingAfterBreak="0">
     <w:nsid w:val="43E86446"/>
     <w:multiLevelType w:val="multilevel"/>
     <w:tmpl w:val="2D9E7826"/>
@@ -7484,7 +9169,7 @@
       </w:pPr>
     </w:lvl>
   </w:abstractNum>
-  <w:abstractNum w:abstractNumId="10" w15:restartNumberingAfterBreak="0">
+  <w:abstractNum w:abstractNumId="14" w15:restartNumberingAfterBreak="0">
     <w:nsid w:val="49A57463"/>
     <w:multiLevelType w:val="multilevel"/>
     <w:tmpl w:val="A23C7FB2"/>
@@ -7607,7 +9292,7 @@
       </w:pPr>
     </w:lvl>
   </w:abstractNum>
-  <w:abstractNum w:abstractNumId="11" w15:restartNumberingAfterBreak="0">
+  <w:abstractNum w:abstractNumId="15" w15:restartNumberingAfterBreak="0">
     <w:nsid w:val="4FCB646B"/>
     <w:multiLevelType w:val="multilevel"/>
     <w:tmpl w:val="49E07CA0"/>
@@ -7724,7 +9409,7 @@
       </w:pPr>
     </w:lvl>
   </w:abstractNum>
-  <w:abstractNum w:abstractNumId="12" w15:restartNumberingAfterBreak="0">
+  <w:abstractNum w:abstractNumId="16" w15:restartNumberingAfterBreak="0">
     <w:nsid w:val="538B3D2E"/>
     <w:multiLevelType w:val="multilevel"/>
     <w:tmpl w:val="954620DE"/>
@@ -7847,7 +9532,7 @@
       </w:pPr>
     </w:lvl>
   </w:abstractNum>
-  <w:abstractNum w:abstractNumId="13" w15:restartNumberingAfterBreak="0">
+  <w:abstractNum w:abstractNumId="17" w15:restartNumberingAfterBreak="0">
     <w:nsid w:val="60E56B1F"/>
     <w:multiLevelType w:val="multilevel"/>
     <w:tmpl w:val="B0B809BE"/>
@@ -7970,7 +9655,7 @@
       </w:pPr>
     </w:lvl>
   </w:abstractNum>
-  <w:abstractNum w:abstractNumId="14" w15:restartNumberingAfterBreak="0">
+  <w:abstractNum w:abstractNumId="18" w15:restartNumberingAfterBreak="0">
     <w:nsid w:val="62E111D7"/>
     <w:multiLevelType w:val="multilevel"/>
     <w:tmpl w:val="3454CD8C"/>
@@ -8087,7 +9772,7 @@
       </w:pPr>
     </w:lvl>
   </w:abstractNum>
-  <w:abstractNum w:abstractNumId="15" w15:restartNumberingAfterBreak="0">
+  <w:abstractNum w:abstractNumId="19" w15:restartNumberingAfterBreak="0">
     <w:nsid w:val="6F1A7E47"/>
     <w:multiLevelType w:val="multilevel"/>
     <w:tmpl w:val="94E229AE"/>
@@ -8210,10 +9895,123 @@
       </w:pPr>
     </w:lvl>
   </w:abstractNum>
-  <w:abstractNum w:abstractNumId="16" w15:restartNumberingAfterBreak="0">
+  <w:abstractNum w:abstractNumId="20" w15:restartNumberingAfterBreak="0">
+    <w:nsid w:val="767066F2"/>
+    <w:multiLevelType w:val="multilevel"/>
+    <w:tmpl w:val="4DA6718C"/>
+    <w:lvl w:ilvl="0">
+      <w:start w:val="6"/>
+      <w:numFmt w:val="decimal"/>
+      <w:lvlText w:val="%1"/>
+      <w:lvlJc w:val="left"/>
+      <w:pPr>
+        <w:ind w:left="360" w:hanging="360"/>
+      </w:pPr>
+      <w:rPr>
+        <w:rFonts w:hint="default"/>
+      </w:rPr>
+    </w:lvl>
+    <w:lvl w:ilvl="1">
+      <w:start w:val="8"/>
+      <w:numFmt w:val="decimal"/>
+      <w:lvlText w:val="%1.%2"/>
+      <w:lvlJc w:val="left"/>
+      <w:pPr>
+        <w:ind w:left="720" w:hanging="360"/>
+      </w:pPr>
+      <w:rPr>
+        <w:rFonts w:hint="default"/>
+      </w:rPr>
+    </w:lvl>
+    <w:lvl w:ilvl="2">
+      <w:start w:val="1"/>
+      <w:numFmt w:val="decimal"/>
+      <w:lvlText w:val="%1.%2.%3"/>
+      <w:lvlJc w:val="left"/>
+      <w:pPr>
+        <w:ind w:left="1440" w:hanging="720"/>
+      </w:pPr>
+      <w:rPr>
+        <w:rFonts w:hint="default"/>
+      </w:rPr>
+    </w:lvl>
+    <w:lvl w:ilvl="3">
+      <w:start w:val="1"/>
+      <w:numFmt w:val="decimal"/>
+      <w:lvlText w:val="%1.%2.%3.%4"/>
+      <w:lvlJc w:val="left"/>
+      <w:pPr>
+        <w:ind w:left="1800" w:hanging="720"/>
+      </w:pPr>
+      <w:rPr>
+        <w:rFonts w:hint="default"/>
+      </w:rPr>
+    </w:lvl>
+    <w:lvl w:ilvl="4">
+      <w:start w:val="1"/>
+      <w:numFmt w:val="decimal"/>
+      <w:lvlText w:val="%1.%2.%3.%4.%5"/>
+      <w:lvlJc w:val="left"/>
+      <w:pPr>
+        <w:ind w:left="2520" w:hanging="1080"/>
+      </w:pPr>
+      <w:rPr>
+        <w:rFonts w:hint="default"/>
+      </w:rPr>
+    </w:lvl>
+    <w:lvl w:ilvl="5">
+      <w:start w:val="1"/>
+      <w:numFmt w:val="decimal"/>
+      <w:lvlText w:val="%1.%2.%3.%4.%5.%6"/>
+      <w:lvlJc w:val="left"/>
+      <w:pPr>
+        <w:ind w:left="2880" w:hanging="1080"/>
+      </w:pPr>
+      <w:rPr>
+        <w:rFonts w:hint="default"/>
+      </w:rPr>
+    </w:lvl>
+    <w:lvl w:ilvl="6">
+      <w:start w:val="1"/>
+      <w:numFmt w:val="decimal"/>
+      <w:lvlText w:val="%1.%2.%3.%4.%5.%6.%7"/>
+      <w:lvlJc w:val="left"/>
+      <w:pPr>
+        <w:ind w:left="3600" w:hanging="1440"/>
+      </w:pPr>
+      <w:rPr>
+        <w:rFonts w:hint="default"/>
+      </w:rPr>
+    </w:lvl>
+    <w:lvl w:ilvl="7">
+      <w:start w:val="1"/>
+      <w:numFmt w:val="decimal"/>
+      <w:lvlText w:val="%1.%2.%3.%4.%5.%6.%7.%8"/>
+      <w:lvlJc w:val="left"/>
+      <w:pPr>
+        <w:ind w:left="3960" w:hanging="1440"/>
+      </w:pPr>
+      <w:rPr>
+        <w:rFonts w:hint="default"/>
+      </w:rPr>
+    </w:lvl>
+    <w:lvl w:ilvl="8">
+      <w:start w:val="1"/>
+      <w:numFmt w:val="decimal"/>
+      <w:lvlText w:val="%1.%2.%3.%4.%5.%6.%7.%8.%9"/>
+      <w:lvlJc w:val="left"/>
+      <w:pPr>
+        <w:ind w:left="4680" w:hanging="1800"/>
+      </w:pPr>
+      <w:rPr>
+        <w:rFonts w:hint="default"/>
+      </w:rPr>
+    </w:lvl>
+  </w:abstractNum>
+  <w:abstractNum w:abstractNumId="21" w15:restartNumberingAfterBreak="0">
     <w:nsid w:val="77E437C9"/>
     <w:multiLevelType w:val="multilevel"/>
-    <w:tmpl w:val="25FA4DEE"/>
+    <w:tmpl w:val="AF087032"/>
     <w:lvl w:ilvl="0">
       <w:start w:val="1"/>
       <w:numFmt w:val="decimal"/>
@@ -8243,6 +10041,12 @@
         </w:tabs>
         <w:ind w:left="792" w:hanging="432"/>
       </w:pPr>
+      <w:rPr>
+        <w:b/>
+        <w:bCs/>
+        <w:sz w:val="24"/>
+        <w:szCs w:val="24"/>
+      </w:rPr>
     </w:lvl>
     <w:lvl w:ilvl="2">
       <w:start w:val="1"/>
@@ -8255,6 +10059,12 @@
         </w:tabs>
         <w:ind w:left="1224" w:hanging="504"/>
       </w:pPr>
+      <w:rPr>
+        <w:b w:val="0"/>
+        <w:bCs w:val="0"/>
+        <w:sz w:val="24"/>
+        <w:szCs w:val="24"/>
+      </w:rPr>
     </w:lvl>
     <w:lvl w:ilvl="3">
       <w:start w:val="1"/>
@@ -8329,7 +10139,7 @@
       </w:pPr>
     </w:lvl>
   </w:abstractNum>
-  <w:abstractNum w:abstractNumId="17" w15:restartNumberingAfterBreak="0">
+  <w:abstractNum w:abstractNumId="22" w15:restartNumberingAfterBreak="0">
     <w:nsid w:val="7C48229A"/>
     <w:multiLevelType w:val="multilevel"/>
     <w:tmpl w:val="2B863C7A"/>
@@ -8453,64 +10263,79 @@
     </w:lvl>
   </w:abstractNum>
   <w:num w:numId="1">
+    <w:abstractNumId w:val="15"/>
+  </w:num>
+  <w:num w:numId="2">
+    <w:abstractNumId w:val="9"/>
+  </w:num>
+  <w:num w:numId="3">
+    <w:abstractNumId w:val="5"/>
+  </w:num>
+  <w:num w:numId="4">
+    <w:abstractNumId w:val="8"/>
+  </w:num>
+  <w:num w:numId="5">
+    <w:abstractNumId w:val="22"/>
+  </w:num>
+  <w:num w:numId="6">
+    <w:abstractNumId w:val="14"/>
+  </w:num>
+  <w:num w:numId="7">
+    <w:abstractNumId w:val="7"/>
+  </w:num>
+  <w:num w:numId="8">
+    <w:abstractNumId w:val="17"/>
+  </w:num>
+  <w:num w:numId="9">
+    <w:abstractNumId w:val="4"/>
+  </w:num>
+  <w:num w:numId="10">
+    <w:abstractNumId w:val="18"/>
+  </w:num>
+  <w:num w:numId="11">
+    <w:abstractNumId w:val="21"/>
+  </w:num>
+  <w:num w:numId="12">
+    <w:abstractNumId w:val="1"/>
+  </w:num>
+  <w:num w:numId="13">
+    <w:abstractNumId w:val="10"/>
+  </w:num>
+  <w:num w:numId="14">
+    <w:abstractNumId w:val="19"/>
+  </w:num>
+  <w:num w:numId="15">
+    <w:abstractNumId w:val="6"/>
+  </w:num>
+  <w:num w:numId="16">
+    <w:abstractNumId w:val="13"/>
+  </w:num>
+  <w:num w:numId="17">
+    <w:abstractNumId w:val="16"/>
+  </w:num>
+  <w:num w:numId="18">
+    <w:abstractNumId w:val="2"/>
+  </w:num>
+  <w:num w:numId="19">
+    <w:abstractNumId w:val="0"/>
+  </w:num>
+  <w:num w:numId="20">
+    <w:abstractNumId w:val="3"/>
+  </w:num>
+  <w:num w:numId="21">
+    <w:abstractNumId w:val="12"/>
+  </w:num>
+  <w:num w:numId="22">
     <w:abstractNumId w:val="11"/>
   </w:num>
-  <w:num w:numId="2">
-    <w:abstractNumId w:val="7"/>
-  </w:num>
-  <w:num w:numId="3">
-    <w:abstractNumId w:val="3"/>
-  </w:num>
-  <w:num w:numId="4">
-    <w:abstractNumId w:val="6"/>
-  </w:num>
-  <w:num w:numId="5">
-    <w:abstractNumId w:val="17"/>
-  </w:num>
-  <w:num w:numId="6">
-    <w:abstractNumId w:val="10"/>
-  </w:num>
-  <w:num w:numId="7">
-    <w:abstractNumId w:val="5"/>
-  </w:num>
-  <w:num w:numId="8">
-    <w:abstractNumId w:val="13"/>
-  </w:num>
-  <w:num w:numId="9">
-    <w:abstractNumId w:val="2"/>
-  </w:num>
-  <w:num w:numId="10">
-    <w:abstractNumId w:val="14"/>
-  </w:num>
-  <w:num w:numId="11">
-    <w:abstractNumId w:val="16"/>
-  </w:num>
-  <w:num w:numId="12">
-    <w:abstractNumId w:val="0"/>
-  </w:num>
-  <w:num w:numId="13">
-    <w:abstractNumId w:val="8"/>
-  </w:num>
-  <w:num w:numId="14">
-    <w:abstractNumId w:val="15"/>
-  </w:num>
-  <w:num w:numId="15">
-    <w:abstractNumId w:val="4"/>
-  </w:num>
-  <w:num w:numId="16">
-    <w:abstractNumId w:val="9"/>
-  </w:num>
-  <w:num w:numId="17">
-    <w:abstractNumId w:val="12"/>
-  </w:num>
-  <w:num w:numId="18">
-    <w:abstractNumId w:val="1"/>
+  <w:num w:numId="23">
+    <w:abstractNumId w:val="20"/>
   </w:num>
 </w:numbering>
 </file>
 
 <file path=word/styles.xml><?xml version="1.0" encoding="utf-8"?>
-<w:styles xmlns:mc="http://schemas.openxmlformats.org/markup-compatibility/2006" xmlns:r="http://schemas.openxmlformats.org/officeDocument/2006/relationships" xmlns:w="http://schemas.openxmlformats.org/wordprocessingml/2006/main" xmlns:w14="http://schemas.microsoft.com/office/word/2010/wordml" xmlns:w15="http://schemas.microsoft.com/office/word/2012/wordml" xmlns:w16cex="http://schemas.microsoft.com/office/word/2018/wordml/cex" xmlns:w16cid="http://schemas.microsoft.com/office/word/2016/wordml/cid" xmlns:w16="http://schemas.microsoft.com/office/word/2018/wordml" xmlns:w16se="http://schemas.microsoft.com/office/word/2015/wordml/symex" mc:Ignorable="w14 w15 w16se w16cid w16 w16cex">
+<w:styles xmlns:mc="http://schemas.openxmlformats.org/markup-compatibility/2006" xmlns:r="http://schemas.openxmlformats.org/officeDocument/2006/relationships" xmlns:w="http://schemas.openxmlformats.org/wordprocessingml/2006/main" xmlns:w14="http://schemas.microsoft.com/office/word/2010/wordml" xmlns:w15="http://schemas.microsoft.com/office/word/2012/wordml" xmlns:w16cex="http://schemas.microsoft.com/office/word/2018/wordml/cex" xmlns:w16cid="http://schemas.microsoft.com/office/word/2016/wordml/cid" xmlns:w16="http://schemas.microsoft.com/office/word/2018/wordml" xmlns:w16sdtdh="http://schemas.microsoft.com/office/word/2020/wordml/sdtdatahash" xmlns:w16se="http://schemas.microsoft.com/office/word/2015/wordml/symex" mc:Ignorable="w14 w15 w16se w16cid w16 w16cex w16sdtdh">
   <w:docDefaults>
     <w:rPrDefault>
       <w:rPr>

</xml_diff>

<commit_message>
Add Architecture and Database Sections
</commit_message>
<xml_diff>
--- a/Software_Requirements_Specification.docx
+++ b/Software_Requirements_Specification.docx
@@ -37,6 +37,7 @@
           <w:szCs w:val="52"/>
         </w:rPr>
       </w:pPr>
+      <w:proofErr w:type="spellStart"/>
       <w:r>
         <w:rPr>
           <w:rFonts w:ascii="Times New Roman" w:hAnsi="Times New Roman" w:cs="Times New Roman"/>
@@ -47,6 +48,7 @@
         </w:rPr>
         <w:t>BratSpot</w:t>
       </w:r>
+      <w:proofErr w:type="spellEnd"/>
     </w:p>
     <w:p>
       <w:pPr>
@@ -235,7 +237,25 @@
           <w:sz w:val="44"/>
           <w:szCs w:val="44"/>
         </w:rPr>
-        <w:t>Nathaniel Behymer, Daniel Hixon, Daniel Meserve, Nathan Stewart</w:t>
+        <w:t xml:space="preserve">Nathaniel </w:t>
+      </w:r>
+      <w:proofErr w:type="spellStart"/>
+      <w:r>
+        <w:rPr>
+          <w:rFonts w:ascii="Times New Roman" w:hAnsi="Times New Roman" w:cs="Times New Roman"/>
+          <w:sz w:val="44"/>
+          <w:szCs w:val="44"/>
+        </w:rPr>
+        <w:t>Behymer</w:t>
+      </w:r>
+      <w:proofErr w:type="spellEnd"/>
+      <w:r>
+        <w:rPr>
+          <w:rFonts w:ascii="Times New Roman" w:hAnsi="Times New Roman" w:cs="Times New Roman"/>
+          <w:sz w:val="44"/>
+          <w:szCs w:val="44"/>
+        </w:rPr>
+        <w:t>, Daniel Hixon, Daniel Meserve, Nathan Stewart</w:t>
       </w:r>
     </w:p>
     <w:p>
@@ -703,7 +723,27 @@
                 <w:szCs w:val="24"/>
                 <w:lang w:eastAsia="en-US"/>
               </w:rPr>
-              <w:t>Nathaniel Behymer, Daniel Hixon, Daniel Meserve, Michelle Moore, Nathan Stewart</w:t>
+              <w:t xml:space="preserve">Nathaniel </w:t>
+            </w:r>
+            <w:proofErr w:type="spellStart"/>
+            <w:r>
+              <w:rPr>
+                <w:rFonts w:ascii="Times New Roman" w:eastAsiaTheme="minorHAnsi" w:hAnsi="Times New Roman" w:cs="Times New Roman"/>
+                <w:sz w:val="24"/>
+                <w:szCs w:val="24"/>
+                <w:lang w:eastAsia="en-US"/>
+              </w:rPr>
+              <w:t>Behymer</w:t>
+            </w:r>
+            <w:proofErr w:type="spellEnd"/>
+            <w:r>
+              <w:rPr>
+                <w:rFonts w:ascii="Times New Roman" w:eastAsiaTheme="minorHAnsi" w:hAnsi="Times New Roman" w:cs="Times New Roman"/>
+                <w:sz w:val="24"/>
+                <w:szCs w:val="24"/>
+                <w:lang w:eastAsia="en-US"/>
+              </w:rPr>
+              <w:t>, Daniel Hixon, Daniel Meserve, Michelle Moore, Nathan Stewart</w:t>
             </w:r>
           </w:p>
         </w:tc>
@@ -838,7 +878,27 @@
                 <w:szCs w:val="24"/>
                 <w:lang w:eastAsia="en-US"/>
               </w:rPr>
-              <w:t>Nathaniel Behymer, Daniel Hixon, Daniel Meserve, Michelle Moore, Nathan Stewart</w:t>
+              <w:t xml:space="preserve">Nathaniel </w:t>
+            </w:r>
+            <w:proofErr w:type="spellStart"/>
+            <w:r>
+              <w:rPr>
+                <w:rFonts w:ascii="Times New Roman" w:eastAsiaTheme="minorHAnsi" w:hAnsi="Times New Roman" w:cs="Times New Roman"/>
+                <w:sz w:val="24"/>
+                <w:szCs w:val="24"/>
+                <w:lang w:eastAsia="en-US"/>
+              </w:rPr>
+              <w:t>Behymer</w:t>
+            </w:r>
+            <w:proofErr w:type="spellEnd"/>
+            <w:r>
+              <w:rPr>
+                <w:rFonts w:ascii="Times New Roman" w:eastAsiaTheme="minorHAnsi" w:hAnsi="Times New Roman" w:cs="Times New Roman"/>
+                <w:sz w:val="24"/>
+                <w:szCs w:val="24"/>
+                <w:lang w:eastAsia="en-US"/>
+              </w:rPr>
+              <w:t>, Daniel Hixon, Daniel Meserve, Michelle Moore, Nathan Stewart</w:t>
             </w:r>
           </w:p>
         </w:tc>
@@ -2409,7 +2469,67 @@
           <w:szCs w:val="24"/>
           <w:lang w:eastAsia="en-US"/>
         </w:rPr>
-        <w:t xml:space="preserve">This is a software requirements specification, or SRS, document for a point-of-sale application created for hot dog vendors, called BratSpot (pronounced “brotspot”). This document will specify the purpose, overall description, and requirements of BratSpot. It will serve as a reference for designers, developers, and testers to ensure that the project requirements are fulfilled. Project management may use the requirements to estimate resources and development timelines, as well as to monitor progress against the plan. </w:t>
+        <w:t xml:space="preserve">This is a software requirements specification, or SRS, document for a point-of-sale application created for hot dog vendors, called </w:t>
+      </w:r>
+      <w:proofErr w:type="spellStart"/>
+      <w:r>
+        <w:rPr>
+          <w:rFonts w:ascii="Times New Roman" w:eastAsiaTheme="minorHAnsi" w:hAnsi="Times New Roman" w:cs="Times New Roman"/>
+          <w:sz w:val="24"/>
+          <w:szCs w:val="24"/>
+          <w:lang w:eastAsia="en-US"/>
+        </w:rPr>
+        <w:t>BratSpot</w:t>
+      </w:r>
+      <w:proofErr w:type="spellEnd"/>
+      <w:r>
+        <w:rPr>
+          <w:rFonts w:ascii="Times New Roman" w:eastAsiaTheme="minorHAnsi" w:hAnsi="Times New Roman" w:cs="Times New Roman"/>
+          <w:sz w:val="24"/>
+          <w:szCs w:val="24"/>
+          <w:lang w:eastAsia="en-US"/>
+        </w:rPr>
+        <w:t xml:space="preserve"> (pronounced “</w:t>
+      </w:r>
+      <w:proofErr w:type="spellStart"/>
+      <w:r>
+        <w:rPr>
+          <w:rFonts w:ascii="Times New Roman" w:eastAsiaTheme="minorHAnsi" w:hAnsi="Times New Roman" w:cs="Times New Roman"/>
+          <w:sz w:val="24"/>
+          <w:szCs w:val="24"/>
+          <w:lang w:eastAsia="en-US"/>
+        </w:rPr>
+        <w:t>brotspot</w:t>
+      </w:r>
+      <w:proofErr w:type="spellEnd"/>
+      <w:r>
+        <w:rPr>
+          <w:rFonts w:ascii="Times New Roman" w:eastAsiaTheme="minorHAnsi" w:hAnsi="Times New Roman" w:cs="Times New Roman"/>
+          <w:sz w:val="24"/>
+          <w:szCs w:val="24"/>
+          <w:lang w:eastAsia="en-US"/>
+        </w:rPr>
+        <w:t xml:space="preserve">”). This document will specify the purpose, overall description, and requirements of </w:t>
+      </w:r>
+      <w:proofErr w:type="spellStart"/>
+      <w:r>
+        <w:rPr>
+          <w:rFonts w:ascii="Times New Roman" w:eastAsiaTheme="minorHAnsi" w:hAnsi="Times New Roman" w:cs="Times New Roman"/>
+          <w:sz w:val="24"/>
+          <w:szCs w:val="24"/>
+          <w:lang w:eastAsia="en-US"/>
+        </w:rPr>
+        <w:t>BratSpot</w:t>
+      </w:r>
+      <w:proofErr w:type="spellEnd"/>
+      <w:r>
+        <w:rPr>
+          <w:rFonts w:ascii="Times New Roman" w:eastAsiaTheme="minorHAnsi" w:hAnsi="Times New Roman" w:cs="Times New Roman"/>
+          <w:sz w:val="24"/>
+          <w:szCs w:val="24"/>
+          <w:lang w:eastAsia="en-US"/>
+        </w:rPr>
+        <w:t xml:space="preserve">. It will serve as a reference for designers, developers, and testers to ensure that the project requirements are fulfilled. Project management may use the requirements to estimate resources and development timelines, as well as to monitor progress against the plan. </w:t>
       </w:r>
     </w:p>
     <w:p>
@@ -2472,8 +2592,39 @@
           <w:szCs w:val="24"/>
           <w:lang w:eastAsia="en-US"/>
         </w:rPr>
-        <w:t xml:space="preserve">The purpose of this project is to improve hot dog vendors’ productivity by enabling them to do more than input an order for a generic hot dog and calculate payment. With BratSpot, hot dog vendors will be able to input customized orders, track inventory, and display filtered search results. By simplifying inventory management processes and offering customization, hot dog vendors can differentiate themselves from others to build brand loyalty in an ever-evolving mobile food vending landscape.  </w:t>
-      </w:r>
+        <w:t xml:space="preserve">The purpose of this project is to improve hot dog vendors’ productivity by enabling them to do more than input an order for a generic hot dog and calculate payment. With </w:t>
+      </w:r>
+      <w:proofErr w:type="spellStart"/>
+      <w:r>
+        <w:rPr>
+          <w:rFonts w:ascii="Times New Roman" w:eastAsiaTheme="minorHAnsi" w:hAnsi="Times New Roman" w:cs="Times New Roman"/>
+          <w:sz w:val="24"/>
+          <w:szCs w:val="24"/>
+          <w:lang w:eastAsia="en-US"/>
+        </w:rPr>
+        <w:t>BratSpot</w:t>
+      </w:r>
+      <w:proofErr w:type="spellEnd"/>
+      <w:r>
+        <w:rPr>
+          <w:rFonts w:ascii="Times New Roman" w:eastAsiaTheme="minorHAnsi" w:hAnsi="Times New Roman" w:cs="Times New Roman"/>
+          <w:sz w:val="24"/>
+          <w:szCs w:val="24"/>
+          <w:lang w:eastAsia="en-US"/>
+        </w:rPr>
+        <w:t>, hot dog vendors will be able to input customized orders, track inventory, and display filtered search results. By simplifying inventory management processes and offering customization, hot dog vendors can differentiate themselves from others to build brand loyalty in an ever-evolving mobile food vending landscape</w:t>
+      </w:r>
+      <w:proofErr w:type="gramStart"/>
+      <w:r>
+        <w:rPr>
+          <w:rFonts w:ascii="Times New Roman" w:eastAsiaTheme="minorHAnsi" w:hAnsi="Times New Roman" w:cs="Times New Roman"/>
+          <w:sz w:val="24"/>
+          <w:szCs w:val="24"/>
+          <w:lang w:eastAsia="en-US"/>
+        </w:rPr>
+        <w:t xml:space="preserve">.  </w:t>
+      </w:r>
+      <w:proofErr w:type="gramEnd"/>
     </w:p>
     <w:p>
       <w:pPr>
@@ -2589,14 +2740,25 @@
           <w:lang w:eastAsia="en-US"/>
         </w:rPr>
       </w:pPr>
-      <w:r>
-        <w:rPr>
-          <w:rFonts w:ascii="Times New Roman" w:eastAsiaTheme="minorHAnsi" w:hAnsi="Times New Roman" w:cs="Times New Roman"/>
-          <w:sz w:val="24"/>
-          <w:szCs w:val="24"/>
-          <w:lang w:eastAsia="en-US"/>
-        </w:rPr>
-        <w:t>BratSpot will be a mobile point-of-sale application that hot dog vendors can use to conduct their business. In addition to basic functions, such as inputting an order and calculating payment, the application will allow users to:</w:t>
+      <w:proofErr w:type="spellStart"/>
+      <w:r>
+        <w:rPr>
+          <w:rFonts w:ascii="Times New Roman" w:eastAsiaTheme="minorHAnsi" w:hAnsi="Times New Roman" w:cs="Times New Roman"/>
+          <w:sz w:val="24"/>
+          <w:szCs w:val="24"/>
+          <w:lang w:eastAsia="en-US"/>
+        </w:rPr>
+        <w:t>BratSpot</w:t>
+      </w:r>
+      <w:proofErr w:type="spellEnd"/>
+      <w:r>
+        <w:rPr>
+          <w:rFonts w:ascii="Times New Roman" w:eastAsiaTheme="minorHAnsi" w:hAnsi="Times New Roman" w:cs="Times New Roman"/>
+          <w:sz w:val="24"/>
+          <w:szCs w:val="24"/>
+          <w:lang w:eastAsia="en-US"/>
+        </w:rPr>
+        <w:t xml:space="preserve"> will be a mobile point-of-sale application that hot dog vendors can use to conduct their business. In addition to basic functions, such as inputting an order and calculating payment, the application will allow users to:</w:t>
       </w:r>
     </w:p>
     <w:p>
@@ -2838,7 +3000,21 @@
         <w:rPr>
           <w:rFonts w:ascii="Times New Roman" w:eastAsia="Calibri" w:hAnsi="Times New Roman" w:cs="Times New Roman"/>
         </w:rPr>
-        <w:t>Must have, Should have, Could have, Won’t have</w:t>
+        <w:t xml:space="preserve">Must have, </w:t>
+      </w:r>
+      <w:proofErr w:type="gramStart"/>
+      <w:r>
+        <w:rPr>
+          <w:rFonts w:ascii="Times New Roman" w:eastAsia="Calibri" w:hAnsi="Times New Roman" w:cs="Times New Roman"/>
+        </w:rPr>
+        <w:t>Should</w:t>
+      </w:r>
+      <w:proofErr w:type="gramEnd"/>
+      <w:r>
+        <w:rPr>
+          <w:rFonts w:ascii="Times New Roman" w:eastAsia="Calibri" w:hAnsi="Times New Roman" w:cs="Times New Roman"/>
+        </w:rPr>
+        <w:t xml:space="preserve"> have, Could have, Won’t have</w:t>
       </w:r>
     </w:p>
     <w:p>
@@ -3360,7 +3536,27 @@
           <w:szCs w:val="24"/>
           <w:lang w:eastAsia="en-US"/>
         </w:rPr>
-        <w:t>The 3 features that will be added to BratSpot:</w:t>
+        <w:t xml:space="preserve">The 3 features that will be added to </w:t>
+      </w:r>
+      <w:proofErr w:type="spellStart"/>
+      <w:r>
+        <w:rPr>
+          <w:rFonts w:ascii="Times New Roman" w:eastAsiaTheme="minorHAnsi" w:hAnsi="Times New Roman" w:cs="Times New Roman"/>
+          <w:sz w:val="24"/>
+          <w:szCs w:val="24"/>
+          <w:lang w:eastAsia="en-US"/>
+        </w:rPr>
+        <w:t>BratSpot</w:t>
+      </w:r>
+      <w:proofErr w:type="spellEnd"/>
+      <w:r>
+        <w:rPr>
+          <w:rFonts w:ascii="Times New Roman" w:eastAsiaTheme="minorHAnsi" w:hAnsi="Times New Roman" w:cs="Times New Roman"/>
+          <w:sz w:val="24"/>
+          <w:szCs w:val="24"/>
+          <w:lang w:eastAsia="en-US"/>
+        </w:rPr>
+        <w:t>:</w:t>
       </w:r>
     </w:p>
     <w:p>
@@ -3492,8 +3688,19 @@
           <w:szCs w:val="24"/>
           <w:lang w:val="en" w:eastAsia="en-US"/>
         </w:rPr>
-        <w:t xml:space="preserve">: vendors will be able to view filtered menu options based on selected ingredients to minimize the risk of allergic reaction and for ease of ordering.  </w:t>
-      </w:r>
+        <w:t>: vendors will be able to view filtered menu options based on selected ingredients to minimize the risk of allergic reaction and for ease of ordering</w:t>
+      </w:r>
+      <w:proofErr w:type="gramStart"/>
+      <w:r>
+        <w:rPr>
+          <w:rFonts w:ascii="Times New Roman" w:hAnsi="Times New Roman" w:cs="Times New Roman"/>
+          <w:sz w:val="24"/>
+          <w:szCs w:val="24"/>
+          <w:lang w:val="en" w:eastAsia="en-US"/>
+        </w:rPr>
+        <w:t xml:space="preserve">.  </w:t>
+      </w:r>
+      <w:proofErr w:type="gramEnd"/>
     </w:p>
     <w:p>
       <w:pPr>
@@ -3763,7 +3970,27 @@
           <w:szCs w:val="24"/>
           <w:lang w:eastAsia="en-US"/>
         </w:rPr>
-        <w:t>Given an ingredient that falls below x amount, when the quantity of stock goes below a specified threshold, the vendor will be alerted and the items will be automatically ordered.</w:t>
+        <w:t xml:space="preserve">Given an ingredient that falls below x amount, when the quantity of stock goes below a specified threshold, the vendor will be </w:t>
+      </w:r>
+      <w:proofErr w:type="gramStart"/>
+      <w:r>
+        <w:rPr>
+          <w:rFonts w:ascii="Times New Roman" w:eastAsia="Times New Roman" w:hAnsi="Times New Roman" w:cs="Times New Roman"/>
+          <w:sz w:val="24"/>
+          <w:szCs w:val="24"/>
+          <w:lang w:eastAsia="en-US"/>
+        </w:rPr>
+        <w:t>alerted</w:t>
+      </w:r>
+      <w:proofErr w:type="gramEnd"/>
+      <w:r>
+        <w:rPr>
+          <w:rFonts w:ascii="Times New Roman" w:eastAsia="Times New Roman" w:hAnsi="Times New Roman" w:cs="Times New Roman"/>
+          <w:sz w:val="24"/>
+          <w:szCs w:val="24"/>
+          <w:lang w:eastAsia="en-US"/>
+        </w:rPr>
+        <w:t xml:space="preserve"> and the items will be automatically ordered.</w:t>
       </w:r>
       <w:r>
         <w:rPr>
@@ -3809,7 +4036,27 @@
           <w:szCs w:val="24"/>
           <w:lang w:eastAsia="en-US"/>
         </w:rPr>
-        <w:t xml:space="preserve">Given a menu search function, when a customer asks which hot dog contains x ingredient, the vendor should be able to display the filtered menu. </w:t>
+        <w:t xml:space="preserve">Given a menu search function, when a customer asks </w:t>
+      </w:r>
+      <w:proofErr w:type="gramStart"/>
+      <w:r>
+        <w:rPr>
+          <w:rFonts w:ascii="Times New Roman" w:eastAsia="Times New Roman" w:hAnsi="Times New Roman" w:cs="Times New Roman"/>
+          <w:sz w:val="24"/>
+          <w:szCs w:val="24"/>
+          <w:lang w:eastAsia="en-US"/>
+        </w:rPr>
+        <w:t>which</w:t>
+      </w:r>
+      <w:proofErr w:type="gramEnd"/>
+      <w:r>
+        <w:rPr>
+          <w:rFonts w:ascii="Times New Roman" w:eastAsia="Times New Roman" w:hAnsi="Times New Roman" w:cs="Times New Roman"/>
+          <w:sz w:val="24"/>
+          <w:szCs w:val="24"/>
+          <w:lang w:eastAsia="en-US"/>
+        </w:rPr>
+        <w:t xml:space="preserve"> hot dog contains x ingredient, the vendor should be able to display the filtered menu. </w:t>
       </w:r>
     </w:p>
     <w:p>
@@ -4419,11 +4666,19 @@
                 <w:szCs w:val="24"/>
               </w:rPr>
             </w:pPr>
+            <w:proofErr w:type="spellStart"/>
             <w:r>
               <w:rPr>
                 <w:rFonts w:ascii="Times New Roman" w:eastAsia="DengXian" w:hAnsi="Times New Roman" w:cs="Times New Roman"/>
               </w:rPr>
-              <w:t>BratSpot should be available for anyone to use</w:t>
+              <w:t>BratSpot</w:t>
+            </w:r>
+            <w:proofErr w:type="spellEnd"/>
+            <w:r>
+              <w:rPr>
+                <w:rFonts w:ascii="Times New Roman" w:eastAsia="DengXian" w:hAnsi="Times New Roman" w:cs="Times New Roman"/>
+              </w:rPr>
+              <w:t xml:space="preserve"> should be available for anyone to use</w:t>
             </w:r>
           </w:p>
         </w:tc>
@@ -4639,13 +4894,23 @@
                 <w:szCs w:val="24"/>
               </w:rPr>
             </w:pPr>
+            <w:proofErr w:type="spellStart"/>
             <w:r>
               <w:rPr>
                 <w:rFonts w:ascii="Times New Roman" w:eastAsia="DengXian" w:hAnsi="Times New Roman" w:cs="Times New Roman"/>
                 <w:sz w:val="24"/>
                 <w:szCs w:val="24"/>
               </w:rPr>
-              <w:t>BratSpot will allow customers to input customized orders through a menu.</w:t>
+              <w:t>BratSpot</w:t>
+            </w:r>
+            <w:proofErr w:type="spellEnd"/>
+            <w:r>
+              <w:rPr>
+                <w:rFonts w:ascii="Times New Roman" w:eastAsia="DengXian" w:hAnsi="Times New Roman" w:cs="Times New Roman"/>
+                <w:sz w:val="24"/>
+                <w:szCs w:val="24"/>
+              </w:rPr>
+              <w:t xml:space="preserve"> will allow customers to input customized orders through a menu.</w:t>
             </w:r>
           </w:p>
         </w:tc>
@@ -4718,13 +4983,23 @@
                 <w:szCs w:val="24"/>
               </w:rPr>
             </w:pPr>
+            <w:proofErr w:type="spellStart"/>
             <w:r>
               <w:rPr>
                 <w:rFonts w:ascii="Times New Roman" w:eastAsia="DengXian" w:hAnsi="Times New Roman" w:cs="Times New Roman"/>
                 <w:sz w:val="24"/>
                 <w:szCs w:val="24"/>
               </w:rPr>
-              <w:t>BratSpot will take customized ingredients and allergy information into account to filter out redundancy for the end user and improve the ordering process.</w:t>
+              <w:t>BratSpot</w:t>
+            </w:r>
+            <w:proofErr w:type="spellEnd"/>
+            <w:r>
+              <w:rPr>
+                <w:rFonts w:ascii="Times New Roman" w:eastAsia="DengXian" w:hAnsi="Times New Roman" w:cs="Times New Roman"/>
+                <w:sz w:val="24"/>
+                <w:szCs w:val="24"/>
+              </w:rPr>
+              <w:t xml:space="preserve"> will take customized ingredients and allergy information into account to filter out redundancy for the end user and improve the ordering process.</w:t>
             </w:r>
           </w:p>
         </w:tc>
@@ -4796,13 +5071,23 @@
                 <w:szCs w:val="24"/>
               </w:rPr>
             </w:pPr>
+            <w:proofErr w:type="spellStart"/>
             <w:r>
               <w:rPr>
                 <w:rFonts w:ascii="Times New Roman" w:eastAsia="DengXian" w:hAnsi="Times New Roman" w:cs="Times New Roman"/>
                 <w:sz w:val="24"/>
                 <w:szCs w:val="24"/>
               </w:rPr>
-              <w:t>BratSpot’s menu will display quantities of items on the vendor side with alerts on low items, so that regardless of the automatic ordering vendors will be apprised of low stock.</w:t>
+              <w:t>BratSpot’s</w:t>
+            </w:r>
+            <w:proofErr w:type="spellEnd"/>
+            <w:r>
+              <w:rPr>
+                <w:rFonts w:ascii="Times New Roman" w:eastAsia="DengXian" w:hAnsi="Times New Roman" w:cs="Times New Roman"/>
+                <w:sz w:val="24"/>
+                <w:szCs w:val="24"/>
+              </w:rPr>
+              <w:t xml:space="preserve"> menu will display quantities of items on the vendor side with alerts on low items, so that regardless of the automatic ordering vendors will be apprised of low stock.</w:t>
             </w:r>
           </w:p>
         </w:tc>
@@ -5032,7 +5317,25 @@
                 <w:sz w:val="24"/>
                 <w:szCs w:val="24"/>
               </w:rPr>
-              <w:t>When quantities of stocked items reach a low threshold, BratSpot should automatically order more</w:t>
+              <w:t xml:space="preserve">When quantities of stocked items reach a low threshold, </w:t>
+            </w:r>
+            <w:proofErr w:type="spellStart"/>
+            <w:r>
+              <w:rPr>
+                <w:rFonts w:ascii="Times New Roman" w:eastAsia="DengXian" w:hAnsi="Times New Roman" w:cs="Times New Roman"/>
+                <w:sz w:val="24"/>
+                <w:szCs w:val="24"/>
+              </w:rPr>
+              <w:t>BratSpot</w:t>
+            </w:r>
+            <w:proofErr w:type="spellEnd"/>
+            <w:r>
+              <w:rPr>
+                <w:rFonts w:ascii="Times New Roman" w:eastAsia="DengXian" w:hAnsi="Times New Roman" w:cs="Times New Roman"/>
+                <w:sz w:val="24"/>
+                <w:szCs w:val="24"/>
+              </w:rPr>
+              <w:t xml:space="preserve"> should automatically order more</w:t>
             </w:r>
           </w:p>
         </w:tc>
@@ -5113,7 +5416,25 @@
                 <w:sz w:val="24"/>
                 <w:szCs w:val="24"/>
               </w:rPr>
-              <w:t>Once new items have arrived, BratSpot will add them to the inventory database</w:t>
+              <w:t xml:space="preserve">Once new items have arrived, </w:t>
+            </w:r>
+            <w:proofErr w:type="spellStart"/>
+            <w:r>
+              <w:rPr>
+                <w:rFonts w:ascii="Times New Roman" w:eastAsia="DengXian" w:hAnsi="Times New Roman" w:cs="Times New Roman"/>
+                <w:sz w:val="24"/>
+                <w:szCs w:val="24"/>
+              </w:rPr>
+              <w:t>BratSpot</w:t>
+            </w:r>
+            <w:proofErr w:type="spellEnd"/>
+            <w:r>
+              <w:rPr>
+                <w:rFonts w:ascii="Times New Roman" w:eastAsia="DengXian" w:hAnsi="Times New Roman" w:cs="Times New Roman"/>
+                <w:sz w:val="24"/>
+                <w:szCs w:val="24"/>
+              </w:rPr>
+              <w:t xml:space="preserve"> will add them to the inventory database</w:t>
             </w:r>
           </w:p>
         </w:tc>
@@ -5194,7 +5515,25 @@
                 <w:sz w:val="24"/>
                 <w:szCs w:val="24"/>
               </w:rPr>
-              <w:t>When a customer makes an order, BratSpot will send the custom order to the vendor</w:t>
+              <w:t xml:space="preserve">When a customer makes an order, </w:t>
+            </w:r>
+            <w:proofErr w:type="spellStart"/>
+            <w:r>
+              <w:rPr>
+                <w:rFonts w:ascii="Times New Roman" w:eastAsia="DengXian" w:hAnsi="Times New Roman" w:cs="Times New Roman"/>
+                <w:sz w:val="24"/>
+                <w:szCs w:val="24"/>
+              </w:rPr>
+              <w:t>BratSpot</w:t>
+            </w:r>
+            <w:proofErr w:type="spellEnd"/>
+            <w:r>
+              <w:rPr>
+                <w:rFonts w:ascii="Times New Roman" w:eastAsia="DengXian" w:hAnsi="Times New Roman" w:cs="Times New Roman"/>
+                <w:sz w:val="24"/>
+                <w:szCs w:val="24"/>
+              </w:rPr>
+              <w:t xml:space="preserve"> will send the custom order to the vendor</w:t>
             </w:r>
           </w:p>
         </w:tc>
@@ -5275,7 +5614,25 @@
                 <w:sz w:val="24"/>
                 <w:szCs w:val="24"/>
               </w:rPr>
-              <w:t>When a customer makes an order, BratSpot will store the data in a database for later viewing</w:t>
+              <w:t xml:space="preserve">When a customer makes an order, </w:t>
+            </w:r>
+            <w:proofErr w:type="spellStart"/>
+            <w:r>
+              <w:rPr>
+                <w:rFonts w:ascii="Times New Roman" w:eastAsia="DengXian" w:hAnsi="Times New Roman" w:cs="Times New Roman"/>
+                <w:sz w:val="24"/>
+                <w:szCs w:val="24"/>
+              </w:rPr>
+              <w:t>BratSpot</w:t>
+            </w:r>
+            <w:proofErr w:type="spellEnd"/>
+            <w:r>
+              <w:rPr>
+                <w:rFonts w:ascii="Times New Roman" w:eastAsia="DengXian" w:hAnsi="Times New Roman" w:cs="Times New Roman"/>
+                <w:sz w:val="24"/>
+                <w:szCs w:val="24"/>
+              </w:rPr>
+              <w:t xml:space="preserve"> will store the data in a database for later viewing</w:t>
             </w:r>
           </w:p>
         </w:tc>
@@ -5576,13 +5933,23 @@
                 <w:szCs w:val="24"/>
               </w:rPr>
             </w:pPr>
+            <w:proofErr w:type="spellStart"/>
             <w:r>
               <w:rPr>
                 <w:rFonts w:ascii="Times New Roman" w:eastAsia="DengXian" w:hAnsi="Times New Roman" w:cs="Times New Roman"/>
                 <w:sz w:val="24"/>
                 <w:szCs w:val="24"/>
               </w:rPr>
-              <w:t>BratSpot will either email or text the vendor a verification code to prove their identity.</w:t>
+              <w:t>BratSpot</w:t>
+            </w:r>
+            <w:proofErr w:type="spellEnd"/>
+            <w:r>
+              <w:rPr>
+                <w:rFonts w:ascii="Times New Roman" w:eastAsia="DengXian" w:hAnsi="Times New Roman" w:cs="Times New Roman"/>
+                <w:sz w:val="24"/>
+                <w:szCs w:val="24"/>
+              </w:rPr>
+              <w:t xml:space="preserve"> will either email or text the vendor a verification code to prove their identity.</w:t>
             </w:r>
           </w:p>
         </w:tc>
@@ -5654,13 +6021,23 @@
                 <w:szCs w:val="24"/>
               </w:rPr>
             </w:pPr>
+            <w:proofErr w:type="spellStart"/>
             <w:r>
               <w:rPr>
                 <w:rFonts w:ascii="Times New Roman" w:eastAsia="DengXian" w:hAnsi="Times New Roman" w:cs="Times New Roman"/>
                 <w:sz w:val="24"/>
                 <w:szCs w:val="24"/>
               </w:rPr>
-              <w:t>BratSpot will require username and password to create an account.</w:t>
+              <w:t>BratSpot</w:t>
+            </w:r>
+            <w:proofErr w:type="spellEnd"/>
+            <w:r>
+              <w:rPr>
+                <w:rFonts w:ascii="Times New Roman" w:eastAsia="DengXian" w:hAnsi="Times New Roman" w:cs="Times New Roman"/>
+                <w:sz w:val="24"/>
+                <w:szCs w:val="24"/>
+              </w:rPr>
+              <w:t xml:space="preserve"> will require username and password to create an account.</w:t>
             </w:r>
           </w:p>
         </w:tc>
@@ -5728,13 +6105,23 @@
                 <w:szCs w:val="24"/>
               </w:rPr>
             </w:pPr>
+            <w:proofErr w:type="spellStart"/>
             <w:r>
               <w:rPr>
                 <w:rFonts w:ascii="Times New Roman" w:hAnsi="Times New Roman" w:cs="Times New Roman"/>
                 <w:sz w:val="24"/>
                 <w:szCs w:val="24"/>
               </w:rPr>
-              <w:t>BratSpot should not allow login unless correct username and password are provided.</w:t>
+              <w:t>BratSpot</w:t>
+            </w:r>
+            <w:proofErr w:type="spellEnd"/>
+            <w:r>
+              <w:rPr>
+                <w:rFonts w:ascii="Times New Roman" w:hAnsi="Times New Roman" w:cs="Times New Roman"/>
+                <w:sz w:val="24"/>
+                <w:szCs w:val="24"/>
+              </w:rPr>
+              <w:t xml:space="preserve"> should not allow login unless correct username and password are provided.</w:t>
             </w:r>
           </w:p>
         </w:tc>
@@ -5824,7 +6211,25 @@
                 <w:sz w:val="24"/>
                 <w:szCs w:val="24"/>
               </w:rPr>
-              <w:t>The BratSpot app should have bug fixes and maintenance updates regularly.</w:t>
+              <w:t xml:space="preserve">The </w:t>
+            </w:r>
+            <w:proofErr w:type="spellStart"/>
+            <w:r>
+              <w:rPr>
+                <w:rFonts w:ascii="Times New Roman" w:hAnsi="Times New Roman" w:cs="Times New Roman"/>
+                <w:sz w:val="24"/>
+                <w:szCs w:val="24"/>
+              </w:rPr>
+              <w:t>BratSpot</w:t>
+            </w:r>
+            <w:proofErr w:type="spellEnd"/>
+            <w:r>
+              <w:rPr>
+                <w:rFonts w:ascii="Times New Roman" w:hAnsi="Times New Roman" w:cs="Times New Roman"/>
+                <w:sz w:val="24"/>
+                <w:szCs w:val="24"/>
+              </w:rPr>
+              <w:t xml:space="preserve"> app should have bug fixes and maintenance updates regularly.</w:t>
             </w:r>
           </w:p>
         </w:tc>
@@ -5896,13 +6301,23 @@
                 <w:szCs w:val="24"/>
               </w:rPr>
             </w:pPr>
+            <w:proofErr w:type="spellStart"/>
             <w:r>
               <w:rPr>
                 <w:rFonts w:ascii="Times New Roman" w:hAnsi="Times New Roman" w:cs="Times New Roman"/>
                 <w:sz w:val="24"/>
                 <w:szCs w:val="24"/>
               </w:rPr>
-              <w:t>BratSpot should be able to be used on multiple mobile platforms like Apple, Android, etc.</w:t>
+              <w:t>BratSpot</w:t>
+            </w:r>
+            <w:proofErr w:type="spellEnd"/>
+            <w:r>
+              <w:rPr>
+                <w:rFonts w:ascii="Times New Roman" w:hAnsi="Times New Roman" w:cs="Times New Roman"/>
+                <w:sz w:val="24"/>
+                <w:szCs w:val="24"/>
+              </w:rPr>
+              <w:t xml:space="preserve"> should be able to be used on multiple mobile platforms like Apple, Android, etc.</w:t>
             </w:r>
           </w:p>
         </w:tc>
@@ -5986,13 +6401,23 @@
                 <w:szCs w:val="24"/>
               </w:rPr>
             </w:pPr>
+            <w:proofErr w:type="spellStart"/>
             <w:r>
               <w:rPr>
                 <w:rFonts w:ascii="Times New Roman" w:hAnsi="Times New Roman" w:cs="Times New Roman"/>
                 <w:sz w:val="24"/>
                 <w:szCs w:val="24"/>
               </w:rPr>
-              <w:t>BratSpot shouldn’t use a lot of storage on mobile devices.</w:t>
+              <w:t>BratSpot</w:t>
+            </w:r>
+            <w:proofErr w:type="spellEnd"/>
+            <w:r>
+              <w:rPr>
+                <w:rFonts w:ascii="Times New Roman" w:hAnsi="Times New Roman" w:cs="Times New Roman"/>
+                <w:sz w:val="24"/>
+                <w:szCs w:val="24"/>
+              </w:rPr>
+              <w:t xml:space="preserve"> shouldn’t use a lot of storage on mobile devices.</w:t>
             </w:r>
           </w:p>
         </w:tc>
@@ -6287,7 +6712,47 @@
           <w:sz w:val="24"/>
           <w:szCs w:val="24"/>
         </w:rPr>
-        <w:t xml:space="preserve"> – As the application will have user logins and passwords, the data should be encrypted. The data about which products are selling more or less should also be encrypted for market security. Therefore, the application will encrypt data using the bcrypt module, which will enable SHA-256 encryption for the passwords and files.</w:t>
+        <w:t xml:space="preserve"> – As the application will have user logins and passwords, the data should be encrypted. The data about which products are selling </w:t>
+      </w:r>
+      <w:proofErr w:type="gramStart"/>
+      <w:r>
+        <w:rPr>
+          <w:rFonts w:ascii="Times New Roman" w:hAnsi="Times New Roman" w:cs="Times New Roman"/>
+          <w:color w:val="000000"/>
+          <w:sz w:val="24"/>
+          <w:szCs w:val="24"/>
+        </w:rPr>
+        <w:t>more or less should</w:t>
+      </w:r>
+      <w:proofErr w:type="gramEnd"/>
+      <w:r>
+        <w:rPr>
+          <w:rFonts w:ascii="Times New Roman" w:hAnsi="Times New Roman" w:cs="Times New Roman"/>
+          <w:color w:val="000000"/>
+          <w:sz w:val="24"/>
+          <w:szCs w:val="24"/>
+        </w:rPr>
+        <w:t xml:space="preserve"> also be encrypted for market security. Therefore, the application will encrypt data using the </w:t>
+      </w:r>
+      <w:proofErr w:type="spellStart"/>
+      <w:r>
+        <w:rPr>
+          <w:rFonts w:ascii="Times New Roman" w:hAnsi="Times New Roman" w:cs="Times New Roman"/>
+          <w:color w:val="000000"/>
+          <w:sz w:val="24"/>
+          <w:szCs w:val="24"/>
+        </w:rPr>
+        <w:t>bcrypt</w:t>
+      </w:r>
+      <w:proofErr w:type="spellEnd"/>
+      <w:r>
+        <w:rPr>
+          <w:rFonts w:ascii="Times New Roman" w:hAnsi="Times New Roman" w:cs="Times New Roman"/>
+          <w:color w:val="000000"/>
+          <w:sz w:val="24"/>
+          <w:szCs w:val="24"/>
+        </w:rPr>
+        <w:t xml:space="preserve"> module, which will enable SHA-256 encryption for the passwords and files.</w:t>
       </w:r>
     </w:p>
     <w:p>
@@ -6341,7 +6806,27 @@
           <w:sz w:val="24"/>
           <w:szCs w:val="24"/>
         </w:rPr>
-        <w:t xml:space="preserve"> – Because of the aforementioned data vulnerability, the network will also have security measures in place to prevent data theft or loss. The application and its server will run on a VPN, and the network will be segmented to ensure accurate traffic is allowed access to the application data.</w:t>
+        <w:t xml:space="preserve"> – Because of the </w:t>
+      </w:r>
+      <w:proofErr w:type="gramStart"/>
+      <w:r>
+        <w:rPr>
+          <w:rFonts w:ascii="Times New Roman" w:hAnsi="Times New Roman" w:cs="Times New Roman"/>
+          <w:color w:val="000000"/>
+          <w:sz w:val="24"/>
+          <w:szCs w:val="24"/>
+        </w:rPr>
+        <w:t>aforementioned data</w:t>
+      </w:r>
+      <w:proofErr w:type="gramEnd"/>
+      <w:r>
+        <w:rPr>
+          <w:rFonts w:ascii="Times New Roman" w:hAnsi="Times New Roman" w:cs="Times New Roman"/>
+          <w:color w:val="000000"/>
+          <w:sz w:val="24"/>
+          <w:szCs w:val="24"/>
+        </w:rPr>
+        <w:t xml:space="preserve"> vulnerability, the network will also have security measures in place to prevent data theft or loss. The application and its server will run on a VPN, and the network will be segmented to ensure accurate traffic is allowed access to the application data.</w:t>
       </w:r>
     </w:p>
     <w:p>
@@ -6490,6 +6975,7 @@
           <w:szCs w:val="24"/>
         </w:rPr>
       </w:pPr>
+      <w:proofErr w:type="spellStart"/>
       <w:r>
         <w:rPr>
           <w:rFonts w:ascii="Times New Roman" w:hAnsi="Times New Roman" w:cs="Times New Roman"/>
@@ -6512,7 +6998,16 @@
           <w:sz w:val="24"/>
           <w:szCs w:val="24"/>
         </w:rPr>
-        <w:t xml:space="preserve">pot will use wi-fi and cellular data to keep connection to the </w:t>
+        <w:t>pot</w:t>
+      </w:r>
+      <w:proofErr w:type="spellEnd"/>
+      <w:r>
+        <w:rPr>
+          <w:rFonts w:ascii="Times New Roman" w:hAnsi="Times New Roman" w:cs="Times New Roman"/>
+          <w:sz w:val="24"/>
+          <w:szCs w:val="24"/>
+        </w:rPr>
+        <w:t xml:space="preserve"> will use wi-fi and cellular data to keep connection to the </w:t>
       </w:r>
       <w:r>
         <w:rPr>
@@ -6562,7 +7057,16 @@
           <w:sz w:val="24"/>
           <w:szCs w:val="24"/>
         </w:rPr>
-        <w:t>To allow users to order at the point of sale, Brat</w:t>
+        <w:t xml:space="preserve">To allow users to order at the point of sale, </w:t>
+      </w:r>
+      <w:proofErr w:type="spellStart"/>
+      <w:r>
+        <w:rPr>
+          <w:rFonts w:ascii="Times New Roman" w:hAnsi="Times New Roman" w:cs="Times New Roman"/>
+          <w:sz w:val="24"/>
+          <w:szCs w:val="24"/>
+        </w:rPr>
+        <w:t>Brat</w:t>
       </w:r>
       <w:r>
         <w:rPr>
@@ -6578,7 +7082,16 @@
           <w:sz w:val="24"/>
           <w:szCs w:val="24"/>
         </w:rPr>
-        <w:t xml:space="preserve">pot will use touchscreen devices like tablets and smart phones. </w:t>
+        <w:t>pot</w:t>
+      </w:r>
+      <w:proofErr w:type="spellEnd"/>
+      <w:r>
+        <w:rPr>
+          <w:rFonts w:ascii="Times New Roman" w:hAnsi="Times New Roman" w:cs="Times New Roman"/>
+          <w:sz w:val="24"/>
+          <w:szCs w:val="24"/>
+        </w:rPr>
+        <w:t xml:space="preserve"> will use touchscreen devices like tablets and smart phones. </w:t>
       </w:r>
       <w:r>
         <w:rPr>
@@ -6649,7 +7162,23 @@
           <w:rFonts w:ascii="Times New Roman" w:eastAsiaTheme="minorHAnsi" w:hAnsi="Times New Roman" w:cs="Times New Roman"/>
           <w:lang w:eastAsia="en-US"/>
         </w:rPr>
-        <w:t>Navigating the app will be through the use of the touch screen devices the app will run on.</w:t>
+        <w:t xml:space="preserve">Navigating the app will be </w:t>
+      </w:r>
+      <w:proofErr w:type="gramStart"/>
+      <w:r>
+        <w:rPr>
+          <w:rFonts w:ascii="Times New Roman" w:eastAsiaTheme="minorHAnsi" w:hAnsi="Times New Roman" w:cs="Times New Roman"/>
+          <w:lang w:eastAsia="en-US"/>
+        </w:rPr>
+        <w:t>through the use of</w:t>
+      </w:r>
+      <w:proofErr w:type="gramEnd"/>
+      <w:r>
+        <w:rPr>
+          <w:rFonts w:ascii="Times New Roman" w:eastAsiaTheme="minorHAnsi" w:hAnsi="Times New Roman" w:cs="Times New Roman"/>
+          <w:lang w:eastAsia="en-US"/>
+        </w:rPr>
+        <w:t xml:space="preserve"> the touch screen devices the app will run on.</w:t>
       </w:r>
       <w:r>
         <w:rPr>
@@ -7052,10 +7581,207 @@
     <w:p>
       <w:pPr>
         <w:pStyle w:val="ListParagraph"/>
+        <w:numPr>
+          <w:ilvl w:val="1"/>
+          <w:numId w:val="21"/>
+        </w:numPr>
         <w:spacing w:after="0" w:line="240" w:lineRule="auto"/>
-        <w:ind w:left="792"/>
-        <w:rPr>
-          <w:rFonts w:ascii="Times New Roman" w:hAnsi="Times New Roman" w:cs="Times New Roman"/>
+        <w:rPr>
+          <w:rFonts w:ascii="Times New Roman" w:hAnsi="Times New Roman" w:cs="Times New Roman"/>
+          <w:b/>
+          <w:bCs/>
+          <w:sz w:val="24"/>
+          <w:szCs w:val="24"/>
+        </w:rPr>
+      </w:pPr>
+      <w:r>
+        <w:rPr>
+          <w:rFonts w:ascii="Times New Roman" w:hAnsi="Times New Roman" w:cs="Times New Roman"/>
+          <w:b/>
+          <w:bCs/>
+          <w:sz w:val="24"/>
+          <w:szCs w:val="24"/>
+        </w:rPr>
+        <w:lastRenderedPageBreak/>
+        <w:t>Architecture</w:t>
+      </w:r>
+    </w:p>
+    <w:p>
+      <w:pPr>
+        <w:pStyle w:val="ListParagraph"/>
+        <w:numPr>
+          <w:ilvl w:val="2"/>
+          <w:numId w:val="21"/>
+        </w:numPr>
+        <w:spacing w:after="0" w:line="240" w:lineRule="auto"/>
+        <w:rPr>
+          <w:rFonts w:ascii="Times New Roman" w:hAnsi="Times New Roman" w:cs="Times New Roman"/>
+          <w:sz w:val="24"/>
+          <w:szCs w:val="24"/>
+        </w:rPr>
+      </w:pPr>
+      <w:r>
+        <w:rPr>
+          <w:rFonts w:ascii="Times New Roman" w:hAnsi="Times New Roman" w:cs="Times New Roman"/>
+          <w:sz w:val="24"/>
+          <w:szCs w:val="24"/>
+        </w:rPr>
+        <w:t xml:space="preserve">We already have some existing programs for the original version of </w:t>
+      </w:r>
+      <w:proofErr w:type="spellStart"/>
+      <w:r>
+        <w:rPr>
+          <w:rFonts w:ascii="Times New Roman" w:hAnsi="Times New Roman" w:cs="Times New Roman"/>
+          <w:sz w:val="24"/>
+          <w:szCs w:val="24"/>
+        </w:rPr>
+        <w:t>BratSpot</w:t>
+      </w:r>
+      <w:proofErr w:type="spellEnd"/>
+      <w:r>
+        <w:rPr>
+          <w:rFonts w:ascii="Times New Roman" w:hAnsi="Times New Roman" w:cs="Times New Roman"/>
+          <w:sz w:val="24"/>
+          <w:szCs w:val="24"/>
+        </w:rPr>
+        <w:t xml:space="preserve"> that give us an outline for the program. We will just be adding upgrades to existing features along with some UI improvements and additions as well as some stuff on the back end that will keep track of more user data</w:t>
+      </w:r>
+      <w:r>
+        <w:rPr>
+          <w:rFonts w:ascii="Times New Roman" w:hAnsi="Times New Roman" w:cs="Times New Roman"/>
+          <w:sz w:val="24"/>
+          <w:szCs w:val="24"/>
+        </w:rPr>
+        <w:t>.</w:t>
+      </w:r>
+    </w:p>
+    <w:p>
+      <w:pPr>
+        <w:pStyle w:val="ListParagraph"/>
+        <w:numPr>
+          <w:ilvl w:val="1"/>
+          <w:numId w:val="21"/>
+        </w:numPr>
+        <w:spacing w:after="0" w:line="240" w:lineRule="auto"/>
+        <w:rPr>
+          <w:rFonts w:ascii="Times New Roman" w:hAnsi="Times New Roman" w:cs="Times New Roman"/>
+          <w:b/>
+          <w:bCs/>
+          <w:sz w:val="24"/>
+          <w:szCs w:val="24"/>
+        </w:rPr>
+      </w:pPr>
+      <w:r>
+        <w:rPr>
+          <w:rFonts w:ascii="Times New Roman" w:hAnsi="Times New Roman" w:cs="Times New Roman"/>
+          <w:b/>
+          <w:bCs/>
+          <w:sz w:val="24"/>
+          <w:szCs w:val="24"/>
+        </w:rPr>
+        <w:t>Database</w:t>
+      </w:r>
+    </w:p>
+    <w:p>
+      <w:pPr>
+        <w:pStyle w:val="ListParagraph"/>
+        <w:numPr>
+          <w:ilvl w:val="2"/>
+          <w:numId w:val="21"/>
+        </w:numPr>
+        <w:spacing w:after="0" w:line="240" w:lineRule="auto"/>
+        <w:rPr>
+          <w:rFonts w:ascii="Times New Roman" w:hAnsi="Times New Roman" w:cs="Times New Roman"/>
+          <w:sz w:val="24"/>
+          <w:szCs w:val="24"/>
+        </w:rPr>
+      </w:pPr>
+      <w:r>
+        <w:rPr>
+          <w:rFonts w:ascii="Times New Roman" w:hAnsi="Times New Roman" w:cs="Times New Roman"/>
+          <w:sz w:val="24"/>
+          <w:szCs w:val="24"/>
+        </w:rPr>
+        <w:t xml:space="preserve">We should have a database that stores user accounts and their purchases and average totals so we can find out statistics about our users. Knowing statistics about our users will help us decide what products are popular and therefore what to stock up </w:t>
+      </w:r>
+      <w:proofErr w:type="gramStart"/>
+      <w:r>
+        <w:rPr>
+          <w:rFonts w:ascii="Times New Roman" w:hAnsi="Times New Roman" w:cs="Times New Roman"/>
+          <w:sz w:val="24"/>
+          <w:szCs w:val="24"/>
+        </w:rPr>
+        <w:t>more or less on</w:t>
+      </w:r>
+      <w:proofErr w:type="gramEnd"/>
+      <w:r>
+        <w:rPr>
+          <w:rFonts w:ascii="Times New Roman" w:hAnsi="Times New Roman" w:cs="Times New Roman"/>
+          <w:sz w:val="24"/>
+          <w:szCs w:val="24"/>
+        </w:rPr>
+        <w:t>, and how much users spend.</w:t>
+      </w:r>
+      <w:r>
+        <w:rPr>
+          <w:rFonts w:ascii="Times New Roman" w:hAnsi="Times New Roman" w:cs="Times New Roman"/>
+          <w:sz w:val="24"/>
+          <w:szCs w:val="24"/>
+        </w:rPr>
+        <w:t xml:space="preserve"> </w:t>
+      </w:r>
+      <w:r>
+        <w:rPr>
+          <w:rFonts w:ascii="Times New Roman" w:hAnsi="Times New Roman" w:cs="Times New Roman"/>
+          <w:sz w:val="24"/>
+          <w:szCs w:val="24"/>
+        </w:rPr>
+        <w:t>Users should not be able to access this database, only their own data.</w:t>
+      </w:r>
+    </w:p>
+    <w:p>
+      <w:pPr>
+        <w:spacing w:after="0" w:line="240" w:lineRule="auto"/>
+        <w:rPr>
+          <w:rFonts w:ascii="Times New Roman" w:hAnsi="Times New Roman" w:cs="Times New Roman"/>
+          <w:b/>
+          <w:bCs/>
+          <w:sz w:val="24"/>
+          <w:szCs w:val="24"/>
+        </w:rPr>
+      </w:pPr>
+    </w:p>
+    <w:p>
+      <w:pPr>
+        <w:spacing w:after="0" w:line="240" w:lineRule="auto"/>
+        <w:rPr>
+          <w:rFonts w:ascii="Times New Roman" w:hAnsi="Times New Roman" w:cs="Times New Roman"/>
+          <w:b/>
+          <w:bCs/>
+          <w:sz w:val="24"/>
+          <w:szCs w:val="24"/>
+        </w:rPr>
+      </w:pPr>
+      <w:r>
+        <w:rPr>
+          <w:rFonts w:ascii="Times New Roman" w:hAnsi="Times New Roman" w:cs="Times New Roman"/>
+          <w:b/>
+          <w:bCs/>
+          <w:sz w:val="24"/>
+          <w:szCs w:val="24"/>
+        </w:rPr>
+        <w:t>(Missing sections 6.6. Top-Level Classes and 6.7 Data Flow and States sections for now)</w:t>
+      </w:r>
+    </w:p>
+    <w:p>
+      <w:pPr>
+        <w:spacing w:after="0" w:line="240" w:lineRule="auto"/>
+        <w:rPr>
+          <w:rFonts w:ascii="Times New Roman" w:hAnsi="Times New Roman" w:cs="Times New Roman"/>
+          <w:b/>
+          <w:bCs/>
+          <w:sz w:val="24"/>
+          <w:szCs w:val="24"/>
         </w:rPr>
       </w:pPr>
     </w:p>

</xml_diff>

<commit_message>
Added additional UI for reading information from the database
</commit_message>
<xml_diff>
--- a/Software_Requirements_Specification.docx
+++ b/Software_Requirements_Specification.docx
@@ -4,54 +4,31 @@
   <w:body>
     <w:p>
       <w:pPr>
-        <w:pStyle w:val="Heading1"/>
-        <w:rPr>
-          <w:rFonts w:ascii="Times New Roman" w:hAnsi="Times New Roman" w:cs="Times New Roman"/>
-          <w:b/>
-          <w:bCs/>
-          <w:color w:val="000000" w:themeColor="text1"/>
-        </w:rPr>
-      </w:pPr>
-      <w:r>
-        <w:rPr>
-          <w:rFonts w:ascii="Times New Roman" w:hAnsi="Times New Roman" w:cs="Times New Roman"/>
-          <w:b/>
-          <w:bCs/>
-          <w:color w:val="000000" w:themeColor="text1"/>
-        </w:rPr>
-        <w:t>[Project Logo (optional)]</w:t>
-      </w:r>
-    </w:p>
-    <w:p>
-      <w:pPr>
-        <w:rPr>
-          <w:rFonts w:ascii="Times New Roman" w:hAnsi="Times New Roman" w:cs="Times New Roman"/>
-        </w:rPr>
-      </w:pPr>
-    </w:p>
-    <w:p>
-      <w:pPr>
-        <w:rPr>
-          <w:rFonts w:ascii="Times New Roman" w:hAnsi="Times New Roman" w:cs="Times New Roman"/>
-        </w:rPr>
-      </w:pPr>
-    </w:p>
-    <w:p>
-      <w:pPr>
-        <w:rPr>
-          <w:rFonts w:ascii="Times New Roman" w:hAnsi="Times New Roman" w:cs="Times New Roman"/>
-        </w:rPr>
-      </w:pPr>
-    </w:p>
-    <w:p>
-      <w:pPr>
-        <w:rPr>
-          <w:rFonts w:ascii="Times New Roman" w:hAnsi="Times New Roman" w:cs="Times New Roman"/>
-        </w:rPr>
-      </w:pPr>
-    </w:p>
-    <w:p>
-      <w:pPr>
+        <w:spacing w:after="0"/>
+        <w:rPr>
+          <w:rFonts w:ascii="Times New Roman" w:hAnsi="Times New Roman" w:cs="Times New Roman"/>
+        </w:rPr>
+      </w:pPr>
+    </w:p>
+    <w:p>
+      <w:pPr>
+        <w:spacing w:after="0"/>
+        <w:rPr>
+          <w:rFonts w:ascii="Times New Roman" w:hAnsi="Times New Roman" w:cs="Times New Roman"/>
+        </w:rPr>
+      </w:pPr>
+    </w:p>
+    <w:p>
+      <w:pPr>
+        <w:spacing w:after="0"/>
+        <w:rPr>
+          <w:rFonts w:ascii="Times New Roman" w:hAnsi="Times New Roman" w:cs="Times New Roman"/>
+        </w:rPr>
+      </w:pPr>
+    </w:p>
+    <w:p>
+      <w:pPr>
+        <w:spacing w:after="0"/>
         <w:rPr>
           <w:rFonts w:ascii="Times New Roman" w:hAnsi="Times New Roman" w:cs="Times New Roman"/>
           <w:b/>
@@ -60,6 +37,7 @@
           <w:szCs w:val="52"/>
         </w:rPr>
       </w:pPr>
+      <w:proofErr w:type="spellStart"/>
       <w:r>
         <w:rPr>
           <w:rFonts w:ascii="Times New Roman" w:hAnsi="Times New Roman" w:cs="Times New Roman"/>
@@ -70,9 +48,11 @@
         </w:rPr>
         <w:t>BratSpot</w:t>
       </w:r>
-    </w:p>
-    <w:p>
-      <w:pPr>
+      <w:proofErr w:type="spellEnd"/>
+    </w:p>
+    <w:p>
+      <w:pPr>
+        <w:spacing w:after="0"/>
         <w:rPr>
           <w:rFonts w:ascii="Times New Roman" w:hAnsi="Times New Roman" w:cs="Times New Roman"/>
           <w:sz w:val="48"/>
@@ -82,6 +62,7 @@
     </w:p>
     <w:p>
       <w:pPr>
+        <w:spacing w:after="0"/>
         <w:rPr>
           <w:rFonts w:ascii="Times New Roman" w:hAnsi="Times New Roman" w:cs="Times New Roman"/>
           <w:b/>
@@ -103,6 +84,7 @@
     </w:p>
     <w:p>
       <w:pPr>
+        <w:spacing w:after="0"/>
         <w:jc w:val="center"/>
         <w:rPr>
           <w:rFonts w:ascii="Times New Roman" w:hAnsi="Times New Roman" w:cs="Times New Roman"/>
@@ -120,12 +102,9 @@
           <w:sz w:val="40"/>
           <w:szCs w:val="40"/>
         </w:rPr>
-        <w:t>Version #1</w:t>
-      </w:r>
-    </w:p>
-    <w:p>
-      <w:pPr>
-        <w:jc w:val="center"/>
+        <w:t>Version #</w:t>
+      </w:r>
+      <w:r>
         <w:rPr>
           <w:rFonts w:ascii="Times New Roman" w:hAnsi="Times New Roman" w:cs="Times New Roman"/>
           <w:b/>
@@ -133,10 +112,25 @@
           <w:sz w:val="40"/>
           <w:szCs w:val="40"/>
         </w:rPr>
-      </w:pPr>
-    </w:p>
-    <w:p>
-      <w:pPr>
+        <w:t>2</w:t>
+      </w:r>
+    </w:p>
+    <w:p>
+      <w:pPr>
+        <w:spacing w:after="0"/>
+        <w:jc w:val="center"/>
+        <w:rPr>
+          <w:rFonts w:ascii="Times New Roman" w:hAnsi="Times New Roman" w:cs="Times New Roman"/>
+          <w:b/>
+          <w:bCs/>
+          <w:sz w:val="40"/>
+          <w:szCs w:val="40"/>
+        </w:rPr>
+      </w:pPr>
+    </w:p>
+    <w:p>
+      <w:pPr>
+        <w:spacing w:after="0"/>
         <w:rPr>
           <w:rFonts w:ascii="Times New Roman" w:hAnsi="Times New Roman" w:cs="Times New Roman"/>
           <w:b/>
@@ -158,6 +152,7 @@
     </w:p>
     <w:p>
       <w:pPr>
+        <w:spacing w:after="0"/>
         <w:rPr>
           <w:rFonts w:ascii="Times New Roman" w:hAnsi="Times New Roman" w:cs="Times New Roman"/>
           <w:b/>
@@ -187,6 +182,7 @@
     </w:p>
     <w:p>
       <w:pPr>
+        <w:spacing w:after="0"/>
         <w:rPr>
           <w:rFonts w:ascii="Times New Roman" w:hAnsi="Times New Roman" w:cs="Times New Roman"/>
           <w:b/>
@@ -216,6 +212,7 @@
     </w:p>
     <w:p>
       <w:pPr>
+        <w:spacing w:after="0"/>
         <w:rPr>
           <w:rFonts w:ascii="Times New Roman" w:hAnsi="Times New Roman" w:cs="Times New Roman"/>
           <w:b/>
@@ -245,6 +242,7 @@
     </w:p>
     <w:p>
       <w:pPr>
+        <w:spacing w:after="0"/>
         <w:rPr>
           <w:rFonts w:ascii="Times New Roman" w:hAnsi="Times New Roman" w:cs="Times New Roman"/>
           <w:sz w:val="48"/>
@@ -254,6 +252,7 @@
     </w:p>
     <w:p>
       <w:pPr>
+        <w:spacing w:after="0"/>
         <w:rPr>
           <w:rFonts w:ascii="Times New Roman" w:hAnsi="Times New Roman" w:cs="Times New Roman"/>
           <w:sz w:val="48"/>
@@ -263,68 +262,173 @@
     </w:p>
     <w:p>
       <w:pPr>
-        <w:rPr>
-          <w:rFonts w:ascii="Times New Roman" w:hAnsi="Times New Roman" w:cs="Times New Roman"/>
-        </w:rPr>
-      </w:pPr>
-    </w:p>
-    <w:p>
-      <w:pPr>
-        <w:rPr>
-          <w:rFonts w:ascii="Times New Roman" w:hAnsi="Times New Roman" w:cs="Times New Roman"/>
-          <w:sz w:val="24"/>
-          <w:szCs w:val="24"/>
-        </w:rPr>
-      </w:pPr>
-    </w:p>
-    <w:p>
-      <w:pPr>
-        <w:rPr>
-          <w:rFonts w:ascii="Times New Roman" w:hAnsi="Times New Roman" w:cs="Times New Roman"/>
-          <w:sz w:val="24"/>
-          <w:szCs w:val="24"/>
-        </w:rPr>
-      </w:pPr>
-    </w:p>
-    <w:p>
-      <w:pPr>
-        <w:rPr>
-          <w:rFonts w:ascii="Times New Roman" w:hAnsi="Times New Roman" w:cs="Times New Roman"/>
-          <w:sz w:val="24"/>
-          <w:szCs w:val="24"/>
-        </w:rPr>
-      </w:pPr>
-    </w:p>
-    <w:p>
-      <w:pPr>
-        <w:rPr>
-          <w:rFonts w:ascii="Times New Roman" w:hAnsi="Times New Roman" w:cs="Times New Roman"/>
-          <w:sz w:val="24"/>
-          <w:szCs w:val="24"/>
-        </w:rPr>
-      </w:pPr>
-    </w:p>
-    <w:p>
-      <w:pPr>
-        <w:rPr>
-          <w:rFonts w:ascii="Times New Roman" w:hAnsi="Times New Roman" w:cs="Times New Roman"/>
-          <w:sz w:val="24"/>
-          <w:szCs w:val="24"/>
-        </w:rPr>
-      </w:pPr>
-    </w:p>
-    <w:p>
-      <w:pPr>
-        <w:spacing w:line="256" w:lineRule="auto"/>
-        <w:rPr>
-          <w:rFonts w:eastAsiaTheme="minorHAnsi"/>
-          <w:lang w:eastAsia="en-US"/>
-        </w:rPr>
-      </w:pPr>
-    </w:p>
-    <w:p>
-      <w:pPr>
-        <w:spacing w:line="256" w:lineRule="auto"/>
+        <w:spacing w:after="0"/>
+        <w:rPr>
+          <w:rFonts w:ascii="Times New Roman" w:hAnsi="Times New Roman" w:cs="Times New Roman"/>
+        </w:rPr>
+      </w:pPr>
+    </w:p>
+    <w:p>
+      <w:pPr>
+        <w:spacing w:after="0"/>
+        <w:rPr>
+          <w:rFonts w:ascii="Times New Roman" w:hAnsi="Times New Roman" w:cs="Times New Roman"/>
+          <w:sz w:val="24"/>
+          <w:szCs w:val="24"/>
+        </w:rPr>
+      </w:pPr>
+    </w:p>
+    <w:p>
+      <w:pPr>
+        <w:spacing w:after="0"/>
+        <w:rPr>
+          <w:rFonts w:ascii="Times New Roman" w:hAnsi="Times New Roman" w:cs="Times New Roman"/>
+          <w:sz w:val="24"/>
+          <w:szCs w:val="24"/>
+        </w:rPr>
+      </w:pPr>
+    </w:p>
+    <w:p>
+      <w:pPr>
+        <w:spacing w:after="0"/>
+        <w:rPr>
+          <w:rFonts w:ascii="Times New Roman" w:hAnsi="Times New Roman" w:cs="Times New Roman"/>
+          <w:sz w:val="24"/>
+          <w:szCs w:val="24"/>
+        </w:rPr>
+      </w:pPr>
+    </w:p>
+    <w:p>
+      <w:pPr>
+        <w:spacing w:after="0"/>
+        <w:rPr>
+          <w:rFonts w:ascii="Times New Roman" w:hAnsi="Times New Roman" w:cs="Times New Roman"/>
+          <w:sz w:val="24"/>
+          <w:szCs w:val="24"/>
+        </w:rPr>
+      </w:pPr>
+    </w:p>
+    <w:p>
+      <w:pPr>
+        <w:spacing w:after="0"/>
+        <w:rPr>
+          <w:rFonts w:ascii="Times New Roman" w:hAnsi="Times New Roman" w:cs="Times New Roman"/>
+          <w:sz w:val="24"/>
+          <w:szCs w:val="24"/>
+        </w:rPr>
+      </w:pPr>
+    </w:p>
+    <w:p>
+      <w:pPr>
+        <w:spacing w:after="0" w:line="256" w:lineRule="auto"/>
+        <w:rPr>
+          <w:rFonts w:ascii="Times New Roman" w:eastAsiaTheme="minorHAnsi" w:hAnsi="Times New Roman" w:cs="Times New Roman"/>
+          <w:lang w:eastAsia="en-US"/>
+        </w:rPr>
+      </w:pPr>
+    </w:p>
+    <w:p>
+      <w:pPr>
+        <w:spacing w:after="0" w:line="256" w:lineRule="auto"/>
+        <w:rPr>
+          <w:rFonts w:ascii="Times New Roman" w:eastAsiaTheme="minorHAnsi" w:hAnsi="Times New Roman" w:cs="Times New Roman"/>
+          <w:lang w:eastAsia="en-US"/>
+        </w:rPr>
+      </w:pPr>
+    </w:p>
+    <w:p>
+      <w:pPr>
+        <w:spacing w:after="0" w:line="256" w:lineRule="auto"/>
+        <w:rPr>
+          <w:rFonts w:ascii="Times New Roman" w:eastAsiaTheme="minorHAnsi" w:hAnsi="Times New Roman" w:cs="Times New Roman"/>
+          <w:lang w:eastAsia="en-US"/>
+        </w:rPr>
+      </w:pPr>
+    </w:p>
+    <w:p>
+      <w:pPr>
+        <w:spacing w:after="0" w:line="256" w:lineRule="auto"/>
+        <w:rPr>
+          <w:rFonts w:ascii="Times New Roman" w:eastAsiaTheme="minorHAnsi" w:hAnsi="Times New Roman" w:cs="Times New Roman"/>
+          <w:lang w:eastAsia="en-US"/>
+        </w:rPr>
+      </w:pPr>
+    </w:p>
+    <w:p>
+      <w:pPr>
+        <w:spacing w:after="0" w:line="256" w:lineRule="auto"/>
+        <w:rPr>
+          <w:rFonts w:ascii="Times New Roman" w:eastAsiaTheme="minorHAnsi" w:hAnsi="Times New Roman" w:cs="Times New Roman"/>
+          <w:lang w:eastAsia="en-US"/>
+        </w:rPr>
+      </w:pPr>
+    </w:p>
+    <w:p>
+      <w:pPr>
+        <w:spacing w:after="0" w:line="256" w:lineRule="auto"/>
+        <w:rPr>
+          <w:rFonts w:ascii="Times New Roman" w:eastAsiaTheme="minorHAnsi" w:hAnsi="Times New Roman" w:cs="Times New Roman"/>
+          <w:lang w:eastAsia="en-US"/>
+        </w:rPr>
+      </w:pPr>
+    </w:p>
+    <w:p>
+      <w:pPr>
+        <w:spacing w:after="0" w:line="256" w:lineRule="auto"/>
+        <w:rPr>
+          <w:rFonts w:ascii="Times New Roman" w:eastAsiaTheme="minorHAnsi" w:hAnsi="Times New Roman" w:cs="Times New Roman"/>
+          <w:lang w:eastAsia="en-US"/>
+        </w:rPr>
+      </w:pPr>
+    </w:p>
+    <w:p>
+      <w:pPr>
+        <w:spacing w:after="0" w:line="256" w:lineRule="auto"/>
+        <w:rPr>
+          <w:rFonts w:ascii="Times New Roman" w:eastAsiaTheme="minorHAnsi" w:hAnsi="Times New Roman" w:cs="Times New Roman"/>
+          <w:lang w:eastAsia="en-US"/>
+        </w:rPr>
+      </w:pPr>
+    </w:p>
+    <w:p>
+      <w:pPr>
+        <w:spacing w:after="0" w:line="256" w:lineRule="auto"/>
+        <w:rPr>
+          <w:rFonts w:ascii="Times New Roman" w:eastAsiaTheme="minorHAnsi" w:hAnsi="Times New Roman" w:cs="Times New Roman"/>
+          <w:lang w:eastAsia="en-US"/>
+        </w:rPr>
+      </w:pPr>
+    </w:p>
+    <w:p>
+      <w:pPr>
+        <w:spacing w:after="0" w:line="256" w:lineRule="auto"/>
+        <w:rPr>
+          <w:rFonts w:ascii="Times New Roman" w:eastAsiaTheme="minorHAnsi" w:hAnsi="Times New Roman" w:cs="Times New Roman"/>
+          <w:lang w:eastAsia="en-US"/>
+        </w:rPr>
+      </w:pPr>
+    </w:p>
+    <w:p>
+      <w:pPr>
+        <w:spacing w:after="0" w:line="256" w:lineRule="auto"/>
+        <w:rPr>
+          <w:rFonts w:ascii="Times New Roman" w:eastAsiaTheme="minorHAnsi" w:hAnsi="Times New Roman" w:cs="Times New Roman"/>
+          <w:lang w:eastAsia="en-US"/>
+        </w:rPr>
+      </w:pPr>
+    </w:p>
+    <w:p>
+      <w:pPr>
+        <w:spacing w:after="0" w:line="256" w:lineRule="auto"/>
+        <w:rPr>
+          <w:rFonts w:ascii="Times New Roman" w:eastAsiaTheme="minorHAnsi" w:hAnsi="Times New Roman" w:cs="Times New Roman"/>
+          <w:lang w:eastAsia="en-US"/>
+        </w:rPr>
+      </w:pPr>
+    </w:p>
+    <w:p>
+      <w:pPr>
+        <w:spacing w:after="0" w:line="256" w:lineRule="auto"/>
         <w:rPr>
           <w:rFonts w:ascii="Times New Roman" w:eastAsiaTheme="minorHAnsi" w:hAnsi="Times New Roman" w:cs="Times New Roman"/>
           <w:sz w:val="32"/>
@@ -340,6 +444,7 @@
           <w:szCs w:val="32"/>
           <w:lang w:eastAsia="en-US"/>
         </w:rPr>
+        <w:lastRenderedPageBreak/>
         <w:t>Revisions</w:t>
       </w:r>
     </w:p>
@@ -363,7 +468,7 @@
         </w:trPr>
         <w:tc>
           <w:tcPr>
-            <w:tcW w:w="1582" w:type="dxa"/>
+            <w:tcW w:w="1583" w:type="dxa"/>
             <w:tcBorders>
               <w:top w:val="single" w:sz="12" w:space="0" w:color="000000"/>
               <w:left w:val="single" w:sz="12" w:space="0" w:color="000000"/>
@@ -375,7 +480,7 @@
           <w:p>
             <w:pPr>
               <w:widowControl w:val="0"/>
-              <w:spacing w:line="256" w:lineRule="auto"/>
+              <w:spacing w:after="0" w:line="256" w:lineRule="auto"/>
               <w:jc w:val="center"/>
               <w:rPr>
                 <w:rFonts w:ascii="Times New Roman" w:eastAsiaTheme="minorHAnsi" w:hAnsi="Times New Roman" w:cs="Times New Roman"/>
@@ -411,7 +516,7 @@
           <w:p>
             <w:pPr>
               <w:widowControl w:val="0"/>
-              <w:spacing w:line="256" w:lineRule="auto"/>
+              <w:spacing w:after="0" w:line="256" w:lineRule="auto"/>
               <w:jc w:val="center"/>
               <w:rPr>
                 <w:rFonts w:ascii="Times New Roman" w:eastAsiaTheme="minorHAnsi" w:hAnsi="Times New Roman" w:cs="Times New Roman"/>
@@ -436,7 +541,7 @@
           <w:p>
             <w:pPr>
               <w:widowControl w:val="0"/>
-              <w:spacing w:line="256" w:lineRule="auto"/>
+              <w:spacing w:after="0" w:line="256" w:lineRule="auto"/>
               <w:jc w:val="center"/>
               <w:rPr>
                 <w:rFonts w:ascii="Times New Roman" w:eastAsiaTheme="minorHAnsi" w:hAnsi="Times New Roman" w:cs="Times New Roman"/>
@@ -473,7 +578,7 @@
           <w:p>
             <w:pPr>
               <w:widowControl w:val="0"/>
-              <w:spacing w:line="256" w:lineRule="auto"/>
+              <w:spacing w:after="0" w:line="256" w:lineRule="auto"/>
               <w:jc w:val="center"/>
               <w:rPr>
                 <w:rFonts w:ascii="Times New Roman" w:eastAsiaTheme="minorHAnsi" w:hAnsi="Times New Roman" w:cs="Times New Roman"/>
@@ -510,7 +615,7 @@
           <w:p>
             <w:pPr>
               <w:widowControl w:val="0"/>
-              <w:spacing w:line="256" w:lineRule="auto"/>
+              <w:spacing w:after="0" w:line="256" w:lineRule="auto"/>
               <w:jc w:val="center"/>
               <w:rPr>
                 <w:rFonts w:ascii="Times New Roman" w:eastAsiaTheme="minorHAnsi" w:hAnsi="Times New Roman" w:cs="Times New Roman"/>
@@ -540,7 +645,7 @@
         </w:trPr>
         <w:tc>
           <w:tcPr>
-            <w:tcW w:w="1582" w:type="dxa"/>
+            <w:tcW w:w="1583" w:type="dxa"/>
             <w:tcBorders>
               <w:top w:val="single" w:sz="8" w:space="0" w:color="000000"/>
               <w:left w:val="single" w:sz="12" w:space="0" w:color="000000"/>
@@ -551,7 +656,7 @@
           <w:p>
             <w:pPr>
               <w:widowControl w:val="0"/>
-              <w:spacing w:line="256" w:lineRule="auto"/>
+              <w:spacing w:after="0" w:line="256" w:lineRule="auto"/>
               <w:jc w:val="center"/>
               <w:rPr>
                 <w:rFonts w:ascii="Times New Roman" w:eastAsiaTheme="minorHAnsi" w:hAnsi="Times New Roman" w:cs="Times New Roman"/>
@@ -584,7 +689,7 @@
           <w:p>
             <w:pPr>
               <w:widowControl w:val="0"/>
-              <w:spacing w:line="256" w:lineRule="auto"/>
+              <w:spacing w:after="0" w:line="256" w:lineRule="auto"/>
               <w:jc w:val="center"/>
               <w:rPr>
                 <w:rFonts w:ascii="Times New Roman" w:eastAsiaTheme="minorHAnsi" w:hAnsi="Times New Roman" w:cs="Times New Roman"/>
@@ -617,7 +722,7 @@
           <w:p>
             <w:pPr>
               <w:widowControl w:val="0"/>
-              <w:spacing w:line="256" w:lineRule="auto"/>
+              <w:spacing w:after="0" w:line="256" w:lineRule="auto"/>
               <w:rPr>
                 <w:rFonts w:ascii="Times New Roman" w:eastAsiaTheme="minorHAnsi" w:hAnsi="Times New Roman" w:cs="Times New Roman"/>
                 <w:sz w:val="24"/>
@@ -649,7 +754,7 @@
           <w:p>
             <w:pPr>
               <w:widowControl w:val="0"/>
-              <w:spacing w:line="256" w:lineRule="auto"/>
+              <w:spacing w:after="0" w:line="256" w:lineRule="auto"/>
               <w:jc w:val="center"/>
               <w:rPr>
                 <w:rFonts w:ascii="Times New Roman" w:eastAsiaTheme="minorHAnsi" w:hAnsi="Times New Roman" w:cs="Times New Roman"/>
@@ -676,7 +781,7 @@
         </w:trPr>
         <w:tc>
           <w:tcPr>
-            <w:tcW w:w="1582" w:type="dxa"/>
+            <w:tcW w:w="1583" w:type="dxa"/>
             <w:tcBorders>
               <w:top w:val="single" w:sz="8" w:space="0" w:color="000000"/>
               <w:left w:val="single" w:sz="12" w:space="0" w:color="000000"/>
@@ -687,7 +792,7 @@
           <w:p>
             <w:pPr>
               <w:widowControl w:val="0"/>
-              <w:spacing w:line="256" w:lineRule="auto"/>
+              <w:spacing w:after="0" w:line="256" w:lineRule="auto"/>
               <w:rPr>
                 <w:rFonts w:ascii="Times New Roman" w:eastAsiaTheme="minorHAnsi" w:hAnsi="Times New Roman" w:cs="Times New Roman"/>
                 <w:sz w:val="32"/>
@@ -695,6 +800,15 @@
                 <w:lang w:eastAsia="en-US"/>
               </w:rPr>
             </w:pPr>
+            <w:r>
+              <w:rPr>
+                <w:rFonts w:ascii="Times New Roman" w:eastAsiaTheme="minorHAnsi" w:hAnsi="Times New Roman" w:cs="Times New Roman"/>
+                <w:sz w:val="32"/>
+                <w:szCs w:val="32"/>
+                <w:lang w:eastAsia="en-US"/>
+              </w:rPr>
+              <w:t>2</w:t>
+            </w:r>
           </w:p>
         </w:tc>
         <w:tc>
@@ -710,7 +824,7 @@
           <w:p>
             <w:pPr>
               <w:widowControl w:val="0"/>
-              <w:spacing w:line="256" w:lineRule="auto"/>
+              <w:spacing w:after="0" w:line="256" w:lineRule="auto"/>
               <w:jc w:val="center"/>
               <w:rPr>
                 <w:rFonts w:ascii="Times New Roman" w:eastAsiaTheme="minorHAnsi" w:hAnsi="Times New Roman" w:cs="Times New Roman"/>
@@ -719,6 +833,15 @@
                 <w:lang w:eastAsia="en-US"/>
               </w:rPr>
             </w:pPr>
+            <w:r>
+              <w:rPr>
+                <w:rFonts w:ascii="Times New Roman" w:eastAsiaTheme="minorHAnsi" w:hAnsi="Times New Roman" w:cs="Times New Roman"/>
+                <w:sz w:val="24"/>
+                <w:szCs w:val="24"/>
+                <w:lang w:eastAsia="en-US"/>
+              </w:rPr>
+              <w:t>Nathaniel Behymer, Daniel Hixon, Daniel Meserve, Michelle Moore, Nathan Stewart</w:t>
+            </w:r>
           </w:p>
         </w:tc>
         <w:tc>
@@ -734,7 +857,7 @@
           <w:p>
             <w:pPr>
               <w:widowControl w:val="0"/>
-              <w:spacing w:line="256" w:lineRule="auto"/>
+              <w:spacing w:after="0" w:line="256" w:lineRule="auto"/>
               <w:rPr>
                 <w:rFonts w:ascii="Times New Roman" w:eastAsiaTheme="minorHAnsi" w:hAnsi="Times New Roman" w:cs="Times New Roman"/>
                 <w:sz w:val="32"/>
@@ -742,6 +865,15 @@
                 <w:lang w:eastAsia="en-US"/>
               </w:rPr>
             </w:pPr>
+            <w:r>
+              <w:rPr>
+                <w:rFonts w:ascii="Times New Roman" w:eastAsiaTheme="minorHAnsi" w:hAnsi="Times New Roman" w:cs="Times New Roman"/>
+                <w:sz w:val="24"/>
+                <w:szCs w:val="24"/>
+                <w:lang w:eastAsia="en-US"/>
+              </w:rPr>
+              <w:t>Includes high-level design</w:t>
+            </w:r>
           </w:p>
         </w:tc>
         <w:tc>
@@ -757,7 +889,7 @@
           <w:p>
             <w:pPr>
               <w:widowControl w:val="0"/>
-              <w:spacing w:line="256" w:lineRule="auto"/>
+              <w:spacing w:after="0" w:line="256" w:lineRule="auto"/>
               <w:jc w:val="center"/>
               <w:rPr>
                 <w:rFonts w:ascii="Times New Roman" w:eastAsiaTheme="minorHAnsi" w:hAnsi="Times New Roman" w:cs="Times New Roman"/>
@@ -766,13 +898,22 @@
                 <w:lang w:eastAsia="en-US"/>
               </w:rPr>
             </w:pPr>
+            <w:r>
+              <w:rPr>
+                <w:rFonts w:ascii="Times New Roman" w:eastAsiaTheme="minorHAnsi" w:hAnsi="Times New Roman" w:cs="Times New Roman"/>
+                <w:sz w:val="24"/>
+                <w:szCs w:val="24"/>
+                <w:lang w:eastAsia="en-US"/>
+              </w:rPr>
+              <w:t>11/10/21</w:t>
+            </w:r>
           </w:p>
         </w:tc>
       </w:tr>
     </w:tbl>
     <w:p>
       <w:pPr>
-        <w:spacing w:line="256" w:lineRule="auto"/>
+        <w:spacing w:after="0" w:line="256" w:lineRule="auto"/>
         <w:rPr>
           <w:rFonts w:ascii="Times New Roman" w:eastAsiaTheme="minorHAnsi" w:hAnsi="Times New Roman" w:cs="Times New Roman"/>
           <w:sz w:val="32"/>
@@ -792,7 +933,7 @@
     </w:p>
     <w:p>
       <w:pPr>
-        <w:spacing w:line="256" w:lineRule="auto"/>
+        <w:spacing w:after="0" w:line="256" w:lineRule="auto"/>
         <w:rPr>
           <w:rFonts w:ascii="Times New Roman" w:eastAsiaTheme="minorHAnsi" w:hAnsi="Times New Roman" w:cs="Times New Roman"/>
           <w:sz w:val="32"/>
@@ -803,7 +944,7 @@
     </w:p>
     <w:p>
       <w:pPr>
-        <w:spacing w:line="256" w:lineRule="auto"/>
+        <w:spacing w:after="0" w:line="256" w:lineRule="auto"/>
         <w:rPr>
           <w:rFonts w:ascii="Times New Roman" w:eastAsiaTheme="minorHAnsi" w:hAnsi="Times New Roman" w:cs="Times New Roman"/>
           <w:sz w:val="32"/>
@@ -853,7 +994,7 @@
           <w:p>
             <w:pPr>
               <w:widowControl w:val="0"/>
-              <w:spacing w:line="256" w:lineRule="auto"/>
+              <w:spacing w:after="0" w:line="256" w:lineRule="auto"/>
               <w:jc w:val="center"/>
               <w:rPr>
                 <w:rFonts w:ascii="Times New Roman" w:eastAsiaTheme="minorHAnsi" w:hAnsi="Times New Roman" w:cs="Times New Roman"/>
@@ -889,7 +1030,7 @@
           <w:p>
             <w:pPr>
               <w:widowControl w:val="0"/>
-              <w:spacing w:line="256" w:lineRule="auto"/>
+              <w:spacing w:after="0" w:line="256" w:lineRule="auto"/>
               <w:jc w:val="center"/>
               <w:rPr>
                 <w:rFonts w:ascii="Times New Roman" w:eastAsiaTheme="minorHAnsi" w:hAnsi="Times New Roman" w:cs="Times New Roman"/>
@@ -926,7 +1067,7 @@
           <w:p>
             <w:pPr>
               <w:widowControl w:val="0"/>
-              <w:spacing w:line="256" w:lineRule="auto"/>
+              <w:spacing w:after="0" w:line="256" w:lineRule="auto"/>
               <w:jc w:val="center"/>
               <w:rPr>
                 <w:rFonts w:ascii="Times New Roman" w:eastAsiaTheme="minorHAnsi" w:hAnsi="Times New Roman" w:cs="Times New Roman"/>
@@ -967,7 +1108,7 @@
           <w:p>
             <w:pPr>
               <w:widowControl w:val="0"/>
-              <w:spacing w:line="256" w:lineRule="auto"/>
+              <w:spacing w:after="0" w:line="256" w:lineRule="auto"/>
               <w:jc w:val="center"/>
               <w:rPr>
                 <w:rFonts w:ascii="Times New Roman" w:eastAsiaTheme="minorHAnsi" w:hAnsi="Times New Roman" w:cs="Times New Roman"/>
@@ -1000,7 +1141,7 @@
           <w:p>
             <w:pPr>
               <w:widowControl w:val="0"/>
-              <w:spacing w:line="256" w:lineRule="auto"/>
+              <w:spacing w:after="0" w:line="256" w:lineRule="auto"/>
               <w:jc w:val="center"/>
               <w:rPr>
                 <w:rFonts w:ascii="Times New Roman" w:eastAsiaTheme="minorHAnsi" w:hAnsi="Times New Roman" w:cs="Times New Roman"/>
@@ -1033,7 +1174,7 @@
           <w:p>
             <w:pPr>
               <w:widowControl w:val="0"/>
-              <w:spacing w:line="256" w:lineRule="auto"/>
+              <w:spacing w:after="0" w:line="256" w:lineRule="auto"/>
               <w:jc w:val="center"/>
               <w:rPr>
                 <w:rFonts w:ascii="Times New Roman" w:eastAsiaTheme="minorHAnsi" w:hAnsi="Times New Roman" w:cs="Times New Roman"/>
@@ -1071,7 +1212,7 @@
           <w:p>
             <w:pPr>
               <w:widowControl w:val="0"/>
-              <w:spacing w:line="256" w:lineRule="auto"/>
+              <w:spacing w:after="0" w:line="256" w:lineRule="auto"/>
               <w:jc w:val="center"/>
               <w:rPr>
                 <w:rFonts w:ascii="Times New Roman" w:eastAsiaTheme="minorHAnsi" w:hAnsi="Times New Roman" w:cs="Times New Roman"/>
@@ -1080,6 +1221,15 @@
                 <w:lang w:eastAsia="en-US"/>
               </w:rPr>
             </w:pPr>
+            <w:r>
+              <w:rPr>
+                <w:rFonts w:ascii="Times New Roman" w:eastAsiaTheme="minorHAnsi" w:hAnsi="Times New Roman" w:cs="Times New Roman"/>
+                <w:sz w:val="24"/>
+                <w:szCs w:val="24"/>
+                <w:lang w:eastAsia="en-US"/>
+              </w:rPr>
+              <w:t>Tolu Idowu</w:t>
+            </w:r>
           </w:p>
         </w:tc>
         <w:tc>
@@ -1095,7 +1245,7 @@
           <w:p>
             <w:pPr>
               <w:widowControl w:val="0"/>
-              <w:spacing w:line="256" w:lineRule="auto"/>
+              <w:spacing w:after="0" w:line="256" w:lineRule="auto"/>
               <w:jc w:val="center"/>
               <w:rPr>
                 <w:rFonts w:ascii="Times New Roman" w:eastAsiaTheme="minorHAnsi" w:hAnsi="Times New Roman" w:cs="Times New Roman"/>
@@ -1104,6 +1254,15 @@
                 <w:lang w:eastAsia="en-US"/>
               </w:rPr>
             </w:pPr>
+            <w:r>
+              <w:rPr>
+                <w:rFonts w:ascii="Times New Roman" w:eastAsiaTheme="minorHAnsi" w:hAnsi="Times New Roman" w:cs="Times New Roman"/>
+                <w:sz w:val="24"/>
+                <w:szCs w:val="24"/>
+                <w:lang w:eastAsia="en-US"/>
+              </w:rPr>
+              <w:t>2</w:t>
+            </w:r>
           </w:p>
         </w:tc>
         <w:tc>
@@ -1119,7 +1278,7 @@
           <w:p>
             <w:pPr>
               <w:widowControl w:val="0"/>
-              <w:spacing w:line="256" w:lineRule="auto"/>
+              <w:spacing w:after="0" w:line="256" w:lineRule="auto"/>
               <w:jc w:val="center"/>
               <w:rPr>
                 <w:rFonts w:ascii="Times New Roman" w:eastAsiaTheme="minorHAnsi" w:hAnsi="Times New Roman" w:cs="Times New Roman"/>
@@ -1134,8 +1293,9 @@
     </w:tbl>
     <w:p>
       <w:pPr>
-        <w:rPr>
-          <w:rFonts w:ascii="Arial" w:eastAsia="Arial" w:hAnsi="Arial" w:cs="Arial"/>
+        <w:spacing w:after="0"/>
+        <w:rPr>
+          <w:rFonts w:ascii="Times New Roman" w:eastAsia="Arial" w:hAnsi="Times New Roman" w:cs="Times New Roman"/>
           <w:sz w:val="56"/>
           <w:szCs w:val="56"/>
           <w:lang w:eastAsia="en-US"/>
@@ -1143,7 +1303,7 @@
       </w:pPr>
       <w:r>
         <w:rPr>
-          <w:rFonts w:ascii="Arial" w:eastAsia="Arial" w:hAnsi="Arial" w:cs="Arial"/>
+          <w:rFonts w:ascii="Times New Roman" w:eastAsia="Arial" w:hAnsi="Times New Roman" w:cs="Times New Roman"/>
           <w:sz w:val="56"/>
           <w:szCs w:val="56"/>
           <w:lang w:eastAsia="en-US"/>
@@ -1153,105 +1313,227 @@
     </w:p>
     <w:p>
       <w:pPr>
-        <w:rPr>
-          <w:rFonts w:ascii="Times New Roman" w:hAnsi="Times New Roman" w:cs="Times New Roman"/>
-          <w:sz w:val="24"/>
-          <w:szCs w:val="24"/>
-        </w:rPr>
-      </w:pPr>
-    </w:p>
-    <w:p>
-      <w:pPr>
-        <w:rPr>
-          <w:rFonts w:ascii="Times New Roman" w:hAnsi="Times New Roman" w:cs="Times New Roman"/>
-          <w:sz w:val="24"/>
-          <w:szCs w:val="24"/>
-        </w:rPr>
-      </w:pPr>
-    </w:p>
-    <w:p>
-      <w:pPr>
-        <w:rPr>
-          <w:rFonts w:ascii="Times New Roman" w:hAnsi="Times New Roman" w:cs="Times New Roman"/>
-          <w:sz w:val="24"/>
-          <w:szCs w:val="24"/>
-        </w:rPr>
-      </w:pPr>
-    </w:p>
-    <w:p>
-      <w:pPr>
-        <w:rPr>
-          <w:rFonts w:ascii="Times New Roman" w:hAnsi="Times New Roman" w:cs="Times New Roman"/>
-          <w:sz w:val="24"/>
-          <w:szCs w:val="24"/>
-        </w:rPr>
-      </w:pPr>
-    </w:p>
-    <w:p>
-      <w:pPr>
-        <w:rPr>
-          <w:rFonts w:ascii="Times New Roman" w:hAnsi="Times New Roman" w:cs="Times New Roman"/>
-          <w:sz w:val="24"/>
-          <w:szCs w:val="24"/>
-        </w:rPr>
-      </w:pPr>
-    </w:p>
-    <w:p>
-      <w:pPr>
-        <w:rPr>
-          <w:rFonts w:ascii="Times New Roman" w:hAnsi="Times New Roman" w:cs="Times New Roman"/>
-          <w:sz w:val="24"/>
-          <w:szCs w:val="24"/>
-        </w:rPr>
-      </w:pPr>
-    </w:p>
-    <w:p>
-      <w:pPr>
-        <w:rPr>
-          <w:rFonts w:ascii="Times New Roman" w:hAnsi="Times New Roman" w:cs="Times New Roman"/>
-          <w:sz w:val="24"/>
-          <w:szCs w:val="24"/>
-        </w:rPr>
-      </w:pPr>
-    </w:p>
-    <w:p>
-      <w:pPr>
-        <w:rPr>
-          <w:rFonts w:ascii="Times New Roman" w:hAnsi="Times New Roman" w:cs="Times New Roman"/>
-          <w:sz w:val="24"/>
-          <w:szCs w:val="24"/>
-        </w:rPr>
-      </w:pPr>
-    </w:p>
-    <w:p>
-      <w:pPr>
-        <w:rPr>
-          <w:rFonts w:ascii="Times New Roman" w:hAnsi="Times New Roman" w:cs="Times New Roman"/>
-          <w:sz w:val="24"/>
-          <w:szCs w:val="24"/>
-        </w:rPr>
-      </w:pPr>
-    </w:p>
-    <w:p>
-      <w:pPr>
-        <w:rPr>
-          <w:rFonts w:ascii="Times New Roman" w:hAnsi="Times New Roman" w:cs="Times New Roman"/>
-          <w:sz w:val="24"/>
-          <w:szCs w:val="24"/>
-        </w:rPr>
-      </w:pPr>
-    </w:p>
-    <w:p>
-      <w:pPr>
-        <w:rPr>
-          <w:rFonts w:ascii="Times New Roman" w:hAnsi="Times New Roman" w:cs="Times New Roman"/>
-          <w:sz w:val="24"/>
-          <w:szCs w:val="24"/>
-        </w:rPr>
-      </w:pPr>
-    </w:p>
-    <w:p>
-      <w:pPr>
+        <w:spacing w:after="0"/>
+        <w:rPr>
+          <w:rFonts w:ascii="Times New Roman" w:hAnsi="Times New Roman" w:cs="Times New Roman"/>
+          <w:sz w:val="24"/>
+          <w:szCs w:val="24"/>
+        </w:rPr>
+      </w:pPr>
+    </w:p>
+    <w:p>
+      <w:pPr>
+        <w:spacing w:after="0"/>
+        <w:rPr>
+          <w:rFonts w:ascii="Times New Roman" w:hAnsi="Times New Roman" w:cs="Times New Roman"/>
+          <w:sz w:val="24"/>
+          <w:szCs w:val="24"/>
+        </w:rPr>
+      </w:pPr>
+    </w:p>
+    <w:p>
+      <w:pPr>
+        <w:spacing w:after="0"/>
+        <w:rPr>
+          <w:rFonts w:ascii="Times New Roman" w:hAnsi="Times New Roman" w:cs="Times New Roman"/>
+          <w:sz w:val="24"/>
+          <w:szCs w:val="24"/>
+        </w:rPr>
+      </w:pPr>
+    </w:p>
+    <w:p>
+      <w:pPr>
+        <w:spacing w:after="0"/>
+        <w:rPr>
+          <w:rFonts w:ascii="Times New Roman" w:hAnsi="Times New Roman" w:cs="Times New Roman"/>
+          <w:sz w:val="24"/>
+          <w:szCs w:val="24"/>
+        </w:rPr>
+      </w:pPr>
+    </w:p>
+    <w:p>
+      <w:pPr>
+        <w:spacing w:after="0"/>
+        <w:rPr>
+          <w:rFonts w:ascii="Times New Roman" w:hAnsi="Times New Roman" w:cs="Times New Roman"/>
+          <w:sz w:val="24"/>
+          <w:szCs w:val="24"/>
+        </w:rPr>
+      </w:pPr>
+    </w:p>
+    <w:p>
+      <w:pPr>
+        <w:spacing w:after="0"/>
+        <w:rPr>
+          <w:rFonts w:ascii="Times New Roman" w:hAnsi="Times New Roman" w:cs="Times New Roman"/>
+          <w:sz w:val="24"/>
+          <w:szCs w:val="24"/>
+        </w:rPr>
+      </w:pPr>
+    </w:p>
+    <w:p>
+      <w:pPr>
+        <w:spacing w:after="0"/>
+        <w:rPr>
+          <w:rFonts w:ascii="Times New Roman" w:hAnsi="Times New Roman" w:cs="Times New Roman"/>
+          <w:sz w:val="24"/>
+          <w:szCs w:val="24"/>
+        </w:rPr>
+      </w:pPr>
+    </w:p>
+    <w:p>
+      <w:pPr>
+        <w:spacing w:after="0"/>
+        <w:rPr>
+          <w:rFonts w:ascii="Times New Roman" w:hAnsi="Times New Roman" w:cs="Times New Roman"/>
+          <w:sz w:val="24"/>
+          <w:szCs w:val="24"/>
+        </w:rPr>
+      </w:pPr>
+    </w:p>
+    <w:p>
+      <w:pPr>
+        <w:spacing w:after="0"/>
+        <w:rPr>
+          <w:rFonts w:ascii="Times New Roman" w:hAnsi="Times New Roman" w:cs="Times New Roman"/>
+          <w:sz w:val="24"/>
+          <w:szCs w:val="24"/>
+        </w:rPr>
+      </w:pPr>
+    </w:p>
+    <w:p>
+      <w:pPr>
+        <w:spacing w:after="0"/>
+        <w:rPr>
+          <w:rFonts w:ascii="Times New Roman" w:hAnsi="Times New Roman" w:cs="Times New Roman"/>
+          <w:sz w:val="24"/>
+          <w:szCs w:val="24"/>
+        </w:rPr>
+      </w:pPr>
+    </w:p>
+    <w:p>
+      <w:pPr>
+        <w:spacing w:after="0"/>
+        <w:rPr>
+          <w:rFonts w:ascii="Times New Roman" w:hAnsi="Times New Roman" w:cs="Times New Roman"/>
+          <w:sz w:val="24"/>
+          <w:szCs w:val="24"/>
+        </w:rPr>
+      </w:pPr>
+    </w:p>
+    <w:p>
+      <w:pPr>
+        <w:spacing w:after="0"/>
+        <w:rPr>
+          <w:rFonts w:ascii="Times New Roman" w:hAnsi="Times New Roman" w:cs="Times New Roman"/>
+          <w:sz w:val="24"/>
+          <w:szCs w:val="24"/>
+        </w:rPr>
+      </w:pPr>
+    </w:p>
+    <w:p>
+      <w:pPr>
+        <w:spacing w:after="0"/>
+        <w:rPr>
+          <w:rFonts w:ascii="Times New Roman" w:hAnsi="Times New Roman" w:cs="Times New Roman"/>
+          <w:sz w:val="24"/>
+          <w:szCs w:val="24"/>
+        </w:rPr>
+      </w:pPr>
+    </w:p>
+    <w:p>
+      <w:pPr>
+        <w:spacing w:after="0"/>
+        <w:rPr>
+          <w:rFonts w:ascii="Times New Roman" w:hAnsi="Times New Roman" w:cs="Times New Roman"/>
+          <w:sz w:val="24"/>
+          <w:szCs w:val="24"/>
+        </w:rPr>
+      </w:pPr>
+    </w:p>
+    <w:p>
+      <w:pPr>
+        <w:spacing w:after="0"/>
+        <w:rPr>
+          <w:rFonts w:ascii="Times New Roman" w:hAnsi="Times New Roman" w:cs="Times New Roman"/>
+          <w:sz w:val="24"/>
+          <w:szCs w:val="24"/>
+        </w:rPr>
+      </w:pPr>
+    </w:p>
+    <w:p>
+      <w:pPr>
+        <w:spacing w:after="0"/>
+        <w:rPr>
+          <w:rFonts w:ascii="Times New Roman" w:hAnsi="Times New Roman" w:cs="Times New Roman"/>
+          <w:sz w:val="24"/>
+          <w:szCs w:val="24"/>
+        </w:rPr>
+      </w:pPr>
+    </w:p>
+    <w:p>
+      <w:pPr>
+        <w:spacing w:after="0"/>
+        <w:rPr>
+          <w:rFonts w:ascii="Times New Roman" w:hAnsi="Times New Roman" w:cs="Times New Roman"/>
+          <w:sz w:val="24"/>
+          <w:szCs w:val="24"/>
+        </w:rPr>
+      </w:pPr>
+    </w:p>
+    <w:p>
+      <w:pPr>
+        <w:spacing w:after="0"/>
+        <w:rPr>
+          <w:rFonts w:ascii="Times New Roman" w:hAnsi="Times New Roman" w:cs="Times New Roman"/>
+          <w:sz w:val="24"/>
+          <w:szCs w:val="24"/>
+        </w:rPr>
+      </w:pPr>
+    </w:p>
+    <w:p>
+      <w:pPr>
+        <w:spacing w:after="0"/>
+        <w:rPr>
+          <w:rFonts w:ascii="Times New Roman" w:hAnsi="Times New Roman" w:cs="Times New Roman"/>
+          <w:sz w:val="24"/>
+          <w:szCs w:val="24"/>
+        </w:rPr>
+      </w:pPr>
+    </w:p>
+    <w:p>
+      <w:pPr>
+        <w:spacing w:after="0"/>
+        <w:rPr>
+          <w:rFonts w:ascii="Times New Roman" w:hAnsi="Times New Roman" w:cs="Times New Roman"/>
+          <w:sz w:val="24"/>
+          <w:szCs w:val="24"/>
+        </w:rPr>
+      </w:pPr>
+    </w:p>
+    <w:p>
+      <w:pPr>
+        <w:spacing w:after="0"/>
+        <w:rPr>
+          <w:rFonts w:ascii="Times New Roman" w:hAnsi="Times New Roman" w:cs="Times New Roman"/>
+          <w:sz w:val="24"/>
+          <w:szCs w:val="24"/>
+        </w:rPr>
+      </w:pPr>
+    </w:p>
+    <w:p>
+      <w:pPr>
+        <w:spacing w:after="0"/>
+        <w:rPr>
+          <w:rFonts w:ascii="Times New Roman" w:hAnsi="Times New Roman" w:cs="Times New Roman"/>
+          <w:sz w:val="24"/>
+          <w:szCs w:val="24"/>
+        </w:rPr>
+      </w:pPr>
+    </w:p>
+    <w:p>
+      <w:pPr>
+        <w:spacing w:after="0"/>
         <w:rPr>
           <w:rFonts w:ascii="Times New Roman" w:eastAsiaTheme="minorHAnsi" w:hAnsi="Times New Roman" w:cs="Times New Roman"/>
           <w:b/>
@@ -1270,7 +1552,29 @@
           <w:szCs w:val="52"/>
           <w:lang w:eastAsia="en-US"/>
         </w:rPr>
-        <w:t>Table of Contents (version 1)</w:t>
+        <w:t xml:space="preserve">Table of Contents (version </w:t>
+      </w:r>
+      <w:r>
+        <w:rPr>
+          <w:rFonts w:ascii="Times New Roman" w:eastAsiaTheme="minorHAnsi" w:hAnsi="Times New Roman" w:cs="Times New Roman"/>
+          <w:b/>
+          <w:bCs/>
+          <w:sz w:val="52"/>
+          <w:szCs w:val="52"/>
+          <w:lang w:eastAsia="en-US"/>
+        </w:rPr>
+        <w:t>2</w:t>
+      </w:r>
+      <w:r>
+        <w:rPr>
+          <w:rFonts w:ascii="Times New Roman" w:eastAsiaTheme="minorHAnsi" w:hAnsi="Times New Roman" w:cs="Times New Roman"/>
+          <w:b/>
+          <w:bCs/>
+          <w:sz w:val="52"/>
+          <w:szCs w:val="52"/>
+          <w:lang w:eastAsia="en-US"/>
+        </w:rPr>
+        <w:t>)</w:t>
       </w:r>
     </w:p>
     <w:p>
@@ -1366,7 +1670,7 @@
           <w:ilvl w:val="1"/>
           <w:numId w:val="10"/>
         </w:numPr>
-        <w:spacing w:line="276" w:lineRule="auto"/>
+        <w:spacing w:after="0" w:line="276" w:lineRule="auto"/>
         <w:rPr>
           <w:rFonts w:ascii="Times New Roman" w:eastAsiaTheme="minorHAnsi" w:hAnsi="Times New Roman" w:cs="Times New Roman"/>
           <w:sz w:val="24"/>
@@ -1382,31 +1686,6 @@
           <w:lang w:eastAsia="en-US"/>
         </w:rPr>
         <w:t>Project Scope</w:t>
-      </w:r>
-    </w:p>
-    <w:p>
-      <w:pPr>
-        <w:pStyle w:val="ListParagraph"/>
-        <w:numPr>
-          <w:ilvl w:val="1"/>
-          <w:numId w:val="10"/>
-        </w:numPr>
-        <w:spacing w:line="276" w:lineRule="auto"/>
-        <w:rPr>
-          <w:rFonts w:ascii="Times New Roman" w:eastAsiaTheme="minorHAnsi" w:hAnsi="Times New Roman" w:cs="Times New Roman"/>
-          <w:sz w:val="24"/>
-          <w:szCs w:val="24"/>
-          <w:lang w:eastAsia="en-US"/>
-        </w:rPr>
-      </w:pPr>
-      <w:r>
-        <w:rPr>
-          <w:rFonts w:ascii="Times New Roman" w:eastAsiaTheme="minorHAnsi" w:hAnsi="Times New Roman" w:cs="Times New Roman"/>
-          <w:sz w:val="24"/>
-          <w:szCs w:val="24"/>
-          <w:lang w:eastAsia="en-US"/>
-        </w:rPr>
-        <w:t>Definitions, Acronyms, and Abbreviations</w:t>
       </w:r>
     </w:p>
     <w:p>
@@ -1431,6 +1710,31 @@
           <w:szCs w:val="24"/>
           <w:lang w:eastAsia="en-US"/>
         </w:rPr>
+        <w:t>Definitions, Acronyms, and Abbreviations</w:t>
+      </w:r>
+    </w:p>
+    <w:p>
+      <w:pPr>
+        <w:pStyle w:val="ListParagraph"/>
+        <w:numPr>
+          <w:ilvl w:val="1"/>
+          <w:numId w:val="10"/>
+        </w:numPr>
+        <w:spacing w:after="0" w:line="276" w:lineRule="auto"/>
+        <w:rPr>
+          <w:rFonts w:ascii="Times New Roman" w:eastAsiaTheme="minorHAnsi" w:hAnsi="Times New Roman" w:cs="Times New Roman"/>
+          <w:sz w:val="24"/>
+          <w:szCs w:val="24"/>
+          <w:lang w:eastAsia="en-US"/>
+        </w:rPr>
+      </w:pPr>
+      <w:r>
+        <w:rPr>
+          <w:rFonts w:ascii="Times New Roman" w:eastAsiaTheme="minorHAnsi" w:hAnsi="Times New Roman" w:cs="Times New Roman"/>
+          <w:sz w:val="24"/>
+          <w:szCs w:val="24"/>
+          <w:lang w:eastAsia="en-US"/>
+        </w:rPr>
         <w:t xml:space="preserve">Overview </w:t>
       </w:r>
     </w:p>
@@ -1541,7 +1845,7 @@
           <w:ilvl w:val="0"/>
           <w:numId w:val="10"/>
         </w:numPr>
-        <w:spacing w:line="240" w:lineRule="auto"/>
+        <w:spacing w:after="0" w:line="240" w:lineRule="auto"/>
         <w:rPr>
           <w:rFonts w:ascii="Times New Roman" w:eastAsiaTheme="minorHAnsi" w:hAnsi="Times New Roman" w:cs="Times New Roman"/>
           <w:sz w:val="28"/>
@@ -1566,6 +1870,7 @@
           <w:ilvl w:val="0"/>
           <w:numId w:val="10"/>
         </w:numPr>
+        <w:spacing w:after="0"/>
         <w:rPr>
           <w:rFonts w:ascii="Times New Roman" w:eastAsiaTheme="minorHAnsi" w:hAnsi="Times New Roman" w:cs="Times New Roman"/>
           <w:sz w:val="28"/>
@@ -1590,7 +1895,8 @@
           <w:ilvl w:val="0"/>
           <w:numId w:val="10"/>
         </w:numPr>
-        <w:spacing w:after="0" w:line="240" w:lineRule="auto"/>
+        <w:suppressAutoHyphens w:val="0"/>
+        <w:spacing w:after="0" w:line="276" w:lineRule="auto"/>
         <w:rPr>
           <w:rFonts w:ascii="Times New Roman" w:eastAsiaTheme="minorHAnsi" w:hAnsi="Times New Roman" w:cs="Times New Roman"/>
           <w:sz w:val="28"/>
@@ -1605,7 +1911,111 @@
           <w:szCs w:val="28"/>
           <w:lang w:eastAsia="en-US"/>
         </w:rPr>
+        <w:t>Requirements Specification</w:t>
+      </w:r>
+    </w:p>
+    <w:p>
+      <w:pPr>
+        <w:pStyle w:val="ListParagraph"/>
+        <w:numPr>
+          <w:ilvl w:val="1"/>
+          <w:numId w:val="10"/>
+        </w:numPr>
+        <w:suppressAutoHyphens w:val="0"/>
+        <w:spacing w:after="0" w:line="276" w:lineRule="auto"/>
+        <w:rPr>
+          <w:rFonts w:ascii="Times New Roman" w:eastAsiaTheme="minorHAnsi" w:hAnsi="Times New Roman" w:cs="Times New Roman"/>
+          <w:sz w:val="24"/>
+          <w:szCs w:val="24"/>
+          <w:lang w:eastAsia="en-US"/>
+        </w:rPr>
+      </w:pPr>
+      <w:r>
+        <w:rPr>
+          <w:rFonts w:ascii="Times New Roman" w:eastAsiaTheme="minorHAnsi" w:hAnsi="Times New Roman" w:cs="Times New Roman"/>
+          <w:sz w:val="24"/>
+          <w:szCs w:val="24"/>
+          <w:lang w:eastAsia="en-US"/>
+        </w:rPr>
         <w:t>Business Requirements</w:t>
+      </w:r>
+    </w:p>
+    <w:p>
+      <w:pPr>
+        <w:pStyle w:val="ListParagraph"/>
+        <w:numPr>
+          <w:ilvl w:val="1"/>
+          <w:numId w:val="10"/>
+        </w:numPr>
+        <w:suppressAutoHyphens w:val="0"/>
+        <w:spacing w:after="0" w:line="276" w:lineRule="auto"/>
+        <w:rPr>
+          <w:rFonts w:ascii="Times New Roman" w:eastAsiaTheme="minorHAnsi" w:hAnsi="Times New Roman" w:cs="Times New Roman"/>
+          <w:sz w:val="24"/>
+          <w:szCs w:val="24"/>
+          <w:lang w:eastAsia="en-US"/>
+        </w:rPr>
+      </w:pPr>
+      <w:r>
+        <w:rPr>
+          <w:rFonts w:ascii="Times New Roman" w:eastAsiaTheme="minorHAnsi" w:hAnsi="Times New Roman" w:cs="Times New Roman"/>
+          <w:sz w:val="24"/>
+          <w:szCs w:val="24"/>
+          <w:lang w:eastAsia="en-US"/>
+        </w:rPr>
+        <w:t>User Requirements</w:t>
+      </w:r>
+    </w:p>
+    <w:p>
+      <w:pPr>
+        <w:pStyle w:val="ListParagraph"/>
+        <w:numPr>
+          <w:ilvl w:val="1"/>
+          <w:numId w:val="10"/>
+        </w:numPr>
+        <w:suppressAutoHyphens w:val="0"/>
+        <w:spacing w:after="0" w:line="276" w:lineRule="auto"/>
+        <w:rPr>
+          <w:rFonts w:ascii="Times New Roman" w:eastAsiaTheme="minorHAnsi" w:hAnsi="Times New Roman" w:cs="Times New Roman"/>
+          <w:sz w:val="24"/>
+          <w:szCs w:val="24"/>
+          <w:lang w:eastAsia="en-US"/>
+        </w:rPr>
+      </w:pPr>
+      <w:r>
+        <w:rPr>
+          <w:rFonts w:ascii="Times New Roman" w:eastAsiaTheme="minorHAnsi" w:hAnsi="Times New Roman" w:cs="Times New Roman"/>
+          <w:sz w:val="24"/>
+          <w:szCs w:val="24"/>
+          <w:lang w:eastAsia="en-US"/>
+        </w:rPr>
+        <w:t>Functional Requirements</w:t>
+      </w:r>
+    </w:p>
+    <w:p>
+      <w:pPr>
+        <w:pStyle w:val="ListParagraph"/>
+        <w:numPr>
+          <w:ilvl w:val="1"/>
+          <w:numId w:val="10"/>
+        </w:numPr>
+        <w:suppressAutoHyphens w:val="0"/>
+        <w:spacing w:after="0" w:line="276" w:lineRule="auto"/>
+        <w:rPr>
+          <w:rFonts w:ascii="Times New Roman" w:eastAsiaTheme="minorHAnsi" w:hAnsi="Times New Roman" w:cs="Times New Roman"/>
+          <w:sz w:val="24"/>
+          <w:szCs w:val="24"/>
+          <w:lang w:eastAsia="en-US"/>
+        </w:rPr>
+      </w:pPr>
+      <w:r>
+        <w:rPr>
+          <w:rFonts w:ascii="Times New Roman" w:eastAsiaTheme="minorHAnsi" w:hAnsi="Times New Roman" w:cs="Times New Roman"/>
+          <w:sz w:val="24"/>
+          <w:szCs w:val="24"/>
+          <w:lang w:eastAsia="en-US"/>
+        </w:rPr>
+        <w:t>Non-Functional Requirements</w:t>
       </w:r>
     </w:p>
     <w:p>
@@ -1615,7 +2025,8 @@
           <w:ilvl w:val="0"/>
           <w:numId w:val="10"/>
         </w:numPr>
-        <w:spacing w:after="0" w:line="240" w:lineRule="auto"/>
+        <w:suppressAutoHyphens w:val="0"/>
+        <w:spacing w:after="0" w:line="276" w:lineRule="auto"/>
         <w:rPr>
           <w:rFonts w:ascii="Times New Roman" w:eastAsiaTheme="minorHAnsi" w:hAnsi="Times New Roman" w:cs="Times New Roman"/>
           <w:sz w:val="28"/>
@@ -1630,135 +2041,216 @@
           <w:szCs w:val="28"/>
           <w:lang w:eastAsia="en-US"/>
         </w:rPr>
-        <w:t>User Requirements</w:t>
+        <w:t>High-level Design</w:t>
       </w:r>
     </w:p>
     <w:p>
       <w:pPr>
         <w:pStyle w:val="ListParagraph"/>
         <w:numPr>
-          <w:ilvl w:val="0"/>
+          <w:ilvl w:val="1"/>
           <w:numId w:val="10"/>
         </w:numPr>
-        <w:spacing w:after="0" w:line="240" w:lineRule="auto"/>
-        <w:rPr>
-          <w:rFonts w:ascii="Times New Roman" w:eastAsiaTheme="minorHAnsi" w:hAnsi="Times New Roman" w:cs="Times New Roman"/>
-          <w:sz w:val="28"/>
-          <w:szCs w:val="28"/>
-          <w:lang w:eastAsia="en-US"/>
-        </w:rPr>
-      </w:pPr>
-      <w:r>
-        <w:rPr>
-          <w:rFonts w:ascii="Times New Roman" w:eastAsiaTheme="minorHAnsi" w:hAnsi="Times New Roman" w:cs="Times New Roman"/>
-          <w:sz w:val="28"/>
-          <w:szCs w:val="28"/>
-          <w:lang w:eastAsia="en-US"/>
-        </w:rPr>
-        <w:t>Functional Requirements</w:t>
+        <w:suppressAutoHyphens w:val="0"/>
+        <w:spacing w:after="0" w:line="276" w:lineRule="auto"/>
+        <w:rPr>
+          <w:rFonts w:ascii="Times New Roman" w:eastAsiaTheme="minorHAnsi" w:hAnsi="Times New Roman" w:cs="Times New Roman"/>
+          <w:sz w:val="24"/>
+          <w:szCs w:val="24"/>
+          <w:lang w:eastAsia="en-US"/>
+        </w:rPr>
+      </w:pPr>
+      <w:r>
+        <w:rPr>
+          <w:rFonts w:ascii="Times New Roman" w:eastAsiaTheme="minorHAnsi" w:hAnsi="Times New Roman" w:cs="Times New Roman"/>
+          <w:sz w:val="24"/>
+          <w:szCs w:val="24"/>
+          <w:lang w:eastAsia="en-US"/>
+        </w:rPr>
+        <w:t>Security</w:t>
       </w:r>
     </w:p>
     <w:p>
       <w:pPr>
         <w:pStyle w:val="ListParagraph"/>
         <w:numPr>
-          <w:ilvl w:val="0"/>
+          <w:ilvl w:val="1"/>
           <w:numId w:val="10"/>
         </w:numPr>
-        <w:spacing w:line="240" w:lineRule="auto"/>
-        <w:rPr>
-          <w:rFonts w:ascii="Times New Roman" w:eastAsiaTheme="minorHAnsi" w:hAnsi="Times New Roman" w:cs="Times New Roman"/>
-          <w:sz w:val="28"/>
-          <w:szCs w:val="28"/>
-          <w:lang w:eastAsia="en-US"/>
-        </w:rPr>
-      </w:pPr>
-      <w:r>
-        <w:rPr>
-          <w:rFonts w:ascii="Times New Roman" w:eastAsiaTheme="minorHAnsi" w:hAnsi="Times New Roman" w:cs="Times New Roman"/>
-          <w:sz w:val="28"/>
-          <w:szCs w:val="28"/>
-          <w:lang w:eastAsia="en-US"/>
-        </w:rPr>
-        <w:t>Non-Functional Requirements</w:t>
-      </w:r>
-    </w:p>
-    <w:p>
-      <w:pPr>
-        <w:spacing w:after="0" w:line="240" w:lineRule="auto"/>
-        <w:rPr>
-          <w:rFonts w:ascii="Times New Roman" w:eastAsiaTheme="minorHAnsi" w:hAnsi="Times New Roman" w:cs="Times New Roman"/>
-          <w:sz w:val="24"/>
-          <w:szCs w:val="24"/>
-          <w:lang w:eastAsia="en-US"/>
-        </w:rPr>
-      </w:pPr>
-    </w:p>
-    <w:p>
-      <w:pPr>
-        <w:spacing w:after="0" w:line="240" w:lineRule="auto"/>
-        <w:rPr>
-          <w:rFonts w:ascii="Times New Roman" w:eastAsiaTheme="minorHAnsi" w:hAnsi="Times New Roman" w:cs="Times New Roman"/>
-          <w:sz w:val="24"/>
-          <w:szCs w:val="24"/>
-          <w:lang w:eastAsia="en-US"/>
-        </w:rPr>
-      </w:pPr>
-    </w:p>
-    <w:p>
-      <w:pPr>
-        <w:spacing w:after="0" w:line="240" w:lineRule="auto"/>
-        <w:rPr>
-          <w:rFonts w:ascii="Times New Roman" w:eastAsiaTheme="minorHAnsi" w:hAnsi="Times New Roman" w:cs="Times New Roman"/>
-          <w:sz w:val="24"/>
-          <w:szCs w:val="24"/>
-          <w:lang w:eastAsia="en-US"/>
-        </w:rPr>
-      </w:pPr>
-    </w:p>
-    <w:p>
-      <w:pPr>
-        <w:spacing w:after="0" w:line="240" w:lineRule="auto"/>
-        <w:rPr>
-          <w:rFonts w:ascii="Times New Roman" w:eastAsiaTheme="minorHAnsi" w:hAnsi="Times New Roman" w:cs="Times New Roman"/>
-          <w:sz w:val="24"/>
-          <w:szCs w:val="24"/>
-          <w:lang w:eastAsia="en-US"/>
-        </w:rPr>
-      </w:pPr>
-    </w:p>
-    <w:p>
-      <w:pPr>
-        <w:spacing w:after="0" w:line="240" w:lineRule="auto"/>
-        <w:rPr>
-          <w:rFonts w:ascii="Times New Roman" w:eastAsiaTheme="minorHAnsi" w:hAnsi="Times New Roman" w:cs="Times New Roman"/>
-          <w:sz w:val="24"/>
-          <w:szCs w:val="24"/>
-          <w:lang w:eastAsia="en-US"/>
-        </w:rPr>
-      </w:pPr>
-    </w:p>
-    <w:p>
-      <w:pPr>
-        <w:spacing w:after="0" w:line="240" w:lineRule="auto"/>
-        <w:rPr>
-          <w:rFonts w:ascii="Times New Roman" w:eastAsiaTheme="minorHAnsi" w:hAnsi="Times New Roman" w:cs="Times New Roman"/>
-          <w:sz w:val="24"/>
-          <w:szCs w:val="24"/>
-          <w:lang w:eastAsia="en-US"/>
-        </w:rPr>
-      </w:pPr>
-    </w:p>
-    <w:p>
-      <w:pPr>
-        <w:spacing w:after="0" w:line="240" w:lineRule="auto"/>
-        <w:rPr>
-          <w:rFonts w:ascii="Times New Roman" w:eastAsiaTheme="minorHAnsi" w:hAnsi="Times New Roman" w:cs="Times New Roman"/>
-          <w:sz w:val="24"/>
-          <w:szCs w:val="24"/>
-          <w:lang w:eastAsia="en-US"/>
-        </w:rPr>
-      </w:pPr>
+        <w:suppressAutoHyphens w:val="0"/>
+        <w:spacing w:after="0" w:line="276" w:lineRule="auto"/>
+        <w:rPr>
+          <w:rFonts w:ascii="Times New Roman" w:eastAsiaTheme="minorHAnsi" w:hAnsi="Times New Roman" w:cs="Times New Roman"/>
+          <w:sz w:val="24"/>
+          <w:szCs w:val="24"/>
+          <w:lang w:eastAsia="en-US"/>
+        </w:rPr>
+      </w:pPr>
+      <w:r>
+        <w:rPr>
+          <w:rFonts w:ascii="Times New Roman" w:eastAsiaTheme="minorHAnsi" w:hAnsi="Times New Roman" w:cs="Times New Roman"/>
+          <w:sz w:val="24"/>
+          <w:szCs w:val="24"/>
+          <w:lang w:eastAsia="en-US"/>
+        </w:rPr>
+        <w:t xml:space="preserve">Hardware </w:t>
+      </w:r>
+    </w:p>
+    <w:p>
+      <w:pPr>
+        <w:pStyle w:val="ListParagraph"/>
+        <w:numPr>
+          <w:ilvl w:val="1"/>
+          <w:numId w:val="10"/>
+        </w:numPr>
+        <w:suppressAutoHyphens w:val="0"/>
+        <w:spacing w:after="0" w:line="276" w:lineRule="auto"/>
+        <w:rPr>
+          <w:rFonts w:ascii="Times New Roman" w:eastAsiaTheme="minorHAnsi" w:hAnsi="Times New Roman" w:cs="Times New Roman"/>
+          <w:sz w:val="24"/>
+          <w:szCs w:val="24"/>
+          <w:lang w:eastAsia="en-US"/>
+        </w:rPr>
+      </w:pPr>
+      <w:r>
+        <w:rPr>
+          <w:rFonts w:ascii="Times New Roman" w:eastAsiaTheme="minorHAnsi" w:hAnsi="Times New Roman" w:cs="Times New Roman"/>
+          <w:sz w:val="24"/>
+          <w:szCs w:val="24"/>
+          <w:lang w:eastAsia="en-US"/>
+        </w:rPr>
+        <w:t>User Interface</w:t>
+      </w:r>
+    </w:p>
+    <w:p>
+      <w:pPr>
+        <w:pStyle w:val="ListParagraph"/>
+        <w:numPr>
+          <w:ilvl w:val="1"/>
+          <w:numId w:val="10"/>
+        </w:numPr>
+        <w:suppressAutoHyphens w:val="0"/>
+        <w:spacing w:after="0" w:line="276" w:lineRule="auto"/>
+        <w:rPr>
+          <w:rFonts w:ascii="Times New Roman" w:eastAsiaTheme="minorHAnsi" w:hAnsi="Times New Roman" w:cs="Times New Roman"/>
+          <w:sz w:val="24"/>
+          <w:szCs w:val="24"/>
+          <w:lang w:eastAsia="en-US"/>
+        </w:rPr>
+      </w:pPr>
+      <w:r>
+        <w:rPr>
+          <w:rFonts w:ascii="Times New Roman" w:eastAsiaTheme="minorHAnsi" w:hAnsi="Times New Roman" w:cs="Times New Roman"/>
+          <w:sz w:val="24"/>
+          <w:szCs w:val="24"/>
+          <w:lang w:eastAsia="en-US"/>
+        </w:rPr>
+        <w:t xml:space="preserve">Architecture </w:t>
+      </w:r>
+    </w:p>
+    <w:p>
+      <w:pPr>
+        <w:pStyle w:val="ListParagraph"/>
+        <w:numPr>
+          <w:ilvl w:val="1"/>
+          <w:numId w:val="10"/>
+        </w:numPr>
+        <w:suppressAutoHyphens w:val="0"/>
+        <w:spacing w:after="0" w:line="276" w:lineRule="auto"/>
+        <w:rPr>
+          <w:rFonts w:ascii="Times New Roman" w:eastAsiaTheme="minorHAnsi" w:hAnsi="Times New Roman" w:cs="Times New Roman"/>
+          <w:sz w:val="24"/>
+          <w:szCs w:val="24"/>
+          <w:lang w:eastAsia="en-US"/>
+        </w:rPr>
+      </w:pPr>
+      <w:r>
+        <w:rPr>
+          <w:rFonts w:ascii="Times New Roman" w:eastAsiaTheme="minorHAnsi" w:hAnsi="Times New Roman" w:cs="Times New Roman"/>
+          <w:sz w:val="24"/>
+          <w:szCs w:val="24"/>
+          <w:lang w:eastAsia="en-US"/>
+        </w:rPr>
+        <w:t xml:space="preserve">Database </w:t>
+      </w:r>
+    </w:p>
+    <w:p>
+      <w:pPr>
+        <w:pStyle w:val="ListParagraph"/>
+        <w:numPr>
+          <w:ilvl w:val="1"/>
+          <w:numId w:val="10"/>
+        </w:numPr>
+        <w:suppressAutoHyphens w:val="0"/>
+        <w:spacing w:after="0" w:line="276" w:lineRule="auto"/>
+        <w:rPr>
+          <w:rFonts w:ascii="Times New Roman" w:eastAsiaTheme="minorHAnsi" w:hAnsi="Times New Roman" w:cs="Times New Roman"/>
+          <w:sz w:val="24"/>
+          <w:szCs w:val="24"/>
+          <w:lang w:eastAsia="en-US"/>
+        </w:rPr>
+      </w:pPr>
+      <w:r>
+        <w:rPr>
+          <w:rFonts w:ascii="Times New Roman" w:eastAsiaTheme="minorHAnsi" w:hAnsi="Times New Roman" w:cs="Times New Roman"/>
+          <w:sz w:val="24"/>
+          <w:szCs w:val="24"/>
+          <w:lang w:eastAsia="en-US"/>
+        </w:rPr>
+        <w:t xml:space="preserve">Top-level </w:t>
+      </w:r>
+    </w:p>
+    <w:p>
+      <w:pPr>
+        <w:pStyle w:val="ListParagraph"/>
+        <w:numPr>
+          <w:ilvl w:val="1"/>
+          <w:numId w:val="10"/>
+        </w:numPr>
+        <w:suppressAutoHyphens w:val="0"/>
+        <w:spacing w:after="0" w:line="276" w:lineRule="auto"/>
+        <w:rPr>
+          <w:rFonts w:ascii="Times New Roman" w:eastAsiaTheme="minorHAnsi" w:hAnsi="Times New Roman" w:cs="Times New Roman"/>
+          <w:sz w:val="24"/>
+          <w:szCs w:val="24"/>
+          <w:lang w:eastAsia="en-US"/>
+        </w:rPr>
+      </w:pPr>
+      <w:r>
+        <w:rPr>
+          <w:rFonts w:ascii="Times New Roman" w:eastAsiaTheme="minorHAnsi" w:hAnsi="Times New Roman" w:cs="Times New Roman"/>
+          <w:sz w:val="24"/>
+          <w:szCs w:val="24"/>
+          <w:lang w:eastAsia="en-US"/>
+        </w:rPr>
+        <w:t xml:space="preserve">Data Flow and States </w:t>
+      </w:r>
+    </w:p>
+    <w:p>
+      <w:pPr>
+        <w:pStyle w:val="ListParagraph"/>
+        <w:numPr>
+          <w:ilvl w:val="1"/>
+          <w:numId w:val="10"/>
+        </w:numPr>
+        <w:suppressAutoHyphens w:val="0"/>
+        <w:spacing w:after="0" w:line="276" w:lineRule="auto"/>
+        <w:rPr>
+          <w:rFonts w:ascii="Times New Roman" w:eastAsiaTheme="minorHAnsi" w:hAnsi="Times New Roman" w:cs="Times New Roman"/>
+          <w:sz w:val="24"/>
+          <w:szCs w:val="24"/>
+          <w:lang w:eastAsia="en-US"/>
+        </w:rPr>
+      </w:pPr>
+      <w:r>
+        <w:rPr>
+          <w:rFonts w:ascii="Times New Roman" w:eastAsiaTheme="minorHAnsi" w:hAnsi="Times New Roman" w:cs="Times New Roman"/>
+          <w:sz w:val="24"/>
+          <w:szCs w:val="24"/>
+          <w:lang w:eastAsia="en-US"/>
+        </w:rPr>
+        <w:t xml:space="preserve">Reports </w:t>
+      </w:r>
     </w:p>
     <w:p>
       <w:pPr>
@@ -1919,7 +2411,67 @@
           <w:szCs w:val="24"/>
           <w:lang w:eastAsia="en-US"/>
         </w:rPr>
-        <w:t xml:space="preserve">This is a software requirements specification, or SRS, document for a point-of-sale application created for hot dog vendors, called BratSpot (pronounced “brotspot”). This document will specify the purpose, overall description, and requirements of BratSpot. It will serve as a reference for designers, developers, and testers to ensure that the project requirements are fulfilled. Project management may use the requirements to estimate resources and development timelines, as well as to monitor progress against the plan. </w:t>
+        <w:t xml:space="preserve">This is a software requirements specification, or SRS, document for a point-of-sale application created for hot dog vendors, called </w:t>
+      </w:r>
+      <w:proofErr w:type="spellStart"/>
+      <w:r>
+        <w:rPr>
+          <w:rFonts w:ascii="Times New Roman" w:eastAsiaTheme="minorHAnsi" w:hAnsi="Times New Roman" w:cs="Times New Roman"/>
+          <w:sz w:val="24"/>
+          <w:szCs w:val="24"/>
+          <w:lang w:eastAsia="en-US"/>
+        </w:rPr>
+        <w:t>BratSpot</w:t>
+      </w:r>
+      <w:proofErr w:type="spellEnd"/>
+      <w:r>
+        <w:rPr>
+          <w:rFonts w:ascii="Times New Roman" w:eastAsiaTheme="minorHAnsi" w:hAnsi="Times New Roman" w:cs="Times New Roman"/>
+          <w:sz w:val="24"/>
+          <w:szCs w:val="24"/>
+          <w:lang w:eastAsia="en-US"/>
+        </w:rPr>
+        <w:t xml:space="preserve"> (pronounced “</w:t>
+      </w:r>
+      <w:proofErr w:type="spellStart"/>
+      <w:r>
+        <w:rPr>
+          <w:rFonts w:ascii="Times New Roman" w:eastAsiaTheme="minorHAnsi" w:hAnsi="Times New Roman" w:cs="Times New Roman"/>
+          <w:sz w:val="24"/>
+          <w:szCs w:val="24"/>
+          <w:lang w:eastAsia="en-US"/>
+        </w:rPr>
+        <w:t>brotspot</w:t>
+      </w:r>
+      <w:proofErr w:type="spellEnd"/>
+      <w:r>
+        <w:rPr>
+          <w:rFonts w:ascii="Times New Roman" w:eastAsiaTheme="minorHAnsi" w:hAnsi="Times New Roman" w:cs="Times New Roman"/>
+          <w:sz w:val="24"/>
+          <w:szCs w:val="24"/>
+          <w:lang w:eastAsia="en-US"/>
+        </w:rPr>
+        <w:t xml:space="preserve">”). This document will specify the purpose, overall description, and requirements of </w:t>
+      </w:r>
+      <w:proofErr w:type="spellStart"/>
+      <w:r>
+        <w:rPr>
+          <w:rFonts w:ascii="Times New Roman" w:eastAsiaTheme="minorHAnsi" w:hAnsi="Times New Roman" w:cs="Times New Roman"/>
+          <w:sz w:val="24"/>
+          <w:szCs w:val="24"/>
+          <w:lang w:eastAsia="en-US"/>
+        </w:rPr>
+        <w:t>BratSpot</w:t>
+      </w:r>
+      <w:proofErr w:type="spellEnd"/>
+      <w:r>
+        <w:rPr>
+          <w:rFonts w:ascii="Times New Roman" w:eastAsiaTheme="minorHAnsi" w:hAnsi="Times New Roman" w:cs="Times New Roman"/>
+          <w:sz w:val="24"/>
+          <w:szCs w:val="24"/>
+          <w:lang w:eastAsia="en-US"/>
+        </w:rPr>
+        <w:t xml:space="preserve">. It will serve as a reference for designers, developers, and testers to ensure that the project requirements are fulfilled. Project management may use the requirements to estimate resources and development timelines, as well as to monitor progress against the plan. </w:t>
       </w:r>
     </w:p>
     <w:p>
@@ -1982,7 +2534,27 @@
           <w:szCs w:val="24"/>
           <w:lang w:eastAsia="en-US"/>
         </w:rPr>
-        <w:t xml:space="preserve">The purpose of this project is to improve hot dog vendors’ productivity by enabling them to do more than input an order for a generic hot dog and calculate payment. With BratSpot, hot dog vendors will be able to input customized orders, track inventory, and display filtered search results. By simplifying inventory management processes and offering customization, hot dog vendors can differentiate themselves from others to build brand loyalty in an ever-evolving mobile food vending landscape.  </w:t>
+        <w:t xml:space="preserve">The purpose of this project is to improve hot dog vendors’ productivity by enabling them to do more than input an order for a generic hot dog and calculate payment. With </w:t>
+      </w:r>
+      <w:proofErr w:type="spellStart"/>
+      <w:r>
+        <w:rPr>
+          <w:rFonts w:ascii="Times New Roman" w:eastAsiaTheme="minorHAnsi" w:hAnsi="Times New Roman" w:cs="Times New Roman"/>
+          <w:sz w:val="24"/>
+          <w:szCs w:val="24"/>
+          <w:lang w:eastAsia="en-US"/>
+        </w:rPr>
+        <w:t>BratSpot</w:t>
+      </w:r>
+      <w:proofErr w:type="spellEnd"/>
+      <w:r>
+        <w:rPr>
+          <w:rFonts w:ascii="Times New Roman" w:eastAsiaTheme="minorHAnsi" w:hAnsi="Times New Roman" w:cs="Times New Roman"/>
+          <w:sz w:val="24"/>
+          <w:szCs w:val="24"/>
+          <w:lang w:eastAsia="en-US"/>
+        </w:rPr>
+        <w:t xml:space="preserve">, hot dog vendors will be able to input customized orders, track inventory, and display filtered search results. By simplifying inventory management processes and offering customization, hot dog vendors can differentiate themselves from others to build brand loyalty in an ever-evolving mobile food vending landscape.  </w:t>
       </w:r>
     </w:p>
     <w:p>
@@ -2090,7 +2662,7 @@
     </w:p>
     <w:p>
       <w:pPr>
-        <w:spacing w:line="240" w:lineRule="auto"/>
+        <w:spacing w:after="0" w:line="240" w:lineRule="auto"/>
         <w:ind w:left="360"/>
         <w:rPr>
           <w:rFonts w:ascii="Times New Roman" w:eastAsiaTheme="minorHAnsi" w:hAnsi="Times New Roman" w:cs="Times New Roman"/>
@@ -2099,14 +2671,25 @@
           <w:lang w:eastAsia="en-US"/>
         </w:rPr>
       </w:pPr>
-      <w:r>
-        <w:rPr>
-          <w:rFonts w:ascii="Times New Roman" w:eastAsiaTheme="minorHAnsi" w:hAnsi="Times New Roman" w:cs="Times New Roman"/>
-          <w:sz w:val="24"/>
-          <w:szCs w:val="24"/>
-          <w:lang w:eastAsia="en-US"/>
-        </w:rPr>
-        <w:t>BratSpot will be a mobile point-of-sale application that hot dog vendors can use to conduct their business. In addition to basic functions, such as inputting an order and calculating payment, the application will allow users to:</w:t>
+      <w:proofErr w:type="spellStart"/>
+      <w:r>
+        <w:rPr>
+          <w:rFonts w:ascii="Times New Roman" w:eastAsiaTheme="minorHAnsi" w:hAnsi="Times New Roman" w:cs="Times New Roman"/>
+          <w:sz w:val="24"/>
+          <w:szCs w:val="24"/>
+          <w:lang w:eastAsia="en-US"/>
+        </w:rPr>
+        <w:t>BratSpot</w:t>
+      </w:r>
+      <w:proofErr w:type="spellEnd"/>
+      <w:r>
+        <w:rPr>
+          <w:rFonts w:ascii="Times New Roman" w:eastAsiaTheme="minorHAnsi" w:hAnsi="Times New Roman" w:cs="Times New Roman"/>
+          <w:sz w:val="24"/>
+          <w:szCs w:val="24"/>
+          <w:lang w:eastAsia="en-US"/>
+        </w:rPr>
+        <w:t xml:space="preserve"> will be a mobile point-of-sale application that hot dog vendors can use to conduct their business. In addition to basic functions, such as inputting an order and calculating payment, the application will allow users to:</w:t>
       </w:r>
     </w:p>
     <w:p>
@@ -2116,7 +2699,7 @@
           <w:ilvl w:val="1"/>
           <w:numId w:val="13"/>
         </w:numPr>
-        <w:spacing w:line="276" w:lineRule="auto"/>
+        <w:spacing w:after="0" w:line="276" w:lineRule="auto"/>
         <w:rPr>
           <w:rFonts w:ascii="Times New Roman" w:eastAsiaTheme="minorHAnsi" w:hAnsi="Times New Roman" w:cs="Times New Roman"/>
           <w:sz w:val="24"/>
@@ -2141,7 +2724,7 @@
           <w:ilvl w:val="1"/>
           <w:numId w:val="13"/>
         </w:numPr>
-        <w:spacing w:line="276" w:lineRule="auto"/>
+        <w:spacing w:after="0" w:line="276" w:lineRule="auto"/>
         <w:rPr>
           <w:rFonts w:ascii="Times New Roman" w:eastAsiaTheme="minorHAnsi" w:hAnsi="Times New Roman" w:cs="Times New Roman"/>
           <w:sz w:val="24"/>
@@ -2166,7 +2749,7 @@
           <w:ilvl w:val="1"/>
           <w:numId w:val="13"/>
         </w:numPr>
-        <w:spacing w:line="276" w:lineRule="auto"/>
+        <w:spacing w:after="0" w:line="276" w:lineRule="auto"/>
         <w:rPr>
           <w:rFonts w:ascii="Times New Roman" w:eastAsiaTheme="minorHAnsi" w:hAnsi="Times New Roman" w:cs="Times New Roman"/>
           <w:sz w:val="24"/>
@@ -2191,7 +2774,7 @@
           <w:ilvl w:val="1"/>
           <w:numId w:val="13"/>
         </w:numPr>
-        <w:spacing w:line="276" w:lineRule="auto"/>
+        <w:spacing w:after="0" w:line="276" w:lineRule="auto"/>
         <w:rPr>
           <w:rFonts w:ascii="Times New Roman" w:eastAsiaTheme="minorHAnsi" w:hAnsi="Times New Roman" w:cs="Times New Roman"/>
           <w:sz w:val="24"/>
@@ -2216,7 +2799,7 @@
           <w:ilvl w:val="1"/>
           <w:numId w:val="13"/>
         </w:numPr>
-        <w:spacing w:line="276" w:lineRule="auto"/>
+        <w:spacing w:after="0" w:line="276" w:lineRule="auto"/>
         <w:rPr>
           <w:rFonts w:ascii="Times New Roman" w:eastAsiaTheme="minorHAnsi" w:hAnsi="Times New Roman" w:cs="Times New Roman"/>
           <w:sz w:val="24"/>
@@ -2296,7 +2879,7 @@
           <w:ilvl w:val="1"/>
           <w:numId w:val="11"/>
         </w:numPr>
-        <w:spacing w:line="276" w:lineRule="auto"/>
+        <w:spacing w:after="0" w:line="276" w:lineRule="auto"/>
         <w:rPr>
           <w:rFonts w:ascii="Times New Roman" w:eastAsiaTheme="minorHAnsi" w:hAnsi="Times New Roman" w:cs="Times New Roman"/>
           <w:b/>
@@ -2348,7 +2931,21 @@
         <w:rPr>
           <w:rFonts w:ascii="Times New Roman" w:eastAsia="Calibri" w:hAnsi="Times New Roman" w:cs="Times New Roman"/>
         </w:rPr>
-        <w:t>Must have, Should have, Could have, Won’t have</w:t>
+        <w:t xml:space="preserve">Must have, </w:t>
+      </w:r>
+      <w:proofErr w:type="gramStart"/>
+      <w:r>
+        <w:rPr>
+          <w:rFonts w:ascii="Times New Roman" w:eastAsia="Calibri" w:hAnsi="Times New Roman" w:cs="Times New Roman"/>
+        </w:rPr>
+        <w:t>Should</w:t>
+      </w:r>
+      <w:proofErr w:type="gramEnd"/>
+      <w:r>
+        <w:rPr>
+          <w:rFonts w:ascii="Times New Roman" w:eastAsia="Calibri" w:hAnsi="Times New Roman" w:cs="Times New Roman"/>
+        </w:rPr>
+        <w:t xml:space="preserve"> have, Could have, Won’t have</w:t>
       </w:r>
     </w:p>
     <w:p>
@@ -2454,6 +3051,19 @@
     <w:p>
       <w:pPr>
         <w:pStyle w:val="ListParagraph"/>
+        <w:spacing w:after="0" w:line="276" w:lineRule="auto"/>
+        <w:ind w:left="792"/>
+        <w:rPr>
+          <w:rFonts w:ascii="Times New Roman" w:eastAsiaTheme="minorHAnsi" w:hAnsi="Times New Roman" w:cs="Times New Roman"/>
+          <w:sz w:val="24"/>
+          <w:szCs w:val="24"/>
+          <w:lang w:eastAsia="en-US"/>
+        </w:rPr>
+      </w:pPr>
+    </w:p>
+    <w:p>
+      <w:pPr>
+        <w:pStyle w:val="ListParagraph"/>
         <w:numPr>
           <w:ilvl w:val="1"/>
           <w:numId w:val="11"/>
@@ -2751,16 +3361,7 @@
           <w:szCs w:val="24"/>
           <w:lang w:eastAsia="en-US"/>
         </w:rPr>
-        <w:t xml:space="preserve">: Non-functional </w:t>
-      </w:r>
-      <w:r>
-        <w:rPr>
-          <w:rFonts w:ascii="Times New Roman" w:eastAsiaTheme="minorHAnsi" w:hAnsi="Times New Roman" w:cs="Times New Roman"/>
-          <w:sz w:val="24"/>
-          <w:szCs w:val="24"/>
-          <w:lang w:eastAsia="en-US"/>
-        </w:rPr>
-        <w:t>requirements</w:t>
+        <w:t>: Non-functional requirements</w:t>
       </w:r>
     </w:p>
     <w:p>
@@ -2866,7 +3467,27 @@
           <w:szCs w:val="24"/>
           <w:lang w:eastAsia="en-US"/>
         </w:rPr>
-        <w:t>The 3 features that will be added to BratSpot:</w:t>
+        <w:t xml:space="preserve">The 3 features that will be added to </w:t>
+      </w:r>
+      <w:proofErr w:type="spellStart"/>
+      <w:r>
+        <w:rPr>
+          <w:rFonts w:ascii="Times New Roman" w:eastAsiaTheme="minorHAnsi" w:hAnsi="Times New Roman" w:cs="Times New Roman"/>
+          <w:sz w:val="24"/>
+          <w:szCs w:val="24"/>
+          <w:lang w:eastAsia="en-US"/>
+        </w:rPr>
+        <w:t>BratSpot</w:t>
+      </w:r>
+      <w:proofErr w:type="spellEnd"/>
+      <w:r>
+        <w:rPr>
+          <w:rFonts w:ascii="Times New Roman" w:eastAsiaTheme="minorHAnsi" w:hAnsi="Times New Roman" w:cs="Times New Roman"/>
+          <w:sz w:val="24"/>
+          <w:szCs w:val="24"/>
+          <w:lang w:eastAsia="en-US"/>
+        </w:rPr>
+        <w:t>:</w:t>
       </w:r>
     </w:p>
     <w:p>
@@ -3064,31 +3685,7 @@
           <w:sz w:val="24"/>
           <w:szCs w:val="24"/>
         </w:rPr>
-        <w:t xml:space="preserve"> </w:t>
-      </w:r>
-      <w:r>
-        <w:rPr>
-          <w:rFonts w:ascii="Times New Roman" w:eastAsia="Times New Roman" w:hAnsi="Times New Roman" w:cs="Times New Roman"/>
-          <w:sz w:val="24"/>
-          <w:szCs w:val="24"/>
-        </w:rPr>
-        <w:t xml:space="preserve">Create an interface for vendors to </w:t>
-      </w:r>
-      <w:r>
-        <w:rPr>
-          <w:rFonts w:ascii="Times New Roman" w:eastAsia="Times New Roman" w:hAnsi="Times New Roman" w:cs="Times New Roman"/>
-          <w:sz w:val="24"/>
-          <w:szCs w:val="24"/>
-        </w:rPr>
-        <w:t xml:space="preserve">edit and </w:t>
-      </w:r>
-      <w:r>
-        <w:rPr>
-          <w:rFonts w:ascii="Times New Roman" w:eastAsia="Times New Roman" w:hAnsi="Times New Roman" w:cs="Times New Roman"/>
-          <w:sz w:val="24"/>
-          <w:szCs w:val="24"/>
-        </w:rPr>
-        <w:t>keep track of orders</w:t>
+        <w:t xml:space="preserve"> Create an interface for vendors to edit and keep track of orders</w:t>
       </w:r>
     </w:p>
     <w:p>
@@ -3293,7 +3890,27 @@
           <w:szCs w:val="24"/>
           <w:lang w:eastAsia="en-US"/>
         </w:rPr>
-        <w:t>Given an ingredient that falls below x amount, when the quantity of stock goes below a specified threshold, the vendor will be alerted and the items will be automatically ordered.</w:t>
+        <w:t xml:space="preserve">Given an ingredient that falls below x amount, when the quantity of stock goes below a specified threshold, the vendor will be </w:t>
+      </w:r>
+      <w:proofErr w:type="gramStart"/>
+      <w:r>
+        <w:rPr>
+          <w:rFonts w:ascii="Times New Roman" w:eastAsia="Times New Roman" w:hAnsi="Times New Roman" w:cs="Times New Roman"/>
+          <w:sz w:val="24"/>
+          <w:szCs w:val="24"/>
+          <w:lang w:eastAsia="en-US"/>
+        </w:rPr>
+        <w:t>alerted</w:t>
+      </w:r>
+      <w:proofErr w:type="gramEnd"/>
+      <w:r>
+        <w:rPr>
+          <w:rFonts w:ascii="Times New Roman" w:eastAsia="Times New Roman" w:hAnsi="Times New Roman" w:cs="Times New Roman"/>
+          <w:sz w:val="24"/>
+          <w:szCs w:val="24"/>
+          <w:lang w:eastAsia="en-US"/>
+        </w:rPr>
+        <w:t xml:space="preserve"> and the items will be automatically ordered.</w:t>
       </w:r>
       <w:r>
         <w:rPr>
@@ -3384,7 +4001,7 @@
     </w:p>
     <w:p>
       <w:pPr>
-        <w:spacing w:line="240" w:lineRule="auto"/>
+        <w:spacing w:after="0" w:line="240" w:lineRule="auto"/>
         <w:ind w:left="360"/>
         <w:rPr>
           <w:rFonts w:ascii="Times New Roman" w:eastAsiaTheme="minorHAnsi" w:hAnsi="Times New Roman" w:cs="Times New Roman"/>
@@ -3402,6 +4019,18 @@
         </w:rPr>
         <w:t xml:space="preserve">All team communication takes place on Microsoft Teams. GitHub is the version control system used for this project. </w:t>
       </w:r>
+    </w:p>
+    <w:p>
+      <w:pPr>
+        <w:spacing w:after="0" w:line="240" w:lineRule="auto"/>
+        <w:ind w:left="360"/>
+        <w:rPr>
+          <w:rFonts w:ascii="Times New Roman" w:eastAsiaTheme="minorHAnsi" w:hAnsi="Times New Roman" w:cs="Times New Roman"/>
+          <w:sz w:val="24"/>
+          <w:szCs w:val="24"/>
+          <w:lang w:eastAsia="en-US"/>
+        </w:rPr>
+      </w:pPr>
     </w:p>
     <w:p>
       <w:pPr>
@@ -3410,7 +4039,7 @@
           <w:ilvl w:val="0"/>
           <w:numId w:val="11"/>
         </w:numPr>
-        <w:spacing w:line="276" w:lineRule="auto"/>
+        <w:spacing w:after="0" w:line="276" w:lineRule="auto"/>
         <w:rPr>
           <w:rFonts w:ascii="Times New Roman" w:eastAsiaTheme="minorHAnsi" w:hAnsi="Times New Roman" w:cs="Times New Roman"/>
           <w:sz w:val="24"/>
@@ -3433,7 +4062,7 @@
     <w:p>
       <w:pPr>
         <w:pStyle w:val="ListParagraph"/>
-        <w:spacing w:line="276" w:lineRule="auto"/>
+        <w:spacing w:after="0" w:line="276" w:lineRule="auto"/>
         <w:ind w:left="360"/>
         <w:rPr>
           <w:rFonts w:ascii="Times New Roman" w:eastAsiaTheme="minorHAnsi" w:hAnsi="Times New Roman" w:cs="Times New Roman"/>
@@ -3444,6 +4073,7 @@
       </w:pPr>
       <w:r>
         <w:rPr>
+          <w:rFonts w:ascii="Times New Roman" w:hAnsi="Times New Roman" w:cs="Times New Roman"/>
           <w:noProof/>
         </w:rPr>
         <w:drawing>
@@ -3488,7 +4118,7 @@
     <w:p>
       <w:pPr>
         <w:pStyle w:val="ListParagraph"/>
-        <w:spacing w:line="276" w:lineRule="auto"/>
+        <w:spacing w:after="0" w:line="276" w:lineRule="auto"/>
         <w:ind w:left="360"/>
         <w:rPr>
           <w:rFonts w:ascii="Times New Roman" w:eastAsiaTheme="minorHAnsi" w:hAnsi="Times New Roman" w:cs="Times New Roman"/>
@@ -3499,6 +4129,7 @@
       </w:pPr>
       <w:r>
         <w:rPr>
+          <w:rFonts w:ascii="Times New Roman" w:hAnsi="Times New Roman" w:cs="Times New Roman"/>
           <w:noProof/>
         </w:rPr>
         <w:drawing>
@@ -3554,7 +4185,7 @@
     <w:p>
       <w:pPr>
         <w:pStyle w:val="ListParagraph"/>
-        <w:spacing w:line="240" w:lineRule="auto"/>
+        <w:spacing w:after="0" w:line="240" w:lineRule="auto"/>
         <w:ind w:left="0"/>
         <w:rPr>
           <w:rFonts w:ascii="Times New Roman" w:eastAsiaTheme="minorHAnsi" w:hAnsi="Times New Roman" w:cs="Times New Roman"/>
@@ -3569,6 +4200,50 @@
         <w:pStyle w:val="ListParagraph"/>
         <w:numPr>
           <w:ilvl w:val="0"/>
+          <w:numId w:val="11"/>
+        </w:numPr>
+        <w:spacing w:after="0" w:line="240" w:lineRule="auto"/>
+        <w:rPr>
+          <w:rFonts w:ascii="Times New Roman" w:eastAsiaTheme="minorHAnsi" w:hAnsi="Times New Roman" w:cs="Times New Roman"/>
+          <w:b/>
+          <w:bCs/>
+          <w:sz w:val="28"/>
+          <w:szCs w:val="28"/>
+          <w:lang w:eastAsia="en-US"/>
+        </w:rPr>
+      </w:pPr>
+      <w:r>
+        <w:rPr>
+          <w:rFonts w:ascii="Times New Roman" w:eastAsiaTheme="minorHAnsi" w:hAnsi="Times New Roman" w:cs="Times New Roman"/>
+          <w:b/>
+          <w:bCs/>
+          <w:sz w:val="28"/>
+          <w:szCs w:val="28"/>
+          <w:lang w:eastAsia="en-US"/>
+        </w:rPr>
+        <w:t>Requirements Specification</w:t>
+      </w:r>
+    </w:p>
+    <w:p>
+      <w:pPr>
+        <w:pStyle w:val="ListParagraph"/>
+        <w:spacing w:after="0" w:line="240" w:lineRule="auto"/>
+        <w:ind w:left="360"/>
+        <w:rPr>
+          <w:rFonts w:ascii="Times New Roman" w:eastAsiaTheme="minorHAnsi" w:hAnsi="Times New Roman" w:cs="Times New Roman"/>
+          <w:b/>
+          <w:bCs/>
+          <w:sz w:val="24"/>
+          <w:szCs w:val="24"/>
+          <w:lang w:eastAsia="en-US"/>
+        </w:rPr>
+      </w:pPr>
+    </w:p>
+    <w:p>
+      <w:pPr>
+        <w:pStyle w:val="ListParagraph"/>
+        <w:numPr>
+          <w:ilvl w:val="1"/>
           <w:numId w:val="11"/>
         </w:numPr>
         <w:spacing w:after="0" w:line="240" w:lineRule="auto"/>
@@ -3891,11 +4566,19 @@
                 <w:szCs w:val="24"/>
               </w:rPr>
             </w:pPr>
+            <w:proofErr w:type="spellStart"/>
             <w:r>
               <w:rPr>
                 <w:rFonts w:ascii="Times New Roman" w:eastAsia="DengXian" w:hAnsi="Times New Roman" w:cs="Times New Roman"/>
               </w:rPr>
-              <w:t>BratSpot should be available for anyone to use</w:t>
+              <w:t>BratSpot</w:t>
+            </w:r>
+            <w:proofErr w:type="spellEnd"/>
+            <w:r>
+              <w:rPr>
+                <w:rFonts w:ascii="Times New Roman" w:eastAsia="DengXian" w:hAnsi="Times New Roman" w:cs="Times New Roman"/>
+              </w:rPr>
+              <w:t xml:space="preserve"> should be available for anyone to use</w:t>
             </w:r>
           </w:p>
         </w:tc>
@@ -3938,7 +4621,7 @@
       <w:pPr>
         <w:pStyle w:val="ListParagraph"/>
         <w:numPr>
-          <w:ilvl w:val="0"/>
+          <w:ilvl w:val="1"/>
           <w:numId w:val="11"/>
         </w:numPr>
         <w:spacing w:after="0" w:line="240" w:lineRule="auto"/>
@@ -4111,13 +4794,23 @@
                 <w:szCs w:val="24"/>
               </w:rPr>
             </w:pPr>
+            <w:proofErr w:type="spellStart"/>
             <w:r>
               <w:rPr>
                 <w:rFonts w:ascii="Times New Roman" w:eastAsia="DengXian" w:hAnsi="Times New Roman" w:cs="Times New Roman"/>
                 <w:sz w:val="24"/>
                 <w:szCs w:val="24"/>
               </w:rPr>
-              <w:t>BratSpot will allow customers to input customized orders through a menu.</w:t>
+              <w:t>BratSpot</w:t>
+            </w:r>
+            <w:proofErr w:type="spellEnd"/>
+            <w:r>
+              <w:rPr>
+                <w:rFonts w:ascii="Times New Roman" w:eastAsia="DengXian" w:hAnsi="Times New Roman" w:cs="Times New Roman"/>
+                <w:sz w:val="24"/>
+                <w:szCs w:val="24"/>
+              </w:rPr>
+              <w:t xml:space="preserve"> will allow customers to input customized orders through a menu.</w:t>
             </w:r>
           </w:p>
         </w:tc>
@@ -4170,6 +4863,7 @@
                 <w:sz w:val="24"/>
                 <w:szCs w:val="24"/>
               </w:rPr>
+              <w:lastRenderedPageBreak/>
               <w:t>UR2</w:t>
             </w:r>
           </w:p>
@@ -4189,13 +4883,23 @@
                 <w:szCs w:val="24"/>
               </w:rPr>
             </w:pPr>
+            <w:proofErr w:type="spellStart"/>
             <w:r>
               <w:rPr>
                 <w:rFonts w:ascii="Times New Roman" w:eastAsia="DengXian" w:hAnsi="Times New Roman" w:cs="Times New Roman"/>
                 <w:sz w:val="24"/>
                 <w:szCs w:val="24"/>
               </w:rPr>
-              <w:t>BratSpot will take customized ingredients and allergy information into account to filter out redundancy for the end user and improve the ordering process.</w:t>
+              <w:t>BratSpot</w:t>
+            </w:r>
+            <w:proofErr w:type="spellEnd"/>
+            <w:r>
+              <w:rPr>
+                <w:rFonts w:ascii="Times New Roman" w:eastAsia="DengXian" w:hAnsi="Times New Roman" w:cs="Times New Roman"/>
+                <w:sz w:val="24"/>
+                <w:szCs w:val="24"/>
+              </w:rPr>
+              <w:t xml:space="preserve"> will take customized ingredients and allergy information into account to filter out redundancy for the end user and improve the ordering process.</w:t>
             </w:r>
           </w:p>
         </w:tc>
@@ -4248,7 +4952,6 @@
                 <w:sz w:val="24"/>
                 <w:szCs w:val="24"/>
               </w:rPr>
-              <w:lastRenderedPageBreak/>
               <w:t>UR3</w:t>
             </w:r>
           </w:p>
@@ -4268,13 +4971,23 @@
                 <w:szCs w:val="24"/>
               </w:rPr>
             </w:pPr>
+            <w:proofErr w:type="spellStart"/>
             <w:r>
               <w:rPr>
                 <w:rFonts w:ascii="Times New Roman" w:eastAsia="DengXian" w:hAnsi="Times New Roman" w:cs="Times New Roman"/>
                 <w:sz w:val="24"/>
                 <w:szCs w:val="24"/>
               </w:rPr>
-              <w:t>BratSpot’s menu will display quantities of items on the vendor side with alerts on low items, so that regardless of the automatic ordering vendors will be apprised of low stock.</w:t>
+              <w:t>BratSpot’s</w:t>
+            </w:r>
+            <w:proofErr w:type="spellEnd"/>
+            <w:r>
+              <w:rPr>
+                <w:rFonts w:ascii="Times New Roman" w:eastAsia="DengXian" w:hAnsi="Times New Roman" w:cs="Times New Roman"/>
+                <w:sz w:val="24"/>
+                <w:szCs w:val="24"/>
+              </w:rPr>
+              <w:t xml:space="preserve"> menu will display quantities of items on the vendor side with alerts on low items, so that regardless of the automatic ordering vendors will be apprised of low stock.</w:t>
             </w:r>
           </w:p>
         </w:tc>
@@ -4308,7 +5021,7 @@
     </w:tbl>
     <w:p>
       <w:pPr>
-        <w:spacing w:line="240" w:lineRule="auto"/>
+        <w:spacing w:after="0" w:line="240" w:lineRule="auto"/>
         <w:rPr>
           <w:rFonts w:ascii="Times New Roman" w:eastAsiaTheme="minorHAnsi" w:hAnsi="Times New Roman" w:cs="Times New Roman"/>
           <w:sz w:val="24"/>
@@ -4321,8 +5034,8 @@
       <w:pPr>
         <w:pStyle w:val="ListParagraph"/>
         <w:numPr>
-          <w:ilvl w:val="0"/>
-          <w:numId w:val="11"/>
+          <w:ilvl w:val="1"/>
+          <w:numId w:val="19"/>
         </w:numPr>
         <w:spacing w:after="0" w:line="240" w:lineRule="auto"/>
         <w:rPr>
@@ -4504,7 +5217,25 @@
                 <w:sz w:val="24"/>
                 <w:szCs w:val="24"/>
               </w:rPr>
-              <w:t>When quantities of stocked items reach a low threshold, BratSpot should automatically order more</w:t>
+              <w:t xml:space="preserve">When quantities of stocked items reach a low threshold, </w:t>
+            </w:r>
+            <w:proofErr w:type="spellStart"/>
+            <w:r>
+              <w:rPr>
+                <w:rFonts w:ascii="Times New Roman" w:eastAsia="DengXian" w:hAnsi="Times New Roman" w:cs="Times New Roman"/>
+                <w:sz w:val="24"/>
+                <w:szCs w:val="24"/>
+              </w:rPr>
+              <w:t>BratSpot</w:t>
+            </w:r>
+            <w:proofErr w:type="spellEnd"/>
+            <w:r>
+              <w:rPr>
+                <w:rFonts w:ascii="Times New Roman" w:eastAsia="DengXian" w:hAnsi="Times New Roman" w:cs="Times New Roman"/>
+                <w:sz w:val="24"/>
+                <w:szCs w:val="24"/>
+              </w:rPr>
+              <w:t xml:space="preserve"> should automatically order more</w:t>
             </w:r>
           </w:p>
         </w:tc>
@@ -4585,7 +5316,25 @@
                 <w:sz w:val="24"/>
                 <w:szCs w:val="24"/>
               </w:rPr>
-              <w:t>Once new items have arrived, BratSpot will add them to the inventory database</w:t>
+              <w:t xml:space="preserve">Once new items have arrived, </w:t>
+            </w:r>
+            <w:proofErr w:type="spellStart"/>
+            <w:r>
+              <w:rPr>
+                <w:rFonts w:ascii="Times New Roman" w:eastAsia="DengXian" w:hAnsi="Times New Roman" w:cs="Times New Roman"/>
+                <w:sz w:val="24"/>
+                <w:szCs w:val="24"/>
+              </w:rPr>
+              <w:t>BratSpot</w:t>
+            </w:r>
+            <w:proofErr w:type="spellEnd"/>
+            <w:r>
+              <w:rPr>
+                <w:rFonts w:ascii="Times New Roman" w:eastAsia="DengXian" w:hAnsi="Times New Roman" w:cs="Times New Roman"/>
+                <w:sz w:val="24"/>
+                <w:szCs w:val="24"/>
+              </w:rPr>
+              <w:t xml:space="preserve"> will add them to the inventory database</w:t>
             </w:r>
           </w:p>
         </w:tc>
@@ -4666,7 +5415,25 @@
                 <w:sz w:val="24"/>
                 <w:szCs w:val="24"/>
               </w:rPr>
-              <w:t>When a customer makes an order, BratSpot will send the custom order to the vendor</w:t>
+              <w:t xml:space="preserve">When a customer makes an order, </w:t>
+            </w:r>
+            <w:proofErr w:type="spellStart"/>
+            <w:r>
+              <w:rPr>
+                <w:rFonts w:ascii="Times New Roman" w:eastAsia="DengXian" w:hAnsi="Times New Roman" w:cs="Times New Roman"/>
+                <w:sz w:val="24"/>
+                <w:szCs w:val="24"/>
+              </w:rPr>
+              <w:t>BratSpot</w:t>
+            </w:r>
+            <w:proofErr w:type="spellEnd"/>
+            <w:r>
+              <w:rPr>
+                <w:rFonts w:ascii="Times New Roman" w:eastAsia="DengXian" w:hAnsi="Times New Roman" w:cs="Times New Roman"/>
+                <w:sz w:val="24"/>
+                <w:szCs w:val="24"/>
+              </w:rPr>
+              <w:t xml:space="preserve"> will send the custom order to the vendor</w:t>
             </w:r>
           </w:p>
         </w:tc>
@@ -4747,7 +5514,25 @@
                 <w:sz w:val="24"/>
                 <w:szCs w:val="24"/>
               </w:rPr>
-              <w:t>When a customer makes an order, BratSpot will store the data in a database for later viewing</w:t>
+              <w:t xml:space="preserve">When a customer makes an order, </w:t>
+            </w:r>
+            <w:proofErr w:type="spellStart"/>
+            <w:r>
+              <w:rPr>
+                <w:rFonts w:ascii="Times New Roman" w:eastAsia="DengXian" w:hAnsi="Times New Roman" w:cs="Times New Roman"/>
+                <w:sz w:val="24"/>
+                <w:szCs w:val="24"/>
+              </w:rPr>
+              <w:t>BratSpot</w:t>
+            </w:r>
+            <w:proofErr w:type="spellEnd"/>
+            <w:r>
+              <w:rPr>
+                <w:rFonts w:ascii="Times New Roman" w:eastAsia="DengXian" w:hAnsi="Times New Roman" w:cs="Times New Roman"/>
+                <w:sz w:val="24"/>
+                <w:szCs w:val="24"/>
+              </w:rPr>
+              <w:t xml:space="preserve"> will store the data in a database for later viewing</w:t>
             </w:r>
           </w:p>
         </w:tc>
@@ -4862,7 +5647,7 @@
     </w:tbl>
     <w:p>
       <w:pPr>
-        <w:spacing w:line="240" w:lineRule="auto"/>
+        <w:spacing w:after="0" w:line="240" w:lineRule="auto"/>
         <w:rPr>
           <w:rFonts w:ascii="Times New Roman" w:eastAsiaTheme="minorHAnsi" w:hAnsi="Times New Roman" w:cs="Times New Roman"/>
           <w:sz w:val="24"/>
@@ -4875,10 +5660,10 @@
       <w:pPr>
         <w:pStyle w:val="ListParagraph"/>
         <w:numPr>
-          <w:ilvl w:val="0"/>
-          <w:numId w:val="11"/>
+          <w:ilvl w:val="1"/>
+          <w:numId w:val="19"/>
         </w:numPr>
-        <w:spacing w:line="240" w:lineRule="auto"/>
+        <w:spacing w:after="0" w:line="240" w:lineRule="auto"/>
         <w:rPr>
           <w:rFonts w:ascii="Times New Roman" w:eastAsiaTheme="minorHAnsi" w:hAnsi="Times New Roman" w:cs="Times New Roman"/>
           <w:b/>
@@ -5048,13 +5833,23 @@
                 <w:szCs w:val="24"/>
               </w:rPr>
             </w:pPr>
+            <w:proofErr w:type="spellStart"/>
             <w:r>
               <w:rPr>
                 <w:rFonts w:ascii="Times New Roman" w:eastAsia="DengXian" w:hAnsi="Times New Roman" w:cs="Times New Roman"/>
                 <w:sz w:val="24"/>
                 <w:szCs w:val="24"/>
               </w:rPr>
-              <w:t>BratSpot will either email or text the vendor a verification code to prove their identity.</w:t>
+              <w:t>BratSpot</w:t>
+            </w:r>
+            <w:proofErr w:type="spellEnd"/>
+            <w:r>
+              <w:rPr>
+                <w:rFonts w:ascii="Times New Roman" w:eastAsia="DengXian" w:hAnsi="Times New Roman" w:cs="Times New Roman"/>
+                <w:sz w:val="24"/>
+                <w:szCs w:val="24"/>
+              </w:rPr>
+              <w:t xml:space="preserve"> will either email or text the vendor a verification code to prove their identity.</w:t>
             </w:r>
           </w:p>
         </w:tc>
@@ -5126,13 +5921,23 @@
                 <w:szCs w:val="24"/>
               </w:rPr>
             </w:pPr>
+            <w:proofErr w:type="spellStart"/>
             <w:r>
               <w:rPr>
                 <w:rFonts w:ascii="Times New Roman" w:eastAsia="DengXian" w:hAnsi="Times New Roman" w:cs="Times New Roman"/>
                 <w:sz w:val="24"/>
                 <w:szCs w:val="24"/>
               </w:rPr>
-              <w:t>BratSpot will require username and password to create an account.</w:t>
+              <w:t>BratSpot</w:t>
+            </w:r>
+            <w:proofErr w:type="spellEnd"/>
+            <w:r>
+              <w:rPr>
+                <w:rFonts w:ascii="Times New Roman" w:eastAsia="DengXian" w:hAnsi="Times New Roman" w:cs="Times New Roman"/>
+                <w:sz w:val="24"/>
+                <w:szCs w:val="24"/>
+              </w:rPr>
+              <w:t xml:space="preserve"> will require username and password to create an account.</w:t>
             </w:r>
           </w:p>
         </w:tc>
@@ -5200,13 +6005,23 @@
                 <w:szCs w:val="24"/>
               </w:rPr>
             </w:pPr>
+            <w:proofErr w:type="spellStart"/>
             <w:r>
               <w:rPr>
                 <w:rFonts w:ascii="Times New Roman" w:hAnsi="Times New Roman" w:cs="Times New Roman"/>
                 <w:sz w:val="24"/>
                 <w:szCs w:val="24"/>
               </w:rPr>
-              <w:t>BratSpot should not allow login unless correct username and password are provided.</w:t>
+              <w:t>BratSpot</w:t>
+            </w:r>
+            <w:proofErr w:type="spellEnd"/>
+            <w:r>
+              <w:rPr>
+                <w:rFonts w:ascii="Times New Roman" w:hAnsi="Times New Roman" w:cs="Times New Roman"/>
+                <w:sz w:val="24"/>
+                <w:szCs w:val="24"/>
+              </w:rPr>
+              <w:t xml:space="preserve"> should not allow login unless correct username and password are provided.</w:t>
             </w:r>
           </w:p>
         </w:tc>
@@ -5296,7 +6111,25 @@
                 <w:sz w:val="24"/>
                 <w:szCs w:val="24"/>
               </w:rPr>
-              <w:t>The BratSpot app should have bug fixes and maintenance updates regularly.</w:t>
+              <w:t xml:space="preserve">The </w:t>
+            </w:r>
+            <w:proofErr w:type="spellStart"/>
+            <w:r>
+              <w:rPr>
+                <w:rFonts w:ascii="Times New Roman" w:hAnsi="Times New Roman" w:cs="Times New Roman"/>
+                <w:sz w:val="24"/>
+                <w:szCs w:val="24"/>
+              </w:rPr>
+              <w:t>BratSpot</w:t>
+            </w:r>
+            <w:proofErr w:type="spellEnd"/>
+            <w:r>
+              <w:rPr>
+                <w:rFonts w:ascii="Times New Roman" w:hAnsi="Times New Roman" w:cs="Times New Roman"/>
+                <w:sz w:val="24"/>
+                <w:szCs w:val="24"/>
+              </w:rPr>
+              <w:t xml:space="preserve"> app should have bug fixes and maintenance updates regularly.</w:t>
             </w:r>
           </w:p>
         </w:tc>
@@ -5368,13 +6201,23 @@
                 <w:szCs w:val="24"/>
               </w:rPr>
             </w:pPr>
+            <w:proofErr w:type="spellStart"/>
             <w:r>
               <w:rPr>
                 <w:rFonts w:ascii="Times New Roman" w:hAnsi="Times New Roman" w:cs="Times New Roman"/>
                 <w:sz w:val="24"/>
                 <w:szCs w:val="24"/>
               </w:rPr>
-              <w:t>BratSpot should be able to be used on multiple mobile platforms like Apple, Android, etc.</w:t>
+              <w:t>BratSpot</w:t>
+            </w:r>
+            <w:proofErr w:type="spellEnd"/>
+            <w:r>
+              <w:rPr>
+                <w:rFonts w:ascii="Times New Roman" w:hAnsi="Times New Roman" w:cs="Times New Roman"/>
+                <w:sz w:val="24"/>
+                <w:szCs w:val="24"/>
+              </w:rPr>
+              <w:t xml:space="preserve"> should be able to be used on multiple mobile platforms like Apple, Android, etc.</w:t>
             </w:r>
           </w:p>
         </w:tc>
@@ -5458,13 +6301,23 @@
                 <w:szCs w:val="24"/>
               </w:rPr>
             </w:pPr>
+            <w:proofErr w:type="spellStart"/>
             <w:r>
               <w:rPr>
                 <w:rFonts w:ascii="Times New Roman" w:hAnsi="Times New Roman" w:cs="Times New Roman"/>
                 <w:sz w:val="24"/>
                 <w:szCs w:val="24"/>
               </w:rPr>
-              <w:t>BratSpot shouldn’t use a lot of storage on mobile devices.</w:t>
+              <w:t>BratSpot</w:t>
+            </w:r>
+            <w:proofErr w:type="spellEnd"/>
+            <w:r>
+              <w:rPr>
+                <w:rFonts w:ascii="Times New Roman" w:hAnsi="Times New Roman" w:cs="Times New Roman"/>
+                <w:sz w:val="24"/>
+                <w:szCs w:val="24"/>
+              </w:rPr>
+              <w:t xml:space="preserve"> shouldn’t use a lot of storage on mobile devices.</w:t>
             </w:r>
           </w:p>
         </w:tc>
@@ -5586,9 +6439,54 @@
         </w:tc>
       </w:tr>
     </w:tbl>
-    <w:p/>
-    <w:p/>
-    <w:p/>
+    <w:p>
+      <w:pPr>
+        <w:spacing w:after="0" w:line="240" w:lineRule="auto"/>
+        <w:contextualSpacing/>
+        <w:rPr>
+          <w:rFonts w:ascii="Times New Roman" w:eastAsiaTheme="minorHAnsi" w:hAnsi="Times New Roman" w:cs="Times New Roman"/>
+          <w:sz w:val="24"/>
+          <w:szCs w:val="24"/>
+          <w:lang w:eastAsia="en-US"/>
+        </w:rPr>
+      </w:pPr>
+    </w:p>
+    <w:p>
+      <w:pPr>
+        <w:spacing w:after="0" w:line="240" w:lineRule="auto"/>
+        <w:contextualSpacing/>
+        <w:rPr>
+          <w:rFonts w:ascii="Times New Roman" w:eastAsiaTheme="minorHAnsi" w:hAnsi="Times New Roman" w:cs="Times New Roman"/>
+          <w:sz w:val="24"/>
+          <w:szCs w:val="24"/>
+          <w:lang w:eastAsia="en-US"/>
+        </w:rPr>
+      </w:pPr>
+    </w:p>
+    <w:p>
+      <w:pPr>
+        <w:spacing w:after="0" w:line="240" w:lineRule="auto"/>
+        <w:contextualSpacing/>
+        <w:rPr>
+          <w:rFonts w:ascii="Times New Roman" w:eastAsiaTheme="minorHAnsi" w:hAnsi="Times New Roman" w:cs="Times New Roman"/>
+          <w:sz w:val="24"/>
+          <w:szCs w:val="24"/>
+          <w:lang w:eastAsia="en-US"/>
+        </w:rPr>
+      </w:pPr>
+    </w:p>
+    <w:p>
+      <w:pPr>
+        <w:spacing w:after="0" w:line="240" w:lineRule="auto"/>
+        <w:contextualSpacing/>
+        <w:rPr>
+          <w:rFonts w:ascii="Times New Roman" w:eastAsiaTheme="minorHAnsi" w:hAnsi="Times New Roman" w:cs="Times New Roman"/>
+          <w:sz w:val="24"/>
+          <w:szCs w:val="24"/>
+          <w:lang w:eastAsia="en-US"/>
+        </w:rPr>
+      </w:pPr>
+    </w:p>
     <w:p>
       <w:pPr>
         <w:pStyle w:val="ListParagraph"/>
@@ -5596,20 +6494,43 @@
           <w:ilvl w:val="0"/>
           <w:numId w:val="11"/>
         </w:numPr>
-        <w:spacing w:line="240" w:lineRule="auto"/>
-      </w:pPr>
-      <w:r>
+        <w:spacing w:after="0" w:line="240" w:lineRule="auto"/>
         <w:rPr>
           <w:rFonts w:ascii="Times New Roman" w:eastAsiaTheme="minorHAnsi" w:hAnsi="Times New Roman" w:cs="Times New Roman"/>
           <w:b/>
           <w:bCs/>
-          <w:sz w:val="24"/>
-          <w:szCs w:val="24"/>
+          <w:sz w:val="28"/>
+          <w:szCs w:val="28"/>
+          <w:lang w:eastAsia="en-US"/>
+        </w:rPr>
+      </w:pPr>
+      <w:r>
+        <w:rPr>
+          <w:rFonts w:ascii="Times New Roman" w:eastAsiaTheme="minorHAnsi" w:hAnsi="Times New Roman" w:cs="Times New Roman"/>
+          <w:b/>
+          <w:bCs/>
+          <w:sz w:val="28"/>
+          <w:szCs w:val="28"/>
           <w:lang w:eastAsia="en-US"/>
         </w:rPr>
         <w:lastRenderedPageBreak/>
-        <w:t>Hardware Requirements</w:t>
-      </w:r>
+        <w:t>High-Level Design</w:t>
+      </w:r>
+    </w:p>
+    <w:p>
+      <w:pPr>
+        <w:pStyle w:val="ListParagraph"/>
+        <w:spacing w:after="0" w:line="240" w:lineRule="auto"/>
+        <w:ind w:left="360"/>
+        <w:rPr>
+          <w:rFonts w:ascii="Times New Roman" w:eastAsiaTheme="minorHAnsi" w:hAnsi="Times New Roman" w:cs="Times New Roman"/>
+          <w:b/>
+          <w:bCs/>
+          <w:sz w:val="28"/>
+          <w:szCs w:val="28"/>
+          <w:lang w:eastAsia="en-US"/>
+        </w:rPr>
+      </w:pPr>
     </w:p>
     <w:p>
       <w:pPr>
@@ -5618,23 +6539,208 @@
           <w:ilvl w:val="1"/>
           <w:numId w:val="11"/>
         </w:numPr>
-        <w:spacing w:line="240" w:lineRule="auto"/>
-      </w:pPr>
-      <w:r>
-        <w:t>For servers we will implement a cloud-based server. This will allow the user to access the data they need and update</w:t>
-      </w:r>
-      <w:r>
-        <w:t xml:space="preserve"> it whenever and wherever they need.</w:t>
-      </w:r>
-      <w:r>
-        <w:t xml:space="preserve"> Offloading the server to a </w:t>
-      </w:r>
-      <w:r>
-        <w:t>cloud-based</w:t>
-      </w:r>
-      <w:r>
-        <w:t xml:space="preserve"> provider also helps the vendor keep their focus elsewhere.</w:t>
-      </w:r>
+        <w:spacing w:after="0" w:line="240" w:lineRule="auto"/>
+        <w:rPr>
+          <w:rFonts w:ascii="Times New Roman" w:eastAsiaTheme="minorHAnsi" w:hAnsi="Times New Roman" w:cs="Times New Roman"/>
+          <w:b/>
+          <w:bCs/>
+          <w:sz w:val="24"/>
+          <w:szCs w:val="24"/>
+          <w:lang w:eastAsia="en-US"/>
+        </w:rPr>
+      </w:pPr>
+      <w:r>
+        <w:rPr>
+          <w:rFonts w:ascii="Times New Roman" w:eastAsiaTheme="minorHAnsi" w:hAnsi="Times New Roman" w:cs="Times New Roman"/>
+          <w:b/>
+          <w:bCs/>
+          <w:sz w:val="24"/>
+          <w:szCs w:val="24"/>
+          <w:lang w:eastAsia="en-US"/>
+        </w:rPr>
+        <w:t>Security</w:t>
+      </w:r>
+    </w:p>
+    <w:p>
+      <w:pPr>
+        <w:pStyle w:val="ListParagraph"/>
+        <w:spacing w:after="0" w:line="240" w:lineRule="auto"/>
+        <w:ind w:left="792"/>
+        <w:rPr>
+          <w:rFonts w:ascii="Times New Roman" w:eastAsiaTheme="minorHAnsi" w:hAnsi="Times New Roman" w:cs="Times New Roman"/>
+          <w:b/>
+          <w:bCs/>
+          <w:sz w:val="24"/>
+          <w:szCs w:val="24"/>
+          <w:lang w:eastAsia="en-US"/>
+        </w:rPr>
+      </w:pPr>
+    </w:p>
+    <w:p>
+      <w:pPr>
+        <w:pStyle w:val="ListParagraph"/>
+        <w:numPr>
+          <w:ilvl w:val="2"/>
+          <w:numId w:val="11"/>
+        </w:numPr>
+        <w:spacing w:after="0" w:line="240" w:lineRule="auto"/>
+        <w:ind w:left="1440" w:hanging="720"/>
+        <w:rPr>
+          <w:rFonts w:ascii="Times New Roman" w:eastAsiaTheme="minorHAnsi" w:hAnsi="Times New Roman" w:cs="Times New Roman"/>
+          <w:b/>
+          <w:bCs/>
+          <w:sz w:val="24"/>
+          <w:szCs w:val="24"/>
+          <w:lang w:eastAsia="en-US"/>
+        </w:rPr>
+      </w:pPr>
+      <w:r>
+        <w:rPr>
+          <w:rFonts w:ascii="Times New Roman" w:hAnsi="Times New Roman" w:cs="Times New Roman"/>
+          <w:b/>
+          <w:bCs/>
+          <w:color w:val="000000"/>
+          <w:sz w:val="24"/>
+          <w:szCs w:val="24"/>
+        </w:rPr>
+        <w:t>Data</w:t>
+      </w:r>
+      <w:r>
+        <w:rPr>
+          <w:rFonts w:ascii="Times New Roman" w:hAnsi="Times New Roman" w:cs="Times New Roman"/>
+          <w:color w:val="000000"/>
+          <w:sz w:val="24"/>
+          <w:szCs w:val="24"/>
+        </w:rPr>
+        <w:t xml:space="preserve"> – As the application will have user logins and passwords, the data should be encrypted. The data about which products are selling </w:t>
+      </w:r>
+      <w:proofErr w:type="gramStart"/>
+      <w:r>
+        <w:rPr>
+          <w:rFonts w:ascii="Times New Roman" w:hAnsi="Times New Roman" w:cs="Times New Roman"/>
+          <w:color w:val="000000"/>
+          <w:sz w:val="24"/>
+          <w:szCs w:val="24"/>
+        </w:rPr>
+        <w:t>more or less should</w:t>
+      </w:r>
+      <w:proofErr w:type="gramEnd"/>
+      <w:r>
+        <w:rPr>
+          <w:rFonts w:ascii="Times New Roman" w:hAnsi="Times New Roman" w:cs="Times New Roman"/>
+          <w:color w:val="000000"/>
+          <w:sz w:val="24"/>
+          <w:szCs w:val="24"/>
+        </w:rPr>
+        <w:t xml:space="preserve"> also be encrypted for market security. Therefore, the application will encrypt data using the </w:t>
+      </w:r>
+      <w:proofErr w:type="spellStart"/>
+      <w:r>
+        <w:rPr>
+          <w:rFonts w:ascii="Times New Roman" w:hAnsi="Times New Roman" w:cs="Times New Roman"/>
+          <w:color w:val="000000"/>
+          <w:sz w:val="24"/>
+          <w:szCs w:val="24"/>
+        </w:rPr>
+        <w:t>bcrypt</w:t>
+      </w:r>
+      <w:proofErr w:type="spellEnd"/>
+      <w:r>
+        <w:rPr>
+          <w:rFonts w:ascii="Times New Roman" w:hAnsi="Times New Roman" w:cs="Times New Roman"/>
+          <w:color w:val="000000"/>
+          <w:sz w:val="24"/>
+          <w:szCs w:val="24"/>
+        </w:rPr>
+        <w:t xml:space="preserve"> module, which will enable SHA-256 encryption for the passwords and files.</w:t>
+      </w:r>
+    </w:p>
+    <w:p>
+      <w:pPr>
+        <w:pStyle w:val="ListParagraph"/>
+        <w:spacing w:after="0" w:line="240" w:lineRule="auto"/>
+        <w:ind w:left="1440"/>
+        <w:rPr>
+          <w:rFonts w:ascii="Times New Roman" w:eastAsiaTheme="minorHAnsi" w:hAnsi="Times New Roman" w:cs="Times New Roman"/>
+          <w:b/>
+          <w:bCs/>
+          <w:sz w:val="24"/>
+          <w:szCs w:val="24"/>
+          <w:lang w:eastAsia="en-US"/>
+        </w:rPr>
+      </w:pPr>
+    </w:p>
+    <w:p>
+      <w:pPr>
+        <w:pStyle w:val="ListParagraph"/>
+        <w:numPr>
+          <w:ilvl w:val="2"/>
+          <w:numId w:val="11"/>
+        </w:numPr>
+        <w:spacing w:after="0" w:line="240" w:lineRule="auto"/>
+        <w:ind w:left="1440" w:hanging="720"/>
+        <w:rPr>
+          <w:rFonts w:ascii="Times New Roman" w:eastAsiaTheme="minorHAnsi" w:hAnsi="Times New Roman" w:cs="Times New Roman"/>
+          <w:b/>
+          <w:bCs/>
+          <w:sz w:val="24"/>
+          <w:szCs w:val="24"/>
+          <w:lang w:eastAsia="en-US"/>
+        </w:rPr>
+      </w:pPr>
+      <w:r>
+        <w:rPr>
+          <w:rFonts w:ascii="Times New Roman" w:hAnsi="Times New Roman" w:cs="Times New Roman"/>
+          <w:b/>
+          <w:bCs/>
+          <w:color w:val="000000"/>
+          <w:sz w:val="24"/>
+          <w:szCs w:val="24"/>
+        </w:rPr>
+        <w:t>Network</w:t>
+      </w:r>
+      <w:r>
+        <w:rPr>
+          <w:rFonts w:ascii="Times New Roman" w:hAnsi="Times New Roman" w:cs="Times New Roman"/>
+          <w:color w:val="000000"/>
+          <w:sz w:val="24"/>
+          <w:szCs w:val="24"/>
+        </w:rPr>
+        <w:t xml:space="preserve"> – Because of the </w:t>
+      </w:r>
+      <w:proofErr w:type="gramStart"/>
+      <w:r>
+        <w:rPr>
+          <w:rFonts w:ascii="Times New Roman" w:hAnsi="Times New Roman" w:cs="Times New Roman"/>
+          <w:color w:val="000000"/>
+          <w:sz w:val="24"/>
+          <w:szCs w:val="24"/>
+        </w:rPr>
+        <w:t>aforementioned data</w:t>
+      </w:r>
+      <w:proofErr w:type="gramEnd"/>
+      <w:r>
+        <w:rPr>
+          <w:rFonts w:ascii="Times New Roman" w:hAnsi="Times New Roman" w:cs="Times New Roman"/>
+          <w:color w:val="000000"/>
+          <w:sz w:val="24"/>
+          <w:szCs w:val="24"/>
+        </w:rPr>
+        <w:t xml:space="preserve"> vulnerability, the network will also have security measures in place to prevent data theft or loss. The application and its server will run on a VPN, and the network will be segmented to ensure accurate traffic is allowed access to the application data.</w:t>
+      </w:r>
+    </w:p>
+    <w:p>
+      <w:pPr>
+        <w:spacing w:after="0" w:line="240" w:lineRule="auto"/>
+        <w:rPr>
+          <w:rFonts w:ascii="Times New Roman" w:eastAsiaTheme="minorHAnsi" w:hAnsi="Times New Roman" w:cs="Times New Roman"/>
+          <w:b/>
+          <w:bCs/>
+          <w:sz w:val="24"/>
+          <w:szCs w:val="24"/>
+          <w:lang w:eastAsia="en-US"/>
+        </w:rPr>
+      </w:pPr>
     </w:p>
     <w:p>
       <w:pPr>
@@ -5643,140 +6749,513 @@
           <w:ilvl w:val="1"/>
           <w:numId w:val="11"/>
         </w:numPr>
-        <w:spacing w:line="240" w:lineRule="auto"/>
-      </w:pPr>
-      <w:r>
-        <w:t xml:space="preserve">Bratspot will use wi-fi and cellular data to keep connection to the </w:t>
-      </w:r>
-      <w:r>
+        <w:spacing w:after="0" w:line="240" w:lineRule="auto"/>
+        <w:rPr>
+          <w:rFonts w:ascii="Times New Roman" w:hAnsi="Times New Roman" w:cs="Times New Roman"/>
+        </w:rPr>
+      </w:pPr>
+      <w:r>
+        <w:rPr>
+          <w:rFonts w:ascii="Times New Roman" w:eastAsiaTheme="minorHAnsi" w:hAnsi="Times New Roman" w:cs="Times New Roman"/>
+          <w:b/>
+          <w:bCs/>
+          <w:sz w:val="24"/>
+          <w:szCs w:val="24"/>
+          <w:lang w:eastAsia="en-US"/>
+        </w:rPr>
+        <w:t>Hardware Requirements</w:t>
+      </w:r>
+    </w:p>
+    <w:p>
+      <w:pPr>
+        <w:pStyle w:val="ListParagraph"/>
+        <w:spacing w:after="0" w:line="240" w:lineRule="auto"/>
+        <w:ind w:left="792"/>
+        <w:rPr>
+          <w:rFonts w:ascii="Times New Roman" w:hAnsi="Times New Roman" w:cs="Times New Roman"/>
+        </w:rPr>
+      </w:pPr>
+    </w:p>
+    <w:p>
+      <w:pPr>
+        <w:pStyle w:val="ListParagraph"/>
+        <w:numPr>
+          <w:ilvl w:val="2"/>
+          <w:numId w:val="11"/>
+        </w:numPr>
+        <w:spacing w:after="0" w:line="240" w:lineRule="auto"/>
+        <w:ind w:left="1440" w:hanging="720"/>
+        <w:rPr>
+          <w:rFonts w:ascii="Times New Roman" w:hAnsi="Times New Roman" w:cs="Times New Roman"/>
+          <w:sz w:val="24"/>
+          <w:szCs w:val="24"/>
+        </w:rPr>
+      </w:pPr>
+      <w:r>
+        <w:rPr>
+          <w:rFonts w:ascii="Times New Roman" w:hAnsi="Times New Roman" w:cs="Times New Roman"/>
+          <w:sz w:val="24"/>
+          <w:szCs w:val="24"/>
+        </w:rPr>
+        <w:t>For servers</w:t>
+      </w:r>
+      <w:r>
+        <w:rPr>
+          <w:rFonts w:ascii="Times New Roman" w:hAnsi="Times New Roman" w:cs="Times New Roman"/>
+          <w:sz w:val="24"/>
+          <w:szCs w:val="24"/>
+        </w:rPr>
+        <w:t>,</w:t>
+      </w:r>
+      <w:r>
+        <w:rPr>
+          <w:rFonts w:ascii="Times New Roman" w:hAnsi="Times New Roman" w:cs="Times New Roman"/>
+          <w:sz w:val="24"/>
+          <w:szCs w:val="24"/>
+        </w:rPr>
+        <w:t xml:space="preserve"> we will implement a cloud-based server. This will allow the user to access the data they need and update</w:t>
+      </w:r>
+      <w:r>
+        <w:rPr>
+          <w:rFonts w:ascii="Times New Roman" w:hAnsi="Times New Roman" w:cs="Times New Roman"/>
+          <w:sz w:val="24"/>
+          <w:szCs w:val="24"/>
+        </w:rPr>
+        <w:t xml:space="preserve"> it whenever and wherever they need.</w:t>
+      </w:r>
+      <w:r>
+        <w:rPr>
+          <w:rFonts w:ascii="Times New Roman" w:hAnsi="Times New Roman" w:cs="Times New Roman"/>
+          <w:sz w:val="24"/>
+          <w:szCs w:val="24"/>
+        </w:rPr>
+        <w:t xml:space="preserve"> Offloading the server to a </w:t>
+      </w:r>
+      <w:r>
+        <w:rPr>
+          <w:rFonts w:ascii="Times New Roman" w:hAnsi="Times New Roman" w:cs="Times New Roman"/>
+          <w:sz w:val="24"/>
+          <w:szCs w:val="24"/>
+        </w:rPr>
         <w:t>cloud-based</w:t>
       </w:r>
       <w:r>
+        <w:rPr>
+          <w:rFonts w:ascii="Times New Roman" w:hAnsi="Times New Roman" w:cs="Times New Roman"/>
+          <w:sz w:val="24"/>
+          <w:szCs w:val="24"/>
+        </w:rPr>
+        <w:t xml:space="preserve"> provider also helps the vendor keep their focus elsewhere.</w:t>
+      </w:r>
+    </w:p>
+    <w:p>
+      <w:pPr>
+        <w:pStyle w:val="ListParagraph"/>
+        <w:spacing w:after="0" w:line="240" w:lineRule="auto"/>
+        <w:ind w:left="1440"/>
+        <w:rPr>
+          <w:rFonts w:ascii="Times New Roman" w:hAnsi="Times New Roman" w:cs="Times New Roman"/>
+          <w:sz w:val="24"/>
+          <w:szCs w:val="24"/>
+        </w:rPr>
+      </w:pPr>
+    </w:p>
+    <w:p>
+      <w:pPr>
+        <w:pStyle w:val="ListParagraph"/>
+        <w:numPr>
+          <w:ilvl w:val="2"/>
+          <w:numId w:val="11"/>
+        </w:numPr>
+        <w:spacing w:after="0" w:line="240" w:lineRule="auto"/>
+        <w:ind w:left="1440" w:hanging="720"/>
+        <w:rPr>
+          <w:rFonts w:ascii="Times New Roman" w:hAnsi="Times New Roman" w:cs="Times New Roman"/>
+          <w:sz w:val="24"/>
+          <w:szCs w:val="24"/>
+        </w:rPr>
+      </w:pPr>
+      <w:proofErr w:type="spellStart"/>
+      <w:r>
+        <w:rPr>
+          <w:rFonts w:ascii="Times New Roman" w:hAnsi="Times New Roman" w:cs="Times New Roman"/>
+          <w:sz w:val="24"/>
+          <w:szCs w:val="24"/>
+        </w:rPr>
+        <w:t>Brat</w:t>
+      </w:r>
+      <w:r>
+        <w:rPr>
+          <w:rFonts w:ascii="Times New Roman" w:hAnsi="Times New Roman" w:cs="Times New Roman"/>
+          <w:sz w:val="24"/>
+          <w:szCs w:val="24"/>
+        </w:rPr>
+        <w:t>S</w:t>
+      </w:r>
+      <w:r>
+        <w:rPr>
+          <w:rFonts w:ascii="Times New Roman" w:hAnsi="Times New Roman" w:cs="Times New Roman"/>
+          <w:sz w:val="24"/>
+          <w:szCs w:val="24"/>
+        </w:rPr>
+        <w:t>pot</w:t>
+      </w:r>
+      <w:proofErr w:type="spellEnd"/>
+      <w:r>
+        <w:rPr>
+          <w:rFonts w:ascii="Times New Roman" w:hAnsi="Times New Roman" w:cs="Times New Roman"/>
+          <w:sz w:val="24"/>
+          <w:szCs w:val="24"/>
+        </w:rPr>
+        <w:t xml:space="preserve"> will use wi-fi and cellular data to keep connection to the </w:t>
+      </w:r>
+      <w:r>
+        <w:rPr>
+          <w:rFonts w:ascii="Times New Roman" w:hAnsi="Times New Roman" w:cs="Times New Roman"/>
+          <w:sz w:val="24"/>
+          <w:szCs w:val="24"/>
+        </w:rPr>
+        <w:t>cloud-based</w:t>
+      </w:r>
+      <w:r>
+        <w:rPr>
+          <w:rFonts w:ascii="Times New Roman" w:hAnsi="Times New Roman" w:cs="Times New Roman"/>
+          <w:sz w:val="24"/>
+          <w:szCs w:val="24"/>
+        </w:rPr>
         <w:t xml:space="preserve"> server mentioned above. This will allow for a connection when in an area with the vendor’s own network they already have set up, or even on the go with cellular data for hot dog trucks, for example.</w:t>
       </w:r>
+    </w:p>
+    <w:p>
+      <w:pPr>
+        <w:spacing w:after="0" w:line="240" w:lineRule="auto"/>
+        <w:rPr>
+          <w:rFonts w:ascii="Times New Roman" w:hAnsi="Times New Roman" w:cs="Times New Roman"/>
+          <w:sz w:val="24"/>
+          <w:szCs w:val="24"/>
+        </w:rPr>
+      </w:pPr>
+    </w:p>
+    <w:p>
+      <w:pPr>
+        <w:pStyle w:val="ListParagraph"/>
+        <w:numPr>
+          <w:ilvl w:val="2"/>
+          <w:numId w:val="11"/>
+        </w:numPr>
+        <w:spacing w:after="0" w:line="240" w:lineRule="auto"/>
+        <w:ind w:left="1440" w:hanging="720"/>
+        <w:rPr>
+          <w:rFonts w:ascii="Times New Roman" w:hAnsi="Times New Roman" w:cs="Times New Roman"/>
+          <w:sz w:val="24"/>
+          <w:szCs w:val="24"/>
+        </w:rPr>
+      </w:pPr>
+      <w:r>
+        <w:rPr>
+          <w:rFonts w:ascii="Times New Roman" w:hAnsi="Times New Roman" w:cs="Times New Roman"/>
+          <w:sz w:val="24"/>
+          <w:szCs w:val="24"/>
+        </w:rPr>
+        <w:t xml:space="preserve">To allow users to order at the point of sale, </w:t>
+      </w:r>
+      <w:proofErr w:type="spellStart"/>
+      <w:r>
+        <w:rPr>
+          <w:rFonts w:ascii="Times New Roman" w:hAnsi="Times New Roman" w:cs="Times New Roman"/>
+          <w:sz w:val="24"/>
+          <w:szCs w:val="24"/>
+        </w:rPr>
+        <w:t>Brat</w:t>
+      </w:r>
+      <w:r>
+        <w:rPr>
+          <w:rFonts w:ascii="Times New Roman" w:hAnsi="Times New Roman" w:cs="Times New Roman"/>
+          <w:sz w:val="24"/>
+          <w:szCs w:val="24"/>
+        </w:rPr>
+        <w:t>S</w:t>
+      </w:r>
+      <w:r>
+        <w:rPr>
+          <w:rFonts w:ascii="Times New Roman" w:hAnsi="Times New Roman" w:cs="Times New Roman"/>
+          <w:sz w:val="24"/>
+          <w:szCs w:val="24"/>
+        </w:rPr>
+        <w:t>pot</w:t>
+      </w:r>
+      <w:proofErr w:type="spellEnd"/>
+      <w:r>
+        <w:rPr>
+          <w:rFonts w:ascii="Times New Roman" w:hAnsi="Times New Roman" w:cs="Times New Roman"/>
+          <w:sz w:val="24"/>
+          <w:szCs w:val="24"/>
+        </w:rPr>
+        <w:t xml:space="preserve"> will use touchscreen devices like tablets and smart phones. </w:t>
+      </w:r>
+      <w:r>
+        <w:rPr>
+          <w:rFonts w:ascii="Times New Roman" w:hAnsi="Times New Roman" w:cs="Times New Roman"/>
+          <w:sz w:val="24"/>
+          <w:szCs w:val="24"/>
+        </w:rPr>
+        <w:t>This will make the sale much easier and require less hardware while allowing for less mistakes in the ordering phase.</w:t>
+      </w:r>
+    </w:p>
+    <w:p>
+      <w:pPr>
+        <w:pStyle w:val="ListParagraph"/>
+        <w:spacing w:after="0" w:line="240" w:lineRule="auto"/>
+        <w:ind w:left="360"/>
+        <w:rPr>
+          <w:rFonts w:ascii="Times New Roman" w:hAnsi="Times New Roman" w:cs="Times New Roman"/>
+        </w:rPr>
+      </w:pPr>
     </w:p>
     <w:p>
       <w:pPr>
         <w:pStyle w:val="ListParagraph"/>
         <w:numPr>
           <w:ilvl w:val="1"/>
-          <w:numId w:val="11"/>
+          <w:numId w:val="21"/>
         </w:numPr>
-        <w:spacing w:line="240" w:lineRule="auto"/>
-      </w:pPr>
-      <w:r>
-        <w:t xml:space="preserve">To allow users to order at the point of sale, Bratspot will use touchscreen devices like tablets and smart phones. </w:t>
-      </w:r>
-      <w:r>
-        <w:t>This will make the sale much easier and require less hardware while allowing for less mistakes in the ordering phase.</w:t>
+        <w:spacing w:after="0" w:line="240" w:lineRule="auto"/>
+        <w:rPr>
+          <w:rFonts w:ascii="Times New Roman" w:hAnsi="Times New Roman" w:cs="Times New Roman"/>
+        </w:rPr>
+      </w:pPr>
+      <w:r>
+        <w:rPr>
+          <w:rFonts w:ascii="Times New Roman" w:eastAsiaTheme="minorHAnsi" w:hAnsi="Times New Roman" w:cs="Times New Roman"/>
+          <w:b/>
+          <w:bCs/>
+          <w:sz w:val="24"/>
+          <w:szCs w:val="24"/>
+          <w:lang w:eastAsia="en-US"/>
+        </w:rPr>
+        <w:t xml:space="preserve">User Interface Requirements </w:t>
       </w:r>
     </w:p>
     <w:p>
       <w:pPr>
         <w:pStyle w:val="ListParagraph"/>
-        <w:spacing w:line="240" w:lineRule="auto"/>
-        <w:ind w:left="360"/>
+        <w:spacing w:after="0" w:line="240" w:lineRule="auto"/>
+        <w:rPr>
+          <w:rFonts w:ascii="Times New Roman" w:hAnsi="Times New Roman" w:cs="Times New Roman"/>
+        </w:rPr>
       </w:pPr>
     </w:p>
     <w:p>
       <w:pPr>
         <w:pStyle w:val="ListParagraph"/>
         <w:numPr>
-          <w:ilvl w:val="0"/>
-          <w:numId w:val="11"/>
+          <w:ilvl w:val="2"/>
+          <w:numId w:val="21"/>
         </w:numPr>
-        <w:spacing w:line="240" w:lineRule="auto"/>
-      </w:pPr>
-      <w:r>
-        <w:rPr>
-          <w:rFonts w:ascii="Times New Roman" w:eastAsiaTheme="minorHAnsi" w:hAnsi="Times New Roman" w:cs="Times New Roman"/>
-          <w:b/>
-          <w:bCs/>
-          <w:sz w:val="24"/>
-          <w:szCs w:val="24"/>
-          <w:lang w:eastAsia="en-US"/>
-        </w:rPr>
-        <w:t>User</w:t>
-      </w:r>
-      <w:r>
-        <w:rPr>
-          <w:rFonts w:ascii="Times New Roman" w:eastAsiaTheme="minorHAnsi" w:hAnsi="Times New Roman" w:cs="Times New Roman"/>
-          <w:b/>
-          <w:bCs/>
-          <w:sz w:val="24"/>
-          <w:szCs w:val="24"/>
-          <w:lang w:eastAsia="en-US"/>
-        </w:rPr>
-        <w:t xml:space="preserve"> Interface Requirements</w:t>
-      </w:r>
-      <w:r>
-        <w:rPr>
-          <w:rFonts w:ascii="Times New Roman" w:eastAsiaTheme="minorHAnsi" w:hAnsi="Times New Roman" w:cs="Times New Roman"/>
-          <w:b/>
-          <w:bCs/>
-          <w:sz w:val="24"/>
-          <w:szCs w:val="24"/>
-          <w:lang w:eastAsia="en-US"/>
-        </w:rPr>
-        <w:t xml:space="preserve"> </w:t>
-      </w:r>
+        <w:spacing w:after="0" w:line="240" w:lineRule="auto"/>
+        <w:rPr>
+          <w:rFonts w:ascii="Times New Roman" w:hAnsi="Times New Roman" w:cs="Times New Roman"/>
+        </w:rPr>
+      </w:pPr>
+      <w:r>
+        <w:rPr>
+          <w:rFonts w:ascii="Times New Roman" w:eastAsiaTheme="minorHAnsi" w:hAnsi="Times New Roman" w:cs="Times New Roman"/>
+          <w:lang w:eastAsia="en-US"/>
+        </w:rPr>
+        <w:t xml:space="preserve">Navigating the app will be </w:t>
+      </w:r>
+      <w:proofErr w:type="gramStart"/>
+      <w:r>
+        <w:rPr>
+          <w:rFonts w:ascii="Times New Roman" w:eastAsiaTheme="minorHAnsi" w:hAnsi="Times New Roman" w:cs="Times New Roman"/>
+          <w:lang w:eastAsia="en-US"/>
+        </w:rPr>
+        <w:t>through the use of</w:t>
+      </w:r>
+      <w:proofErr w:type="gramEnd"/>
+      <w:r>
+        <w:rPr>
+          <w:rFonts w:ascii="Times New Roman" w:eastAsiaTheme="minorHAnsi" w:hAnsi="Times New Roman" w:cs="Times New Roman"/>
+          <w:lang w:eastAsia="en-US"/>
+        </w:rPr>
+        <w:t xml:space="preserve"> the touch screen devices the app will run on.</w:t>
+      </w:r>
+      <w:r>
+        <w:rPr>
+          <w:rFonts w:ascii="Times New Roman" w:eastAsiaTheme="minorHAnsi" w:hAnsi="Times New Roman" w:cs="Times New Roman"/>
+          <w:lang w:eastAsia="en-US"/>
+        </w:rPr>
+        <w:t xml:space="preserve"> Screens will have back buttons to go back a menu and redo options, and going forward will be through large confirmation buttons that tell you exactly what they do (ex. Add order to cart)</w:t>
+      </w:r>
+    </w:p>
+    <w:p>
+      <w:pPr>
+        <w:pStyle w:val="ListParagraph"/>
+        <w:spacing w:after="0" w:line="240" w:lineRule="auto"/>
+        <w:ind w:left="1440"/>
+        <w:rPr>
+          <w:rFonts w:ascii="Times New Roman" w:hAnsi="Times New Roman" w:cs="Times New Roman"/>
+        </w:rPr>
+      </w:pPr>
     </w:p>
     <w:p>
       <w:pPr>
         <w:pStyle w:val="ListParagraph"/>
         <w:numPr>
-          <w:ilvl w:val="1"/>
-          <w:numId w:val="11"/>
+          <w:ilvl w:val="2"/>
+          <w:numId w:val="21"/>
         </w:numPr>
-        <w:spacing w:line="240" w:lineRule="auto"/>
-      </w:pPr>
-      <w:r>
-        <w:rPr>
-          <w:rFonts w:ascii="Times New Roman" w:eastAsiaTheme="minorHAnsi" w:hAnsi="Times New Roman" w:cs="Times New Roman"/>
-          <w:lang w:eastAsia="en-US"/>
-        </w:rPr>
-        <w:t>Navigating the app will be through the use of the touch screen devices the app will run on.</w:t>
-      </w:r>
-      <w:r>
-        <w:rPr>
-          <w:rFonts w:ascii="Times New Roman" w:eastAsiaTheme="minorHAnsi" w:hAnsi="Times New Roman" w:cs="Times New Roman"/>
-          <w:lang w:eastAsia="en-US"/>
-        </w:rPr>
-        <w:t xml:space="preserve"> Screens will have back buttons to go back a menu and redo options, and going forward will be through large confirmation buttons that tell you exactly what they do (ex. Add order to cart)</w:t>
-      </w:r>
+        <w:spacing w:after="0" w:line="240" w:lineRule="auto"/>
+        <w:rPr>
+          <w:rFonts w:ascii="Times New Roman" w:hAnsi="Times New Roman" w:cs="Times New Roman"/>
+        </w:rPr>
+      </w:pPr>
+      <w:r>
+        <w:rPr>
+          <w:rFonts w:ascii="Times New Roman" w:hAnsi="Times New Roman" w:cs="Times New Roman"/>
+        </w:rPr>
+        <w:t>For ordering</w:t>
+      </w:r>
+      <w:r>
+        <w:rPr>
+          <w:rFonts w:ascii="Times New Roman" w:hAnsi="Times New Roman" w:cs="Times New Roman"/>
+        </w:rPr>
+        <w:t>,</w:t>
+      </w:r>
+      <w:r>
+        <w:rPr>
+          <w:rFonts w:ascii="Times New Roman" w:hAnsi="Times New Roman" w:cs="Times New Roman"/>
+        </w:rPr>
+        <w:t xml:space="preserve"> there will be three main menus. The first </w:t>
+      </w:r>
+      <w:r>
+        <w:rPr>
+          <w:rFonts w:ascii="Times New Roman" w:hAnsi="Times New Roman" w:cs="Times New Roman"/>
+        </w:rPr>
+        <w:t xml:space="preserve">is a </w:t>
+      </w:r>
+      <w:r>
+        <w:rPr>
+          <w:rFonts w:ascii="Times New Roman" w:hAnsi="Times New Roman" w:cs="Times New Roman"/>
+        </w:rPr>
+        <w:t>search menu</w:t>
+      </w:r>
+      <w:r>
+        <w:rPr>
+          <w:rFonts w:ascii="Times New Roman" w:hAnsi="Times New Roman" w:cs="Times New Roman"/>
+        </w:rPr>
+        <w:t>,</w:t>
+      </w:r>
+      <w:r>
+        <w:rPr>
+          <w:rFonts w:ascii="Times New Roman" w:hAnsi="Times New Roman" w:cs="Times New Roman"/>
+        </w:rPr>
+        <w:t xml:space="preserve"> where you can select what you want from the menu by filter through names and ingredients in hot dogs. The second</w:t>
+      </w:r>
+      <w:r>
+        <w:rPr>
+          <w:rFonts w:ascii="Times New Roman" w:hAnsi="Times New Roman" w:cs="Times New Roman"/>
+        </w:rPr>
+        <w:t xml:space="preserve"> menu is</w:t>
+      </w:r>
+      <w:r>
+        <w:rPr>
+          <w:rFonts w:ascii="Times New Roman" w:hAnsi="Times New Roman" w:cs="Times New Roman"/>
+        </w:rPr>
+        <w:t xml:space="preserve"> where you can add and remove topping and condiments from selected hot dogs, and </w:t>
+      </w:r>
+      <w:r>
+        <w:rPr>
+          <w:rFonts w:ascii="Times New Roman" w:hAnsi="Times New Roman" w:cs="Times New Roman"/>
+        </w:rPr>
+        <w:t>the</w:t>
+      </w:r>
+      <w:r>
+        <w:rPr>
+          <w:rFonts w:ascii="Times New Roman" w:hAnsi="Times New Roman" w:cs="Times New Roman"/>
+        </w:rPr>
+        <w:t xml:space="preserve"> </w:t>
+      </w:r>
+      <w:r>
+        <w:rPr>
+          <w:rFonts w:ascii="Times New Roman" w:hAnsi="Times New Roman" w:cs="Times New Roman"/>
+        </w:rPr>
+        <w:t>third</w:t>
+      </w:r>
+      <w:r>
+        <w:rPr>
+          <w:rFonts w:ascii="Times New Roman" w:hAnsi="Times New Roman" w:cs="Times New Roman"/>
+        </w:rPr>
+        <w:t xml:space="preserve"> </w:t>
+      </w:r>
+      <w:r>
+        <w:rPr>
+          <w:rFonts w:ascii="Times New Roman" w:hAnsi="Times New Roman" w:cs="Times New Roman"/>
+        </w:rPr>
+        <w:t xml:space="preserve">is a </w:t>
+      </w:r>
+      <w:r>
+        <w:rPr>
+          <w:rFonts w:ascii="Times New Roman" w:hAnsi="Times New Roman" w:cs="Times New Roman"/>
+        </w:rPr>
+        <w:t>checkout menu where you can pay and add your name to the order. For the vendor</w:t>
+      </w:r>
+      <w:r>
+        <w:rPr>
+          <w:rFonts w:ascii="Times New Roman" w:hAnsi="Times New Roman" w:cs="Times New Roman"/>
+        </w:rPr>
+        <w:t>,</w:t>
+      </w:r>
+      <w:r>
+        <w:rPr>
+          <w:rFonts w:ascii="Times New Roman" w:hAnsi="Times New Roman" w:cs="Times New Roman"/>
+        </w:rPr>
+        <w:t xml:space="preserve"> the main menu will be a list of orders with the customer</w:t>
+      </w:r>
+      <w:r>
+        <w:rPr>
+          <w:rFonts w:ascii="Times New Roman" w:hAnsi="Times New Roman" w:cs="Times New Roman"/>
+        </w:rPr>
+        <w:t>’</w:t>
+      </w:r>
+      <w:r>
+        <w:rPr>
+          <w:rFonts w:ascii="Times New Roman" w:hAnsi="Times New Roman" w:cs="Times New Roman"/>
+        </w:rPr>
+        <w:t>s name and the toppings for each hot dog on the order, as well as a list of upcoming orders.</w:t>
+      </w:r>
+    </w:p>
+    <w:p>
+      <w:pPr>
+        <w:pStyle w:val="ListParagraph"/>
+        <w:rPr>
+          <w:rFonts w:ascii="Times New Roman" w:eastAsiaTheme="minorHAnsi" w:hAnsi="Times New Roman" w:cs="Times New Roman"/>
+          <w:lang w:eastAsia="en-US"/>
+        </w:rPr>
+      </w:pPr>
     </w:p>
     <w:p>
       <w:pPr>
         <w:pStyle w:val="ListParagraph"/>
         <w:numPr>
-          <w:ilvl w:val="1"/>
-          <w:numId w:val="11"/>
+          <w:ilvl w:val="2"/>
+          <w:numId w:val="21"/>
         </w:numPr>
-        <w:spacing w:line="240" w:lineRule="auto"/>
-      </w:pPr>
-      <w:r>
-        <w:t>For ordering there will be three main menus. The first search menu where you can select what you want from the menu by filter through names and ingredients in hot dogs. The second where you can add and remove topping and condiments from selected hot dogs, and a final checkout menu where you can pay and add your name to the order. For the vendor the main menu will be a list of orders with the customers name and the toppings for each hot dog on the order, as well as a list of upcoming orders.</w:t>
-      </w:r>
-    </w:p>
-    <w:p>
-      <w:pPr>
-        <w:pStyle w:val="ListParagraph"/>
-        <w:numPr>
-          <w:ilvl w:val="1"/>
-          <w:numId w:val="11"/>
-        </w:numPr>
-        <w:spacing w:line="240" w:lineRule="auto"/>
-      </w:pPr>
-      <w:r>
-        <w:rPr>
-          <w:rFonts w:ascii="Times New Roman" w:eastAsiaTheme="minorHAnsi" w:hAnsi="Times New Roman" w:cs="Times New Roman"/>
-          <w:lang w:eastAsia="en-US"/>
-        </w:rPr>
+        <w:spacing w:after="0" w:line="240" w:lineRule="auto"/>
+        <w:rPr>
+          <w:rFonts w:ascii="Times New Roman" w:hAnsi="Times New Roman" w:cs="Times New Roman"/>
+        </w:rPr>
+      </w:pPr>
+      <w:r>
+        <w:rPr>
+          <w:rFonts w:ascii="Times New Roman" w:eastAsiaTheme="minorHAnsi" w:hAnsi="Times New Roman" w:cs="Times New Roman"/>
+          <w:lang w:eastAsia="en-US"/>
+        </w:rPr>
+        <w:lastRenderedPageBreak/>
         <w:t>A rough wireframe of the 2 main menus for the customers (excluding checkout screen, which would just be name and payment info with a summary of what is ordered)</w:t>
       </w:r>
       <w:r>
         <w:rPr>
-          <w:rFonts w:ascii="Times New Roman" w:eastAsiaTheme="minorHAnsi" w:hAnsi="Times New Roman" w:cs="Times New Roman"/>
           <w:noProof/>
           <w:lang w:eastAsia="en-US"/>
         </w:rPr>
@@ -5831,7 +7310,6 @@
       </w:r>
       <w:r>
         <w:rPr>
-          <w:rFonts w:ascii="Times New Roman" w:eastAsiaTheme="minorHAnsi" w:hAnsi="Times New Roman" w:cs="Times New Roman"/>
           <w:noProof/>
           <w:lang w:eastAsia="en-US"/>
         </w:rPr>
@@ -5888,30 +7366,47 @@
     <w:p>
       <w:pPr>
         <w:pStyle w:val="ListParagraph"/>
+        <w:rPr>
+          <w:rFonts w:ascii="Times New Roman" w:eastAsiaTheme="minorHAnsi" w:hAnsi="Times New Roman" w:cs="Times New Roman"/>
+          <w:lang w:eastAsia="en-US"/>
+        </w:rPr>
+      </w:pPr>
+    </w:p>
+    <w:p>
+      <w:pPr>
+        <w:pStyle w:val="ListParagraph"/>
         <w:numPr>
-          <w:ilvl w:val="1"/>
-          <w:numId w:val="11"/>
+          <w:ilvl w:val="2"/>
+          <w:numId w:val="21"/>
         </w:numPr>
-        <w:spacing w:line="240" w:lineRule="auto"/>
-      </w:pPr>
-      <w:r>
-        <w:rPr>
-          <w:rFonts w:ascii="Times New Roman" w:eastAsiaTheme="minorHAnsi" w:hAnsi="Times New Roman" w:cs="Times New Roman"/>
-          <w:lang w:eastAsia="en-US"/>
-        </w:rPr>
-        <w:lastRenderedPageBreak/>
+        <w:spacing w:after="0" w:line="240" w:lineRule="auto"/>
+        <w:rPr>
+          <w:rFonts w:ascii="Times New Roman" w:hAnsi="Times New Roman" w:cs="Times New Roman"/>
+        </w:rPr>
+      </w:pPr>
+      <w:r>
+        <w:rPr>
+          <w:rFonts w:ascii="Times New Roman" w:eastAsiaTheme="minorHAnsi" w:hAnsi="Times New Roman" w:cs="Times New Roman"/>
+          <w:lang w:eastAsia="en-US"/>
+        </w:rPr>
         <w:t>A wireframe sketch of the vendors menu where they can view their orders</w:t>
       </w:r>
       <w:r>
         <w:rPr>
           <w:rFonts w:ascii="Times New Roman" w:eastAsiaTheme="minorHAnsi" w:hAnsi="Times New Roman" w:cs="Times New Roman"/>
+          <w:lang w:eastAsia="en-US"/>
+        </w:rPr>
+        <w:t>, and a page where they can view orders (and additional information if needed) from the database.</w:t>
+      </w:r>
+      <w:r>
+        <w:rPr>
           <w:noProof/>
           <w:lang w:eastAsia="en-US"/>
         </w:rPr>
         <w:drawing>
-          <wp:inline distT="0" distB="0" distL="0" distR="0" wp14:anchorId="7DA8034B" wp14:editId="239D7584">
-            <wp:extent cx="3314718" cy="2674189"/>
-            <wp:effectExtent l="0" t="0" r="0" b="0"/>
+          <wp:inline distT="0" distB="0" distL="0" distR="0" wp14:anchorId="7DA8034B" wp14:editId="62D33875">
+            <wp:extent cx="2963420" cy="2390775"/>
+            <wp:effectExtent l="0" t="0" r="8890" b="0"/>
             <wp:docPr id="11" name="Picture 11"/>
             <wp:cNvGraphicFramePr>
               <a:graphicFrameLocks xmlns:a="http://schemas.openxmlformats.org/drawingml/2006/main" noChangeAspect="1"/>
@@ -5941,7 +7436,7 @@
                   <pic:spPr bwMode="auto">
                     <a:xfrm>
                       <a:off x="0" y="0"/>
-                      <a:ext cx="3325070" cy="2682541"/>
+                      <a:ext cx="2980486" cy="2404543"/>
                     </a:xfrm>
                     <a:prstGeom prst="rect">
                       <a:avLst/>
@@ -5958,8 +7453,402 @@
         </w:drawing>
       </w:r>
     </w:p>
+    <w:p>
+      <w:pPr>
+        <w:pStyle w:val="ListParagraph"/>
+        <w:rPr>
+          <w:rFonts w:ascii="Times New Roman" w:hAnsi="Times New Roman" w:cs="Times New Roman"/>
+        </w:rPr>
+      </w:pPr>
+    </w:p>
+    <w:p>
+      <w:pPr>
+        <w:pStyle w:val="ListParagraph"/>
+        <w:spacing w:after="0" w:line="240" w:lineRule="auto"/>
+        <w:ind w:left="1440"/>
+        <w:rPr>
+          <w:rFonts w:ascii="Times New Roman" w:hAnsi="Times New Roman" w:cs="Times New Roman"/>
+        </w:rPr>
+      </w:pPr>
+      <w:r>
+        <w:rPr>
+          <w:noProof/>
+        </w:rPr>
+        <w:lastRenderedPageBreak/>
+        <w:drawing>
+          <wp:inline distT="0" distB="0" distL="0" distR="0" wp14:anchorId="19DE6A04" wp14:editId="28BA7CFE">
+            <wp:extent cx="3051209" cy="2476500"/>
+            <wp:effectExtent l="0" t="0" r="0" b="0"/>
+            <wp:docPr id="12" name="Picture 12"/>
+            <wp:cNvGraphicFramePr>
+              <a:graphicFrameLocks xmlns:a="http://schemas.openxmlformats.org/drawingml/2006/main" noChangeAspect="1"/>
+            </wp:cNvGraphicFramePr>
+            <a:graphic xmlns:a="http://schemas.openxmlformats.org/drawingml/2006/main">
+              <a:graphicData uri="http://schemas.openxmlformats.org/drawingml/2006/picture">
+                <pic:pic xmlns:pic="http://schemas.openxmlformats.org/drawingml/2006/picture">
+                  <pic:nvPicPr>
+                    <pic:cNvPr id="1" name=""/>
+                    <pic:cNvPicPr/>
+                  </pic:nvPicPr>
+                  <pic:blipFill>
+                    <a:blip r:embed="rId13"/>
+                    <a:stretch>
+                      <a:fillRect/>
+                    </a:stretch>
+                  </pic:blipFill>
+                  <pic:spPr>
+                    <a:xfrm>
+                      <a:off x="0" y="0"/>
+                      <a:ext cx="3085148" cy="2504047"/>
+                    </a:xfrm>
+                    <a:prstGeom prst="rect">
+                      <a:avLst/>
+                    </a:prstGeom>
+                  </pic:spPr>
+                </pic:pic>
+              </a:graphicData>
+            </a:graphic>
+          </wp:inline>
+        </w:drawing>
+      </w:r>
+    </w:p>
+    <w:p>
+      <w:pPr>
+        <w:spacing w:after="0" w:line="240" w:lineRule="auto"/>
+        <w:rPr>
+          <w:rFonts w:ascii="Times New Roman" w:hAnsi="Times New Roman" w:cs="Times New Roman"/>
+        </w:rPr>
+      </w:pPr>
+    </w:p>
+    <w:p>
+      <w:pPr>
+        <w:spacing w:after="0" w:line="240" w:lineRule="auto"/>
+        <w:rPr>
+          <w:rFonts w:ascii="Times New Roman" w:hAnsi="Times New Roman" w:cs="Times New Roman"/>
+        </w:rPr>
+      </w:pPr>
+    </w:p>
+    <w:p>
+      <w:pPr>
+        <w:spacing w:after="0" w:line="240" w:lineRule="auto"/>
+        <w:rPr>
+          <w:rFonts w:ascii="Times New Roman" w:hAnsi="Times New Roman" w:cs="Times New Roman"/>
+        </w:rPr>
+      </w:pPr>
+    </w:p>
+    <w:p>
+      <w:pPr>
+        <w:spacing w:after="0" w:line="240" w:lineRule="auto"/>
+        <w:rPr>
+          <w:rFonts w:ascii="Times New Roman" w:hAnsi="Times New Roman" w:cs="Times New Roman"/>
+        </w:rPr>
+      </w:pPr>
+    </w:p>
+    <w:p>
+      <w:pPr>
+        <w:pStyle w:val="ListParagraph"/>
+        <w:numPr>
+          <w:ilvl w:val="1"/>
+          <w:numId w:val="21"/>
+        </w:numPr>
+        <w:spacing w:after="0" w:line="240" w:lineRule="auto"/>
+        <w:rPr>
+          <w:rFonts w:ascii="Times New Roman" w:hAnsi="Times New Roman" w:cs="Times New Roman"/>
+          <w:b/>
+          <w:bCs/>
+          <w:sz w:val="24"/>
+          <w:szCs w:val="24"/>
+        </w:rPr>
+      </w:pPr>
+      <w:r>
+        <w:rPr>
+          <w:rFonts w:ascii="Times New Roman" w:hAnsi="Times New Roman" w:cs="Times New Roman"/>
+          <w:b/>
+          <w:bCs/>
+          <w:sz w:val="24"/>
+          <w:szCs w:val="24"/>
+        </w:rPr>
+        <w:t>Architecture</w:t>
+      </w:r>
+    </w:p>
+    <w:p>
+      <w:pPr>
+        <w:pStyle w:val="ListParagraph"/>
+        <w:numPr>
+          <w:ilvl w:val="2"/>
+          <w:numId w:val="21"/>
+        </w:numPr>
+        <w:spacing w:after="0" w:line="240" w:lineRule="auto"/>
+        <w:rPr>
+          <w:rFonts w:ascii="Times New Roman" w:hAnsi="Times New Roman" w:cs="Times New Roman"/>
+          <w:sz w:val="24"/>
+          <w:szCs w:val="24"/>
+        </w:rPr>
+      </w:pPr>
+      <w:r>
+        <w:rPr>
+          <w:rFonts w:ascii="Times New Roman" w:hAnsi="Times New Roman" w:cs="Times New Roman"/>
+          <w:sz w:val="24"/>
+          <w:szCs w:val="24"/>
+        </w:rPr>
+        <w:t xml:space="preserve">We already have some existing programs for the original version of </w:t>
+      </w:r>
+      <w:proofErr w:type="spellStart"/>
+      <w:r>
+        <w:rPr>
+          <w:rFonts w:ascii="Times New Roman" w:hAnsi="Times New Roman" w:cs="Times New Roman"/>
+          <w:sz w:val="24"/>
+          <w:szCs w:val="24"/>
+        </w:rPr>
+        <w:t>BratSpot</w:t>
+      </w:r>
+      <w:proofErr w:type="spellEnd"/>
+      <w:r>
+        <w:rPr>
+          <w:rFonts w:ascii="Times New Roman" w:hAnsi="Times New Roman" w:cs="Times New Roman"/>
+          <w:sz w:val="24"/>
+          <w:szCs w:val="24"/>
+        </w:rPr>
+        <w:t xml:space="preserve"> that give us an outline for the program. We will just be adding upgrades to existing features along with some UI improvements and additions as well as some stuff on the back end that will keep track of more user data</w:t>
+      </w:r>
+      <w:r>
+        <w:rPr>
+          <w:rFonts w:ascii="Times New Roman" w:hAnsi="Times New Roman" w:cs="Times New Roman"/>
+          <w:sz w:val="24"/>
+          <w:szCs w:val="24"/>
+        </w:rPr>
+        <w:t>.</w:t>
+      </w:r>
+    </w:p>
+    <w:p>
+      <w:pPr>
+        <w:pStyle w:val="ListParagraph"/>
+        <w:numPr>
+          <w:ilvl w:val="1"/>
+          <w:numId w:val="21"/>
+        </w:numPr>
+        <w:spacing w:after="0" w:line="240" w:lineRule="auto"/>
+        <w:rPr>
+          <w:rFonts w:ascii="Times New Roman" w:hAnsi="Times New Roman" w:cs="Times New Roman"/>
+          <w:b/>
+          <w:bCs/>
+          <w:sz w:val="24"/>
+          <w:szCs w:val="24"/>
+        </w:rPr>
+      </w:pPr>
+      <w:r>
+        <w:rPr>
+          <w:rFonts w:ascii="Times New Roman" w:hAnsi="Times New Roman" w:cs="Times New Roman"/>
+          <w:b/>
+          <w:bCs/>
+          <w:sz w:val="24"/>
+          <w:szCs w:val="24"/>
+        </w:rPr>
+        <w:t>Database</w:t>
+      </w:r>
+    </w:p>
+    <w:p>
+      <w:pPr>
+        <w:pStyle w:val="ListParagraph"/>
+        <w:numPr>
+          <w:ilvl w:val="2"/>
+          <w:numId w:val="21"/>
+        </w:numPr>
+        <w:spacing w:after="0" w:line="240" w:lineRule="auto"/>
+        <w:rPr>
+          <w:rFonts w:ascii="Times New Roman" w:hAnsi="Times New Roman" w:cs="Times New Roman"/>
+          <w:sz w:val="24"/>
+          <w:szCs w:val="24"/>
+        </w:rPr>
+      </w:pPr>
+      <w:r>
+        <w:rPr>
+          <w:rFonts w:ascii="Times New Roman" w:hAnsi="Times New Roman" w:cs="Times New Roman"/>
+          <w:sz w:val="24"/>
+          <w:szCs w:val="24"/>
+        </w:rPr>
+        <w:t xml:space="preserve">We should have a database that stores user accounts and their purchases and average totals so we can find out statistics about our users. Knowing statistics about our users will help us decide what products are popular and therefore what to stock up </w:t>
+      </w:r>
+      <w:proofErr w:type="gramStart"/>
+      <w:r>
+        <w:rPr>
+          <w:rFonts w:ascii="Times New Roman" w:hAnsi="Times New Roman" w:cs="Times New Roman"/>
+          <w:sz w:val="24"/>
+          <w:szCs w:val="24"/>
+        </w:rPr>
+        <w:t>more or less on</w:t>
+      </w:r>
+      <w:proofErr w:type="gramEnd"/>
+      <w:r>
+        <w:rPr>
+          <w:rFonts w:ascii="Times New Roman" w:hAnsi="Times New Roman" w:cs="Times New Roman"/>
+          <w:sz w:val="24"/>
+          <w:szCs w:val="24"/>
+        </w:rPr>
+        <w:t>, and how much users spend. Users should not be able to access this database, only their own data.</w:t>
+      </w:r>
+    </w:p>
+    <w:p>
+      <w:pPr>
+        <w:spacing w:after="0" w:line="240" w:lineRule="auto"/>
+        <w:rPr>
+          <w:rFonts w:ascii="Times New Roman" w:hAnsi="Times New Roman" w:cs="Times New Roman"/>
+          <w:b/>
+          <w:bCs/>
+          <w:sz w:val="24"/>
+          <w:szCs w:val="24"/>
+        </w:rPr>
+      </w:pPr>
+    </w:p>
+    <w:p>
+      <w:pPr>
+        <w:spacing w:after="0" w:line="240" w:lineRule="auto"/>
+        <w:rPr>
+          <w:rFonts w:ascii="Times New Roman" w:hAnsi="Times New Roman" w:cs="Times New Roman"/>
+          <w:b/>
+          <w:bCs/>
+          <w:sz w:val="24"/>
+          <w:szCs w:val="24"/>
+        </w:rPr>
+      </w:pPr>
+      <w:r>
+        <w:rPr>
+          <w:rFonts w:ascii="Times New Roman" w:hAnsi="Times New Roman" w:cs="Times New Roman"/>
+          <w:b/>
+          <w:bCs/>
+          <w:sz w:val="24"/>
+          <w:szCs w:val="24"/>
+        </w:rPr>
+        <w:t>(Missing sections 6.6. Top-Level Classes and 6.7 Data Flow and States sections for now)</w:t>
+      </w:r>
+    </w:p>
+    <w:p>
+      <w:pPr>
+        <w:spacing w:after="0" w:line="240" w:lineRule="auto"/>
+        <w:rPr>
+          <w:rFonts w:ascii="Times New Roman" w:hAnsi="Times New Roman" w:cs="Times New Roman"/>
+          <w:b/>
+          <w:bCs/>
+          <w:sz w:val="24"/>
+          <w:szCs w:val="24"/>
+        </w:rPr>
+      </w:pPr>
+    </w:p>
+    <w:p>
+      <w:pPr>
+        <w:pStyle w:val="ListParagraph"/>
+        <w:numPr>
+          <w:ilvl w:val="1"/>
+          <w:numId w:val="23"/>
+        </w:numPr>
+        <w:spacing w:after="0" w:line="240" w:lineRule="auto"/>
+        <w:rPr>
+          <w:rFonts w:ascii="Times New Roman" w:eastAsiaTheme="minorHAnsi" w:hAnsi="Times New Roman" w:cs="Times New Roman"/>
+          <w:b/>
+          <w:bCs/>
+          <w:sz w:val="24"/>
+          <w:szCs w:val="24"/>
+          <w:lang w:eastAsia="en-US"/>
+        </w:rPr>
+      </w:pPr>
+      <w:r>
+        <w:rPr>
+          <w:rFonts w:ascii="Times New Roman" w:eastAsiaTheme="minorHAnsi" w:hAnsi="Times New Roman" w:cs="Times New Roman"/>
+          <w:b/>
+          <w:bCs/>
+          <w:sz w:val="24"/>
+          <w:szCs w:val="24"/>
+          <w:lang w:eastAsia="en-US"/>
+        </w:rPr>
+        <w:t>Reports</w:t>
+      </w:r>
+    </w:p>
+    <w:p>
+      <w:pPr>
+        <w:pStyle w:val="ListParagraph"/>
+        <w:spacing w:after="0" w:line="240" w:lineRule="auto"/>
+        <w:ind w:left="360"/>
+        <w:rPr>
+          <w:rFonts w:ascii="Times New Roman" w:eastAsiaTheme="minorHAnsi" w:hAnsi="Times New Roman" w:cs="Times New Roman"/>
+          <w:b/>
+          <w:bCs/>
+          <w:sz w:val="24"/>
+          <w:szCs w:val="24"/>
+          <w:lang w:eastAsia="en-US"/>
+        </w:rPr>
+      </w:pPr>
+    </w:p>
+    <w:p>
+      <w:pPr>
+        <w:pStyle w:val="ListParagraph"/>
+        <w:spacing w:after="0" w:line="240" w:lineRule="auto"/>
+        <w:ind w:left="1440" w:hanging="720"/>
+        <w:rPr>
+          <w:rFonts w:ascii="Times New Roman" w:eastAsiaTheme="minorHAnsi" w:hAnsi="Times New Roman" w:cs="Times New Roman"/>
+          <w:b/>
+          <w:bCs/>
+          <w:sz w:val="24"/>
+          <w:szCs w:val="24"/>
+          <w:lang w:eastAsia="en-US"/>
+        </w:rPr>
+      </w:pPr>
+      <w:r>
+        <w:rPr>
+          <w:rFonts w:ascii="Times New Roman" w:eastAsiaTheme="minorHAnsi" w:hAnsi="Times New Roman" w:cs="Times New Roman"/>
+          <w:sz w:val="24"/>
+          <w:szCs w:val="24"/>
+          <w:lang w:eastAsia="en-US"/>
+        </w:rPr>
+        <w:t xml:space="preserve">6.8.1. </w:t>
+      </w:r>
+      <w:r>
+        <w:rPr>
+          <w:rFonts w:ascii="Times New Roman" w:eastAsiaTheme="minorHAnsi" w:hAnsi="Times New Roman" w:cs="Times New Roman"/>
+          <w:sz w:val="24"/>
+          <w:szCs w:val="24"/>
+          <w:lang w:eastAsia="en-US"/>
+        </w:rPr>
+        <w:t xml:space="preserve"> </w:t>
+      </w:r>
+      <w:r>
+        <w:rPr>
+          <w:rFonts w:ascii="Times New Roman" w:eastAsiaTheme="minorHAnsi" w:hAnsi="Times New Roman" w:cs="Times New Roman"/>
+          <w:sz w:val="24"/>
+          <w:szCs w:val="24"/>
+          <w:lang w:eastAsia="en-US"/>
+        </w:rPr>
+        <w:t>The application will create customer reports, as one of our main features has been</w:t>
+      </w:r>
+      <w:r>
+        <w:rPr>
+          <w:rFonts w:ascii="Times New Roman" w:eastAsiaTheme="minorHAnsi" w:hAnsi="Times New Roman" w:cs="Times New Roman"/>
+          <w:sz w:val="24"/>
+          <w:szCs w:val="24"/>
+          <w:lang w:eastAsia="en-US"/>
+        </w:rPr>
+        <w:t xml:space="preserve"> </w:t>
+      </w:r>
+      <w:r>
+        <w:rPr>
+          <w:rFonts w:ascii="Times New Roman" w:eastAsiaTheme="minorHAnsi" w:hAnsi="Times New Roman" w:cs="Times New Roman"/>
+          <w:sz w:val="24"/>
+          <w:szCs w:val="24"/>
+          <w:lang w:eastAsia="en-US"/>
+        </w:rPr>
+        <w:t>to provide vendors with a view of popular items/combinations so that the vendor can strategize their business plan around it.</w:t>
+      </w:r>
+    </w:p>
+    <w:p>
+      <w:pPr>
+        <w:spacing w:after="0" w:line="240" w:lineRule="auto"/>
+        <w:ind w:left="360"/>
+        <w:rPr>
+          <w:rFonts w:ascii="Times New Roman" w:hAnsi="Times New Roman" w:cs="Times New Roman"/>
+        </w:rPr>
+      </w:pPr>
+    </w:p>
     <w:sectPr>
-      <w:headerReference w:type="default" r:id="rId13"/>
+      <w:headerReference w:type="default" r:id="rId14"/>
       <w:pgSz w:w="12240" w:h="15840"/>
       <w:pgMar w:top="1440" w:right="1440" w:bottom="1440" w:left="1440" w:header="720" w:footer="0" w:gutter="0"/>
       <w:cols w:space="720"/>
@@ -6255,7 +8144,7 @@
             </wp:anchor>
           </w:drawing>
         </mc:Choice>
-        <mc:Fallback>
+        <mc:Fallback xmlns:w16sdtdh="http://schemas.microsoft.com/office/word/2020/wordml/sdtdatahash">
           <w:pict>
             <v:group w14:anchorId="5025AA07" id="Group 158" o:spid="_x0000_s1026" style="position:absolute;margin-left:0;margin-top:18.2pt;width:133.95pt;height:80.7pt;z-index:-503316469;mso-wrap-distance-left:0;mso-wrap-distance-right:0;mso-position-horizontal:left;mso-position-horizontal-relative:page;mso-position-vertical-relative:page" coordorigin=",2311" coordsize="17006,10242" o:gfxdata="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" o:allowincell="f">
               <v:group id="Group 4" o:spid="_x0000_s1027" style="position:absolute;width:17006;height:10242" coordsize="0,0" o:gfxdata="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">
@@ -6303,6 +8192,119 @@
 <file path=word/numbering.xml><?xml version="1.0" encoding="utf-8"?>
 <w:numbering xmlns:wpc="http://schemas.microsoft.com/office/word/2010/wordprocessingCanvas" xmlns:cx="http://schemas.microsoft.com/office/drawing/2014/chartex" xmlns:cx1="http://schemas.microsoft.com/office/drawing/2015/9/8/chartex" xmlns:cx2="http://schemas.microsoft.com/office/drawing/2015/10/21/chartex" xmlns:cx3="http://schemas.microsoft.com/office/drawing/2016/5/9/chartex" xmlns:cx4="http://schemas.microsoft.com/office/drawing/2016/5/10/chartex" xmlns:cx5="http://schemas.microsoft.com/office/drawing/2016/5/11/chartex" xmlns:cx6="http://schemas.microsoft.com/office/drawing/2016/5/12/chartex" xmlns:cx7="http://schemas.microsoft.com/office/drawing/2016/5/13/chartex" xmlns:cx8="http://schemas.microsoft.com/office/drawing/2016/5/14/chartex" xmlns:mc="http://schemas.openxmlformats.org/markup-compatibility/2006" xmlns:aink="http://schemas.microsoft.com/office/drawing/2016/ink" xmlns:am3d="http://schemas.microsoft.com/office/drawing/2017/model3d" xmlns:o="urn:schemas-microsoft-com:office:office" xmlns:r="http://schemas.openxmlformats.org/officeDocument/2006/relationships" xmlns:m="http://schemas.openxmlformats.org/officeDocument/2006/math" xmlns:v="urn:schemas-microsoft-com:vml" xmlns:wp14="http://schemas.microsoft.com/office/word/2010/wordprocessingDrawing" xmlns:wp="http://schemas.openxmlformats.org/drawingml/2006/wordprocessingDrawing" xmlns:w10="urn:schemas-microsoft-com:office:word" xmlns:w="http://schemas.openxmlformats.org/wordprocessingml/2006/main" xmlns:w14="http://schemas.microsoft.com/office/word/2010/wordml" xmlns:w15="http://schemas.microsoft.com/office/word/2012/wordml" xmlns:w16cex="http://schemas.microsoft.com/office/word/2018/wordml/cex" xmlns:w16cid="http://schemas.microsoft.com/office/word/2016/wordml/cid" xmlns:w16="http://schemas.microsoft.com/office/word/2018/wordml" xmlns:w16se="http://schemas.microsoft.com/office/word/2015/wordml/symex" xmlns:wpg="http://schemas.microsoft.com/office/word/2010/wordprocessingGroup" xmlns:wpi="http://schemas.microsoft.com/office/word/2010/wordprocessingInk" xmlns:wne="http://schemas.microsoft.com/office/word/2006/wordml" xmlns:wps="http://schemas.microsoft.com/office/word/2010/wordprocessingShape" mc:Ignorable="w14 w15 w16se w16cid w16 w16cex wp14">
   <w:abstractNum w:abstractNumId="0" w15:restartNumberingAfterBreak="0">
+    <w:nsid w:val="045A11B6"/>
+    <w:multiLevelType w:val="multilevel"/>
+    <w:tmpl w:val="364A1F78"/>
+    <w:lvl w:ilvl="0">
+      <w:start w:val="5"/>
+      <w:numFmt w:val="decimal"/>
+      <w:lvlText w:val="%1"/>
+      <w:lvlJc w:val="left"/>
+      <w:pPr>
+        <w:ind w:left="360" w:hanging="360"/>
+      </w:pPr>
+      <w:rPr>
+        <w:rFonts w:hint="default"/>
+      </w:rPr>
+    </w:lvl>
+    <w:lvl w:ilvl="1">
+      <w:start w:val="3"/>
+      <w:numFmt w:val="decimal"/>
+      <w:lvlText w:val="%1.%2"/>
+      <w:lvlJc w:val="left"/>
+      <w:pPr>
+        <w:ind w:left="600" w:hanging="360"/>
+      </w:pPr>
+      <w:rPr>
+        <w:rFonts w:hint="default"/>
+      </w:rPr>
+    </w:lvl>
+    <w:lvl w:ilvl="2">
+      <w:start w:val="1"/>
+      <w:numFmt w:val="decimal"/>
+      <w:lvlText w:val="%1.%2.%3"/>
+      <w:lvlJc w:val="left"/>
+      <w:pPr>
+        <w:ind w:left="1200" w:hanging="720"/>
+      </w:pPr>
+      <w:rPr>
+        <w:rFonts w:hint="default"/>
+      </w:rPr>
+    </w:lvl>
+    <w:lvl w:ilvl="3">
+      <w:start w:val="1"/>
+      <w:numFmt w:val="decimal"/>
+      <w:lvlText w:val="%1.%2.%3.%4"/>
+      <w:lvlJc w:val="left"/>
+      <w:pPr>
+        <w:ind w:left="1440" w:hanging="720"/>
+      </w:pPr>
+      <w:rPr>
+        <w:rFonts w:hint="default"/>
+      </w:rPr>
+    </w:lvl>
+    <w:lvl w:ilvl="4">
+      <w:start w:val="1"/>
+      <w:numFmt w:val="decimal"/>
+      <w:lvlText w:val="%1.%2.%3.%4.%5"/>
+      <w:lvlJc w:val="left"/>
+      <w:pPr>
+        <w:ind w:left="2040" w:hanging="1080"/>
+      </w:pPr>
+      <w:rPr>
+        <w:rFonts w:hint="default"/>
+      </w:rPr>
+    </w:lvl>
+    <w:lvl w:ilvl="5">
+      <w:start w:val="1"/>
+      <w:numFmt w:val="decimal"/>
+      <w:lvlText w:val="%1.%2.%3.%4.%5.%6"/>
+      <w:lvlJc w:val="left"/>
+      <w:pPr>
+        <w:ind w:left="2280" w:hanging="1080"/>
+      </w:pPr>
+      <w:rPr>
+        <w:rFonts w:hint="default"/>
+      </w:rPr>
+    </w:lvl>
+    <w:lvl w:ilvl="6">
+      <w:start w:val="1"/>
+      <w:numFmt w:val="decimal"/>
+      <w:lvlText w:val="%1.%2.%3.%4.%5.%6.%7"/>
+      <w:lvlJc w:val="left"/>
+      <w:pPr>
+        <w:ind w:left="2880" w:hanging="1440"/>
+      </w:pPr>
+      <w:rPr>
+        <w:rFonts w:hint="default"/>
+      </w:rPr>
+    </w:lvl>
+    <w:lvl w:ilvl="7">
+      <w:start w:val="1"/>
+      <w:numFmt w:val="decimal"/>
+      <w:lvlText w:val="%1.%2.%3.%4.%5.%6.%7.%8"/>
+      <w:lvlJc w:val="left"/>
+      <w:pPr>
+        <w:ind w:left="3120" w:hanging="1440"/>
+      </w:pPr>
+      <w:rPr>
+        <w:rFonts w:hint="default"/>
+      </w:rPr>
+    </w:lvl>
+    <w:lvl w:ilvl="8">
+      <w:start w:val="1"/>
+      <w:numFmt w:val="decimal"/>
+      <w:lvlText w:val="%1.%2.%3.%4.%5.%6.%7.%8.%9"/>
+      <w:lvlJc w:val="left"/>
+      <w:pPr>
+        <w:ind w:left="3720" w:hanging="1800"/>
+      </w:pPr>
+      <w:rPr>
+        <w:rFonts w:hint="default"/>
+      </w:rPr>
+    </w:lvl>
+  </w:abstractNum>
+  <w:abstractNum w:abstractNumId="1" w15:restartNumberingAfterBreak="0">
     <w:nsid w:val="09C746EA"/>
     <w:multiLevelType w:val="multilevel"/>
     <w:tmpl w:val="9BBADCC8"/>
@@ -6424,7 +8426,7 @@
       </w:pPr>
     </w:lvl>
   </w:abstractNum>
-  <w:abstractNum w:abstractNumId="1" w15:restartNumberingAfterBreak="0">
+  <w:abstractNum w:abstractNumId="2" w15:restartNumberingAfterBreak="0">
     <w:nsid w:val="0D82704C"/>
     <w:multiLevelType w:val="hybridMultilevel"/>
     <w:tmpl w:val="B2EA5898"/>
@@ -6510,7 +8512,120 @@
       </w:pPr>
     </w:lvl>
   </w:abstractNum>
-  <w:abstractNum w:abstractNumId="2" w15:restartNumberingAfterBreak="0">
+  <w:abstractNum w:abstractNumId="3" w15:restartNumberingAfterBreak="0">
+    <w:nsid w:val="18925669"/>
+    <w:multiLevelType w:val="multilevel"/>
+    <w:tmpl w:val="676C1500"/>
+    <w:lvl w:ilvl="0">
+      <w:start w:val="6"/>
+      <w:numFmt w:val="decimal"/>
+      <w:lvlText w:val="%1"/>
+      <w:lvlJc w:val="left"/>
+      <w:pPr>
+        <w:ind w:left="360" w:hanging="360"/>
+      </w:pPr>
+      <w:rPr>
+        <w:rFonts w:hint="default"/>
+      </w:rPr>
+    </w:lvl>
+    <w:lvl w:ilvl="1">
+      <w:start w:val="8"/>
+      <w:numFmt w:val="decimal"/>
+      <w:lvlText w:val="%1.%2"/>
+      <w:lvlJc w:val="left"/>
+      <w:pPr>
+        <w:ind w:left="360" w:hanging="360"/>
+      </w:pPr>
+      <w:rPr>
+        <w:rFonts w:hint="default"/>
+      </w:rPr>
+    </w:lvl>
+    <w:lvl w:ilvl="2">
+      <w:start w:val="1"/>
+      <w:numFmt w:val="decimal"/>
+      <w:lvlText w:val="%1.%2.%3"/>
+      <w:lvlJc w:val="left"/>
+      <w:pPr>
+        <w:ind w:left="720" w:hanging="720"/>
+      </w:pPr>
+      <w:rPr>
+        <w:rFonts w:hint="default"/>
+      </w:rPr>
+    </w:lvl>
+    <w:lvl w:ilvl="3">
+      <w:start w:val="1"/>
+      <w:numFmt w:val="decimal"/>
+      <w:lvlText w:val="%1.%2.%3.%4"/>
+      <w:lvlJc w:val="left"/>
+      <w:pPr>
+        <w:ind w:left="720" w:hanging="720"/>
+      </w:pPr>
+      <w:rPr>
+        <w:rFonts w:hint="default"/>
+      </w:rPr>
+    </w:lvl>
+    <w:lvl w:ilvl="4">
+      <w:start w:val="1"/>
+      <w:numFmt w:val="decimal"/>
+      <w:lvlText w:val="%1.%2.%3.%4.%5"/>
+      <w:lvlJc w:val="left"/>
+      <w:pPr>
+        <w:ind w:left="1080" w:hanging="1080"/>
+      </w:pPr>
+      <w:rPr>
+        <w:rFonts w:hint="default"/>
+      </w:rPr>
+    </w:lvl>
+    <w:lvl w:ilvl="5">
+      <w:start w:val="1"/>
+      <w:numFmt w:val="decimal"/>
+      <w:lvlText w:val="%1.%2.%3.%4.%5.%6"/>
+      <w:lvlJc w:val="left"/>
+      <w:pPr>
+        <w:ind w:left="1080" w:hanging="1080"/>
+      </w:pPr>
+      <w:rPr>
+        <w:rFonts w:hint="default"/>
+      </w:rPr>
+    </w:lvl>
+    <w:lvl w:ilvl="6">
+      <w:start w:val="1"/>
+      <w:numFmt w:val="decimal"/>
+      <w:lvlText w:val="%1.%2.%3.%4.%5.%6.%7"/>
+      <w:lvlJc w:val="left"/>
+      <w:pPr>
+        <w:ind w:left="1440" w:hanging="1440"/>
+      </w:pPr>
+      <w:rPr>
+        <w:rFonts w:hint="default"/>
+      </w:rPr>
+    </w:lvl>
+    <w:lvl w:ilvl="7">
+      <w:start w:val="1"/>
+      <w:numFmt w:val="decimal"/>
+      <w:lvlText w:val="%1.%2.%3.%4.%5.%6.%7.%8"/>
+      <w:lvlJc w:val="left"/>
+      <w:pPr>
+        <w:ind w:left="1440" w:hanging="1440"/>
+      </w:pPr>
+      <w:rPr>
+        <w:rFonts w:hint="default"/>
+      </w:rPr>
+    </w:lvl>
+    <w:lvl w:ilvl="8">
+      <w:start w:val="1"/>
+      <w:numFmt w:val="decimal"/>
+      <w:lvlText w:val="%1.%2.%3.%4.%5.%6.%7.%8.%9"/>
+      <w:lvlJc w:val="left"/>
+      <w:pPr>
+        <w:ind w:left="1800" w:hanging="1800"/>
+      </w:pPr>
+      <w:rPr>
+        <w:rFonts w:hint="default"/>
+      </w:rPr>
+    </w:lvl>
+  </w:abstractNum>
+  <w:abstractNum w:abstractNumId="4" w15:restartNumberingAfterBreak="0">
     <w:nsid w:val="1FDA3617"/>
     <w:multiLevelType w:val="multilevel"/>
     <w:tmpl w:val="78B061CA"/>
@@ -6632,7 +8747,7 @@
       </w:pPr>
     </w:lvl>
   </w:abstractNum>
-  <w:abstractNum w:abstractNumId="3" w15:restartNumberingAfterBreak="0">
+  <w:abstractNum w:abstractNumId="5" w15:restartNumberingAfterBreak="0">
     <w:nsid w:val="21BC70B8"/>
     <w:multiLevelType w:val="multilevel"/>
     <w:tmpl w:val="207EC2BE"/>
@@ -6754,7 +8869,7 @@
       </w:pPr>
     </w:lvl>
   </w:abstractNum>
-  <w:abstractNum w:abstractNumId="4" w15:restartNumberingAfterBreak="0">
+  <w:abstractNum w:abstractNumId="6" w15:restartNumberingAfterBreak="0">
     <w:nsid w:val="29402FFD"/>
     <w:multiLevelType w:val="multilevel"/>
     <w:tmpl w:val="5B66F548"/>
@@ -6877,7 +8992,7 @@
       </w:pPr>
     </w:lvl>
   </w:abstractNum>
-  <w:abstractNum w:abstractNumId="5" w15:restartNumberingAfterBreak="0">
+  <w:abstractNum w:abstractNumId="7" w15:restartNumberingAfterBreak="0">
     <w:nsid w:val="2E953A3C"/>
     <w:multiLevelType w:val="multilevel"/>
     <w:tmpl w:val="BBCAED00"/>
@@ -7000,7 +9115,7 @@
       </w:pPr>
     </w:lvl>
   </w:abstractNum>
-  <w:abstractNum w:abstractNumId="6" w15:restartNumberingAfterBreak="0">
+  <w:abstractNum w:abstractNumId="8" w15:restartNumberingAfterBreak="0">
     <w:nsid w:val="32D31917"/>
     <w:multiLevelType w:val="multilevel"/>
     <w:tmpl w:val="6F048154"/>
@@ -7122,7 +9237,7 @@
       </w:pPr>
     </w:lvl>
   </w:abstractNum>
-  <w:abstractNum w:abstractNumId="7" w15:restartNumberingAfterBreak="0">
+  <w:abstractNum w:abstractNumId="9" w15:restartNumberingAfterBreak="0">
     <w:nsid w:val="376A2A0E"/>
     <w:multiLevelType w:val="multilevel"/>
     <w:tmpl w:val="0838BDB4"/>
@@ -7239,7 +9354,7 @@
       </w:pPr>
     </w:lvl>
   </w:abstractNum>
-  <w:abstractNum w:abstractNumId="8" w15:restartNumberingAfterBreak="0">
+  <w:abstractNum w:abstractNumId="10" w15:restartNumberingAfterBreak="0">
     <w:nsid w:val="3DBF0E01"/>
     <w:multiLevelType w:val="multilevel"/>
     <w:tmpl w:val="E288006E"/>
@@ -7361,7 +9476,252 @@
       </w:pPr>
     </w:lvl>
   </w:abstractNum>
-  <w:abstractNum w:abstractNumId="9" w15:restartNumberingAfterBreak="0">
+  <w:abstractNum w:abstractNumId="11" w15:restartNumberingAfterBreak="0">
+    <w:nsid w:val="3EF74D73"/>
+    <w:multiLevelType w:val="multilevel"/>
+    <w:tmpl w:val="E1E22A40"/>
+    <w:lvl w:ilvl="0">
+      <w:start w:val="6"/>
+      <w:numFmt w:val="decimal"/>
+      <w:lvlText w:val="%1"/>
+      <w:lvlJc w:val="left"/>
+      <w:pPr>
+        <w:ind w:left="360" w:hanging="360"/>
+      </w:pPr>
+      <w:rPr>
+        <w:rFonts w:hint="default"/>
+      </w:rPr>
+    </w:lvl>
+    <w:lvl w:ilvl="1">
+      <w:start w:val="8"/>
+      <w:numFmt w:val="decimal"/>
+      <w:lvlText w:val="%1.%2"/>
+      <w:lvlJc w:val="left"/>
+      <w:pPr>
+        <w:ind w:left="360" w:hanging="360"/>
+      </w:pPr>
+      <w:rPr>
+        <w:rFonts w:hint="default"/>
+      </w:rPr>
+    </w:lvl>
+    <w:lvl w:ilvl="2">
+      <w:start w:val="1"/>
+      <w:numFmt w:val="decimal"/>
+      <w:lvlText w:val="%1.%2.%3"/>
+      <w:lvlJc w:val="left"/>
+      <w:pPr>
+        <w:ind w:left="720" w:hanging="720"/>
+      </w:pPr>
+      <w:rPr>
+        <w:rFonts w:hint="default"/>
+      </w:rPr>
+    </w:lvl>
+    <w:lvl w:ilvl="3">
+      <w:start w:val="1"/>
+      <w:numFmt w:val="decimal"/>
+      <w:lvlText w:val="%1.%2.%3.%4"/>
+      <w:lvlJc w:val="left"/>
+      <w:pPr>
+        <w:ind w:left="720" w:hanging="720"/>
+      </w:pPr>
+      <w:rPr>
+        <w:rFonts w:hint="default"/>
+      </w:rPr>
+    </w:lvl>
+    <w:lvl w:ilvl="4">
+      <w:start w:val="1"/>
+      <w:numFmt w:val="decimal"/>
+      <w:lvlText w:val="%1.%2.%3.%4.%5"/>
+      <w:lvlJc w:val="left"/>
+      <w:pPr>
+        <w:ind w:left="1080" w:hanging="1080"/>
+      </w:pPr>
+      <w:rPr>
+        <w:rFonts w:hint="default"/>
+      </w:rPr>
+    </w:lvl>
+    <w:lvl w:ilvl="5">
+      <w:start w:val="1"/>
+      <w:numFmt w:val="decimal"/>
+      <w:lvlText w:val="%1.%2.%3.%4.%5.%6"/>
+      <w:lvlJc w:val="left"/>
+      <w:pPr>
+        <w:ind w:left="1080" w:hanging="1080"/>
+      </w:pPr>
+      <w:rPr>
+        <w:rFonts w:hint="default"/>
+      </w:rPr>
+    </w:lvl>
+    <w:lvl w:ilvl="6">
+      <w:start w:val="1"/>
+      <w:numFmt w:val="decimal"/>
+      <w:lvlText w:val="%1.%2.%3.%4.%5.%6.%7"/>
+      <w:lvlJc w:val="left"/>
+      <w:pPr>
+        <w:ind w:left="1440" w:hanging="1440"/>
+      </w:pPr>
+      <w:rPr>
+        <w:rFonts w:hint="default"/>
+      </w:rPr>
+    </w:lvl>
+    <w:lvl w:ilvl="7">
+      <w:start w:val="1"/>
+      <w:numFmt w:val="decimal"/>
+      <w:lvlText w:val="%1.%2.%3.%4.%5.%6.%7.%8"/>
+      <w:lvlJc w:val="left"/>
+      <w:pPr>
+        <w:ind w:left="1440" w:hanging="1440"/>
+      </w:pPr>
+      <w:rPr>
+        <w:rFonts w:hint="default"/>
+      </w:rPr>
+    </w:lvl>
+    <w:lvl w:ilvl="8">
+      <w:start w:val="1"/>
+      <w:numFmt w:val="decimal"/>
+      <w:lvlText w:val="%1.%2.%3.%4.%5.%6.%7.%8.%9"/>
+      <w:lvlJc w:val="left"/>
+      <w:pPr>
+        <w:ind w:left="1800" w:hanging="1800"/>
+      </w:pPr>
+      <w:rPr>
+        <w:rFonts w:hint="default"/>
+      </w:rPr>
+    </w:lvl>
+  </w:abstractNum>
+  <w:abstractNum w:abstractNumId="12" w15:restartNumberingAfterBreak="0">
+    <w:nsid w:val="436254BB"/>
+    <w:multiLevelType w:val="multilevel"/>
+    <w:tmpl w:val="E994912C"/>
+    <w:lvl w:ilvl="0">
+      <w:start w:val="6"/>
+      <w:numFmt w:val="decimal"/>
+      <w:lvlText w:val="%1"/>
+      <w:lvlJc w:val="left"/>
+      <w:pPr>
+        <w:ind w:left="360" w:hanging="360"/>
+      </w:pPr>
+      <w:rPr>
+        <w:rFonts w:eastAsiaTheme="minorHAnsi" w:hint="default"/>
+        <w:b/>
+        <w:sz w:val="24"/>
+      </w:rPr>
+    </w:lvl>
+    <w:lvl w:ilvl="1">
+      <w:start w:val="3"/>
+      <w:numFmt w:val="decimal"/>
+      <w:lvlText w:val="%1.%2"/>
+      <w:lvlJc w:val="left"/>
+      <w:pPr>
+        <w:ind w:left="720" w:hanging="360"/>
+      </w:pPr>
+      <w:rPr>
+        <w:rFonts w:eastAsiaTheme="minorHAnsi" w:hint="default"/>
+        <w:b/>
+        <w:sz w:val="24"/>
+      </w:rPr>
+    </w:lvl>
+    <w:lvl w:ilvl="2">
+      <w:start w:val="1"/>
+      <w:numFmt w:val="decimal"/>
+      <w:lvlText w:val="%1.%2.%3"/>
+      <w:lvlJc w:val="left"/>
+      <w:pPr>
+        <w:ind w:left="1440" w:hanging="720"/>
+      </w:pPr>
+      <w:rPr>
+        <w:rFonts w:eastAsiaTheme="minorHAnsi" w:hint="default"/>
+        <w:b w:val="0"/>
+        <w:bCs/>
+        <w:sz w:val="24"/>
+      </w:rPr>
+    </w:lvl>
+    <w:lvl w:ilvl="3">
+      <w:start w:val="1"/>
+      <w:numFmt w:val="decimal"/>
+      <w:lvlText w:val="%1.%2.%3.%4"/>
+      <w:lvlJc w:val="left"/>
+      <w:pPr>
+        <w:ind w:left="1800" w:hanging="720"/>
+      </w:pPr>
+      <w:rPr>
+        <w:rFonts w:eastAsiaTheme="minorHAnsi" w:hint="default"/>
+        <w:b/>
+        <w:sz w:val="24"/>
+      </w:rPr>
+    </w:lvl>
+    <w:lvl w:ilvl="4">
+      <w:start w:val="1"/>
+      <w:numFmt w:val="decimal"/>
+      <w:lvlText w:val="%1.%2.%3.%4.%5"/>
+      <w:lvlJc w:val="left"/>
+      <w:pPr>
+        <w:ind w:left="2520" w:hanging="1080"/>
+      </w:pPr>
+      <w:rPr>
+        <w:rFonts w:eastAsiaTheme="minorHAnsi" w:hint="default"/>
+        <w:b/>
+        <w:sz w:val="24"/>
+      </w:rPr>
+    </w:lvl>
+    <w:lvl w:ilvl="5">
+      <w:start w:val="1"/>
+      <w:numFmt w:val="decimal"/>
+      <w:lvlText w:val="%1.%2.%3.%4.%5.%6"/>
+      <w:lvlJc w:val="left"/>
+      <w:pPr>
+        <w:ind w:left="2880" w:hanging="1080"/>
+      </w:pPr>
+      <w:rPr>
+        <w:rFonts w:eastAsiaTheme="minorHAnsi" w:hint="default"/>
+        <w:b/>
+        <w:sz w:val="24"/>
+      </w:rPr>
+    </w:lvl>
+    <w:lvl w:ilvl="6">
+      <w:start w:val="1"/>
+      <w:numFmt w:val="decimal"/>
+      <w:lvlText w:val="%1.%2.%3.%4.%5.%6.%7"/>
+      <w:lvlJc w:val="left"/>
+      <w:pPr>
+        <w:ind w:left="3600" w:hanging="1440"/>
+      </w:pPr>
+      <w:rPr>
+        <w:rFonts w:eastAsiaTheme="minorHAnsi" w:hint="default"/>
+        <w:b/>
+        <w:sz w:val="24"/>
+      </w:rPr>
+    </w:lvl>
+    <w:lvl w:ilvl="7">
+      <w:start w:val="1"/>
+      <w:numFmt w:val="decimal"/>
+      <w:lvlText w:val="%1.%2.%3.%4.%5.%6.%7.%8"/>
+      <w:lvlJc w:val="left"/>
+      <w:pPr>
+        <w:ind w:left="3960" w:hanging="1440"/>
+      </w:pPr>
+      <w:rPr>
+        <w:rFonts w:eastAsiaTheme="minorHAnsi" w:hint="default"/>
+        <w:b/>
+        <w:sz w:val="24"/>
+      </w:rPr>
+    </w:lvl>
+    <w:lvl w:ilvl="8">
+      <w:start w:val="1"/>
+      <w:numFmt w:val="decimal"/>
+      <w:lvlText w:val="%1.%2.%3.%4.%5.%6.%7.%8.%9"/>
+      <w:lvlJc w:val="left"/>
+      <w:pPr>
+        <w:ind w:left="4320" w:hanging="1440"/>
+      </w:pPr>
+      <w:rPr>
+        <w:rFonts w:eastAsiaTheme="minorHAnsi" w:hint="default"/>
+        <w:b/>
+        <w:sz w:val="24"/>
+      </w:rPr>
+    </w:lvl>
+  </w:abstractNum>
+  <w:abstractNum w:abstractNumId="13" w15:restartNumberingAfterBreak="0">
     <w:nsid w:val="43E86446"/>
     <w:multiLevelType w:val="multilevel"/>
     <w:tmpl w:val="2D9E7826"/>
@@ -7484,7 +9844,7 @@
       </w:pPr>
     </w:lvl>
   </w:abstractNum>
-  <w:abstractNum w:abstractNumId="10" w15:restartNumberingAfterBreak="0">
+  <w:abstractNum w:abstractNumId="14" w15:restartNumberingAfterBreak="0">
     <w:nsid w:val="49A57463"/>
     <w:multiLevelType w:val="multilevel"/>
     <w:tmpl w:val="A23C7FB2"/>
@@ -7607,7 +9967,7 @@
       </w:pPr>
     </w:lvl>
   </w:abstractNum>
-  <w:abstractNum w:abstractNumId="11" w15:restartNumberingAfterBreak="0">
+  <w:abstractNum w:abstractNumId="15" w15:restartNumberingAfterBreak="0">
     <w:nsid w:val="4FCB646B"/>
     <w:multiLevelType w:val="multilevel"/>
     <w:tmpl w:val="49E07CA0"/>
@@ -7724,7 +10084,7 @@
       </w:pPr>
     </w:lvl>
   </w:abstractNum>
-  <w:abstractNum w:abstractNumId="12" w15:restartNumberingAfterBreak="0">
+  <w:abstractNum w:abstractNumId="16" w15:restartNumberingAfterBreak="0">
     <w:nsid w:val="538B3D2E"/>
     <w:multiLevelType w:val="multilevel"/>
     <w:tmpl w:val="954620DE"/>
@@ -7847,7 +10207,7 @@
       </w:pPr>
     </w:lvl>
   </w:abstractNum>
-  <w:abstractNum w:abstractNumId="13" w15:restartNumberingAfterBreak="0">
+  <w:abstractNum w:abstractNumId="17" w15:restartNumberingAfterBreak="0">
     <w:nsid w:val="60E56B1F"/>
     <w:multiLevelType w:val="multilevel"/>
     <w:tmpl w:val="B0B809BE"/>
@@ -7970,7 +10330,7 @@
       </w:pPr>
     </w:lvl>
   </w:abstractNum>
-  <w:abstractNum w:abstractNumId="14" w15:restartNumberingAfterBreak="0">
+  <w:abstractNum w:abstractNumId="18" w15:restartNumberingAfterBreak="0">
     <w:nsid w:val="62E111D7"/>
     <w:multiLevelType w:val="multilevel"/>
     <w:tmpl w:val="3454CD8C"/>
@@ -8087,7 +10447,7 @@
       </w:pPr>
     </w:lvl>
   </w:abstractNum>
-  <w:abstractNum w:abstractNumId="15" w15:restartNumberingAfterBreak="0">
+  <w:abstractNum w:abstractNumId="19" w15:restartNumberingAfterBreak="0">
     <w:nsid w:val="6F1A7E47"/>
     <w:multiLevelType w:val="multilevel"/>
     <w:tmpl w:val="94E229AE"/>
@@ -8210,10 +10570,123 @@
       </w:pPr>
     </w:lvl>
   </w:abstractNum>
-  <w:abstractNum w:abstractNumId="16" w15:restartNumberingAfterBreak="0">
+  <w:abstractNum w:abstractNumId="20" w15:restartNumberingAfterBreak="0">
+    <w:nsid w:val="767066F2"/>
+    <w:multiLevelType w:val="multilevel"/>
+    <w:tmpl w:val="4DA6718C"/>
+    <w:lvl w:ilvl="0">
+      <w:start w:val="6"/>
+      <w:numFmt w:val="decimal"/>
+      <w:lvlText w:val="%1"/>
+      <w:lvlJc w:val="left"/>
+      <w:pPr>
+        <w:ind w:left="360" w:hanging="360"/>
+      </w:pPr>
+      <w:rPr>
+        <w:rFonts w:hint="default"/>
+      </w:rPr>
+    </w:lvl>
+    <w:lvl w:ilvl="1">
+      <w:start w:val="8"/>
+      <w:numFmt w:val="decimal"/>
+      <w:lvlText w:val="%1.%2"/>
+      <w:lvlJc w:val="left"/>
+      <w:pPr>
+        <w:ind w:left="720" w:hanging="360"/>
+      </w:pPr>
+      <w:rPr>
+        <w:rFonts w:hint="default"/>
+      </w:rPr>
+    </w:lvl>
+    <w:lvl w:ilvl="2">
+      <w:start w:val="1"/>
+      <w:numFmt w:val="decimal"/>
+      <w:lvlText w:val="%1.%2.%3"/>
+      <w:lvlJc w:val="left"/>
+      <w:pPr>
+        <w:ind w:left="1440" w:hanging="720"/>
+      </w:pPr>
+      <w:rPr>
+        <w:rFonts w:hint="default"/>
+      </w:rPr>
+    </w:lvl>
+    <w:lvl w:ilvl="3">
+      <w:start w:val="1"/>
+      <w:numFmt w:val="decimal"/>
+      <w:lvlText w:val="%1.%2.%3.%4"/>
+      <w:lvlJc w:val="left"/>
+      <w:pPr>
+        <w:ind w:left="1800" w:hanging="720"/>
+      </w:pPr>
+      <w:rPr>
+        <w:rFonts w:hint="default"/>
+      </w:rPr>
+    </w:lvl>
+    <w:lvl w:ilvl="4">
+      <w:start w:val="1"/>
+      <w:numFmt w:val="decimal"/>
+      <w:lvlText w:val="%1.%2.%3.%4.%5"/>
+      <w:lvlJc w:val="left"/>
+      <w:pPr>
+        <w:ind w:left="2520" w:hanging="1080"/>
+      </w:pPr>
+      <w:rPr>
+        <w:rFonts w:hint="default"/>
+      </w:rPr>
+    </w:lvl>
+    <w:lvl w:ilvl="5">
+      <w:start w:val="1"/>
+      <w:numFmt w:val="decimal"/>
+      <w:lvlText w:val="%1.%2.%3.%4.%5.%6"/>
+      <w:lvlJc w:val="left"/>
+      <w:pPr>
+        <w:ind w:left="2880" w:hanging="1080"/>
+      </w:pPr>
+      <w:rPr>
+        <w:rFonts w:hint="default"/>
+      </w:rPr>
+    </w:lvl>
+    <w:lvl w:ilvl="6">
+      <w:start w:val="1"/>
+      <w:numFmt w:val="decimal"/>
+      <w:lvlText w:val="%1.%2.%3.%4.%5.%6.%7"/>
+      <w:lvlJc w:val="left"/>
+      <w:pPr>
+        <w:ind w:left="3600" w:hanging="1440"/>
+      </w:pPr>
+      <w:rPr>
+        <w:rFonts w:hint="default"/>
+      </w:rPr>
+    </w:lvl>
+    <w:lvl w:ilvl="7">
+      <w:start w:val="1"/>
+      <w:numFmt w:val="decimal"/>
+      <w:lvlText w:val="%1.%2.%3.%4.%5.%6.%7.%8"/>
+      <w:lvlJc w:val="left"/>
+      <w:pPr>
+        <w:ind w:left="3960" w:hanging="1440"/>
+      </w:pPr>
+      <w:rPr>
+        <w:rFonts w:hint="default"/>
+      </w:rPr>
+    </w:lvl>
+    <w:lvl w:ilvl="8">
+      <w:start w:val="1"/>
+      <w:numFmt w:val="decimal"/>
+      <w:lvlText w:val="%1.%2.%3.%4.%5.%6.%7.%8.%9"/>
+      <w:lvlJc w:val="left"/>
+      <w:pPr>
+        <w:ind w:left="4680" w:hanging="1800"/>
+      </w:pPr>
+      <w:rPr>
+        <w:rFonts w:hint="default"/>
+      </w:rPr>
+    </w:lvl>
+  </w:abstractNum>
+  <w:abstractNum w:abstractNumId="21" w15:restartNumberingAfterBreak="0">
     <w:nsid w:val="77E437C9"/>
     <w:multiLevelType w:val="multilevel"/>
-    <w:tmpl w:val="25FA4DEE"/>
+    <w:tmpl w:val="AF087032"/>
     <w:lvl w:ilvl="0">
       <w:start w:val="1"/>
       <w:numFmt w:val="decimal"/>
@@ -8243,6 +10716,12 @@
         </w:tabs>
         <w:ind w:left="792" w:hanging="432"/>
       </w:pPr>
+      <w:rPr>
+        <w:b/>
+        <w:bCs/>
+        <w:sz w:val="24"/>
+        <w:szCs w:val="24"/>
+      </w:rPr>
     </w:lvl>
     <w:lvl w:ilvl="2">
       <w:start w:val="1"/>
@@ -8255,6 +10734,12 @@
         </w:tabs>
         <w:ind w:left="1224" w:hanging="504"/>
       </w:pPr>
+      <w:rPr>
+        <w:b w:val="0"/>
+        <w:bCs w:val="0"/>
+        <w:sz w:val="24"/>
+        <w:szCs w:val="24"/>
+      </w:rPr>
     </w:lvl>
     <w:lvl w:ilvl="3">
       <w:start w:val="1"/>
@@ -8329,7 +10814,7 @@
       </w:pPr>
     </w:lvl>
   </w:abstractNum>
-  <w:abstractNum w:abstractNumId="17" w15:restartNumberingAfterBreak="0">
+  <w:abstractNum w:abstractNumId="22" w15:restartNumberingAfterBreak="0">
     <w:nsid w:val="7C48229A"/>
     <w:multiLevelType w:val="multilevel"/>
     <w:tmpl w:val="2B863C7A"/>
@@ -8453,58 +10938,73 @@
     </w:lvl>
   </w:abstractNum>
   <w:num w:numId="1">
+    <w:abstractNumId w:val="15"/>
+  </w:num>
+  <w:num w:numId="2">
+    <w:abstractNumId w:val="9"/>
+  </w:num>
+  <w:num w:numId="3">
+    <w:abstractNumId w:val="5"/>
+  </w:num>
+  <w:num w:numId="4">
+    <w:abstractNumId w:val="8"/>
+  </w:num>
+  <w:num w:numId="5">
+    <w:abstractNumId w:val="22"/>
+  </w:num>
+  <w:num w:numId="6">
+    <w:abstractNumId w:val="14"/>
+  </w:num>
+  <w:num w:numId="7">
+    <w:abstractNumId w:val="7"/>
+  </w:num>
+  <w:num w:numId="8">
+    <w:abstractNumId w:val="17"/>
+  </w:num>
+  <w:num w:numId="9">
+    <w:abstractNumId w:val="4"/>
+  </w:num>
+  <w:num w:numId="10">
+    <w:abstractNumId w:val="18"/>
+  </w:num>
+  <w:num w:numId="11">
+    <w:abstractNumId w:val="21"/>
+  </w:num>
+  <w:num w:numId="12">
+    <w:abstractNumId w:val="1"/>
+  </w:num>
+  <w:num w:numId="13">
+    <w:abstractNumId w:val="10"/>
+  </w:num>
+  <w:num w:numId="14">
+    <w:abstractNumId w:val="19"/>
+  </w:num>
+  <w:num w:numId="15">
+    <w:abstractNumId w:val="6"/>
+  </w:num>
+  <w:num w:numId="16">
+    <w:abstractNumId w:val="13"/>
+  </w:num>
+  <w:num w:numId="17">
+    <w:abstractNumId w:val="16"/>
+  </w:num>
+  <w:num w:numId="18">
+    <w:abstractNumId w:val="2"/>
+  </w:num>
+  <w:num w:numId="19">
+    <w:abstractNumId w:val="0"/>
+  </w:num>
+  <w:num w:numId="20">
+    <w:abstractNumId w:val="3"/>
+  </w:num>
+  <w:num w:numId="21">
+    <w:abstractNumId w:val="12"/>
+  </w:num>
+  <w:num w:numId="22">
     <w:abstractNumId w:val="11"/>
   </w:num>
-  <w:num w:numId="2">
-    <w:abstractNumId w:val="7"/>
-  </w:num>
-  <w:num w:numId="3">
-    <w:abstractNumId w:val="3"/>
-  </w:num>
-  <w:num w:numId="4">
-    <w:abstractNumId w:val="6"/>
-  </w:num>
-  <w:num w:numId="5">
-    <w:abstractNumId w:val="17"/>
-  </w:num>
-  <w:num w:numId="6">
-    <w:abstractNumId w:val="10"/>
-  </w:num>
-  <w:num w:numId="7">
-    <w:abstractNumId w:val="5"/>
-  </w:num>
-  <w:num w:numId="8">
-    <w:abstractNumId w:val="13"/>
-  </w:num>
-  <w:num w:numId="9">
-    <w:abstractNumId w:val="2"/>
-  </w:num>
-  <w:num w:numId="10">
-    <w:abstractNumId w:val="14"/>
-  </w:num>
-  <w:num w:numId="11">
-    <w:abstractNumId w:val="16"/>
-  </w:num>
-  <w:num w:numId="12">
-    <w:abstractNumId w:val="0"/>
-  </w:num>
-  <w:num w:numId="13">
-    <w:abstractNumId w:val="8"/>
-  </w:num>
-  <w:num w:numId="14">
-    <w:abstractNumId w:val="15"/>
-  </w:num>
-  <w:num w:numId="15">
-    <w:abstractNumId w:val="4"/>
-  </w:num>
-  <w:num w:numId="16">
-    <w:abstractNumId w:val="9"/>
-  </w:num>
-  <w:num w:numId="17">
-    <w:abstractNumId w:val="12"/>
-  </w:num>
-  <w:num w:numId="18">
-    <w:abstractNumId w:val="1"/>
+  <w:num w:numId="23">
+    <w:abstractNumId w:val="20"/>
   </w:num>
 </w:numbering>
 </file>

</xml_diff>

<commit_message>
Add top-level classes (again)
</commit_message>
<xml_diff>
--- a/Software_Requirements_Specification.docx
+++ b/Software_Requirements_Specification.docx
@@ -1,6 +1,6 @@
 
 <file path=word/document.xml><?xml version="1.0" encoding="utf-8"?>
-<w:document xmlns:wpc="http://schemas.microsoft.com/office/word/2010/wordprocessingCanvas" xmlns:cx="http://schemas.microsoft.com/office/drawing/2014/chartex" xmlns:cx1="http://schemas.microsoft.com/office/drawing/2015/9/8/chartex" xmlns:cx2="http://schemas.microsoft.com/office/drawing/2015/10/21/chartex" xmlns:cx3="http://schemas.microsoft.com/office/drawing/2016/5/9/chartex" xmlns:cx4="http://schemas.microsoft.com/office/drawing/2016/5/10/chartex" xmlns:cx5="http://schemas.microsoft.com/office/drawing/2016/5/11/chartex" xmlns:cx6="http://schemas.microsoft.com/office/drawing/2016/5/12/chartex" xmlns:cx7="http://schemas.microsoft.com/office/drawing/2016/5/13/chartex" xmlns:cx8="http://schemas.microsoft.com/office/drawing/2016/5/14/chartex" xmlns:mc="http://schemas.openxmlformats.org/markup-compatibility/2006" xmlns:aink="http://schemas.microsoft.com/office/drawing/2016/ink" xmlns:am3d="http://schemas.microsoft.com/office/drawing/2017/model3d" xmlns:o="urn:schemas-microsoft-com:office:office" xmlns:r="http://schemas.openxmlformats.org/officeDocument/2006/relationships" xmlns:m="http://schemas.openxmlformats.org/officeDocument/2006/math" xmlns:v="urn:schemas-microsoft-com:vml" xmlns:wp14="http://schemas.microsoft.com/office/word/2010/wordprocessingDrawing" xmlns:wp="http://schemas.openxmlformats.org/drawingml/2006/wordprocessingDrawing" xmlns:w10="urn:schemas-microsoft-com:office:word" xmlns:w="http://schemas.openxmlformats.org/wordprocessingml/2006/main" xmlns:w14="http://schemas.microsoft.com/office/word/2010/wordml" xmlns:w15="http://schemas.microsoft.com/office/word/2012/wordml" xmlns:w16cex="http://schemas.microsoft.com/office/word/2018/wordml/cex" xmlns:w16cid="http://schemas.microsoft.com/office/word/2016/wordml/cid" xmlns:w16="http://schemas.microsoft.com/office/word/2018/wordml" xmlns:w16se="http://schemas.microsoft.com/office/word/2015/wordml/symex" xmlns:wpg="http://schemas.microsoft.com/office/word/2010/wordprocessingGroup" xmlns:wpi="http://schemas.microsoft.com/office/word/2010/wordprocessingInk" xmlns:wne="http://schemas.microsoft.com/office/word/2006/wordml" xmlns:wps="http://schemas.microsoft.com/office/word/2010/wordprocessingShape" mc:Ignorable="w14 w15 w16se w16cid w16 w16cex wp14">
+<w:document xmlns:wpc="http://schemas.microsoft.com/office/word/2010/wordprocessingCanvas" xmlns:cx="http://schemas.microsoft.com/office/drawing/2014/chartex" xmlns:cx1="http://schemas.microsoft.com/office/drawing/2015/9/8/chartex" xmlns:cx2="http://schemas.microsoft.com/office/drawing/2015/10/21/chartex" xmlns:cx3="http://schemas.microsoft.com/office/drawing/2016/5/9/chartex" xmlns:cx4="http://schemas.microsoft.com/office/drawing/2016/5/10/chartex" xmlns:cx5="http://schemas.microsoft.com/office/drawing/2016/5/11/chartex" xmlns:cx6="http://schemas.microsoft.com/office/drawing/2016/5/12/chartex" xmlns:cx7="http://schemas.microsoft.com/office/drawing/2016/5/13/chartex" xmlns:cx8="http://schemas.microsoft.com/office/drawing/2016/5/14/chartex" xmlns:mc="http://schemas.openxmlformats.org/markup-compatibility/2006" xmlns:aink="http://schemas.microsoft.com/office/drawing/2016/ink" xmlns:am3d="http://schemas.microsoft.com/office/drawing/2017/model3d" xmlns:o="urn:schemas-microsoft-com:office:office" xmlns:r="http://schemas.openxmlformats.org/officeDocument/2006/relationships" xmlns:m="http://schemas.openxmlformats.org/officeDocument/2006/math" xmlns:v="urn:schemas-microsoft-com:vml" xmlns:wp14="http://schemas.microsoft.com/office/word/2010/wordprocessingDrawing" xmlns:wp="http://schemas.openxmlformats.org/drawingml/2006/wordprocessingDrawing" xmlns:w10="urn:schemas-microsoft-com:office:word" xmlns:w="http://schemas.openxmlformats.org/wordprocessingml/2006/main" xmlns:w14="http://schemas.microsoft.com/office/word/2010/wordml" xmlns:w15="http://schemas.microsoft.com/office/word/2012/wordml" xmlns:w16cex="http://schemas.microsoft.com/office/word/2018/wordml/cex" xmlns:w16cid="http://schemas.microsoft.com/office/word/2016/wordml/cid" xmlns:w16="http://schemas.microsoft.com/office/word/2018/wordml" xmlns:w16sdtdh="http://schemas.microsoft.com/office/word/2020/wordml/sdtdatahash" xmlns:w16se="http://schemas.microsoft.com/office/word/2015/wordml/symex" xmlns:wpg="http://schemas.microsoft.com/office/word/2010/wordprocessingGroup" xmlns:wpi="http://schemas.microsoft.com/office/word/2010/wordprocessingInk" xmlns:wne="http://schemas.microsoft.com/office/word/2006/wordml" xmlns:wps="http://schemas.microsoft.com/office/word/2010/wordprocessingShape" mc:Ignorable="w14 w15 w16se w16cid w16 w16cex w16sdtdh wp14">
   <w:body>
     <w:p>
       <w:pPr>
@@ -7702,7 +7702,13 @@
     </w:p>
     <w:p>
       <w:pPr>
+        <w:pStyle w:val="ListParagraph"/>
+        <w:numPr>
+          <w:ilvl w:val="1"/>
+          <w:numId w:val="21"/>
+        </w:numPr>
         <w:spacing w:after="0" w:line="240" w:lineRule="auto"/>
+        <w:ind w:left="270" w:firstLine="90"/>
         <w:rPr>
           <w:rFonts w:ascii="Times New Roman" w:hAnsi="Times New Roman" w:cs="Times New Roman"/>
           <w:b/>
@@ -7719,8 +7725,89 @@
           <w:sz w:val="24"/>
           <w:szCs w:val="24"/>
         </w:rPr>
-        <w:t>(Missing sections 6.6. Top-Level Classes and 6.7 Data Flow and States sections for now)</w:t>
-      </w:r>
+        <w:t>Top-Level Classe</w:t>
+      </w:r>
+      <w:r>
+        <w:rPr>
+          <w:rFonts w:ascii="Times New Roman" w:hAnsi="Times New Roman" w:cs="Times New Roman"/>
+          <w:b/>
+          <w:bCs/>
+          <w:sz w:val="24"/>
+          <w:szCs w:val="24"/>
+        </w:rPr>
+        <w:t>s</w:t>
+      </w:r>
+      <w:r>
+        <w:rPr>
+          <w:noProof/>
+        </w:rPr>
+        <w:drawing>
+          <wp:inline distT="0" distB="0" distL="0" distR="0" wp14:anchorId="4F2D48A5" wp14:editId="1803E856">
+            <wp:extent cx="5943600" cy="2502535"/>
+            <wp:effectExtent l="0" t="0" r="0" b="0"/>
+            <wp:docPr id="13" name="Picture 13" descr="Diagram&#10;&#10;Description automatically generated"/>
+            <wp:cNvGraphicFramePr>
+              <a:graphicFrameLocks xmlns:a="http://schemas.openxmlformats.org/drawingml/2006/main" noChangeAspect="1"/>
+            </wp:cNvGraphicFramePr>
+            <a:graphic xmlns:a="http://schemas.openxmlformats.org/drawingml/2006/main">
+              <a:graphicData uri="http://schemas.openxmlformats.org/drawingml/2006/picture">
+                <pic:pic xmlns:pic="http://schemas.openxmlformats.org/drawingml/2006/picture">
+                  <pic:nvPicPr>
+                    <pic:cNvPr id="13" name="Picture 13" descr="Diagram&#10;&#10;Description automatically generated"/>
+                    <pic:cNvPicPr>
+                      <a:picLocks noChangeAspect="1" noChangeArrowheads="1"/>
+                    </pic:cNvPicPr>
+                  </pic:nvPicPr>
+                  <pic:blipFill>
+                    <a:blip r:embed="rId14">
+                      <a:extLst>
+                        <a:ext uri="{28A0092B-C50C-407E-A947-70E740481C1C}">
+                          <a14:useLocalDpi xmlns:a14="http://schemas.microsoft.com/office/drawing/2010/main" val="0"/>
+                        </a:ext>
+                      </a:extLst>
+                    </a:blip>
+                    <a:srcRect/>
+                    <a:stretch>
+                      <a:fillRect/>
+                    </a:stretch>
+                  </pic:blipFill>
+                  <pic:spPr bwMode="auto">
+                    <a:xfrm>
+                      <a:off x="0" y="0"/>
+                      <a:ext cx="5943600" cy="2502535"/>
+                    </a:xfrm>
+                    <a:prstGeom prst="rect">
+                      <a:avLst/>
+                    </a:prstGeom>
+                    <a:noFill/>
+                    <a:ln>
+                      <a:noFill/>
+                    </a:ln>
+                  </pic:spPr>
+                </pic:pic>
+              </a:graphicData>
+            </a:graphic>
+          </wp:inline>
+        </w:drawing>
+      </w:r>
+    </w:p>
+    <w:p>
+      <w:pPr>
+        <w:pStyle w:val="ListParagraph"/>
+        <w:numPr>
+          <w:ilvl w:val="1"/>
+          <w:numId w:val="21"/>
+        </w:numPr>
+        <w:spacing w:after="0" w:line="240" w:lineRule="auto"/>
+        <w:ind w:left="270" w:firstLine="90"/>
+        <w:rPr>
+          <w:rFonts w:ascii="Times New Roman" w:hAnsi="Times New Roman" w:cs="Times New Roman"/>
+          <w:b/>
+          <w:bCs/>
+          <w:sz w:val="24"/>
+          <w:szCs w:val="24"/>
+        </w:rPr>
+      </w:pPr>
     </w:p>
     <w:p>
       <w:pPr>
@@ -7848,7 +7935,7 @@
       </w:pPr>
     </w:p>
     <w:sectPr>
-      <w:headerReference w:type="default" r:id="rId14"/>
+      <w:headerReference w:type="default" r:id="rId15"/>
       <w:pgSz w:w="12240" w:h="15840"/>
       <w:pgMar w:top="1440" w:right="1440" w:bottom="1440" w:left="1440" w:header="720" w:footer="0" w:gutter="0"/>
       <w:cols w:space="720"/>
@@ -7860,7 +7947,7 @@
 </file>
 
 <file path=word/endnotes.xml><?xml version="1.0" encoding="utf-8"?>
-<w:endnotes xmlns:wpc="http://schemas.microsoft.com/office/word/2010/wordprocessingCanvas" xmlns:cx="http://schemas.microsoft.com/office/drawing/2014/chartex" xmlns:cx1="http://schemas.microsoft.com/office/drawing/2015/9/8/chartex" xmlns:cx2="http://schemas.microsoft.com/office/drawing/2015/10/21/chartex" xmlns:cx3="http://schemas.microsoft.com/office/drawing/2016/5/9/chartex" xmlns:cx4="http://schemas.microsoft.com/office/drawing/2016/5/10/chartex" xmlns:cx5="http://schemas.microsoft.com/office/drawing/2016/5/11/chartex" xmlns:cx6="http://schemas.microsoft.com/office/drawing/2016/5/12/chartex" xmlns:cx7="http://schemas.microsoft.com/office/drawing/2016/5/13/chartex" xmlns:cx8="http://schemas.microsoft.com/office/drawing/2016/5/14/chartex" xmlns:mc="http://schemas.openxmlformats.org/markup-compatibility/2006" xmlns:aink="http://schemas.microsoft.com/office/drawing/2016/ink" xmlns:am3d="http://schemas.microsoft.com/office/drawing/2017/model3d" xmlns:o="urn:schemas-microsoft-com:office:office" xmlns:r="http://schemas.openxmlformats.org/officeDocument/2006/relationships" xmlns:m="http://schemas.openxmlformats.org/officeDocument/2006/math" xmlns:v="urn:schemas-microsoft-com:vml" xmlns:wp14="http://schemas.microsoft.com/office/word/2010/wordprocessingDrawing" xmlns:wp="http://schemas.openxmlformats.org/drawingml/2006/wordprocessingDrawing" xmlns:w10="urn:schemas-microsoft-com:office:word" xmlns:w="http://schemas.openxmlformats.org/wordprocessingml/2006/main" xmlns:w14="http://schemas.microsoft.com/office/word/2010/wordml" xmlns:w15="http://schemas.microsoft.com/office/word/2012/wordml" xmlns:w16cex="http://schemas.microsoft.com/office/word/2018/wordml/cex" xmlns:w16cid="http://schemas.microsoft.com/office/word/2016/wordml/cid" xmlns:w16="http://schemas.microsoft.com/office/word/2018/wordml" xmlns:w16se="http://schemas.microsoft.com/office/word/2015/wordml/symex" xmlns:wpg="http://schemas.microsoft.com/office/word/2010/wordprocessingGroup" xmlns:wpi="http://schemas.microsoft.com/office/word/2010/wordprocessingInk" xmlns:wne="http://schemas.microsoft.com/office/word/2006/wordml" xmlns:wps="http://schemas.microsoft.com/office/word/2010/wordprocessingShape" mc:Ignorable="w14 w15 w16se w16cid w16 w16cex wp14">
+<w:endnotes xmlns:wpc="http://schemas.microsoft.com/office/word/2010/wordprocessingCanvas" xmlns:cx="http://schemas.microsoft.com/office/drawing/2014/chartex" xmlns:cx1="http://schemas.microsoft.com/office/drawing/2015/9/8/chartex" xmlns:cx2="http://schemas.microsoft.com/office/drawing/2015/10/21/chartex" xmlns:cx3="http://schemas.microsoft.com/office/drawing/2016/5/9/chartex" xmlns:cx4="http://schemas.microsoft.com/office/drawing/2016/5/10/chartex" xmlns:cx5="http://schemas.microsoft.com/office/drawing/2016/5/11/chartex" xmlns:cx6="http://schemas.microsoft.com/office/drawing/2016/5/12/chartex" xmlns:cx7="http://schemas.microsoft.com/office/drawing/2016/5/13/chartex" xmlns:cx8="http://schemas.microsoft.com/office/drawing/2016/5/14/chartex" xmlns:mc="http://schemas.openxmlformats.org/markup-compatibility/2006" xmlns:aink="http://schemas.microsoft.com/office/drawing/2016/ink" xmlns:am3d="http://schemas.microsoft.com/office/drawing/2017/model3d" xmlns:o="urn:schemas-microsoft-com:office:office" xmlns:r="http://schemas.openxmlformats.org/officeDocument/2006/relationships" xmlns:m="http://schemas.openxmlformats.org/officeDocument/2006/math" xmlns:v="urn:schemas-microsoft-com:vml" xmlns:wp14="http://schemas.microsoft.com/office/word/2010/wordprocessingDrawing" xmlns:wp="http://schemas.openxmlformats.org/drawingml/2006/wordprocessingDrawing" xmlns:w10="urn:schemas-microsoft-com:office:word" xmlns:w="http://schemas.openxmlformats.org/wordprocessingml/2006/main" xmlns:w14="http://schemas.microsoft.com/office/word/2010/wordml" xmlns:w15="http://schemas.microsoft.com/office/word/2012/wordml" xmlns:w16cex="http://schemas.microsoft.com/office/word/2018/wordml/cex" xmlns:w16cid="http://schemas.microsoft.com/office/word/2016/wordml/cid" xmlns:w16="http://schemas.microsoft.com/office/word/2018/wordml" xmlns:w16sdtdh="http://schemas.microsoft.com/office/word/2020/wordml/sdtdatahash" xmlns:w16se="http://schemas.microsoft.com/office/word/2015/wordml/symex" xmlns:wpg="http://schemas.microsoft.com/office/word/2010/wordprocessingGroup" xmlns:wpi="http://schemas.microsoft.com/office/word/2010/wordprocessingInk" xmlns:wne="http://schemas.microsoft.com/office/word/2006/wordml" xmlns:wps="http://schemas.microsoft.com/office/word/2010/wordprocessingShape" mc:Ignorable="w14 w15 w16se w16cid w16 w16cex w16sdtdh wp14">
   <w:endnote w:type="separator" w:id="-1">
     <w:p>
       <w:pPr>
@@ -7885,7 +7972,7 @@
 </file>
 
 <file path=word/footnotes.xml><?xml version="1.0" encoding="utf-8"?>
-<w:footnotes xmlns:wpc="http://schemas.microsoft.com/office/word/2010/wordprocessingCanvas" xmlns:cx="http://schemas.microsoft.com/office/drawing/2014/chartex" xmlns:cx1="http://schemas.microsoft.com/office/drawing/2015/9/8/chartex" xmlns:cx2="http://schemas.microsoft.com/office/drawing/2015/10/21/chartex" xmlns:cx3="http://schemas.microsoft.com/office/drawing/2016/5/9/chartex" xmlns:cx4="http://schemas.microsoft.com/office/drawing/2016/5/10/chartex" xmlns:cx5="http://schemas.microsoft.com/office/drawing/2016/5/11/chartex" xmlns:cx6="http://schemas.microsoft.com/office/drawing/2016/5/12/chartex" xmlns:cx7="http://schemas.microsoft.com/office/drawing/2016/5/13/chartex" xmlns:cx8="http://schemas.microsoft.com/office/drawing/2016/5/14/chartex" xmlns:mc="http://schemas.openxmlformats.org/markup-compatibility/2006" xmlns:aink="http://schemas.microsoft.com/office/drawing/2016/ink" xmlns:am3d="http://schemas.microsoft.com/office/drawing/2017/model3d" xmlns:o="urn:schemas-microsoft-com:office:office" xmlns:r="http://schemas.openxmlformats.org/officeDocument/2006/relationships" xmlns:m="http://schemas.openxmlformats.org/officeDocument/2006/math" xmlns:v="urn:schemas-microsoft-com:vml" xmlns:wp14="http://schemas.microsoft.com/office/word/2010/wordprocessingDrawing" xmlns:wp="http://schemas.openxmlformats.org/drawingml/2006/wordprocessingDrawing" xmlns:w10="urn:schemas-microsoft-com:office:word" xmlns:w="http://schemas.openxmlformats.org/wordprocessingml/2006/main" xmlns:w14="http://schemas.microsoft.com/office/word/2010/wordml" xmlns:w15="http://schemas.microsoft.com/office/word/2012/wordml" xmlns:w16cex="http://schemas.microsoft.com/office/word/2018/wordml/cex" xmlns:w16cid="http://schemas.microsoft.com/office/word/2016/wordml/cid" xmlns:w16="http://schemas.microsoft.com/office/word/2018/wordml" xmlns:w16se="http://schemas.microsoft.com/office/word/2015/wordml/symex" xmlns:wpg="http://schemas.microsoft.com/office/word/2010/wordprocessingGroup" xmlns:wpi="http://schemas.microsoft.com/office/word/2010/wordprocessingInk" xmlns:wne="http://schemas.microsoft.com/office/word/2006/wordml" xmlns:wps="http://schemas.microsoft.com/office/word/2010/wordprocessingShape" mc:Ignorable="w14 w15 w16se w16cid w16 w16cex wp14">
+<w:footnotes xmlns:wpc="http://schemas.microsoft.com/office/word/2010/wordprocessingCanvas" xmlns:cx="http://schemas.microsoft.com/office/drawing/2014/chartex" xmlns:cx1="http://schemas.microsoft.com/office/drawing/2015/9/8/chartex" xmlns:cx2="http://schemas.microsoft.com/office/drawing/2015/10/21/chartex" xmlns:cx3="http://schemas.microsoft.com/office/drawing/2016/5/9/chartex" xmlns:cx4="http://schemas.microsoft.com/office/drawing/2016/5/10/chartex" xmlns:cx5="http://schemas.microsoft.com/office/drawing/2016/5/11/chartex" xmlns:cx6="http://schemas.microsoft.com/office/drawing/2016/5/12/chartex" xmlns:cx7="http://schemas.microsoft.com/office/drawing/2016/5/13/chartex" xmlns:cx8="http://schemas.microsoft.com/office/drawing/2016/5/14/chartex" xmlns:mc="http://schemas.openxmlformats.org/markup-compatibility/2006" xmlns:aink="http://schemas.microsoft.com/office/drawing/2016/ink" xmlns:am3d="http://schemas.microsoft.com/office/drawing/2017/model3d" xmlns:o="urn:schemas-microsoft-com:office:office" xmlns:r="http://schemas.openxmlformats.org/officeDocument/2006/relationships" xmlns:m="http://schemas.openxmlformats.org/officeDocument/2006/math" xmlns:v="urn:schemas-microsoft-com:vml" xmlns:wp14="http://schemas.microsoft.com/office/word/2010/wordprocessingDrawing" xmlns:wp="http://schemas.openxmlformats.org/drawingml/2006/wordprocessingDrawing" xmlns:w10="urn:schemas-microsoft-com:office:word" xmlns:w="http://schemas.openxmlformats.org/wordprocessingml/2006/main" xmlns:w14="http://schemas.microsoft.com/office/word/2010/wordml" xmlns:w15="http://schemas.microsoft.com/office/word/2012/wordml" xmlns:w16cex="http://schemas.microsoft.com/office/word/2018/wordml/cex" xmlns:w16cid="http://schemas.microsoft.com/office/word/2016/wordml/cid" xmlns:w16="http://schemas.microsoft.com/office/word/2018/wordml" xmlns:w16sdtdh="http://schemas.microsoft.com/office/word/2020/wordml/sdtdatahash" xmlns:w16se="http://schemas.microsoft.com/office/word/2015/wordml/symex" xmlns:wpg="http://schemas.microsoft.com/office/word/2010/wordprocessingGroup" xmlns:wpi="http://schemas.microsoft.com/office/word/2010/wordprocessingInk" xmlns:wne="http://schemas.microsoft.com/office/word/2006/wordml" xmlns:wps="http://schemas.microsoft.com/office/word/2010/wordprocessingShape" mc:Ignorable="w14 w15 w16se w16cid w16 w16cex w16sdtdh wp14">
   <w:footnote w:type="separator" w:id="-1">
     <w:p>
       <w:pPr>
@@ -7910,7 +7997,7 @@
 </file>
 
 <file path=word/header1.xml><?xml version="1.0" encoding="utf-8"?>
-<w:hdr xmlns:wpc="http://schemas.microsoft.com/office/word/2010/wordprocessingCanvas" xmlns:cx="http://schemas.microsoft.com/office/drawing/2014/chartex" xmlns:cx1="http://schemas.microsoft.com/office/drawing/2015/9/8/chartex" xmlns:cx2="http://schemas.microsoft.com/office/drawing/2015/10/21/chartex" xmlns:cx3="http://schemas.microsoft.com/office/drawing/2016/5/9/chartex" xmlns:cx4="http://schemas.microsoft.com/office/drawing/2016/5/10/chartex" xmlns:cx5="http://schemas.microsoft.com/office/drawing/2016/5/11/chartex" xmlns:cx6="http://schemas.microsoft.com/office/drawing/2016/5/12/chartex" xmlns:cx7="http://schemas.microsoft.com/office/drawing/2016/5/13/chartex" xmlns:cx8="http://schemas.microsoft.com/office/drawing/2016/5/14/chartex" xmlns:mc="http://schemas.openxmlformats.org/markup-compatibility/2006" xmlns:aink="http://schemas.microsoft.com/office/drawing/2016/ink" xmlns:am3d="http://schemas.microsoft.com/office/drawing/2017/model3d" xmlns:o="urn:schemas-microsoft-com:office:office" xmlns:r="http://schemas.openxmlformats.org/officeDocument/2006/relationships" xmlns:m="http://schemas.openxmlformats.org/officeDocument/2006/math" xmlns:v="urn:schemas-microsoft-com:vml" xmlns:wp14="http://schemas.microsoft.com/office/word/2010/wordprocessingDrawing" xmlns:wp="http://schemas.openxmlformats.org/drawingml/2006/wordprocessingDrawing" xmlns:w10="urn:schemas-microsoft-com:office:word" xmlns:w="http://schemas.openxmlformats.org/wordprocessingml/2006/main" xmlns:w14="http://schemas.microsoft.com/office/word/2010/wordml" xmlns:w15="http://schemas.microsoft.com/office/word/2012/wordml" xmlns:w16cex="http://schemas.microsoft.com/office/word/2018/wordml/cex" xmlns:w16cid="http://schemas.microsoft.com/office/word/2016/wordml/cid" xmlns:w16="http://schemas.microsoft.com/office/word/2018/wordml" xmlns:w16se="http://schemas.microsoft.com/office/word/2015/wordml/symex" xmlns:wpg="http://schemas.microsoft.com/office/word/2010/wordprocessingGroup" xmlns:wpi="http://schemas.microsoft.com/office/word/2010/wordprocessingInk" xmlns:wne="http://schemas.microsoft.com/office/word/2006/wordml" xmlns:wps="http://schemas.microsoft.com/office/word/2010/wordprocessingShape" mc:Ignorable="w14 w15 w16se w16cid w16 w16cex wp14">
+<w:hdr xmlns:wpc="http://schemas.microsoft.com/office/word/2010/wordprocessingCanvas" xmlns:cx="http://schemas.microsoft.com/office/drawing/2014/chartex" xmlns:cx1="http://schemas.microsoft.com/office/drawing/2015/9/8/chartex" xmlns:cx2="http://schemas.microsoft.com/office/drawing/2015/10/21/chartex" xmlns:cx3="http://schemas.microsoft.com/office/drawing/2016/5/9/chartex" xmlns:cx4="http://schemas.microsoft.com/office/drawing/2016/5/10/chartex" xmlns:cx5="http://schemas.microsoft.com/office/drawing/2016/5/11/chartex" xmlns:cx6="http://schemas.microsoft.com/office/drawing/2016/5/12/chartex" xmlns:cx7="http://schemas.microsoft.com/office/drawing/2016/5/13/chartex" xmlns:cx8="http://schemas.microsoft.com/office/drawing/2016/5/14/chartex" xmlns:mc="http://schemas.openxmlformats.org/markup-compatibility/2006" xmlns:aink="http://schemas.microsoft.com/office/drawing/2016/ink" xmlns:am3d="http://schemas.microsoft.com/office/drawing/2017/model3d" xmlns:o="urn:schemas-microsoft-com:office:office" xmlns:r="http://schemas.openxmlformats.org/officeDocument/2006/relationships" xmlns:m="http://schemas.openxmlformats.org/officeDocument/2006/math" xmlns:v="urn:schemas-microsoft-com:vml" xmlns:wp14="http://schemas.microsoft.com/office/word/2010/wordprocessingDrawing" xmlns:wp="http://schemas.openxmlformats.org/drawingml/2006/wordprocessingDrawing" xmlns:w10="urn:schemas-microsoft-com:office:word" xmlns:w="http://schemas.openxmlformats.org/wordprocessingml/2006/main" xmlns:w14="http://schemas.microsoft.com/office/word/2010/wordml" xmlns:w15="http://schemas.microsoft.com/office/word/2012/wordml" xmlns:w16cex="http://schemas.microsoft.com/office/word/2018/wordml/cex" xmlns:w16cid="http://schemas.microsoft.com/office/word/2016/wordml/cid" xmlns:w16="http://schemas.microsoft.com/office/word/2018/wordml" xmlns:w16sdtdh="http://schemas.microsoft.com/office/word/2020/wordml/sdtdatahash" xmlns:w16se="http://schemas.microsoft.com/office/word/2015/wordml/symex" xmlns:wpg="http://schemas.microsoft.com/office/word/2010/wordprocessingGroup" xmlns:wpi="http://schemas.microsoft.com/office/word/2010/wordprocessingInk" xmlns:wne="http://schemas.microsoft.com/office/word/2006/wordml" xmlns:wps="http://schemas.microsoft.com/office/word/2010/wordprocessingShape" mc:Ignorable="w14 w15 w16se w16cid w16 w16cex w16sdtdh wp14">
   <w:p>
     <w:pPr>
       <w:pStyle w:val="Header"/>
@@ -8144,7 +8231,7 @@
             </wp:anchor>
           </w:drawing>
         </mc:Choice>
-        <mc:Fallback xmlns:w16sdtdh="http://schemas.microsoft.com/office/word/2020/wordml/sdtdatahash">
+        <mc:Fallback>
           <w:pict>
             <v:group w14:anchorId="5025AA07" id="Group 158" o:spid="_x0000_s1026" style="position:absolute;margin-left:0;margin-top:18.2pt;width:133.95pt;height:80.7pt;z-index:-503316469;mso-wrap-distance-left:0;mso-wrap-distance-right:0;mso-position-horizontal:left;mso-position-horizontal-relative:page;mso-position-vertical-relative:page" coordorigin=",2311" coordsize="17006,10242" o:gfxdata="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" o:allowincell="f">
               <v:group id="Group 4" o:spid="_x0000_s1027" style="position:absolute;width:17006;height:10242" coordsize="0,0" o:gfxdata="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">
@@ -8190,7 +8277,7 @@
 </file>
 
 <file path=word/numbering.xml><?xml version="1.0" encoding="utf-8"?>
-<w:numbering xmlns:wpc="http://schemas.microsoft.com/office/word/2010/wordprocessingCanvas" xmlns:cx="http://schemas.microsoft.com/office/drawing/2014/chartex" xmlns:cx1="http://schemas.microsoft.com/office/drawing/2015/9/8/chartex" xmlns:cx2="http://schemas.microsoft.com/office/drawing/2015/10/21/chartex" xmlns:cx3="http://schemas.microsoft.com/office/drawing/2016/5/9/chartex" xmlns:cx4="http://schemas.microsoft.com/office/drawing/2016/5/10/chartex" xmlns:cx5="http://schemas.microsoft.com/office/drawing/2016/5/11/chartex" xmlns:cx6="http://schemas.microsoft.com/office/drawing/2016/5/12/chartex" xmlns:cx7="http://schemas.microsoft.com/office/drawing/2016/5/13/chartex" xmlns:cx8="http://schemas.microsoft.com/office/drawing/2016/5/14/chartex" xmlns:mc="http://schemas.openxmlformats.org/markup-compatibility/2006" xmlns:aink="http://schemas.microsoft.com/office/drawing/2016/ink" xmlns:am3d="http://schemas.microsoft.com/office/drawing/2017/model3d" xmlns:o="urn:schemas-microsoft-com:office:office" xmlns:r="http://schemas.openxmlformats.org/officeDocument/2006/relationships" xmlns:m="http://schemas.openxmlformats.org/officeDocument/2006/math" xmlns:v="urn:schemas-microsoft-com:vml" xmlns:wp14="http://schemas.microsoft.com/office/word/2010/wordprocessingDrawing" xmlns:wp="http://schemas.openxmlformats.org/drawingml/2006/wordprocessingDrawing" xmlns:w10="urn:schemas-microsoft-com:office:word" xmlns:w="http://schemas.openxmlformats.org/wordprocessingml/2006/main" xmlns:w14="http://schemas.microsoft.com/office/word/2010/wordml" xmlns:w15="http://schemas.microsoft.com/office/word/2012/wordml" xmlns:w16cex="http://schemas.microsoft.com/office/word/2018/wordml/cex" xmlns:w16cid="http://schemas.microsoft.com/office/word/2016/wordml/cid" xmlns:w16="http://schemas.microsoft.com/office/word/2018/wordml" xmlns:w16se="http://schemas.microsoft.com/office/word/2015/wordml/symex" xmlns:wpg="http://schemas.microsoft.com/office/word/2010/wordprocessingGroup" xmlns:wpi="http://schemas.microsoft.com/office/word/2010/wordprocessingInk" xmlns:wne="http://schemas.microsoft.com/office/word/2006/wordml" xmlns:wps="http://schemas.microsoft.com/office/word/2010/wordprocessingShape" mc:Ignorable="w14 w15 w16se w16cid w16 w16cex wp14">
+<w:numbering xmlns:wpc="http://schemas.microsoft.com/office/word/2010/wordprocessingCanvas" xmlns:cx="http://schemas.microsoft.com/office/drawing/2014/chartex" xmlns:cx1="http://schemas.microsoft.com/office/drawing/2015/9/8/chartex" xmlns:cx2="http://schemas.microsoft.com/office/drawing/2015/10/21/chartex" xmlns:cx3="http://schemas.microsoft.com/office/drawing/2016/5/9/chartex" xmlns:cx4="http://schemas.microsoft.com/office/drawing/2016/5/10/chartex" xmlns:cx5="http://schemas.microsoft.com/office/drawing/2016/5/11/chartex" xmlns:cx6="http://schemas.microsoft.com/office/drawing/2016/5/12/chartex" xmlns:cx7="http://schemas.microsoft.com/office/drawing/2016/5/13/chartex" xmlns:cx8="http://schemas.microsoft.com/office/drawing/2016/5/14/chartex" xmlns:mc="http://schemas.openxmlformats.org/markup-compatibility/2006" xmlns:aink="http://schemas.microsoft.com/office/drawing/2016/ink" xmlns:am3d="http://schemas.microsoft.com/office/drawing/2017/model3d" xmlns:o="urn:schemas-microsoft-com:office:office" xmlns:r="http://schemas.openxmlformats.org/officeDocument/2006/relationships" xmlns:m="http://schemas.openxmlformats.org/officeDocument/2006/math" xmlns:v="urn:schemas-microsoft-com:vml" xmlns:wp14="http://schemas.microsoft.com/office/word/2010/wordprocessingDrawing" xmlns:wp="http://schemas.openxmlformats.org/drawingml/2006/wordprocessingDrawing" xmlns:w10="urn:schemas-microsoft-com:office:word" xmlns:w="http://schemas.openxmlformats.org/wordprocessingml/2006/main" xmlns:w14="http://schemas.microsoft.com/office/word/2010/wordml" xmlns:w15="http://schemas.microsoft.com/office/word/2012/wordml" xmlns:w16cex="http://schemas.microsoft.com/office/word/2018/wordml/cex" xmlns:w16cid="http://schemas.microsoft.com/office/word/2016/wordml/cid" xmlns:w16="http://schemas.microsoft.com/office/word/2018/wordml" xmlns:w16sdtdh="http://schemas.microsoft.com/office/word/2020/wordml/sdtdatahash" xmlns:w16se="http://schemas.microsoft.com/office/word/2015/wordml/symex" xmlns:wpg="http://schemas.microsoft.com/office/word/2010/wordprocessingGroup" xmlns:wpi="http://schemas.microsoft.com/office/word/2010/wordprocessingInk" xmlns:wne="http://schemas.microsoft.com/office/word/2006/wordml" xmlns:wps="http://schemas.microsoft.com/office/word/2010/wordprocessingShape" mc:Ignorable="w14 w15 w16se w16cid w16 w16cex w16sdtdh wp14">
   <w:abstractNum w:abstractNumId="0" w15:restartNumberingAfterBreak="0">
     <w:nsid w:val="045A11B6"/>
     <w:multiLevelType w:val="multilevel"/>
@@ -11010,7 +11097,7 @@
 </file>
 
 <file path=word/styles.xml><?xml version="1.0" encoding="utf-8"?>
-<w:styles xmlns:mc="http://schemas.openxmlformats.org/markup-compatibility/2006" xmlns:r="http://schemas.openxmlformats.org/officeDocument/2006/relationships" xmlns:w="http://schemas.openxmlformats.org/wordprocessingml/2006/main" xmlns:w14="http://schemas.microsoft.com/office/word/2010/wordml" xmlns:w15="http://schemas.microsoft.com/office/word/2012/wordml" xmlns:w16cex="http://schemas.microsoft.com/office/word/2018/wordml/cex" xmlns:w16cid="http://schemas.microsoft.com/office/word/2016/wordml/cid" xmlns:w16="http://schemas.microsoft.com/office/word/2018/wordml" xmlns:w16se="http://schemas.microsoft.com/office/word/2015/wordml/symex" mc:Ignorable="w14 w15 w16se w16cid w16 w16cex">
+<w:styles xmlns:mc="http://schemas.openxmlformats.org/markup-compatibility/2006" xmlns:r="http://schemas.openxmlformats.org/officeDocument/2006/relationships" xmlns:w="http://schemas.openxmlformats.org/wordprocessingml/2006/main" xmlns:w14="http://schemas.microsoft.com/office/word/2010/wordml" xmlns:w15="http://schemas.microsoft.com/office/word/2012/wordml" xmlns:w16cex="http://schemas.microsoft.com/office/word/2018/wordml/cex" xmlns:w16cid="http://schemas.microsoft.com/office/word/2016/wordml/cid" xmlns:w16="http://schemas.microsoft.com/office/word/2018/wordml" xmlns:w16sdtdh="http://schemas.microsoft.com/office/word/2020/wordml/sdtdatahash" xmlns:w16se="http://schemas.microsoft.com/office/word/2015/wordml/symex" mc:Ignorable="w14 w15 w16se w16cid w16 w16cex w16sdtdh">
   <w:docDefaults>
     <w:rPrDefault>
       <w:rPr>

</xml_diff>

<commit_message>
Add final version of SRS v.2
</commit_message>
<xml_diff>
--- a/Software_Requirements_Specification.docx
+++ b/Software_Requirements_Specification.docx
@@ -29,6 +29,7 @@
     <w:p>
       <w:pPr>
         <w:spacing w:after="0"/>
+        <w:jc w:val="center"/>
         <w:rPr>
           <w:rFonts w:ascii="Times New Roman" w:hAnsi="Times New Roman" w:cs="Times New Roman"/>
           <w:b/>
@@ -793,6 +794,7 @@
             <w:pPr>
               <w:widowControl w:val="0"/>
               <w:spacing w:after="0" w:line="256" w:lineRule="auto"/>
+              <w:jc w:val="center"/>
               <w:rPr>
                 <w:rFonts w:ascii="Times New Roman" w:eastAsiaTheme="minorHAnsi" w:hAnsi="Times New Roman" w:cs="Times New Roman"/>
                 <w:sz w:val="32"/>
@@ -1190,7 +1192,7 @@
                 <w:szCs w:val="24"/>
                 <w:lang w:eastAsia="en-US"/>
               </w:rPr>
-              <w:t>10/26/2021</w:t>
+              <w:t>10/26/21</w:t>
             </w:r>
           </w:p>
         </w:tc>
@@ -1282,11 +1284,20 @@
               <w:jc w:val="center"/>
               <w:rPr>
                 <w:rFonts w:ascii="Times New Roman" w:eastAsiaTheme="minorHAnsi" w:hAnsi="Times New Roman" w:cs="Times New Roman"/>
-                <w:sz w:val="32"/>
-                <w:szCs w:val="32"/>
+                <w:sz w:val="24"/>
+                <w:szCs w:val="24"/>
                 <w:lang w:eastAsia="en-US"/>
               </w:rPr>
             </w:pPr>
+            <w:r>
+              <w:rPr>
+                <w:rFonts w:ascii="Times New Roman" w:eastAsiaTheme="minorHAnsi" w:hAnsi="Times New Roman" w:cs="Times New Roman"/>
+                <w:sz w:val="24"/>
+                <w:szCs w:val="24"/>
+                <w:lang w:eastAsia="en-US"/>
+              </w:rPr>
+              <w:t>11/10/21</w:t>
+            </w:r>
           </w:p>
         </w:tc>
       </w:tr>
@@ -2197,7 +2208,16 @@
           <w:szCs w:val="24"/>
           <w:lang w:eastAsia="en-US"/>
         </w:rPr>
-        <w:t xml:space="preserve">Top-level </w:t>
+        <w:t>Top-</w:t>
+      </w:r>
+      <w:r>
+        <w:rPr>
+          <w:rFonts w:ascii="Times New Roman" w:eastAsiaTheme="minorHAnsi" w:hAnsi="Times New Roman" w:cs="Times New Roman"/>
+          <w:sz w:val="24"/>
+          <w:szCs w:val="24"/>
+          <w:lang w:eastAsia="en-US"/>
+        </w:rPr>
+        <w:t>Level Classes</w:t>
       </w:r>
     </w:p>
     <w:p>
@@ -2223,7 +2243,25 @@
           <w:szCs w:val="24"/>
           <w:lang w:eastAsia="en-US"/>
         </w:rPr>
-        <w:t xml:space="preserve">Data Flow and States </w:t>
+        <w:t>Data Flow</w:t>
+      </w:r>
+      <w:r>
+        <w:rPr>
+          <w:rFonts w:ascii="Times New Roman" w:eastAsiaTheme="minorHAnsi" w:hAnsi="Times New Roman" w:cs="Times New Roman"/>
+          <w:sz w:val="24"/>
+          <w:szCs w:val="24"/>
+          <w:lang w:eastAsia="en-US"/>
+        </w:rPr>
+        <w:t>s</w:t>
+      </w:r>
+      <w:r>
+        <w:rPr>
+          <w:rFonts w:ascii="Times New Roman" w:eastAsiaTheme="minorHAnsi" w:hAnsi="Times New Roman" w:cs="Times New Roman"/>
+          <w:sz w:val="24"/>
+          <w:szCs w:val="24"/>
+          <w:lang w:eastAsia="en-US"/>
+        </w:rPr>
+        <w:t xml:space="preserve"> and States </w:t>
       </w:r>
     </w:p>
     <w:p>
@@ -2554,8 +2592,19 @@
           <w:szCs w:val="24"/>
           <w:lang w:eastAsia="en-US"/>
         </w:rPr>
-        <w:t xml:space="preserve">, hot dog vendors will be able to input customized orders, track inventory, and display filtered search results. By simplifying inventory management processes and offering customization, hot dog vendors can differentiate themselves from others to build brand loyalty in an ever-evolving mobile food vending landscape.  </w:t>
-      </w:r>
+        <w:t>, hot dog vendors will be able to input customized orders, track inventory, and display filtered search results. By simplifying inventory management processes and offering customization, hot dog vendors can differentiate themselves from others to build brand loyalty in an ever-evolving mobile food vending landscape</w:t>
+      </w:r>
+      <w:proofErr w:type="gramStart"/>
+      <w:r>
+        <w:rPr>
+          <w:rFonts w:ascii="Times New Roman" w:eastAsiaTheme="minorHAnsi" w:hAnsi="Times New Roman" w:cs="Times New Roman"/>
+          <w:sz w:val="24"/>
+          <w:szCs w:val="24"/>
+          <w:lang w:eastAsia="en-US"/>
+        </w:rPr>
+        <w:t xml:space="preserve">.  </w:t>
+      </w:r>
+      <w:proofErr w:type="gramEnd"/>
     </w:p>
     <w:p>
       <w:pPr>
@@ -3619,8 +3668,19 @@
           <w:szCs w:val="24"/>
           <w:lang w:val="en" w:eastAsia="en-US"/>
         </w:rPr>
-        <w:t xml:space="preserve">: vendors will be able to view filtered menu options based on selected ingredients to minimize the risk of allergic reaction and for ease of ordering.  </w:t>
-      </w:r>
+        <w:t>: vendors will be able to view filtered menu options based on selected ingredients to minimize the risk of allergic reaction and for ease of ordering</w:t>
+      </w:r>
+      <w:proofErr w:type="gramStart"/>
+      <w:r>
+        <w:rPr>
+          <w:rFonts w:ascii="Times New Roman" w:hAnsi="Times New Roman" w:cs="Times New Roman"/>
+          <w:sz w:val="24"/>
+          <w:szCs w:val="24"/>
+          <w:lang w:val="en" w:eastAsia="en-US"/>
+        </w:rPr>
+        <w:t xml:space="preserve">.  </w:t>
+      </w:r>
+      <w:proofErr w:type="gramEnd"/>
     </w:p>
     <w:p>
       <w:pPr>
@@ -3956,7 +4016,27 @@
           <w:szCs w:val="24"/>
           <w:lang w:eastAsia="en-US"/>
         </w:rPr>
-        <w:t xml:space="preserve">Given a menu search function, when a customer asks which hot dog contains x ingredient, the vendor should be able to display the filtered menu. </w:t>
+        <w:t xml:space="preserve">Given a menu search function, when a customer asks </w:t>
+      </w:r>
+      <w:proofErr w:type="gramStart"/>
+      <w:r>
+        <w:rPr>
+          <w:rFonts w:ascii="Times New Roman" w:eastAsia="Times New Roman" w:hAnsi="Times New Roman" w:cs="Times New Roman"/>
+          <w:sz w:val="24"/>
+          <w:szCs w:val="24"/>
+          <w:lang w:eastAsia="en-US"/>
+        </w:rPr>
+        <w:t>which</w:t>
+      </w:r>
+      <w:proofErr w:type="gramEnd"/>
+      <w:r>
+        <w:rPr>
+          <w:rFonts w:ascii="Times New Roman" w:eastAsia="Times New Roman" w:hAnsi="Times New Roman" w:cs="Times New Roman"/>
+          <w:sz w:val="24"/>
+          <w:szCs w:val="24"/>
+          <w:lang w:eastAsia="en-US"/>
+        </w:rPr>
+        <w:t xml:space="preserve"> hot dog contains x ingredient, the vendor should be able to display the filtered menu. </w:t>
       </w:r>
     </w:p>
     <w:p>
@@ -4018,6 +4098,33 @@
           <w:lang w:eastAsia="en-US"/>
         </w:rPr>
         <w:t xml:space="preserve">All team communication takes place on Microsoft Teams. GitHub is the version control system used for this project. </w:t>
+      </w:r>
+      <w:r>
+        <w:rPr>
+          <w:rFonts w:ascii="Times New Roman" w:eastAsiaTheme="minorHAnsi" w:hAnsi="Times New Roman" w:cs="Times New Roman"/>
+          <w:sz w:val="24"/>
+          <w:szCs w:val="24"/>
+          <w:lang w:eastAsia="en-US"/>
+        </w:rPr>
+        <w:t xml:space="preserve">Google Drive </w:t>
+      </w:r>
+      <w:r>
+        <w:rPr>
+          <w:rFonts w:ascii="Times New Roman" w:eastAsiaTheme="minorHAnsi" w:hAnsi="Times New Roman" w:cs="Times New Roman"/>
+          <w:sz w:val="24"/>
+          <w:szCs w:val="24"/>
+          <w:lang w:eastAsia="en-US"/>
+        </w:rPr>
+        <w:t xml:space="preserve">was used to collaborate on the PowerPoint </w:t>
+      </w:r>
+      <w:r>
+        <w:rPr>
+          <w:rFonts w:ascii="Times New Roman" w:eastAsiaTheme="minorHAnsi" w:hAnsi="Times New Roman" w:cs="Times New Roman"/>
+          <w:sz w:val="24"/>
+          <w:szCs w:val="24"/>
+          <w:lang w:eastAsia="en-US"/>
+        </w:rPr>
+        <w:t>that will be used for our project pitch presentation.</w:t>
       </w:r>
     </w:p>
     <w:p>
@@ -6614,7 +6721,6 @@
         </w:rPr>
         <w:t xml:space="preserve"> – As the application will have user logins and passwords, the data should be encrypted. The data about which products are selling </w:t>
       </w:r>
-      <w:proofErr w:type="gramStart"/>
       <w:r>
         <w:rPr>
           <w:rFonts w:ascii="Times New Roman" w:hAnsi="Times New Roman" w:cs="Times New Roman"/>
@@ -6622,9 +6728,8 @@
           <w:sz w:val="24"/>
           <w:szCs w:val="24"/>
         </w:rPr>
-        <w:t>more or less should</w:t>
-      </w:r>
-      <w:proofErr w:type="gramEnd"/>
+        <w:t>should</w:t>
+      </w:r>
       <w:r>
         <w:rPr>
           <w:rFonts w:ascii="Times New Roman" w:hAnsi="Times New Roman" w:cs="Times New Roman"/>
@@ -6706,7 +6811,16 @@
           <w:sz w:val="24"/>
           <w:szCs w:val="24"/>
         </w:rPr>
-        <w:t xml:space="preserve"> – Because of the </w:t>
+        <w:t xml:space="preserve"> – </w:t>
+      </w:r>
+      <w:r>
+        <w:rPr>
+          <w:rFonts w:ascii="Times New Roman" w:hAnsi="Times New Roman" w:cs="Times New Roman"/>
+          <w:color w:val="000000"/>
+          <w:sz w:val="24"/>
+          <w:szCs w:val="24"/>
+        </w:rPr>
+        <w:t xml:space="preserve">Because of the </w:t>
       </w:r>
       <w:proofErr w:type="gramStart"/>
       <w:r>
@@ -6726,7 +6840,7 @@
           <w:sz w:val="24"/>
           <w:szCs w:val="24"/>
         </w:rPr>
-        <w:t xml:space="preserve"> vulnerability, the network will also have security measures in place to prevent data theft or loss. The application and its server will run on a VPN, and the network will be segmented to ensure accurate traffic is allowed access to the application data.</w:t>
+        <w:t xml:space="preserve"> vulnerability, the network will also have security measures in place to prevent data theft or loss. The application and its server will use HTTPS to secure traffic. </w:t>
       </w:r>
     </w:p>
     <w:p>
@@ -7251,14 +7365,14 @@
           <w:rFonts w:ascii="Times New Roman" w:eastAsiaTheme="minorHAnsi" w:hAnsi="Times New Roman" w:cs="Times New Roman"/>
           <w:lang w:eastAsia="en-US"/>
         </w:rPr>
+        <w:t>A rough wireframe of the 2 main menus for the customers (excluding checkout screen, which would just be name and payment info with a summary of what is ordered)</w:t>
+      </w:r>
+      <w:r>
+        <w:rPr>
+          <w:noProof/>
+          <w:lang w:eastAsia="en-US"/>
+        </w:rPr>
         <w:lastRenderedPageBreak/>
-        <w:t>A rough wireframe of the 2 main menus for the customers (excluding checkout screen, which would just be name and payment info with a summary of what is ordered)</w:t>
-      </w:r>
-      <w:r>
-        <w:rPr>
-          <w:noProof/>
-          <w:lang w:eastAsia="en-US"/>
-        </w:rPr>
         <w:drawing>
           <wp:inline distT="0" distB="0" distL="0" distR="0" wp14:anchorId="3F0FEC79" wp14:editId="50392574">
             <wp:extent cx="2648310" cy="2117801"/>
@@ -7581,44 +7695,46 @@
         <w:spacing w:after="0" w:line="240" w:lineRule="auto"/>
         <w:rPr>
           <w:rFonts w:ascii="Times New Roman" w:hAnsi="Times New Roman" w:cs="Times New Roman"/>
-          <w:sz w:val="24"/>
-          <w:szCs w:val="24"/>
-        </w:rPr>
-      </w:pPr>
-      <w:r>
-        <w:rPr>
-          <w:rFonts w:ascii="Times New Roman" w:hAnsi="Times New Roman" w:cs="Times New Roman"/>
-          <w:sz w:val="24"/>
-          <w:szCs w:val="24"/>
-        </w:rPr>
-        <w:t xml:space="preserve">We already have some existing programs for the original version of </w:t>
-      </w:r>
-      <w:proofErr w:type="spellStart"/>
-      <w:r>
-        <w:rPr>
-          <w:rFonts w:ascii="Times New Roman" w:hAnsi="Times New Roman" w:cs="Times New Roman"/>
-          <w:sz w:val="24"/>
-          <w:szCs w:val="24"/>
-        </w:rPr>
-        <w:t>BratSpot</w:t>
-      </w:r>
-      <w:proofErr w:type="spellEnd"/>
-      <w:r>
-        <w:rPr>
-          <w:rFonts w:ascii="Times New Roman" w:hAnsi="Times New Roman" w:cs="Times New Roman"/>
-          <w:sz w:val="24"/>
-          <w:szCs w:val="24"/>
-        </w:rPr>
-        <w:t xml:space="preserve"> that give us an outline for the program. We will just be adding upgrades to existing features along with some UI improvements and additions as well as some stuff on the back end that will keep track of more user data</w:t>
-      </w:r>
-      <w:r>
-        <w:rPr>
-          <w:rFonts w:ascii="Times New Roman" w:hAnsi="Times New Roman" w:cs="Times New Roman"/>
-          <w:sz w:val="24"/>
-          <w:szCs w:val="24"/>
-        </w:rPr>
-        <w:t>.</w:t>
-      </w:r>
+          <w:b/>
+          <w:bCs/>
+          <w:sz w:val="24"/>
+          <w:szCs w:val="24"/>
+        </w:rPr>
+      </w:pPr>
+      <w:r>
+        <w:rPr>
+          <w:rFonts w:ascii="Times New Roman" w:hAnsi="Times New Roman" w:cs="Times New Roman"/>
+        </w:rPr>
+        <w:t xml:space="preserve">For this application, we will use a 2-tier client-server architecture (thin client fat server). The frontend will be stored on the client machine and will utilize touch screens for navigation. The business and data logic will be handled on the server to offload the workload and reduce upfront costs. We will use PostgreSQL as our database because it is highly reliable, scalable, stable, and secure. It is also </w:t>
+      </w:r>
+      <w:proofErr w:type="gramStart"/>
+      <w:r>
+        <w:rPr>
+          <w:rFonts w:ascii="Times New Roman" w:hAnsi="Times New Roman" w:cs="Times New Roman"/>
+        </w:rPr>
+        <w:t>open-source</w:t>
+      </w:r>
+      <w:proofErr w:type="gramEnd"/>
+      <w:r>
+        <w:rPr>
+          <w:rFonts w:ascii="Times New Roman" w:hAnsi="Times New Roman" w:cs="Times New Roman"/>
+        </w:rPr>
+        <w:t xml:space="preserve">, which will further reduce upfront costs as there are no licensing fees. </w:t>
+      </w:r>
+    </w:p>
+    <w:p>
+      <w:pPr>
+        <w:pStyle w:val="ListParagraph"/>
+        <w:spacing w:after="0" w:line="240" w:lineRule="auto"/>
+        <w:ind w:left="1440"/>
+        <w:rPr>
+          <w:rFonts w:ascii="Times New Roman" w:hAnsi="Times New Roman" w:cs="Times New Roman"/>
+          <w:b/>
+          <w:bCs/>
+          <w:sz w:val="24"/>
+          <w:szCs w:val="24"/>
+        </w:rPr>
+      </w:pPr>
     </w:p>
     <w:p>
       <w:pPr>
@@ -7657,35 +7773,19 @@
         <w:spacing w:after="0" w:line="240" w:lineRule="auto"/>
         <w:rPr>
           <w:rFonts w:ascii="Times New Roman" w:hAnsi="Times New Roman" w:cs="Times New Roman"/>
-          <w:sz w:val="24"/>
-          <w:szCs w:val="24"/>
-        </w:rPr>
-      </w:pPr>
-      <w:r>
-        <w:rPr>
-          <w:rFonts w:ascii="Times New Roman" w:hAnsi="Times New Roman" w:cs="Times New Roman"/>
-          <w:sz w:val="24"/>
-          <w:szCs w:val="24"/>
-        </w:rPr>
-        <w:t xml:space="preserve">We should have a database that stores user accounts and their purchases and average totals so we can find out statistics about our users. Knowing statistics about our users will help us decide what products are popular and therefore what to stock up </w:t>
-      </w:r>
-      <w:proofErr w:type="gramStart"/>
-      <w:r>
-        <w:rPr>
-          <w:rFonts w:ascii="Times New Roman" w:hAnsi="Times New Roman" w:cs="Times New Roman"/>
-          <w:sz w:val="24"/>
-          <w:szCs w:val="24"/>
-        </w:rPr>
-        <w:t>more or less on</w:t>
-      </w:r>
-      <w:proofErr w:type="gramEnd"/>
-      <w:r>
-        <w:rPr>
-          <w:rFonts w:ascii="Times New Roman" w:hAnsi="Times New Roman" w:cs="Times New Roman"/>
-          <w:sz w:val="24"/>
-          <w:szCs w:val="24"/>
-        </w:rPr>
-        <w:t>, and how much users spend. Users should not be able to access this database, only their own data.</w:t>
+          <w:b/>
+          <w:bCs/>
+          <w:sz w:val="24"/>
+          <w:szCs w:val="24"/>
+        </w:rPr>
+      </w:pPr>
+      <w:r>
+        <w:rPr>
+          <w:rFonts w:ascii="Times New Roman" w:hAnsi="Times New Roman" w:cs="Times New Roman"/>
+          <w:sz w:val="24"/>
+          <w:szCs w:val="24"/>
+        </w:rPr>
+        <w:t>As previously stated, we will use PostgreSQL as our database to store user account information, purchases, and inventory information so we can gather statistics regarding customer preferences and inventory. Gathering primary data will help vendors recognize what products are popular with customers, and how much stock will be needed to ensure they don’t run out prematurely. Vendors should not be able to directly access this database, only their own data.</w:t>
       </w:r>
     </w:p>
     <w:p>
@@ -7725,6 +7825,7 @@
           <w:sz w:val="24"/>
           <w:szCs w:val="24"/>
         </w:rPr>
+        <w:lastRenderedPageBreak/>
         <w:t>Top-Level Classe</w:t>
       </w:r>
       <w:r>
@@ -7794,6 +7895,20 @@
     <w:p>
       <w:pPr>
         <w:pStyle w:val="ListParagraph"/>
+        <w:spacing w:after="0" w:line="240" w:lineRule="auto"/>
+        <w:ind w:left="360"/>
+        <w:rPr>
+          <w:rFonts w:ascii="Times New Roman" w:hAnsi="Times New Roman" w:cs="Times New Roman"/>
+          <w:b/>
+          <w:bCs/>
+          <w:sz w:val="24"/>
+          <w:szCs w:val="24"/>
+        </w:rPr>
+      </w:pPr>
+    </w:p>
+    <w:p>
+      <w:pPr>
+        <w:pStyle w:val="ListParagraph"/>
         <w:numPr>
           <w:ilvl w:val="1"/>
           <w:numId w:val="21"/>
@@ -7808,10 +7923,122 @@
           <w:szCs w:val="24"/>
         </w:rPr>
       </w:pPr>
-    </w:p>
-    <w:p>
-      <w:pPr>
+      <w:r>
+        <w:rPr>
+          <w:rFonts w:ascii="Times New Roman" w:hAnsi="Times New Roman" w:cs="Times New Roman"/>
+          <w:b/>
+          <w:bCs/>
+          <w:sz w:val="24"/>
+          <w:szCs w:val="24"/>
+        </w:rPr>
+        <w:t>Data Flow</w:t>
+      </w:r>
+      <w:r>
+        <w:rPr>
+          <w:rFonts w:ascii="Times New Roman" w:hAnsi="Times New Roman" w:cs="Times New Roman"/>
+          <w:b/>
+          <w:bCs/>
+          <w:sz w:val="24"/>
+          <w:szCs w:val="24"/>
+        </w:rPr>
+        <w:t>s and States</w:t>
+      </w:r>
+    </w:p>
+    <w:p>
+      <w:pPr>
+        <w:pStyle w:val="ListParagraph"/>
         <w:spacing w:after="0" w:line="240" w:lineRule="auto"/>
+        <w:ind w:left="360"/>
+        <w:rPr>
+          <w:rFonts w:ascii="Times New Roman" w:hAnsi="Times New Roman" w:cs="Times New Roman"/>
+          <w:b/>
+          <w:bCs/>
+          <w:sz w:val="24"/>
+          <w:szCs w:val="24"/>
+        </w:rPr>
+      </w:pPr>
+      <w:r>
+        <w:rPr>
+          <w:noProof/>
+        </w:rPr>
+        <w:drawing>
+          <wp:inline distT="0" distB="0" distL="0" distR="0" wp14:anchorId="33DA661C" wp14:editId="373703BB">
+            <wp:extent cx="5943600" cy="4592955"/>
+            <wp:effectExtent l="0" t="0" r="0" b="0"/>
+            <wp:docPr id="14" name="Picture 14" descr="Diagram&#10;&#10;Description automatically generated"/>
+            <wp:cNvGraphicFramePr>
+              <a:graphicFrameLocks xmlns:a="http://schemas.openxmlformats.org/drawingml/2006/main" noChangeAspect="1"/>
+            </wp:cNvGraphicFramePr>
+            <a:graphic xmlns:a="http://schemas.openxmlformats.org/drawingml/2006/main">
+              <a:graphicData uri="http://schemas.openxmlformats.org/drawingml/2006/picture">
+                <pic:pic xmlns:pic="http://schemas.openxmlformats.org/drawingml/2006/picture">
+                  <pic:nvPicPr>
+                    <pic:cNvPr id="12" name="Picture 12" descr="Diagram&#10;&#10;Description automatically generated"/>
+                    <pic:cNvPicPr>
+                      <a:picLocks noChangeAspect="1"/>
+                    </pic:cNvPicPr>
+                  </pic:nvPicPr>
+                  <pic:blipFill>
+                    <a:blip r:embed="rId15" cstate="print">
+                      <a:extLst>
+                        <a:ext uri="{28A0092B-C50C-407E-A947-70E740481C1C}">
+                          <a14:useLocalDpi xmlns:a14="http://schemas.microsoft.com/office/drawing/2010/main" val="0"/>
+                        </a:ext>
+                      </a:extLst>
+                    </a:blip>
+                    <a:stretch>
+                      <a:fillRect/>
+                    </a:stretch>
+                  </pic:blipFill>
+                  <pic:spPr>
+                    <a:xfrm>
+                      <a:off x="0" y="0"/>
+                      <a:ext cx="5943600" cy="4592955"/>
+                    </a:xfrm>
+                    <a:prstGeom prst="rect">
+                      <a:avLst/>
+                    </a:prstGeom>
+                  </pic:spPr>
+                </pic:pic>
+              </a:graphicData>
+            </a:graphic>
+          </wp:inline>
+        </w:drawing>
+      </w:r>
+    </w:p>
+    <w:p>
+      <w:pPr>
+        <w:pStyle w:val="ListParagraph"/>
+        <w:spacing w:after="0" w:line="240" w:lineRule="auto"/>
+        <w:ind w:left="360"/>
+        <w:rPr>
+          <w:rFonts w:ascii="Times New Roman" w:hAnsi="Times New Roman" w:cs="Times New Roman"/>
+          <w:b/>
+          <w:bCs/>
+          <w:sz w:val="24"/>
+          <w:szCs w:val="24"/>
+        </w:rPr>
+      </w:pPr>
+    </w:p>
+    <w:p>
+      <w:pPr>
+        <w:pStyle w:val="ListParagraph"/>
+        <w:spacing w:after="0" w:line="240" w:lineRule="auto"/>
+        <w:ind w:left="360"/>
+        <w:rPr>
+          <w:rFonts w:ascii="Times New Roman" w:hAnsi="Times New Roman" w:cs="Times New Roman"/>
+          <w:b/>
+          <w:bCs/>
+          <w:sz w:val="24"/>
+          <w:szCs w:val="24"/>
+        </w:rPr>
+      </w:pPr>
+    </w:p>
+    <w:p>
+      <w:pPr>
+        <w:pStyle w:val="ListParagraph"/>
+        <w:spacing w:after="0" w:line="240" w:lineRule="auto"/>
+        <w:ind w:left="360"/>
         <w:rPr>
           <w:rFonts w:ascii="Times New Roman" w:hAnsi="Times New Roman" w:cs="Times New Roman"/>
           <w:b/>
@@ -7847,6 +8074,7 @@
           <w:szCs w:val="24"/>
           <w:lang w:eastAsia="en-US"/>
         </w:rPr>
+        <w:lastRenderedPageBreak/>
         <w:t>Reports</w:t>
       </w:r>
     </w:p>
@@ -7935,7 +8163,7 @@
       </w:pPr>
     </w:p>
     <w:sectPr>
-      <w:headerReference w:type="default" r:id="rId15"/>
+      <w:headerReference w:type="default" r:id="rId16"/>
       <w:pgSz w:w="12240" w:h="15840"/>
       <w:pgMar w:top="1440" w:right="1440" w:bottom="1440" w:left="1440" w:header="720" w:footer="0" w:gutter="0"/>
       <w:cols w:space="720"/>

</xml_diff>

<commit_message>
Update Top-Level Classes - UML diagram
</commit_message>
<xml_diff>
--- a/Software_Requirements_Specification.docx
+++ b/Software_Requirements_Specification.docx
@@ -38,7 +38,6 @@
           <w:szCs w:val="52"/>
         </w:rPr>
       </w:pPr>
-      <w:proofErr w:type="spellStart"/>
       <w:r>
         <w:rPr>
           <w:rFonts w:ascii="Times New Roman" w:hAnsi="Times New Roman" w:cs="Times New Roman"/>
@@ -49,7 +48,6 @@
         </w:rPr>
         <w:t>BratSpot</w:t>
       </w:r>
-      <w:proofErr w:type="spellEnd"/>
     </w:p>
     <w:p>
       <w:pPr>
@@ -2449,67 +2447,7 @@
           <w:szCs w:val="24"/>
           <w:lang w:eastAsia="en-US"/>
         </w:rPr>
-        <w:t xml:space="preserve">This is a software requirements specification, or SRS, document for a point-of-sale application created for hot dog vendors, called </w:t>
-      </w:r>
-      <w:proofErr w:type="spellStart"/>
-      <w:r>
-        <w:rPr>
-          <w:rFonts w:ascii="Times New Roman" w:eastAsiaTheme="minorHAnsi" w:hAnsi="Times New Roman" w:cs="Times New Roman"/>
-          <w:sz w:val="24"/>
-          <w:szCs w:val="24"/>
-          <w:lang w:eastAsia="en-US"/>
-        </w:rPr>
-        <w:t>BratSpot</w:t>
-      </w:r>
-      <w:proofErr w:type="spellEnd"/>
-      <w:r>
-        <w:rPr>
-          <w:rFonts w:ascii="Times New Roman" w:eastAsiaTheme="minorHAnsi" w:hAnsi="Times New Roman" w:cs="Times New Roman"/>
-          <w:sz w:val="24"/>
-          <w:szCs w:val="24"/>
-          <w:lang w:eastAsia="en-US"/>
-        </w:rPr>
-        <w:t xml:space="preserve"> (pronounced “</w:t>
-      </w:r>
-      <w:proofErr w:type="spellStart"/>
-      <w:r>
-        <w:rPr>
-          <w:rFonts w:ascii="Times New Roman" w:eastAsiaTheme="minorHAnsi" w:hAnsi="Times New Roman" w:cs="Times New Roman"/>
-          <w:sz w:val="24"/>
-          <w:szCs w:val="24"/>
-          <w:lang w:eastAsia="en-US"/>
-        </w:rPr>
-        <w:t>brotspot</w:t>
-      </w:r>
-      <w:proofErr w:type="spellEnd"/>
-      <w:r>
-        <w:rPr>
-          <w:rFonts w:ascii="Times New Roman" w:eastAsiaTheme="minorHAnsi" w:hAnsi="Times New Roman" w:cs="Times New Roman"/>
-          <w:sz w:val="24"/>
-          <w:szCs w:val="24"/>
-          <w:lang w:eastAsia="en-US"/>
-        </w:rPr>
-        <w:t xml:space="preserve">”). This document will specify the purpose, overall description, and requirements of </w:t>
-      </w:r>
-      <w:proofErr w:type="spellStart"/>
-      <w:r>
-        <w:rPr>
-          <w:rFonts w:ascii="Times New Roman" w:eastAsiaTheme="minorHAnsi" w:hAnsi="Times New Roman" w:cs="Times New Roman"/>
-          <w:sz w:val="24"/>
-          <w:szCs w:val="24"/>
-          <w:lang w:eastAsia="en-US"/>
-        </w:rPr>
-        <w:t>BratSpot</w:t>
-      </w:r>
-      <w:proofErr w:type="spellEnd"/>
-      <w:r>
-        <w:rPr>
-          <w:rFonts w:ascii="Times New Roman" w:eastAsiaTheme="minorHAnsi" w:hAnsi="Times New Roman" w:cs="Times New Roman"/>
-          <w:sz w:val="24"/>
-          <w:szCs w:val="24"/>
-          <w:lang w:eastAsia="en-US"/>
-        </w:rPr>
-        <w:t xml:space="preserve">. It will serve as a reference for designers, developers, and testers to ensure that the project requirements are fulfilled. Project management may use the requirements to estimate resources and development timelines, as well as to monitor progress against the plan. </w:t>
+        <w:t xml:space="preserve">This is a software requirements specification, or SRS, document for a point-of-sale application created for hot dog vendors, called BratSpot (pronounced “brotspot”). This document will specify the purpose, overall description, and requirements of BratSpot. It will serve as a reference for designers, developers, and testers to ensure that the project requirements are fulfilled. Project management may use the requirements to estimate resources and development timelines, as well as to monitor progress against the plan. </w:t>
       </w:r>
     </w:p>
     <w:p>
@@ -2572,27 +2510,7 @@
           <w:szCs w:val="24"/>
           <w:lang w:eastAsia="en-US"/>
         </w:rPr>
-        <w:t xml:space="preserve">The purpose of this project is to improve hot dog vendors’ productivity by enabling them to do more than input an order for a generic hot dog and calculate payment. With </w:t>
-      </w:r>
-      <w:proofErr w:type="spellStart"/>
-      <w:r>
-        <w:rPr>
-          <w:rFonts w:ascii="Times New Roman" w:eastAsiaTheme="minorHAnsi" w:hAnsi="Times New Roman" w:cs="Times New Roman"/>
-          <w:sz w:val="24"/>
-          <w:szCs w:val="24"/>
-          <w:lang w:eastAsia="en-US"/>
-        </w:rPr>
-        <w:t>BratSpot</w:t>
-      </w:r>
-      <w:proofErr w:type="spellEnd"/>
-      <w:r>
-        <w:rPr>
-          <w:rFonts w:ascii="Times New Roman" w:eastAsiaTheme="minorHAnsi" w:hAnsi="Times New Roman" w:cs="Times New Roman"/>
-          <w:sz w:val="24"/>
-          <w:szCs w:val="24"/>
-          <w:lang w:eastAsia="en-US"/>
-        </w:rPr>
-        <w:t>, hot dog vendors will be able to input customized orders, track inventory, and display filtered search results. By simplifying inventory management processes and offering customization, hot dog vendors can differentiate themselves from others to build brand loyalty in an ever-evolving mobile food vending landscape</w:t>
+        <w:t>The purpose of this project is to improve hot dog vendors’ productivity by enabling them to do more than input an order for a generic hot dog and calculate payment. With BratSpot, hot dog vendors will be able to input customized orders, track inventory, and display filtered search results. By simplifying inventory management processes and offering customization, hot dog vendors can differentiate themselves from others to build brand loyalty in an ever-evolving mobile food vending landscape</w:t>
       </w:r>
       <w:proofErr w:type="gramStart"/>
       <w:r>
@@ -2720,25 +2638,14 @@
           <w:lang w:eastAsia="en-US"/>
         </w:rPr>
       </w:pPr>
-      <w:proofErr w:type="spellStart"/>
-      <w:r>
-        <w:rPr>
-          <w:rFonts w:ascii="Times New Roman" w:eastAsiaTheme="minorHAnsi" w:hAnsi="Times New Roman" w:cs="Times New Roman"/>
-          <w:sz w:val="24"/>
-          <w:szCs w:val="24"/>
-          <w:lang w:eastAsia="en-US"/>
-        </w:rPr>
-        <w:t>BratSpot</w:t>
-      </w:r>
-      <w:proofErr w:type="spellEnd"/>
-      <w:r>
-        <w:rPr>
-          <w:rFonts w:ascii="Times New Roman" w:eastAsiaTheme="minorHAnsi" w:hAnsi="Times New Roman" w:cs="Times New Roman"/>
-          <w:sz w:val="24"/>
-          <w:szCs w:val="24"/>
-          <w:lang w:eastAsia="en-US"/>
-        </w:rPr>
-        <w:t xml:space="preserve"> will be a mobile point-of-sale application that hot dog vendors can use to conduct their business. In addition to basic functions, such as inputting an order and calculating payment, the application will allow users to:</w:t>
+      <w:r>
+        <w:rPr>
+          <w:rFonts w:ascii="Times New Roman" w:eastAsiaTheme="minorHAnsi" w:hAnsi="Times New Roman" w:cs="Times New Roman"/>
+          <w:sz w:val="24"/>
+          <w:szCs w:val="24"/>
+          <w:lang w:eastAsia="en-US"/>
+        </w:rPr>
+        <w:t>BratSpot will be a mobile point-of-sale application that hot dog vendors can use to conduct their business. In addition to basic functions, such as inputting an order and calculating payment, the application will allow users to:</w:t>
       </w:r>
     </w:p>
     <w:p>
@@ -3516,27 +3423,7 @@
           <w:szCs w:val="24"/>
           <w:lang w:eastAsia="en-US"/>
         </w:rPr>
-        <w:t xml:space="preserve">The 3 features that will be added to </w:t>
-      </w:r>
-      <w:proofErr w:type="spellStart"/>
-      <w:r>
-        <w:rPr>
-          <w:rFonts w:ascii="Times New Roman" w:eastAsiaTheme="minorHAnsi" w:hAnsi="Times New Roman" w:cs="Times New Roman"/>
-          <w:sz w:val="24"/>
-          <w:szCs w:val="24"/>
-          <w:lang w:eastAsia="en-US"/>
-        </w:rPr>
-        <w:t>BratSpot</w:t>
-      </w:r>
-      <w:proofErr w:type="spellEnd"/>
-      <w:r>
-        <w:rPr>
-          <w:rFonts w:ascii="Times New Roman" w:eastAsiaTheme="minorHAnsi" w:hAnsi="Times New Roman" w:cs="Times New Roman"/>
-          <w:sz w:val="24"/>
-          <w:szCs w:val="24"/>
-          <w:lang w:eastAsia="en-US"/>
-        </w:rPr>
-        <w:t>:</w:t>
+        <w:t>The 3 features that will be added to BratSpot:</w:t>
       </w:r>
     </w:p>
     <w:p>
@@ -3668,19 +3555,8 @@
           <w:szCs w:val="24"/>
           <w:lang w:val="en" w:eastAsia="en-US"/>
         </w:rPr>
-        <w:t>: vendors will be able to view filtered menu options based on selected ingredients to minimize the risk of allergic reaction and for ease of ordering</w:t>
-      </w:r>
-      <w:proofErr w:type="gramStart"/>
-      <w:r>
-        <w:rPr>
-          <w:rFonts w:ascii="Times New Roman" w:hAnsi="Times New Roman" w:cs="Times New Roman"/>
-          <w:sz w:val="24"/>
-          <w:szCs w:val="24"/>
-          <w:lang w:val="en" w:eastAsia="en-US"/>
-        </w:rPr>
-        <w:t xml:space="preserve">.  </w:t>
-      </w:r>
-      <w:proofErr w:type="gramEnd"/>
+        <w:t xml:space="preserve">: vendors will be able to view filtered menu options based on selected ingredients to minimize the risk of allergic reaction and for ease of ordering.  </w:t>
+      </w:r>
     </w:p>
     <w:p>
       <w:pPr>
@@ -3950,27 +3826,7 @@
           <w:szCs w:val="24"/>
           <w:lang w:eastAsia="en-US"/>
         </w:rPr>
-        <w:t xml:space="preserve">Given an ingredient that falls below x amount, when the quantity of stock goes below a specified threshold, the vendor will be </w:t>
-      </w:r>
-      <w:proofErr w:type="gramStart"/>
-      <w:r>
-        <w:rPr>
-          <w:rFonts w:ascii="Times New Roman" w:eastAsia="Times New Roman" w:hAnsi="Times New Roman" w:cs="Times New Roman"/>
-          <w:sz w:val="24"/>
-          <w:szCs w:val="24"/>
-          <w:lang w:eastAsia="en-US"/>
-        </w:rPr>
-        <w:t>alerted</w:t>
-      </w:r>
-      <w:proofErr w:type="gramEnd"/>
-      <w:r>
-        <w:rPr>
-          <w:rFonts w:ascii="Times New Roman" w:eastAsia="Times New Roman" w:hAnsi="Times New Roman" w:cs="Times New Roman"/>
-          <w:sz w:val="24"/>
-          <w:szCs w:val="24"/>
-          <w:lang w:eastAsia="en-US"/>
-        </w:rPr>
-        <w:t xml:space="preserve"> and the items will be automatically ordered.</w:t>
+        <w:t>Given an ingredient that falls below x amount, when the quantity of stock goes below a specified threshold, the vendor will be alerted and the items will be automatically ordered.</w:t>
       </w:r>
       <w:r>
         <w:rPr>
@@ -4016,27 +3872,7 @@
           <w:szCs w:val="24"/>
           <w:lang w:eastAsia="en-US"/>
         </w:rPr>
-        <w:t xml:space="preserve">Given a menu search function, when a customer asks </w:t>
-      </w:r>
-      <w:proofErr w:type="gramStart"/>
-      <w:r>
-        <w:rPr>
-          <w:rFonts w:ascii="Times New Roman" w:eastAsia="Times New Roman" w:hAnsi="Times New Roman" w:cs="Times New Roman"/>
-          <w:sz w:val="24"/>
-          <w:szCs w:val="24"/>
-          <w:lang w:eastAsia="en-US"/>
-        </w:rPr>
-        <w:t>which</w:t>
-      </w:r>
-      <w:proofErr w:type="gramEnd"/>
-      <w:r>
-        <w:rPr>
-          <w:rFonts w:ascii="Times New Roman" w:eastAsia="Times New Roman" w:hAnsi="Times New Roman" w:cs="Times New Roman"/>
-          <w:sz w:val="24"/>
-          <w:szCs w:val="24"/>
-          <w:lang w:eastAsia="en-US"/>
-        </w:rPr>
-        <w:t xml:space="preserve"> hot dog contains x ingredient, the vendor should be able to display the filtered menu. </w:t>
+        <w:t xml:space="preserve">Given a menu search function, when a customer asks which hot dog contains x ingredient, the vendor should be able to display the filtered menu. </w:t>
       </w:r>
     </w:p>
     <w:p>
@@ -4673,19 +4509,11 @@
                 <w:szCs w:val="24"/>
               </w:rPr>
             </w:pPr>
-            <w:proofErr w:type="spellStart"/>
             <w:r>
               <w:rPr>
                 <w:rFonts w:ascii="Times New Roman" w:eastAsia="DengXian" w:hAnsi="Times New Roman" w:cs="Times New Roman"/>
               </w:rPr>
-              <w:t>BratSpot</w:t>
-            </w:r>
-            <w:proofErr w:type="spellEnd"/>
-            <w:r>
-              <w:rPr>
-                <w:rFonts w:ascii="Times New Roman" w:eastAsia="DengXian" w:hAnsi="Times New Roman" w:cs="Times New Roman"/>
-              </w:rPr>
-              <w:t xml:space="preserve"> should be available for anyone to use</w:t>
+              <w:t>BratSpot should be available for anyone to use</w:t>
             </w:r>
           </w:p>
         </w:tc>
@@ -4901,23 +4729,13 @@
                 <w:szCs w:val="24"/>
               </w:rPr>
             </w:pPr>
-            <w:proofErr w:type="spellStart"/>
             <w:r>
               <w:rPr>
                 <w:rFonts w:ascii="Times New Roman" w:eastAsia="DengXian" w:hAnsi="Times New Roman" w:cs="Times New Roman"/>
                 <w:sz w:val="24"/>
                 <w:szCs w:val="24"/>
               </w:rPr>
-              <w:t>BratSpot</w:t>
-            </w:r>
-            <w:proofErr w:type="spellEnd"/>
-            <w:r>
-              <w:rPr>
-                <w:rFonts w:ascii="Times New Roman" w:eastAsia="DengXian" w:hAnsi="Times New Roman" w:cs="Times New Roman"/>
-                <w:sz w:val="24"/>
-                <w:szCs w:val="24"/>
-              </w:rPr>
-              <w:t xml:space="preserve"> will allow customers to input customized orders through a menu.</w:t>
+              <w:t>BratSpot will allow customers to input customized orders through a menu.</w:t>
             </w:r>
           </w:p>
         </w:tc>
@@ -4990,23 +4808,13 @@
                 <w:szCs w:val="24"/>
               </w:rPr>
             </w:pPr>
-            <w:proofErr w:type="spellStart"/>
             <w:r>
               <w:rPr>
                 <w:rFonts w:ascii="Times New Roman" w:eastAsia="DengXian" w:hAnsi="Times New Roman" w:cs="Times New Roman"/>
                 <w:sz w:val="24"/>
                 <w:szCs w:val="24"/>
               </w:rPr>
-              <w:t>BratSpot</w:t>
-            </w:r>
-            <w:proofErr w:type="spellEnd"/>
-            <w:r>
-              <w:rPr>
-                <w:rFonts w:ascii="Times New Roman" w:eastAsia="DengXian" w:hAnsi="Times New Roman" w:cs="Times New Roman"/>
-                <w:sz w:val="24"/>
-                <w:szCs w:val="24"/>
-              </w:rPr>
-              <w:t xml:space="preserve"> will take customized ingredients and allergy information into account to filter out redundancy for the end user and improve the ordering process.</w:t>
+              <w:t>BratSpot will take customized ingredients and allergy information into account to filter out redundancy for the end user and improve the ordering process.</w:t>
             </w:r>
           </w:p>
         </w:tc>
@@ -5078,23 +4886,13 @@
                 <w:szCs w:val="24"/>
               </w:rPr>
             </w:pPr>
-            <w:proofErr w:type="spellStart"/>
             <w:r>
               <w:rPr>
                 <w:rFonts w:ascii="Times New Roman" w:eastAsia="DengXian" w:hAnsi="Times New Roman" w:cs="Times New Roman"/>
                 <w:sz w:val="24"/>
                 <w:szCs w:val="24"/>
               </w:rPr>
-              <w:t>BratSpot’s</w:t>
-            </w:r>
-            <w:proofErr w:type="spellEnd"/>
-            <w:r>
-              <w:rPr>
-                <w:rFonts w:ascii="Times New Roman" w:eastAsia="DengXian" w:hAnsi="Times New Roman" w:cs="Times New Roman"/>
-                <w:sz w:val="24"/>
-                <w:szCs w:val="24"/>
-              </w:rPr>
-              <w:t xml:space="preserve"> menu will display quantities of items on the vendor side with alerts on low items, so that regardless of the automatic ordering vendors will be apprised of low stock.</w:t>
+              <w:t>BratSpot’s menu will display quantities of items on the vendor side with alerts on low items, so that regardless of the automatic ordering vendors will be apprised of low stock.</w:t>
             </w:r>
           </w:p>
         </w:tc>
@@ -5324,25 +5122,7 @@
                 <w:sz w:val="24"/>
                 <w:szCs w:val="24"/>
               </w:rPr>
-              <w:t xml:space="preserve">When quantities of stocked items reach a low threshold, </w:t>
-            </w:r>
-            <w:proofErr w:type="spellStart"/>
-            <w:r>
-              <w:rPr>
-                <w:rFonts w:ascii="Times New Roman" w:eastAsia="DengXian" w:hAnsi="Times New Roman" w:cs="Times New Roman"/>
-                <w:sz w:val="24"/>
-                <w:szCs w:val="24"/>
-              </w:rPr>
-              <w:t>BratSpot</w:t>
-            </w:r>
-            <w:proofErr w:type="spellEnd"/>
-            <w:r>
-              <w:rPr>
-                <w:rFonts w:ascii="Times New Roman" w:eastAsia="DengXian" w:hAnsi="Times New Roman" w:cs="Times New Roman"/>
-                <w:sz w:val="24"/>
-                <w:szCs w:val="24"/>
-              </w:rPr>
-              <w:t xml:space="preserve"> should automatically order more</w:t>
+              <w:t>When quantities of stocked items reach a low threshold, BratSpot should automatically order more</w:t>
             </w:r>
           </w:p>
         </w:tc>
@@ -5423,25 +5203,7 @@
                 <w:sz w:val="24"/>
                 <w:szCs w:val="24"/>
               </w:rPr>
-              <w:t xml:space="preserve">Once new items have arrived, </w:t>
-            </w:r>
-            <w:proofErr w:type="spellStart"/>
-            <w:r>
-              <w:rPr>
-                <w:rFonts w:ascii="Times New Roman" w:eastAsia="DengXian" w:hAnsi="Times New Roman" w:cs="Times New Roman"/>
-                <w:sz w:val="24"/>
-                <w:szCs w:val="24"/>
-              </w:rPr>
-              <w:t>BratSpot</w:t>
-            </w:r>
-            <w:proofErr w:type="spellEnd"/>
-            <w:r>
-              <w:rPr>
-                <w:rFonts w:ascii="Times New Roman" w:eastAsia="DengXian" w:hAnsi="Times New Roman" w:cs="Times New Roman"/>
-                <w:sz w:val="24"/>
-                <w:szCs w:val="24"/>
-              </w:rPr>
-              <w:t xml:space="preserve"> will add them to the inventory database</w:t>
+              <w:t>Once new items have arrived, BratSpot will add them to the inventory database</w:t>
             </w:r>
           </w:p>
         </w:tc>
@@ -5522,25 +5284,7 @@
                 <w:sz w:val="24"/>
                 <w:szCs w:val="24"/>
               </w:rPr>
-              <w:t xml:space="preserve">When a customer makes an order, </w:t>
-            </w:r>
-            <w:proofErr w:type="spellStart"/>
-            <w:r>
-              <w:rPr>
-                <w:rFonts w:ascii="Times New Roman" w:eastAsia="DengXian" w:hAnsi="Times New Roman" w:cs="Times New Roman"/>
-                <w:sz w:val="24"/>
-                <w:szCs w:val="24"/>
-              </w:rPr>
-              <w:t>BratSpot</w:t>
-            </w:r>
-            <w:proofErr w:type="spellEnd"/>
-            <w:r>
-              <w:rPr>
-                <w:rFonts w:ascii="Times New Roman" w:eastAsia="DengXian" w:hAnsi="Times New Roman" w:cs="Times New Roman"/>
-                <w:sz w:val="24"/>
-                <w:szCs w:val="24"/>
-              </w:rPr>
-              <w:t xml:space="preserve"> will send the custom order to the vendor</w:t>
+              <w:t>When a customer makes an order, BratSpot will send the custom order to the vendor</w:t>
             </w:r>
           </w:p>
         </w:tc>
@@ -5621,25 +5365,7 @@
                 <w:sz w:val="24"/>
                 <w:szCs w:val="24"/>
               </w:rPr>
-              <w:t xml:space="preserve">When a customer makes an order, </w:t>
-            </w:r>
-            <w:proofErr w:type="spellStart"/>
-            <w:r>
-              <w:rPr>
-                <w:rFonts w:ascii="Times New Roman" w:eastAsia="DengXian" w:hAnsi="Times New Roman" w:cs="Times New Roman"/>
-                <w:sz w:val="24"/>
-                <w:szCs w:val="24"/>
-              </w:rPr>
-              <w:t>BratSpot</w:t>
-            </w:r>
-            <w:proofErr w:type="spellEnd"/>
-            <w:r>
-              <w:rPr>
-                <w:rFonts w:ascii="Times New Roman" w:eastAsia="DengXian" w:hAnsi="Times New Roman" w:cs="Times New Roman"/>
-                <w:sz w:val="24"/>
-                <w:szCs w:val="24"/>
-              </w:rPr>
-              <w:t xml:space="preserve"> will store the data in a database for later viewing</w:t>
+              <w:t>When a customer makes an order, BratSpot will store the data in a database for later viewing</w:t>
             </w:r>
           </w:p>
         </w:tc>
@@ -5940,23 +5666,13 @@
                 <w:szCs w:val="24"/>
               </w:rPr>
             </w:pPr>
-            <w:proofErr w:type="spellStart"/>
             <w:r>
               <w:rPr>
                 <w:rFonts w:ascii="Times New Roman" w:eastAsia="DengXian" w:hAnsi="Times New Roman" w:cs="Times New Roman"/>
                 <w:sz w:val="24"/>
                 <w:szCs w:val="24"/>
               </w:rPr>
-              <w:t>BratSpot</w:t>
-            </w:r>
-            <w:proofErr w:type="spellEnd"/>
-            <w:r>
-              <w:rPr>
-                <w:rFonts w:ascii="Times New Roman" w:eastAsia="DengXian" w:hAnsi="Times New Roman" w:cs="Times New Roman"/>
-                <w:sz w:val="24"/>
-                <w:szCs w:val="24"/>
-              </w:rPr>
-              <w:t xml:space="preserve"> will either email or text the vendor a verification code to prove their identity.</w:t>
+              <w:t>BratSpot will either email or text the vendor a verification code to prove their identity.</w:t>
             </w:r>
           </w:p>
         </w:tc>
@@ -6028,23 +5744,13 @@
                 <w:szCs w:val="24"/>
               </w:rPr>
             </w:pPr>
-            <w:proofErr w:type="spellStart"/>
             <w:r>
               <w:rPr>
                 <w:rFonts w:ascii="Times New Roman" w:eastAsia="DengXian" w:hAnsi="Times New Roman" w:cs="Times New Roman"/>
                 <w:sz w:val="24"/>
                 <w:szCs w:val="24"/>
               </w:rPr>
-              <w:t>BratSpot</w:t>
-            </w:r>
-            <w:proofErr w:type="spellEnd"/>
-            <w:r>
-              <w:rPr>
-                <w:rFonts w:ascii="Times New Roman" w:eastAsia="DengXian" w:hAnsi="Times New Roman" w:cs="Times New Roman"/>
-                <w:sz w:val="24"/>
-                <w:szCs w:val="24"/>
-              </w:rPr>
-              <w:t xml:space="preserve"> will require username and password to create an account.</w:t>
+              <w:t>BratSpot will require username and password to create an account.</w:t>
             </w:r>
           </w:p>
         </w:tc>
@@ -6112,23 +5818,13 @@
                 <w:szCs w:val="24"/>
               </w:rPr>
             </w:pPr>
-            <w:proofErr w:type="spellStart"/>
             <w:r>
               <w:rPr>
                 <w:rFonts w:ascii="Times New Roman" w:hAnsi="Times New Roman" w:cs="Times New Roman"/>
                 <w:sz w:val="24"/>
                 <w:szCs w:val="24"/>
               </w:rPr>
-              <w:t>BratSpot</w:t>
-            </w:r>
-            <w:proofErr w:type="spellEnd"/>
-            <w:r>
-              <w:rPr>
-                <w:rFonts w:ascii="Times New Roman" w:hAnsi="Times New Roman" w:cs="Times New Roman"/>
-                <w:sz w:val="24"/>
-                <w:szCs w:val="24"/>
-              </w:rPr>
-              <w:t xml:space="preserve"> should not allow login unless correct username and password are provided.</w:t>
+              <w:t>BratSpot should not allow login unless correct username and password are provided.</w:t>
             </w:r>
           </w:p>
         </w:tc>
@@ -6218,25 +5914,7 @@
                 <w:sz w:val="24"/>
                 <w:szCs w:val="24"/>
               </w:rPr>
-              <w:t xml:space="preserve">The </w:t>
-            </w:r>
-            <w:proofErr w:type="spellStart"/>
-            <w:r>
-              <w:rPr>
-                <w:rFonts w:ascii="Times New Roman" w:hAnsi="Times New Roman" w:cs="Times New Roman"/>
-                <w:sz w:val="24"/>
-                <w:szCs w:val="24"/>
-              </w:rPr>
-              <w:t>BratSpot</w:t>
-            </w:r>
-            <w:proofErr w:type="spellEnd"/>
-            <w:r>
-              <w:rPr>
-                <w:rFonts w:ascii="Times New Roman" w:hAnsi="Times New Roman" w:cs="Times New Roman"/>
-                <w:sz w:val="24"/>
-                <w:szCs w:val="24"/>
-              </w:rPr>
-              <w:t xml:space="preserve"> app should have bug fixes and maintenance updates regularly.</w:t>
+              <w:t>The BratSpot app should have bug fixes and maintenance updates regularly.</w:t>
             </w:r>
           </w:p>
         </w:tc>
@@ -6308,23 +5986,13 @@
                 <w:szCs w:val="24"/>
               </w:rPr>
             </w:pPr>
-            <w:proofErr w:type="spellStart"/>
             <w:r>
               <w:rPr>
                 <w:rFonts w:ascii="Times New Roman" w:hAnsi="Times New Roman" w:cs="Times New Roman"/>
                 <w:sz w:val="24"/>
                 <w:szCs w:val="24"/>
               </w:rPr>
-              <w:t>BratSpot</w:t>
-            </w:r>
-            <w:proofErr w:type="spellEnd"/>
-            <w:r>
-              <w:rPr>
-                <w:rFonts w:ascii="Times New Roman" w:hAnsi="Times New Roman" w:cs="Times New Roman"/>
-                <w:sz w:val="24"/>
-                <w:szCs w:val="24"/>
-              </w:rPr>
-              <w:t xml:space="preserve"> should be able to be used on multiple mobile platforms like Apple, Android, etc.</w:t>
+              <w:t>BratSpot should be able to be used on multiple mobile platforms like Apple, Android, etc.</w:t>
             </w:r>
           </w:p>
         </w:tc>
@@ -6408,23 +6076,13 @@
                 <w:szCs w:val="24"/>
               </w:rPr>
             </w:pPr>
-            <w:proofErr w:type="spellStart"/>
             <w:r>
               <w:rPr>
                 <w:rFonts w:ascii="Times New Roman" w:hAnsi="Times New Roman" w:cs="Times New Roman"/>
                 <w:sz w:val="24"/>
                 <w:szCs w:val="24"/>
               </w:rPr>
-              <w:t>BratSpot</w:t>
-            </w:r>
-            <w:proofErr w:type="spellEnd"/>
-            <w:r>
-              <w:rPr>
-                <w:rFonts w:ascii="Times New Roman" w:hAnsi="Times New Roman" w:cs="Times New Roman"/>
-                <w:sz w:val="24"/>
-                <w:szCs w:val="24"/>
-              </w:rPr>
-              <w:t xml:space="preserve"> shouldn’t use a lot of storage on mobile devices.</w:t>
+              <w:t>BratSpot shouldn’t use a lot of storage on mobile devices.</w:t>
             </w:r>
           </w:p>
         </w:tc>
@@ -6737,27 +6395,7 @@
           <w:sz w:val="24"/>
           <w:szCs w:val="24"/>
         </w:rPr>
-        <w:t xml:space="preserve"> also be encrypted for market security. Therefore, the application will encrypt data using the </w:t>
-      </w:r>
-      <w:proofErr w:type="spellStart"/>
-      <w:r>
-        <w:rPr>
-          <w:rFonts w:ascii="Times New Roman" w:hAnsi="Times New Roman" w:cs="Times New Roman"/>
-          <w:color w:val="000000"/>
-          <w:sz w:val="24"/>
-          <w:szCs w:val="24"/>
-        </w:rPr>
-        <w:t>bcrypt</w:t>
-      </w:r>
-      <w:proofErr w:type="spellEnd"/>
-      <w:r>
-        <w:rPr>
-          <w:rFonts w:ascii="Times New Roman" w:hAnsi="Times New Roman" w:cs="Times New Roman"/>
-          <w:color w:val="000000"/>
-          <w:sz w:val="24"/>
-          <w:szCs w:val="24"/>
-        </w:rPr>
-        <w:t xml:space="preserve"> module, which will enable SHA-256 encryption for the passwords and files.</w:t>
+        <w:t xml:space="preserve"> also be encrypted for market security. Therefore, the application will encrypt data using the bcrypt module, which will enable SHA-256 encryption for the passwords and files.</w:t>
       </w:r>
     </w:p>
     <w:p>
@@ -6820,27 +6458,7 @@
           <w:sz w:val="24"/>
           <w:szCs w:val="24"/>
         </w:rPr>
-        <w:t xml:space="preserve">Because of the </w:t>
-      </w:r>
-      <w:proofErr w:type="gramStart"/>
-      <w:r>
-        <w:rPr>
-          <w:rFonts w:ascii="Times New Roman" w:hAnsi="Times New Roman" w:cs="Times New Roman"/>
-          <w:color w:val="000000"/>
-          <w:sz w:val="24"/>
-          <w:szCs w:val="24"/>
-        </w:rPr>
-        <w:t>aforementioned data</w:t>
-      </w:r>
-      <w:proofErr w:type="gramEnd"/>
-      <w:r>
-        <w:rPr>
-          <w:rFonts w:ascii="Times New Roman" w:hAnsi="Times New Roman" w:cs="Times New Roman"/>
-          <w:color w:val="000000"/>
-          <w:sz w:val="24"/>
-          <w:szCs w:val="24"/>
-        </w:rPr>
-        <w:t xml:space="preserve"> vulnerability, the network will also have security measures in place to prevent data theft or loss. The application and its server will use HTTPS to secure traffic. </w:t>
+        <w:t xml:space="preserve">Because of the aforementioned data vulnerability, the network will also have security measures in place to prevent data theft or loss. The application and its server will use HTTPS to secure traffic. </w:t>
       </w:r>
     </w:p>
     <w:p>
@@ -6989,7 +6607,6 @@
           <w:szCs w:val="24"/>
         </w:rPr>
       </w:pPr>
-      <w:proofErr w:type="spellStart"/>
       <w:r>
         <w:rPr>
           <w:rFonts w:ascii="Times New Roman" w:hAnsi="Times New Roman" w:cs="Times New Roman"/>
@@ -7012,16 +6629,7 @@
           <w:sz w:val="24"/>
           <w:szCs w:val="24"/>
         </w:rPr>
-        <w:t>pot</w:t>
-      </w:r>
-      <w:proofErr w:type="spellEnd"/>
-      <w:r>
-        <w:rPr>
-          <w:rFonts w:ascii="Times New Roman" w:hAnsi="Times New Roman" w:cs="Times New Roman"/>
-          <w:sz w:val="24"/>
-          <w:szCs w:val="24"/>
-        </w:rPr>
-        <w:t xml:space="preserve"> will use wi-fi and cellular data to keep connection to the </w:t>
+        <w:t xml:space="preserve">pot will use wi-fi and cellular data to keep connection to the </w:t>
       </w:r>
       <w:r>
         <w:rPr>
@@ -7071,16 +6679,7 @@
           <w:sz w:val="24"/>
           <w:szCs w:val="24"/>
         </w:rPr>
-        <w:t xml:space="preserve">To allow users to order at the point of sale, </w:t>
-      </w:r>
-      <w:proofErr w:type="spellStart"/>
-      <w:r>
-        <w:rPr>
-          <w:rFonts w:ascii="Times New Roman" w:hAnsi="Times New Roman" w:cs="Times New Roman"/>
-          <w:sz w:val="24"/>
-          <w:szCs w:val="24"/>
-        </w:rPr>
-        <w:t>Brat</w:t>
+        <w:t>To allow users to order at the point of sale, Brat</w:t>
       </w:r>
       <w:r>
         <w:rPr>
@@ -7096,16 +6695,7 @@
           <w:sz w:val="24"/>
           <w:szCs w:val="24"/>
         </w:rPr>
-        <w:t>pot</w:t>
-      </w:r>
-      <w:proofErr w:type="spellEnd"/>
-      <w:r>
-        <w:rPr>
-          <w:rFonts w:ascii="Times New Roman" w:hAnsi="Times New Roman" w:cs="Times New Roman"/>
-          <w:sz w:val="24"/>
-          <w:szCs w:val="24"/>
-        </w:rPr>
-        <w:t xml:space="preserve"> will use touchscreen devices like tablets and smart phones. </w:t>
+        <w:t xml:space="preserve">pot will use touchscreen devices like tablets and smart phones. </w:t>
       </w:r>
       <w:r>
         <w:rPr>
@@ -7176,23 +6766,7 @@
           <w:rFonts w:ascii="Times New Roman" w:eastAsiaTheme="minorHAnsi" w:hAnsi="Times New Roman" w:cs="Times New Roman"/>
           <w:lang w:eastAsia="en-US"/>
         </w:rPr>
-        <w:t xml:space="preserve">Navigating the app will be </w:t>
-      </w:r>
-      <w:proofErr w:type="gramStart"/>
-      <w:r>
-        <w:rPr>
-          <w:rFonts w:ascii="Times New Roman" w:eastAsiaTheme="minorHAnsi" w:hAnsi="Times New Roman" w:cs="Times New Roman"/>
-          <w:lang w:eastAsia="en-US"/>
-        </w:rPr>
-        <w:t>through the use of</w:t>
-      </w:r>
-      <w:proofErr w:type="gramEnd"/>
-      <w:r>
-        <w:rPr>
-          <w:rFonts w:ascii="Times New Roman" w:eastAsiaTheme="minorHAnsi" w:hAnsi="Times New Roman" w:cs="Times New Roman"/>
-          <w:lang w:eastAsia="en-US"/>
-        </w:rPr>
-        <w:t xml:space="preserve"> the touch screen devices the app will run on.</w:t>
+        <w:t>Navigating the app will be through the use of the touch screen devices the app will run on.</w:t>
       </w:r>
       <w:r>
         <w:rPr>
@@ -7705,21 +7279,7 @@
         <w:rPr>
           <w:rFonts w:ascii="Times New Roman" w:hAnsi="Times New Roman" w:cs="Times New Roman"/>
         </w:rPr>
-        <w:t xml:space="preserve">For this application, we will use a 2-tier client-server architecture (thin client fat server). The frontend will be stored on the client machine and will utilize touch screens for navigation. The business and data logic will be handled on the server to offload the workload and reduce upfront costs. We will use PostgreSQL as our database because it is highly reliable, scalable, stable, and secure. It is also </w:t>
-      </w:r>
-      <w:proofErr w:type="gramStart"/>
-      <w:r>
-        <w:rPr>
-          <w:rFonts w:ascii="Times New Roman" w:hAnsi="Times New Roman" w:cs="Times New Roman"/>
-        </w:rPr>
-        <w:t>open-source</w:t>
-      </w:r>
-      <w:proofErr w:type="gramEnd"/>
-      <w:r>
-        <w:rPr>
-          <w:rFonts w:ascii="Times New Roman" w:hAnsi="Times New Roman" w:cs="Times New Roman"/>
-        </w:rPr>
-        <w:t xml:space="preserve">, which will further reduce upfront costs as there are no licensing fees. </w:t>
+        <w:t xml:space="preserve">For this application, we will use a 2-tier client-server architecture (thin client fat server). The frontend will be stored on the client machine and will utilize touch screens for navigation. The business and data logic will be handled on the server to offload the workload and reduce upfront costs. We will use PostgreSQL as our database because it is highly reliable, scalable, stable, and secure. It is also open-source, which will further reduce upfront costs as there are no licensing fees. </w:t>
       </w:r>
     </w:p>
     <w:p>
@@ -7843,10 +7403,10 @@
           <w:noProof/>
         </w:rPr>
         <w:drawing>
-          <wp:inline distT="0" distB="0" distL="0" distR="0" wp14:anchorId="4F2D48A5" wp14:editId="1803E856">
+          <wp:inline distT="0" distB="0" distL="0" distR="0" wp14:anchorId="050D9FFF" wp14:editId="392D9FEB">
             <wp:extent cx="5943600" cy="2502535"/>
             <wp:effectExtent l="0" t="0" r="0" b="0"/>
-            <wp:docPr id="13" name="Picture 13" descr="Diagram&#10;&#10;Description automatically generated"/>
+            <wp:docPr id="15" name="Picture 15" descr="Diagram&#10;&#10;Description automatically generated"/>
             <wp:cNvGraphicFramePr>
               <a:graphicFrameLocks xmlns:a="http://schemas.openxmlformats.org/drawingml/2006/main" noChangeAspect="1"/>
             </wp:cNvGraphicFramePr>
@@ -7854,7 +7414,7 @@
               <a:graphicData uri="http://schemas.openxmlformats.org/drawingml/2006/picture">
                 <pic:pic xmlns:pic="http://schemas.openxmlformats.org/drawingml/2006/picture">
                   <pic:nvPicPr>
-                    <pic:cNvPr id="13" name="Picture 13" descr="Diagram&#10;&#10;Description automatically generated"/>
+                    <pic:cNvPr id="15" name="Picture 15" descr="Diagram&#10;&#10;Description automatically generated"/>
                     <pic:cNvPicPr>
                       <a:picLocks noChangeAspect="1" noChangeArrowheads="1"/>
                     </pic:cNvPicPr>

</xml_diff>

<commit_message>
Update top-level classes diagram
</commit_message>
<xml_diff>
--- a/Software_Requirements_Specification.docx
+++ b/Software_Requirements_Specification.docx
@@ -2510,19 +2510,8 @@
           <w:szCs w:val="24"/>
           <w:lang w:eastAsia="en-US"/>
         </w:rPr>
-        <w:t>The purpose of this project is to improve hot dog vendors’ productivity by enabling them to do more than input an order for a generic hot dog and calculate payment. With BratSpot, hot dog vendors will be able to input customized orders, track inventory, and display filtered search results. By simplifying inventory management processes and offering customization, hot dog vendors can differentiate themselves from others to build brand loyalty in an ever-evolving mobile food vending landscape</w:t>
-      </w:r>
-      <w:proofErr w:type="gramStart"/>
-      <w:r>
-        <w:rPr>
-          <w:rFonts w:ascii="Times New Roman" w:eastAsiaTheme="minorHAnsi" w:hAnsi="Times New Roman" w:cs="Times New Roman"/>
-          <w:sz w:val="24"/>
-          <w:szCs w:val="24"/>
-          <w:lang w:eastAsia="en-US"/>
-        </w:rPr>
-        <w:t xml:space="preserve">.  </w:t>
-      </w:r>
-      <w:proofErr w:type="gramEnd"/>
+        <w:t xml:space="preserve">The purpose of this project is to improve hot dog vendors’ productivity by enabling them to do more than input an order for a generic hot dog and calculate payment. With BratSpot, hot dog vendors will be able to input customized orders, track inventory, and display filtered search results. By simplifying inventory management processes and offering customization, hot dog vendors can differentiate themselves from others to build brand loyalty in an ever-evolving mobile food vending landscape.  </w:t>
+      </w:r>
     </w:p>
     <w:p>
       <w:pPr>
@@ -2887,21 +2876,7 @@
         <w:rPr>
           <w:rFonts w:ascii="Times New Roman" w:eastAsia="Calibri" w:hAnsi="Times New Roman" w:cs="Times New Roman"/>
         </w:rPr>
-        <w:t xml:space="preserve">Must have, </w:t>
-      </w:r>
-      <w:proofErr w:type="gramStart"/>
-      <w:r>
-        <w:rPr>
-          <w:rFonts w:ascii="Times New Roman" w:eastAsia="Calibri" w:hAnsi="Times New Roman" w:cs="Times New Roman"/>
-        </w:rPr>
-        <w:t>Should</w:t>
-      </w:r>
-      <w:proofErr w:type="gramEnd"/>
-      <w:r>
-        <w:rPr>
-          <w:rFonts w:ascii="Times New Roman" w:eastAsia="Calibri" w:hAnsi="Times New Roman" w:cs="Times New Roman"/>
-        </w:rPr>
-        <w:t xml:space="preserve"> have, Could have, Won’t have</w:t>
+        <w:t>Must have, Should have, Could have, Won’t have</w:t>
       </w:r>
     </w:p>
     <w:p>
@@ -7403,10 +7378,10 @@
           <w:noProof/>
         </w:rPr>
         <w:drawing>
-          <wp:inline distT="0" distB="0" distL="0" distR="0" wp14:anchorId="050D9FFF" wp14:editId="392D9FEB">
-            <wp:extent cx="5943600" cy="2502535"/>
-            <wp:effectExtent l="0" t="0" r="0" b="0"/>
-            <wp:docPr id="15" name="Picture 15" descr="Diagram&#10;&#10;Description automatically generated"/>
+          <wp:inline distT="0" distB="0" distL="0" distR="0" wp14:anchorId="4867D624" wp14:editId="0604231E">
+            <wp:extent cx="6185984" cy="3419475"/>
+            <wp:effectExtent l="0" t="0" r="5715" b="0"/>
+            <wp:docPr id="13" name="Picture 13" descr="Diagram&#10;&#10;Description automatically generated"/>
             <wp:cNvGraphicFramePr>
               <a:graphicFrameLocks xmlns:a="http://schemas.openxmlformats.org/drawingml/2006/main" noChangeAspect="1"/>
             </wp:cNvGraphicFramePr>
@@ -7414,7 +7389,7 @@
               <a:graphicData uri="http://schemas.openxmlformats.org/drawingml/2006/picture">
                 <pic:pic xmlns:pic="http://schemas.openxmlformats.org/drawingml/2006/picture">
                   <pic:nvPicPr>
-                    <pic:cNvPr id="15" name="Picture 15" descr="Diagram&#10;&#10;Description automatically generated"/>
+                    <pic:cNvPr id="13" name="Picture 13" descr="Diagram&#10;&#10;Description automatically generated"/>
                     <pic:cNvPicPr>
                       <a:picLocks noChangeAspect="1" noChangeArrowheads="1"/>
                     </pic:cNvPicPr>
@@ -7435,7 +7410,7 @@
                   <pic:spPr bwMode="auto">
                     <a:xfrm>
                       <a:off x="0" y="0"/>
-                      <a:ext cx="5943600" cy="2502535"/>
+                      <a:ext cx="6218725" cy="3437574"/>
                     </a:xfrm>
                     <a:prstGeom prst="rect">
                       <a:avLst/>
@@ -7454,6 +7429,306 @@
     </w:p>
     <w:p>
       <w:pPr>
+        <w:spacing w:after="0" w:line="240" w:lineRule="auto"/>
+        <w:rPr>
+          <w:rFonts w:ascii="Times New Roman" w:hAnsi="Times New Roman" w:cs="Times New Roman"/>
+          <w:b/>
+          <w:bCs/>
+          <w:sz w:val="24"/>
+          <w:szCs w:val="24"/>
+        </w:rPr>
+      </w:pPr>
+    </w:p>
+    <w:p>
+      <w:pPr>
+        <w:spacing w:after="0" w:line="240" w:lineRule="auto"/>
+        <w:rPr>
+          <w:rFonts w:ascii="Times New Roman" w:hAnsi="Times New Roman" w:cs="Times New Roman"/>
+          <w:b/>
+          <w:bCs/>
+          <w:sz w:val="24"/>
+          <w:szCs w:val="24"/>
+        </w:rPr>
+      </w:pPr>
+    </w:p>
+    <w:p>
+      <w:pPr>
+        <w:spacing w:after="0" w:line="240" w:lineRule="auto"/>
+        <w:rPr>
+          <w:rFonts w:ascii="Times New Roman" w:hAnsi="Times New Roman" w:cs="Times New Roman"/>
+          <w:b/>
+          <w:bCs/>
+          <w:sz w:val="24"/>
+          <w:szCs w:val="24"/>
+        </w:rPr>
+      </w:pPr>
+    </w:p>
+    <w:p>
+      <w:pPr>
+        <w:spacing w:after="0" w:line="240" w:lineRule="auto"/>
+        <w:rPr>
+          <w:rFonts w:ascii="Times New Roman" w:hAnsi="Times New Roman" w:cs="Times New Roman"/>
+          <w:b/>
+          <w:bCs/>
+          <w:sz w:val="24"/>
+          <w:szCs w:val="24"/>
+        </w:rPr>
+      </w:pPr>
+    </w:p>
+    <w:p>
+      <w:pPr>
+        <w:spacing w:after="0" w:line="240" w:lineRule="auto"/>
+        <w:rPr>
+          <w:rFonts w:ascii="Times New Roman" w:hAnsi="Times New Roman" w:cs="Times New Roman"/>
+          <w:b/>
+          <w:bCs/>
+          <w:sz w:val="24"/>
+          <w:szCs w:val="24"/>
+        </w:rPr>
+      </w:pPr>
+    </w:p>
+    <w:p>
+      <w:pPr>
+        <w:spacing w:after="0" w:line="240" w:lineRule="auto"/>
+        <w:rPr>
+          <w:rFonts w:ascii="Times New Roman" w:hAnsi="Times New Roman" w:cs="Times New Roman"/>
+          <w:b/>
+          <w:bCs/>
+          <w:sz w:val="24"/>
+          <w:szCs w:val="24"/>
+        </w:rPr>
+      </w:pPr>
+    </w:p>
+    <w:p>
+      <w:pPr>
+        <w:spacing w:after="0" w:line="240" w:lineRule="auto"/>
+        <w:rPr>
+          <w:rFonts w:ascii="Times New Roman" w:hAnsi="Times New Roman" w:cs="Times New Roman"/>
+          <w:b/>
+          <w:bCs/>
+          <w:sz w:val="24"/>
+          <w:szCs w:val="24"/>
+        </w:rPr>
+      </w:pPr>
+    </w:p>
+    <w:p>
+      <w:pPr>
+        <w:spacing w:after="0" w:line="240" w:lineRule="auto"/>
+        <w:rPr>
+          <w:rFonts w:ascii="Times New Roman" w:hAnsi="Times New Roman" w:cs="Times New Roman"/>
+          <w:b/>
+          <w:bCs/>
+          <w:sz w:val="24"/>
+          <w:szCs w:val="24"/>
+        </w:rPr>
+      </w:pPr>
+    </w:p>
+    <w:p>
+      <w:pPr>
+        <w:spacing w:after="0" w:line="240" w:lineRule="auto"/>
+        <w:rPr>
+          <w:rFonts w:ascii="Times New Roman" w:hAnsi="Times New Roman" w:cs="Times New Roman"/>
+          <w:b/>
+          <w:bCs/>
+          <w:sz w:val="24"/>
+          <w:szCs w:val="24"/>
+        </w:rPr>
+      </w:pPr>
+    </w:p>
+    <w:p>
+      <w:pPr>
+        <w:spacing w:after="0" w:line="240" w:lineRule="auto"/>
+        <w:rPr>
+          <w:rFonts w:ascii="Times New Roman" w:hAnsi="Times New Roman" w:cs="Times New Roman"/>
+          <w:b/>
+          <w:bCs/>
+          <w:sz w:val="24"/>
+          <w:szCs w:val="24"/>
+        </w:rPr>
+      </w:pPr>
+    </w:p>
+    <w:p>
+      <w:pPr>
+        <w:spacing w:after="0" w:line="240" w:lineRule="auto"/>
+        <w:rPr>
+          <w:rFonts w:ascii="Times New Roman" w:hAnsi="Times New Roman" w:cs="Times New Roman"/>
+          <w:b/>
+          <w:bCs/>
+          <w:sz w:val="24"/>
+          <w:szCs w:val="24"/>
+        </w:rPr>
+      </w:pPr>
+    </w:p>
+    <w:p>
+      <w:pPr>
+        <w:spacing w:after="0" w:line="240" w:lineRule="auto"/>
+        <w:rPr>
+          <w:rFonts w:ascii="Times New Roman" w:hAnsi="Times New Roman" w:cs="Times New Roman"/>
+          <w:b/>
+          <w:bCs/>
+          <w:sz w:val="24"/>
+          <w:szCs w:val="24"/>
+        </w:rPr>
+      </w:pPr>
+    </w:p>
+    <w:p>
+      <w:pPr>
+        <w:spacing w:after="0" w:line="240" w:lineRule="auto"/>
+        <w:rPr>
+          <w:rFonts w:ascii="Times New Roman" w:hAnsi="Times New Roman" w:cs="Times New Roman"/>
+          <w:b/>
+          <w:bCs/>
+          <w:sz w:val="24"/>
+          <w:szCs w:val="24"/>
+        </w:rPr>
+      </w:pPr>
+    </w:p>
+    <w:p>
+      <w:pPr>
+        <w:spacing w:after="0" w:line="240" w:lineRule="auto"/>
+        <w:rPr>
+          <w:rFonts w:ascii="Times New Roman" w:hAnsi="Times New Roman" w:cs="Times New Roman"/>
+          <w:b/>
+          <w:bCs/>
+          <w:sz w:val="24"/>
+          <w:szCs w:val="24"/>
+        </w:rPr>
+      </w:pPr>
+    </w:p>
+    <w:p>
+      <w:pPr>
+        <w:spacing w:after="0" w:line="240" w:lineRule="auto"/>
+        <w:rPr>
+          <w:rFonts w:ascii="Times New Roman" w:hAnsi="Times New Roman" w:cs="Times New Roman"/>
+          <w:b/>
+          <w:bCs/>
+          <w:sz w:val="24"/>
+          <w:szCs w:val="24"/>
+        </w:rPr>
+      </w:pPr>
+    </w:p>
+    <w:p>
+      <w:pPr>
+        <w:spacing w:after="0" w:line="240" w:lineRule="auto"/>
+        <w:rPr>
+          <w:rFonts w:ascii="Times New Roman" w:hAnsi="Times New Roman" w:cs="Times New Roman"/>
+          <w:b/>
+          <w:bCs/>
+          <w:sz w:val="24"/>
+          <w:szCs w:val="24"/>
+        </w:rPr>
+      </w:pPr>
+    </w:p>
+    <w:p>
+      <w:pPr>
+        <w:spacing w:after="0" w:line="240" w:lineRule="auto"/>
+        <w:rPr>
+          <w:rFonts w:ascii="Times New Roman" w:hAnsi="Times New Roman" w:cs="Times New Roman"/>
+          <w:b/>
+          <w:bCs/>
+          <w:sz w:val="24"/>
+          <w:szCs w:val="24"/>
+        </w:rPr>
+      </w:pPr>
+    </w:p>
+    <w:p>
+      <w:pPr>
+        <w:spacing w:after="0" w:line="240" w:lineRule="auto"/>
+        <w:rPr>
+          <w:rFonts w:ascii="Times New Roman" w:hAnsi="Times New Roman" w:cs="Times New Roman"/>
+          <w:b/>
+          <w:bCs/>
+          <w:sz w:val="24"/>
+          <w:szCs w:val="24"/>
+        </w:rPr>
+      </w:pPr>
+    </w:p>
+    <w:p>
+      <w:pPr>
+        <w:spacing w:after="0" w:line="240" w:lineRule="auto"/>
+        <w:rPr>
+          <w:rFonts w:ascii="Times New Roman" w:hAnsi="Times New Roman" w:cs="Times New Roman"/>
+          <w:b/>
+          <w:bCs/>
+          <w:sz w:val="24"/>
+          <w:szCs w:val="24"/>
+        </w:rPr>
+      </w:pPr>
+    </w:p>
+    <w:p>
+      <w:pPr>
+        <w:spacing w:after="0" w:line="240" w:lineRule="auto"/>
+        <w:rPr>
+          <w:rFonts w:ascii="Times New Roman" w:hAnsi="Times New Roman" w:cs="Times New Roman"/>
+          <w:b/>
+          <w:bCs/>
+          <w:sz w:val="24"/>
+          <w:szCs w:val="24"/>
+        </w:rPr>
+      </w:pPr>
+    </w:p>
+    <w:p>
+      <w:pPr>
+        <w:spacing w:after="0" w:line="240" w:lineRule="auto"/>
+        <w:rPr>
+          <w:rFonts w:ascii="Times New Roman" w:hAnsi="Times New Roman" w:cs="Times New Roman"/>
+          <w:b/>
+          <w:bCs/>
+          <w:sz w:val="24"/>
+          <w:szCs w:val="24"/>
+        </w:rPr>
+      </w:pPr>
+    </w:p>
+    <w:p>
+      <w:pPr>
+        <w:spacing w:after="0" w:line="240" w:lineRule="auto"/>
+        <w:rPr>
+          <w:rFonts w:ascii="Times New Roman" w:hAnsi="Times New Roman" w:cs="Times New Roman"/>
+          <w:b/>
+          <w:bCs/>
+          <w:sz w:val="24"/>
+          <w:szCs w:val="24"/>
+        </w:rPr>
+      </w:pPr>
+    </w:p>
+    <w:p>
+      <w:pPr>
+        <w:spacing w:after="0" w:line="240" w:lineRule="auto"/>
+        <w:rPr>
+          <w:rFonts w:ascii="Times New Roman" w:hAnsi="Times New Roman" w:cs="Times New Roman"/>
+          <w:b/>
+          <w:bCs/>
+          <w:sz w:val="24"/>
+          <w:szCs w:val="24"/>
+        </w:rPr>
+      </w:pPr>
+    </w:p>
+    <w:p>
+      <w:pPr>
+        <w:spacing w:after="0" w:line="240" w:lineRule="auto"/>
+        <w:rPr>
+          <w:rFonts w:ascii="Times New Roman" w:hAnsi="Times New Roman" w:cs="Times New Roman"/>
+          <w:b/>
+          <w:bCs/>
+          <w:sz w:val="24"/>
+          <w:szCs w:val="24"/>
+        </w:rPr>
+      </w:pPr>
+    </w:p>
+    <w:p>
+      <w:pPr>
+        <w:spacing w:after="0" w:line="240" w:lineRule="auto"/>
+        <w:rPr>
+          <w:rFonts w:ascii="Times New Roman" w:hAnsi="Times New Roman" w:cs="Times New Roman"/>
+          <w:b/>
+          <w:bCs/>
+          <w:sz w:val="24"/>
+          <w:szCs w:val="24"/>
+        </w:rPr>
+      </w:pPr>
+    </w:p>
+    <w:p>
+      <w:pPr>
         <w:pStyle w:val="ListParagraph"/>
         <w:spacing w:after="0" w:line="240" w:lineRule="auto"/>
         <w:ind w:left="360"/>
@@ -7491,6 +7766,7 @@
           <w:sz w:val="24"/>
           <w:szCs w:val="24"/>
         </w:rPr>
+        <w:lastRenderedPageBreak/>
         <w:t>Data Flow</w:t>
       </w:r>
       <w:r>
@@ -7501,7 +7777,7 @@
           <w:sz w:val="24"/>
           <w:szCs w:val="24"/>
         </w:rPr>
-        <w:t>s and States</w:t>
+        <w:t xml:space="preserve"> and States</w:t>
       </w:r>
     </w:p>
     <w:p>
@@ -7583,34 +7859,6 @@
     <w:p>
       <w:pPr>
         <w:pStyle w:val="ListParagraph"/>
-        <w:spacing w:after="0" w:line="240" w:lineRule="auto"/>
-        <w:ind w:left="360"/>
-        <w:rPr>
-          <w:rFonts w:ascii="Times New Roman" w:hAnsi="Times New Roman" w:cs="Times New Roman"/>
-          <w:b/>
-          <w:bCs/>
-          <w:sz w:val="24"/>
-          <w:szCs w:val="24"/>
-        </w:rPr>
-      </w:pPr>
-    </w:p>
-    <w:p>
-      <w:pPr>
-        <w:pStyle w:val="ListParagraph"/>
-        <w:spacing w:after="0" w:line="240" w:lineRule="auto"/>
-        <w:ind w:left="360"/>
-        <w:rPr>
-          <w:rFonts w:ascii="Times New Roman" w:hAnsi="Times New Roman" w:cs="Times New Roman"/>
-          <w:b/>
-          <w:bCs/>
-          <w:sz w:val="24"/>
-          <w:szCs w:val="24"/>
-        </w:rPr>
-      </w:pPr>
-    </w:p>
-    <w:p>
-      <w:pPr>
-        <w:pStyle w:val="ListParagraph"/>
         <w:numPr>
           <w:ilvl w:val="1"/>
           <w:numId w:val="23"/>
@@ -7634,7 +7882,6 @@
           <w:szCs w:val="24"/>
           <w:lang w:eastAsia="en-US"/>
         </w:rPr>
-        <w:lastRenderedPageBreak/>
         <w:t>Reports</w:t>
       </w:r>
     </w:p>

</xml_diff>